<commit_message>
Ideta daugiau atributu Kino studijos posistemeje entity diagramoje bei db schemoje
</commit_message>
<xml_diff>
--- a/Dokumentacija/L4/ataskaita(L4).docx
+++ b/Dokumentacija/L4/ataskaita(L4).docx
@@ -17566,57 +17566,31 @@
         </w:rPr>
       </w:pPr>
       <w:r>
-        <w:rPr>
-          <w:noProof/>
-        </w:rPr>
-        <w:drawing>
-          <wp:inline distT="0" distB="0" distL="0" distR="0" wp14:anchorId="73C5E9E2" wp14:editId="0AAA791E">
-            <wp:extent cx="5943600" cy="5127573"/>
-            <wp:effectExtent l="0" t="0" r="0" b="0"/>
-            <wp:docPr id="3" name="Paveikslėlis 3" descr="C:\Users\isavi\AppData\Local\Microsoft\Windows\INetCacheContent.Word\EntityDiagrama.png"/>
-            <wp:cNvGraphicFramePr>
-              <a:graphicFrameLocks xmlns:a="http://schemas.openxmlformats.org/drawingml/2006/main" noChangeAspect="1"/>
-            </wp:cNvGraphicFramePr>
-            <a:graphic xmlns:a="http://schemas.openxmlformats.org/drawingml/2006/main">
-              <a:graphicData uri="http://schemas.openxmlformats.org/drawingml/2006/picture">
-                <pic:pic xmlns:pic="http://schemas.openxmlformats.org/drawingml/2006/picture">
-                  <pic:nvPicPr>
-                    <pic:cNvPr id="0" name="Picture 16" descr="C:\Users\isavi\AppData\Local\Microsoft\Windows\INetCacheContent.Word\EntityDiagrama.png"/>
-                    <pic:cNvPicPr>
-                      <a:picLocks noChangeAspect="1" noChangeArrowheads="1"/>
-                    </pic:cNvPicPr>
-                  </pic:nvPicPr>
-                  <pic:blipFill>
-                    <a:blip r:embed="rId11" cstate="print">
-                      <a:extLst>
-                        <a:ext uri="{28A0092B-C50C-407E-A947-70E740481C1C}">
-                          <a14:useLocalDpi xmlns:a14="http://schemas.microsoft.com/office/drawing/2010/main" val="0"/>
-                        </a:ext>
-                      </a:extLst>
-                    </a:blip>
-                    <a:srcRect/>
-                    <a:stretch>
-                      <a:fillRect/>
-                    </a:stretch>
-                  </pic:blipFill>
-                  <pic:spPr bwMode="auto">
-                    <a:xfrm>
-                      <a:off x="0" y="0"/>
-                      <a:ext cx="5943600" cy="5127573"/>
-                    </a:xfrm>
-                    <a:prstGeom prst="rect">
-                      <a:avLst/>
-                    </a:prstGeom>
-                    <a:noFill/>
-                    <a:ln>
-                      <a:noFill/>
-                    </a:ln>
-                  </pic:spPr>
-                </pic:pic>
-              </a:graphicData>
-            </a:graphic>
-          </wp:inline>
-        </w:drawing>
+        <w:object w:dxaOrig="29301" w:dyaOrig="25312">
+          <v:shapetype id="_x0000_t75" coordsize="21600,21600" o:spt="75" o:preferrelative="t" path="m@4@5l@4@11@9@11@9@5xe" filled="f" stroked="f">
+            <v:stroke joinstyle="miter"/>
+            <v:formulas>
+              <v:f eqn="if lineDrawn pixelLineWidth 0"/>
+              <v:f eqn="sum @0 1 0"/>
+              <v:f eqn="sum 0 0 @1"/>
+              <v:f eqn="prod @2 1 2"/>
+              <v:f eqn="prod @3 21600 pixelWidth"/>
+              <v:f eqn="prod @3 21600 pixelHeight"/>
+              <v:f eqn="sum @0 0 1"/>
+              <v:f eqn="prod @6 1 2"/>
+              <v:f eqn="prod @7 21600 pixelWidth"/>
+              <v:f eqn="sum @8 21600 0"/>
+              <v:f eqn="prod @7 21600 pixelHeight"/>
+              <v:f eqn="sum @10 21600 0"/>
+            </v:formulas>
+            <v:path o:extrusionok="f" gradientshapeok="t" o:connecttype="rect"/>
+            <o:lock v:ext="edit" aspectratio="t"/>
+          </v:shapetype>
+          <v:shape id="_x0000_i1045" type="#_x0000_t75" style="width:467.05pt;height:403.85pt" o:ole="">
+            <v:imagedata r:id="rId11" o:title=""/>
+          </v:shape>
+          <o:OLEObject Type="Embed" ProgID="Visio.Drawing.15" ShapeID="_x0000_i1045" DrawAspect="Content" ObjectID="_1540746147" r:id="rId12"/>
+        </w:object>
       </w:r>
     </w:p>
     <w:p>
@@ -17787,7 +17761,7 @@
                     </pic:cNvPicPr>
                   </pic:nvPicPr>
                   <pic:blipFill>
-                    <a:blip r:embed="rId12" cstate="print">
+                    <a:blip r:embed="rId13" cstate="print">
                       <a:extLst>
                         <a:ext uri="{28A0092B-C50C-407E-A947-70E740481C1C}">
                           <a14:useLocalDpi xmlns:a14="http://schemas.microsoft.com/office/drawing/2010/main" val="0"/>
@@ -17907,7 +17881,7 @@
                     </pic:cNvPicPr>
                   </pic:nvPicPr>
                   <pic:blipFill>
-                    <a:blip r:embed="rId13" cstate="print">
+                    <a:blip r:embed="rId14" cstate="print">
                       <a:extLst>
                         <a:ext uri="{28A0092B-C50C-407E-A947-70E740481C1C}">
                           <a14:useLocalDpi xmlns:a14="http://schemas.microsoft.com/office/drawing/2010/main" val="0"/>
@@ -18030,7 +18004,7 @@
                     </pic:cNvPicPr>
                   </pic:nvPicPr>
                   <pic:blipFill>
-                    <a:blip r:embed="rId14" cstate="print">
+                    <a:blip r:embed="rId15" cstate="print">
                       <a:extLst>
                         <a:ext uri="{28A0092B-C50C-407E-A947-70E740481C1C}">
                           <a14:useLocalDpi xmlns:a14="http://schemas.microsoft.com/office/drawing/2010/main" val="0"/>
@@ -18136,7 +18110,7 @@
                     </pic:cNvPicPr>
                   </pic:nvPicPr>
                   <pic:blipFill>
-                    <a:blip r:embed="rId15">
+                    <a:blip r:embed="rId16">
                       <a:extLst>
                         <a:ext uri="{28A0092B-C50C-407E-A947-70E740481C1C}">
                           <a14:useLocalDpi xmlns:a14="http://schemas.microsoft.com/office/drawing/2010/main" val="0"/>
@@ -18300,7 +18274,7 @@
                     </pic:cNvPicPr>
                   </pic:nvPicPr>
                   <pic:blipFill>
-                    <a:blip r:embed="rId16">
+                    <a:blip r:embed="rId17">
                       <a:extLst>
                         <a:ext uri="{28A0092B-C50C-407E-A947-70E740481C1C}">
                           <a14:useLocalDpi xmlns:a14="http://schemas.microsoft.com/office/drawing/2010/main" val="0"/>
@@ -18401,112 +18375,6 @@
                 <pic:pic xmlns:pic="http://schemas.openxmlformats.org/drawingml/2006/picture">
                   <pic:nvPicPr>
                     <pic:cNvPr id="0" name="Picture 12" descr="C:\Users\isavi\AppData\Local\Microsoft\Windows\INetCacheContent.Word\SequenceDiagram2.png"/>
-                    <pic:cNvPicPr>
-                      <a:picLocks noChangeAspect="1" noChangeArrowheads="1"/>
-                    </pic:cNvPicPr>
-                  </pic:nvPicPr>
-                  <pic:blipFill>
-                    <a:blip r:embed="rId17">
-                      <a:extLst>
-                        <a:ext uri="{28A0092B-C50C-407E-A947-70E740481C1C}">
-                          <a14:useLocalDpi xmlns:a14="http://schemas.microsoft.com/office/drawing/2010/main" val="0"/>
-                        </a:ext>
-                      </a:extLst>
-                    </a:blip>
-                    <a:srcRect/>
-                    <a:stretch>
-                      <a:fillRect/>
-                    </a:stretch>
-                  </pic:blipFill>
-                  <pic:spPr bwMode="auto">
-                    <a:xfrm>
-                      <a:off x="0" y="0"/>
-                      <a:ext cx="5943600" cy="2398391"/>
-                    </a:xfrm>
-                    <a:prstGeom prst="rect">
-                      <a:avLst/>
-                    </a:prstGeom>
-                    <a:noFill/>
-                    <a:ln>
-                      <a:noFill/>
-                    </a:ln>
-                  </pic:spPr>
-                </pic:pic>
-              </a:graphicData>
-            </a:graphic>
-          </wp:inline>
-        </w:drawing>
-      </w:r>
-    </w:p>
-    <w:p>
-      <w:pPr>
-        <w:pStyle w:val="ListParagraph"/>
-        <w:ind w:left="360"/>
-        <w:jc w:val="center"/>
-        <w:rPr>
-          <w:rFonts w:ascii="Times New Roman" w:hAnsi="Times New Roman" w:cs="Times New Roman"/>
-        </w:rPr>
-      </w:pPr>
-      <w:r>
-        <w:rPr>
-          <w:rFonts w:ascii="Times New Roman" w:hAnsi="Times New Roman" w:cs="Times New Roman"/>
-          <w:sz w:val="20"/>
-        </w:rPr>
-        <w:t>10</w:t>
-      </w:r>
-      <w:r>
-        <w:rPr>
-          <w:rFonts w:ascii="Times New Roman" w:hAnsi="Times New Roman" w:cs="Times New Roman"/>
-          <w:sz w:val="20"/>
-        </w:rPr>
-        <w:t xml:space="preserve"> </w:t>
-      </w:r>
-      <w:r>
-        <w:rPr>
-          <w:rFonts w:ascii="Times New Roman" w:hAnsi="Times New Roman" w:cs="Times New Roman"/>
-          <w:sz w:val="20"/>
-        </w:rPr>
-        <w:t>pav. PA „Vartotojo prisijungimas“ sekų diagrama</w:t>
-      </w:r>
-    </w:p>
-    <w:p>
-      <w:pPr>
-        <w:pStyle w:val="ListParagraph"/>
-        <w:ind w:left="360"/>
-        <w:rPr>
-          <w:rFonts w:ascii="Times New Roman" w:hAnsi="Times New Roman" w:cs="Times New Roman"/>
-          <w:b/>
-        </w:rPr>
-      </w:pPr>
-    </w:p>
-    <w:p>
-      <w:pPr>
-        <w:pStyle w:val="ListParagraph"/>
-        <w:ind w:left="360"/>
-        <w:rPr>
-          <w:rFonts w:ascii="Times New Roman" w:hAnsi="Times New Roman" w:cs="Times New Roman"/>
-          <w:b/>
-        </w:rPr>
-      </w:pPr>
-      <w:r>
-        <w:rPr>
-          <w:rFonts w:ascii="Times New Roman" w:hAnsi="Times New Roman" w:cs="Times New Roman"/>
-          <w:noProof/>
-        </w:rPr>
-        <w:lastRenderedPageBreak/>
-        <w:drawing>
-          <wp:inline distT="0" distB="0" distL="0" distR="0" wp14:anchorId="6366DB7E" wp14:editId="7BFF6030">
-            <wp:extent cx="5943600" cy="2398391"/>
-            <wp:effectExtent l="0" t="0" r="0" b="2540"/>
-            <wp:docPr id="15" name="Paveikslėlis 15" descr="C:\Users\isavi\AppData\Local\Microsoft\Windows\INetCacheContent.Word\SequenceDiagram3.png"/>
-            <wp:cNvGraphicFramePr>
-              <a:graphicFrameLocks xmlns:a="http://schemas.openxmlformats.org/drawingml/2006/main" noChangeAspect="1"/>
-            </wp:cNvGraphicFramePr>
-            <a:graphic xmlns:a="http://schemas.openxmlformats.org/drawingml/2006/main">
-              <a:graphicData uri="http://schemas.openxmlformats.org/drawingml/2006/picture">
-                <pic:pic xmlns:pic="http://schemas.openxmlformats.org/drawingml/2006/picture">
-                  <pic:nvPicPr>
-                    <pic:cNvPr id="0" name="Picture 14" descr="C:\Users\isavi\AppData\Local\Microsoft\Windows\INetCacheContent.Word\SequenceDiagram3.png"/>
                     <pic:cNvPicPr>
                       <a:picLocks noChangeAspect="1" noChangeArrowheads="1"/>
                     </pic:cNvPicPr>
@@ -18551,44 +18419,28 @@
         <w:jc w:val="center"/>
         <w:rPr>
           <w:rFonts w:ascii="Times New Roman" w:hAnsi="Times New Roman" w:cs="Times New Roman"/>
+        </w:rPr>
+      </w:pPr>
+      <w:r>
+        <w:rPr>
+          <w:rFonts w:ascii="Times New Roman" w:hAnsi="Times New Roman" w:cs="Times New Roman"/>
           <w:sz w:val="20"/>
         </w:rPr>
-      </w:pPr>
+        <w:t>10</w:t>
+      </w:r>
       <w:r>
         <w:rPr>
           <w:rFonts w:ascii="Times New Roman" w:hAnsi="Times New Roman" w:cs="Times New Roman"/>
           <w:sz w:val="20"/>
         </w:rPr>
-        <w:t>11</w:t>
+        <w:t xml:space="preserve"> </w:t>
       </w:r>
       <w:r>
         <w:rPr>
           <w:rFonts w:ascii="Times New Roman" w:hAnsi="Times New Roman" w:cs="Times New Roman"/>
           <w:sz w:val="20"/>
         </w:rPr>
-        <w:t xml:space="preserve"> </w:t>
-      </w:r>
-      <w:r>
-        <w:rPr>
-          <w:rFonts w:ascii="Times New Roman" w:hAnsi="Times New Roman" w:cs="Times New Roman"/>
-          <w:sz w:val="20"/>
-        </w:rPr>
-        <w:t>pav. PA „</w:t>
-      </w:r>
-      <w:r>
-        <w:rPr>
-          <w:rFonts w:ascii="Times New Roman" w:hAnsi="Times New Roman" w:cs="Times New Roman"/>
-          <w:sz w:val="20"/>
-          <w:szCs w:val="24"/>
-        </w:rPr>
-        <w:t>Profilio administravimas</w:t>
-      </w:r>
-      <w:r>
-        <w:rPr>
-          <w:rFonts w:ascii="Times New Roman" w:hAnsi="Times New Roman" w:cs="Times New Roman"/>
-          <w:sz w:val="20"/>
-        </w:rPr>
-        <w:t>“ sekų diagrama</w:t>
+        <w:t>pav. PA „Vartotojo prisijungimas“ sekų diagrama</w:t>
       </w:r>
     </w:p>
     <w:p>
@@ -18615,11 +18467,12 @@
           <w:rFonts w:ascii="Times New Roman" w:hAnsi="Times New Roman" w:cs="Times New Roman"/>
           <w:noProof/>
         </w:rPr>
+        <w:lastRenderedPageBreak/>
         <w:drawing>
-          <wp:inline distT="0" distB="0" distL="0" distR="0" wp14:anchorId="0F1A1577" wp14:editId="76B62BCD">
+          <wp:inline distT="0" distB="0" distL="0" distR="0" wp14:anchorId="6366DB7E" wp14:editId="7BFF6030">
             <wp:extent cx="5943600" cy="2398391"/>
             <wp:effectExtent l="0" t="0" r="0" b="2540"/>
-            <wp:docPr id="16" name="Paveikslėlis 16" descr="C:\Users\isavi\AppData\Local\Microsoft\Windows\INetCacheContent.Word\SequenceDiagram4.png"/>
+            <wp:docPr id="15" name="Paveikslėlis 15" descr="C:\Users\isavi\AppData\Local\Microsoft\Windows\INetCacheContent.Word\SequenceDiagram3.png"/>
             <wp:cNvGraphicFramePr>
               <a:graphicFrameLocks xmlns:a="http://schemas.openxmlformats.org/drawingml/2006/main" noChangeAspect="1"/>
             </wp:cNvGraphicFramePr>
@@ -18627,7 +18480,7 @@
               <a:graphicData uri="http://schemas.openxmlformats.org/drawingml/2006/picture">
                 <pic:pic xmlns:pic="http://schemas.openxmlformats.org/drawingml/2006/picture">
                   <pic:nvPicPr>
-                    <pic:cNvPr id="0" name="Picture 16" descr="C:\Users\isavi\AppData\Local\Microsoft\Windows\INetCacheContent.Word\SequenceDiagram4.png"/>
+                    <pic:cNvPr id="0" name="Picture 14" descr="C:\Users\isavi\AppData\Local\Microsoft\Windows\INetCacheContent.Word\SequenceDiagram3.png"/>
                     <pic:cNvPicPr>
                       <a:picLocks noChangeAspect="1" noChangeArrowheads="1"/>
                     </pic:cNvPicPr>
@@ -18672,6 +18525,127 @@
         <w:jc w:val="center"/>
         <w:rPr>
           <w:rFonts w:ascii="Times New Roman" w:hAnsi="Times New Roman" w:cs="Times New Roman"/>
+          <w:sz w:val="20"/>
+        </w:rPr>
+      </w:pPr>
+      <w:r>
+        <w:rPr>
+          <w:rFonts w:ascii="Times New Roman" w:hAnsi="Times New Roman" w:cs="Times New Roman"/>
+          <w:sz w:val="20"/>
+        </w:rPr>
+        <w:t>11</w:t>
+      </w:r>
+      <w:r>
+        <w:rPr>
+          <w:rFonts w:ascii="Times New Roman" w:hAnsi="Times New Roman" w:cs="Times New Roman"/>
+          <w:sz w:val="20"/>
+        </w:rPr>
+        <w:t xml:space="preserve"> </w:t>
+      </w:r>
+      <w:r>
+        <w:rPr>
+          <w:rFonts w:ascii="Times New Roman" w:hAnsi="Times New Roman" w:cs="Times New Roman"/>
+          <w:sz w:val="20"/>
+        </w:rPr>
+        <w:t>pav. PA „</w:t>
+      </w:r>
+      <w:r>
+        <w:rPr>
+          <w:rFonts w:ascii="Times New Roman" w:hAnsi="Times New Roman" w:cs="Times New Roman"/>
+          <w:sz w:val="20"/>
+          <w:szCs w:val="24"/>
+        </w:rPr>
+        <w:t>Profilio administravimas</w:t>
+      </w:r>
+      <w:r>
+        <w:rPr>
+          <w:rFonts w:ascii="Times New Roman" w:hAnsi="Times New Roman" w:cs="Times New Roman"/>
+          <w:sz w:val="20"/>
+        </w:rPr>
+        <w:t>“ sekų diagrama</w:t>
+      </w:r>
+    </w:p>
+    <w:p>
+      <w:pPr>
+        <w:pStyle w:val="ListParagraph"/>
+        <w:ind w:left="360"/>
+        <w:rPr>
+          <w:rFonts w:ascii="Times New Roman" w:hAnsi="Times New Roman" w:cs="Times New Roman"/>
+          <w:b/>
+        </w:rPr>
+      </w:pPr>
+    </w:p>
+    <w:p>
+      <w:pPr>
+        <w:pStyle w:val="ListParagraph"/>
+        <w:ind w:left="360"/>
+        <w:rPr>
+          <w:rFonts w:ascii="Times New Roman" w:hAnsi="Times New Roman" w:cs="Times New Roman"/>
+          <w:b/>
+        </w:rPr>
+      </w:pPr>
+      <w:r>
+        <w:rPr>
+          <w:rFonts w:ascii="Times New Roman" w:hAnsi="Times New Roman" w:cs="Times New Roman"/>
+          <w:noProof/>
+        </w:rPr>
+        <w:drawing>
+          <wp:inline distT="0" distB="0" distL="0" distR="0" wp14:anchorId="0F1A1577" wp14:editId="76B62BCD">
+            <wp:extent cx="5943600" cy="2398391"/>
+            <wp:effectExtent l="0" t="0" r="0" b="2540"/>
+            <wp:docPr id="16" name="Paveikslėlis 16" descr="C:\Users\isavi\AppData\Local\Microsoft\Windows\INetCacheContent.Word\SequenceDiagram4.png"/>
+            <wp:cNvGraphicFramePr>
+              <a:graphicFrameLocks xmlns:a="http://schemas.openxmlformats.org/drawingml/2006/main" noChangeAspect="1"/>
+            </wp:cNvGraphicFramePr>
+            <a:graphic xmlns:a="http://schemas.openxmlformats.org/drawingml/2006/main">
+              <a:graphicData uri="http://schemas.openxmlformats.org/drawingml/2006/picture">
+                <pic:pic xmlns:pic="http://schemas.openxmlformats.org/drawingml/2006/picture">
+                  <pic:nvPicPr>
+                    <pic:cNvPr id="0" name="Picture 16" descr="C:\Users\isavi\AppData\Local\Microsoft\Windows\INetCacheContent.Word\SequenceDiagram4.png"/>
+                    <pic:cNvPicPr>
+                      <a:picLocks noChangeAspect="1" noChangeArrowheads="1"/>
+                    </pic:cNvPicPr>
+                  </pic:nvPicPr>
+                  <pic:blipFill>
+                    <a:blip r:embed="rId20">
+                      <a:extLst>
+                        <a:ext uri="{28A0092B-C50C-407E-A947-70E740481C1C}">
+                          <a14:useLocalDpi xmlns:a14="http://schemas.microsoft.com/office/drawing/2010/main" val="0"/>
+                        </a:ext>
+                      </a:extLst>
+                    </a:blip>
+                    <a:srcRect/>
+                    <a:stretch>
+                      <a:fillRect/>
+                    </a:stretch>
+                  </pic:blipFill>
+                  <pic:spPr bwMode="auto">
+                    <a:xfrm>
+                      <a:off x="0" y="0"/>
+                      <a:ext cx="5943600" cy="2398391"/>
+                    </a:xfrm>
+                    <a:prstGeom prst="rect">
+                      <a:avLst/>
+                    </a:prstGeom>
+                    <a:noFill/>
+                    <a:ln>
+                      <a:noFill/>
+                    </a:ln>
+                  </pic:spPr>
+                </pic:pic>
+              </a:graphicData>
+            </a:graphic>
+          </wp:inline>
+        </w:drawing>
+      </w:r>
+    </w:p>
+    <w:p>
+      <w:pPr>
+        <w:pStyle w:val="ListParagraph"/>
+        <w:ind w:left="360"/>
+        <w:jc w:val="center"/>
+        <w:rPr>
+          <w:rFonts w:ascii="Times New Roman" w:hAnsi="Times New Roman" w:cs="Times New Roman"/>
         </w:rPr>
       </w:pPr>
       <w:r>
@@ -18752,7 +18726,7 @@
                     </pic:cNvPicPr>
                   </pic:nvPicPr>
                   <pic:blipFill>
-                    <a:blip r:embed="rId20">
+                    <a:blip r:embed="rId21">
                       <a:extLst>
                         <a:ext uri="{28A0092B-C50C-407E-A947-70E740481C1C}">
                           <a14:useLocalDpi xmlns:a14="http://schemas.microsoft.com/office/drawing/2010/main" val="0"/>
@@ -18883,7 +18857,7 @@
                     </pic:cNvPicPr>
                   </pic:nvPicPr>
                   <pic:blipFill>
-                    <a:blip r:embed="rId21">
+                    <a:blip r:embed="rId22">
                       <a:extLst>
                         <a:ext uri="{28A0092B-C50C-407E-A947-70E740481C1C}">
                           <a14:useLocalDpi xmlns:a14="http://schemas.microsoft.com/office/drawing/2010/main" val="0"/>
@@ -18995,7 +18969,7 @@
                     </pic:cNvPicPr>
                   </pic:nvPicPr>
                   <pic:blipFill>
-                    <a:blip r:embed="rId22">
+                    <a:blip r:embed="rId23">
                       <a:extLst>
                         <a:ext uri="{28A0092B-C50C-407E-A947-70E740481C1C}">
                           <a14:useLocalDpi xmlns:a14="http://schemas.microsoft.com/office/drawing/2010/main" val="0"/>
@@ -19131,29 +19105,10 @@
           <w:rFonts w:ascii="Times New Roman" w:hAnsi="Times New Roman" w:cs="Times New Roman"/>
         </w:rPr>
         <w:object w:dxaOrig="9262" w:dyaOrig="6917">
-          <v:shapetype id="_x0000_t75" coordsize="21600,21600" o:spt="75" o:preferrelative="t" path="m@4@5l@4@11@9@11@9@5xe" filled="f" stroked="f">
-            <v:stroke joinstyle="miter"/>
-            <v:formulas>
-              <v:f eqn="if lineDrawn pixelLineWidth 0"/>
-              <v:f eqn="sum @0 1 0"/>
-              <v:f eqn="sum 0 0 @1"/>
-              <v:f eqn="prod @2 1 2"/>
-              <v:f eqn="prod @3 21600 pixelWidth"/>
-              <v:f eqn="prod @3 21600 pixelHeight"/>
-              <v:f eqn="sum @0 0 1"/>
-              <v:f eqn="prod @6 1 2"/>
-              <v:f eqn="prod @7 21600 pixelWidth"/>
-              <v:f eqn="sum @8 21600 0"/>
-              <v:f eqn="prod @7 21600 pixelHeight"/>
-              <v:f eqn="sum @10 21600 0"/>
-            </v:formulas>
-            <v:path o:extrusionok="f" gradientshapeok="t" o:connecttype="rect"/>
-            <o:lock v:ext="edit" aspectratio="t"/>
-          </v:shapetype>
           <v:shape id="_x0000_i1025" type="#_x0000_t75" style="width:410.7pt;height:307.4pt" o:ole="">
-            <v:imagedata r:id="rId23" o:title=""/>
+            <v:imagedata r:id="rId24" o:title=""/>
           </v:shape>
-          <o:OLEObject Type="Embed" ProgID="Visio.Drawing.15" ShapeID="_x0000_i1025" DrawAspect="Content" ObjectID="_1540744029" r:id="rId24"/>
+          <o:OLEObject Type="Embed" ProgID="Visio.Drawing.15" ShapeID="_x0000_i1025" DrawAspect="Content" ObjectID="_1540746148" r:id="rId25"/>
         </w:object>
       </w:r>
     </w:p>
@@ -19229,9 +19184,9 @@
         </w:rPr>
         <w:object w:dxaOrig="9909" w:dyaOrig="6917">
           <v:shape id="_x0000_i1026" type="#_x0000_t75" style="width:411.35pt;height:285.5pt" o:ole="">
-            <v:imagedata r:id="rId25" o:title=""/>
+            <v:imagedata r:id="rId26" o:title=""/>
           </v:shape>
-          <o:OLEObject Type="Embed" ProgID="Visio.Drawing.15" ShapeID="_x0000_i1026" DrawAspect="Content" ObjectID="_1540744030" r:id="rId26"/>
+          <o:OLEObject Type="Embed" ProgID="Visio.Drawing.15" ShapeID="_x0000_i1026" DrawAspect="Content" ObjectID="_1540746149" r:id="rId27"/>
         </w:object>
       </w:r>
     </w:p>
@@ -19321,9 +19276,9 @@
         </w:rPr>
         <w:object w:dxaOrig="15514" w:dyaOrig="11427">
           <v:shape id="_x0000_i1027" type="#_x0000_t75" style="width:401.3pt;height:295.5pt" o:ole="">
-            <v:imagedata r:id="rId27" o:title=""/>
+            <v:imagedata r:id="rId28" o:title=""/>
           </v:shape>
-          <o:OLEObject Type="Embed" ProgID="Visio.Drawing.15" ShapeID="_x0000_i1027" DrawAspect="Content" ObjectID="_1540744031" r:id="rId28"/>
+          <o:OLEObject Type="Embed" ProgID="Visio.Drawing.15" ShapeID="_x0000_i1027" DrawAspect="Content" ObjectID="_1540746150" r:id="rId29"/>
         </w:object>
       </w:r>
     </w:p>
@@ -19397,9 +19352,9 @@
         </w:rPr>
         <w:object w:dxaOrig="12367" w:dyaOrig="8252">
           <v:shape id="_x0000_i1028" type="#_x0000_t75" style="width:419.5pt;height:280.5pt" o:ole="">
-            <v:imagedata r:id="rId29" o:title=""/>
+            <v:imagedata r:id="rId30" o:title=""/>
           </v:shape>
-          <o:OLEObject Type="Embed" ProgID="Visio.Drawing.15" ShapeID="_x0000_i1028" DrawAspect="Content" ObjectID="_1540744032" r:id="rId30"/>
+          <o:OLEObject Type="Embed" ProgID="Visio.Drawing.15" ShapeID="_x0000_i1028" DrawAspect="Content" ObjectID="_1540746151" r:id="rId31"/>
         </w:object>
       </w:r>
     </w:p>
@@ -19490,10 +19445,10 @@
       </w:pPr>
       <w:r>
         <w:object w:dxaOrig="20187" w:dyaOrig="6988">
-          <v:shape id="_x0000_i1039" type="#_x0000_t75" style="width:467.05pt;height:161.55pt" o:ole="">
-            <v:imagedata r:id="rId31" o:title=""/>
+          <v:shape id="_x0000_i1029" type="#_x0000_t75" style="width:467.05pt;height:161.55pt" o:ole="">
+            <v:imagedata r:id="rId32" o:title=""/>
           </v:shape>
-          <o:OLEObject Type="Embed" ProgID="Visio.Drawing.15" ShapeID="_x0000_i1039" DrawAspect="Content" ObjectID="_1540744033" r:id="rId32"/>
+          <o:OLEObject Type="Embed" ProgID="Visio.Drawing.15" ShapeID="_x0000_i1029" DrawAspect="Content" ObjectID="_1540746152" r:id="rId33"/>
         </w:object>
       </w:r>
     </w:p>
@@ -19549,10 +19504,10 @@
       </w:pPr>
       <w:r>
         <w:object w:dxaOrig="16100" w:dyaOrig="7002">
-          <v:shape id="_x0000_i1041" type="#_x0000_t75" style="width:467.7pt;height:203.5pt" o:ole="">
-            <v:imagedata r:id="rId33" o:title=""/>
+          <v:shape id="_x0000_i1030" type="#_x0000_t75" style="width:467.7pt;height:203.5pt" o:ole="">
+            <v:imagedata r:id="rId34" o:title=""/>
           </v:shape>
-          <o:OLEObject Type="Embed" ProgID="Visio.Drawing.15" ShapeID="_x0000_i1041" DrawAspect="Content" ObjectID="_1540744034" r:id="rId34"/>
+          <o:OLEObject Type="Embed" ProgID="Visio.Drawing.15" ShapeID="_x0000_i1030" DrawAspect="Content" ObjectID="_1540746153" r:id="rId35"/>
         </w:object>
       </w:r>
     </w:p>
@@ -19601,10 +19556,10 @@
       </w:pPr>
       <w:r>
         <w:object w:dxaOrig="16015" w:dyaOrig="7002">
-          <v:shape id="_x0000_i1043" type="#_x0000_t75" style="width:467.7pt;height:204.75pt" o:ole="">
-            <v:imagedata r:id="rId35" o:title=""/>
+          <v:shape id="_x0000_i1031" type="#_x0000_t75" style="width:467.7pt;height:204.75pt" o:ole="">
+            <v:imagedata r:id="rId36" o:title=""/>
           </v:shape>
-          <o:OLEObject Type="Embed" ProgID="Visio.Drawing.15" ShapeID="_x0000_i1043" DrawAspect="Content" ObjectID="_1540744035" r:id="rId36"/>
+          <o:OLEObject Type="Embed" ProgID="Visio.Drawing.15" ShapeID="_x0000_i1031" DrawAspect="Content" ObjectID="_1540746154" r:id="rId37"/>
         </w:object>
       </w:r>
     </w:p>
@@ -19660,10 +19615,10 @@
       </w:pPr>
       <w:r>
         <w:object w:dxaOrig="20340" w:dyaOrig="6917">
-          <v:shape id="_x0000_i1046" type="#_x0000_t75" style="width:467.7pt;height:159.05pt" o:ole="">
-            <v:imagedata r:id="rId37" o:title=""/>
+          <v:shape id="_x0000_i1032" type="#_x0000_t75" style="width:467.7pt;height:159.05pt" o:ole="">
+            <v:imagedata r:id="rId38" o:title=""/>
           </v:shape>
-          <o:OLEObject Type="Embed" ProgID="Visio.Drawing.15" ShapeID="_x0000_i1046" DrawAspect="Content" ObjectID="_1540744036" r:id="rId38"/>
+          <o:OLEObject Type="Embed" ProgID="Visio.Drawing.15" ShapeID="_x0000_i1032" DrawAspect="Content" ObjectID="_1540746155" r:id="rId39"/>
         </w:object>
       </w:r>
     </w:p>
@@ -19720,10 +19675,10 @@
       </w:pPr>
       <w:r>
         <w:object w:dxaOrig="16961" w:dyaOrig="6945">
-          <v:shape id="_x0000_i1049" type="#_x0000_t75" style="width:467.05pt;height:191.6pt" o:ole="">
-            <v:imagedata r:id="rId39" o:title=""/>
+          <v:shape id="_x0000_i1033" type="#_x0000_t75" style="width:467.05pt;height:191.6pt" o:ole="">
+            <v:imagedata r:id="rId40" o:title=""/>
           </v:shape>
-          <o:OLEObject Type="Embed" ProgID="Visio.Drawing.15" ShapeID="_x0000_i1049" DrawAspect="Content" ObjectID="_1540744037" r:id="rId40"/>
+          <o:OLEObject Type="Embed" ProgID="Visio.Drawing.15" ShapeID="_x0000_i1033" DrawAspect="Content" ObjectID="_1540746156" r:id="rId41"/>
         </w:object>
       </w:r>
     </w:p>
@@ -19768,12 +19723,10 @@
           <w:rFonts w:ascii="Times New Roman" w:hAnsi="Times New Roman" w:cs="Times New Roman"/>
         </w:rPr>
       </w:pPr>
-      <w:bookmarkStart w:id="41" w:name="_GoBack"/>
-      <w:bookmarkEnd w:id="41"/>
       <w:r>
         <w:br w:type="page"/>
       </w:r>
-      <w:bookmarkStart w:id="42" w:name="_Toc466981272"/>
+      <w:bookmarkStart w:id="41" w:name="_Toc466981272"/>
       <w:r>
         <w:rPr>
           <w:rFonts w:ascii="Times New Roman" w:hAnsi="Times New Roman" w:cs="Times New Roman"/>
@@ -19781,7 +19734,7 @@
         <w:lastRenderedPageBreak/>
         <w:t>Duomenų bazės, duomenų srautų ir sistemos architektūros modeliai</w:t>
       </w:r>
-      <w:bookmarkEnd w:id="42"/>
+      <w:bookmarkEnd w:id="41"/>
     </w:p>
     <w:p/>
     <w:p>
@@ -19812,10 +19765,10 @@
     <w:p>
       <w:r>
         <w:object w:dxaOrig="23734" w:dyaOrig="12742">
-          <v:shape id="_x0000_i1031" type="#_x0000_t75" style="width:467.7pt;height:251.05pt" o:ole="">
-            <v:imagedata r:id="rId41" o:title=""/>
+          <v:shape id="_x0000_i1057" type="#_x0000_t75" style="width:467.7pt;height:251.05pt" o:ole="">
+            <v:imagedata r:id="rId42" o:title=""/>
           </v:shape>
-          <o:OLEObject Type="Embed" ProgID="Visio.Drawing.15" ShapeID="_x0000_i1031" DrawAspect="Content" ObjectID="_1540744038" r:id="rId42"/>
+          <o:OLEObject Type="Embed" ProgID="Visio.Drawing.15" ShapeID="_x0000_i1057" DrawAspect="Content" ObjectID="_1540746157" r:id="rId43"/>
         </w:object>
       </w:r>
     </w:p>
@@ -19847,6 +19800,8 @@
         </w:rPr>
         <w:br w:type="page"/>
       </w:r>
+      <w:bookmarkStart w:id="42" w:name="_GoBack"/>
+      <w:bookmarkEnd w:id="42"/>
     </w:p>
     <w:p>
       <w:pPr>
@@ -20535,10 +20490,10 @@
     <w:p>
       <w:r>
         <w:object w:dxaOrig="22951" w:dyaOrig="11430">
-          <v:shape id="_x0000_i1032" type="#_x0000_t75" style="width:467.05pt;height:232.9pt" o:ole="">
-            <v:imagedata r:id="rId43" o:title=""/>
+          <v:shape id="_x0000_i1035" type="#_x0000_t75" style="width:467.05pt;height:232.9pt" o:ole="">
+            <v:imagedata r:id="rId44" o:title=""/>
           </v:shape>
-          <o:OLEObject Type="Embed" ProgID="Visio.Drawing.15" ShapeID="_x0000_i1032" DrawAspect="Content" ObjectID="_1540744039" r:id="rId44"/>
+          <o:OLEObject Type="Embed" ProgID="Visio.Drawing.15" ShapeID="_x0000_i1035" DrawAspect="Content" ObjectID="_1540746158" r:id="rId45"/>
         </w:object>
       </w:r>
     </w:p>
@@ -20597,10 +20552,10 @@
       </w:pPr>
       <w:r>
         <w:object w:dxaOrig="14555" w:dyaOrig="7201">
-          <v:shape id="_x0000_i1033" type="#_x0000_t75" style="width:467.7pt;height:231.65pt" o:ole="">
-            <v:imagedata r:id="rId45" o:title=""/>
+          <v:shape id="_x0000_i1036" type="#_x0000_t75" style="width:467.7pt;height:231.65pt" o:ole="">
+            <v:imagedata r:id="rId46" o:title=""/>
           </v:shape>
-          <o:OLEObject Type="Embed" ProgID="Visio.Drawing.15" ShapeID="_x0000_i1033" DrawAspect="Content" ObjectID="_1540744040" r:id="rId46"/>
+          <o:OLEObject Type="Embed" ProgID="Visio.Drawing.15" ShapeID="_x0000_i1036" DrawAspect="Content" ObjectID="_1540746159" r:id="rId47"/>
         </w:object>
       </w:r>
     </w:p>
@@ -20641,10 +20596,10 @@
       </w:pPr>
       <w:r>
         <w:object w:dxaOrig="10265" w:dyaOrig="9409">
-          <v:shape id="_x0000_i1034" type="#_x0000_t75" style="width:467.05pt;height:428.25pt" o:ole="">
-            <v:imagedata r:id="rId47" o:title=""/>
+          <v:shape id="_x0000_i1037" type="#_x0000_t75" style="width:467.05pt;height:428.25pt" o:ole="">
+            <v:imagedata r:id="rId48" o:title=""/>
           </v:shape>
-          <o:OLEObject Type="Embed" ProgID="Visio.Drawing.15" ShapeID="_x0000_i1034" DrawAspect="Content" ObjectID="_1540744041" r:id="rId48"/>
+          <o:OLEObject Type="Embed" ProgID="Visio.Drawing.15" ShapeID="_x0000_i1037" DrawAspect="Content" ObjectID="_1540746160" r:id="rId49"/>
         </w:object>
       </w:r>
     </w:p>
@@ -20685,10 +20640,10 @@
       </w:pPr>
       <w:r>
         <w:object w:dxaOrig="11540" w:dyaOrig="11258">
-          <v:shape id="_x0000_i1035" type="#_x0000_t75" style="width:467.7pt;height:456.4pt" o:ole="">
-            <v:imagedata r:id="rId49" o:title=""/>
+          <v:shape id="_x0000_i1038" type="#_x0000_t75" style="width:467.7pt;height:456.4pt" o:ole="">
+            <v:imagedata r:id="rId50" o:title=""/>
           </v:shape>
-          <o:OLEObject Type="Embed" ProgID="Visio.Drawing.15" ShapeID="_x0000_i1035" DrawAspect="Content" ObjectID="_1540744042" r:id="rId50"/>
+          <o:OLEObject Type="Embed" ProgID="Visio.Drawing.15" ShapeID="_x0000_i1038" DrawAspect="Content" ObjectID="_1540746161" r:id="rId51"/>
         </w:object>
       </w:r>
     </w:p>
@@ -20778,10 +20733,10 @@
       </w:pPr>
       <w:r>
         <w:object w:dxaOrig="6841" w:dyaOrig="4681">
-          <v:shape id="_x0000_i1036" type="#_x0000_t75" style="width:341.85pt;height:234.15pt" o:ole="">
-            <v:imagedata r:id="rId51" o:title=""/>
+          <v:shape id="_x0000_i1039" type="#_x0000_t75" style="width:341.85pt;height:234.15pt" o:ole="">
+            <v:imagedata r:id="rId52" o:title=""/>
           </v:shape>
-          <o:OLEObject Type="Embed" ProgID="Visio.Drawing.15" ShapeID="_x0000_i1036" DrawAspect="Content" ObjectID="_1540744043" r:id="rId52"/>
+          <o:OLEObject Type="Embed" ProgID="Visio.Drawing.15" ShapeID="_x0000_i1039" DrawAspect="Content" ObjectID="_1540746162" r:id="rId53"/>
         </w:object>
       </w:r>
     </w:p>
@@ -20814,10 +20769,10 @@
       </w:pPr>
       <w:r>
         <w:object w:dxaOrig="19351" w:dyaOrig="3962">
-          <v:shape id="_x0000_i1037" type="#_x0000_t75" style="width:467.05pt;height:95.8pt" o:ole="">
-            <v:imagedata r:id="rId53" o:title=""/>
+          <v:shape id="_x0000_i1040" type="#_x0000_t75" style="width:467.05pt;height:95.8pt" o:ole="">
+            <v:imagedata r:id="rId54" o:title=""/>
           </v:shape>
-          <o:OLEObject Type="Embed" ProgID="Visio.Drawing.15" ShapeID="_x0000_i1037" DrawAspect="Content" ObjectID="_1540744044" r:id="rId54"/>
+          <o:OLEObject Type="Embed" ProgID="Visio.Drawing.15" ShapeID="_x0000_i1040" DrawAspect="Content" ObjectID="_1540746163" r:id="rId55"/>
         </w:object>
       </w:r>
     </w:p>
@@ -20858,10 +20813,10 @@
       </w:pPr>
       <w:r>
         <w:object w:dxaOrig="16231" w:dyaOrig="7186">
-          <v:shape id="_x0000_i1038" type="#_x0000_t75" style="width:467.7pt;height:207.25pt" o:ole="">
-            <v:imagedata r:id="rId55" o:title=""/>
+          <v:shape id="_x0000_i1041" type="#_x0000_t75" style="width:467.7pt;height:207.25pt" o:ole="">
+            <v:imagedata r:id="rId56" o:title=""/>
           </v:shape>
-          <o:OLEObject Type="Embed" ProgID="Visio.Drawing.15" ShapeID="_x0000_i1038" DrawAspect="Content" ObjectID="_1540744045" r:id="rId56"/>
+          <o:OLEObject Type="Embed" ProgID="Visio.Drawing.15" ShapeID="_x0000_i1041" DrawAspect="Content" ObjectID="_1540746164" r:id="rId57"/>
         </w:object>
       </w:r>
     </w:p>
@@ -20884,9 +20839,9 @@
       </w:r>
     </w:p>
     <w:sectPr>
-      <w:footerReference w:type="default" r:id="rId57"/>
-      <w:headerReference w:type="first" r:id="rId58"/>
-      <w:footerReference w:type="first" r:id="rId59"/>
+      <w:footerReference w:type="default" r:id="rId58"/>
+      <w:headerReference w:type="first" r:id="rId59"/>
+      <w:footerReference w:type="first" r:id="rId60"/>
       <w:pgSz w:w="12240" w:h="15840"/>
       <w:pgMar w:top="1440" w:right="1440" w:bottom="1440" w:left="1440" w:header="567" w:footer="567" w:gutter="0"/>
       <w:pgNumType w:start="1"/>
@@ -20941,7 +20896,7 @@
       <w:rPr>
         <w:noProof/>
       </w:rPr>
-      <w:t>30</w:t>
+      <w:t>31</w:t>
     </w:r>
     <w:r>
       <w:fldChar w:fldCharType="end"/>
@@ -26331,7 +26286,7 @@
 </file>
 
 <file path=customXml/itemProps1.xml><?xml version="1.0" encoding="utf-8"?>
-<ds:datastoreItem xmlns:ds="http://schemas.openxmlformats.org/officeDocument/2006/customXml" ds:itemID="{1BE17F59-1297-4819-A88B-8111D8ED3DF3}">
+<ds:datastoreItem xmlns:ds="http://schemas.openxmlformats.org/officeDocument/2006/customXml" ds:itemID="{5EA8451A-44B9-482E-89B5-4CFA3ED7BCBB}">
   <ds:schemaRefs>
     <ds:schemaRef ds:uri="http://schemas.openxmlformats.org/officeDocument/2006/bibliography"/>
   </ds:schemaRefs>

</xml_diff>

<commit_message>
Added attributes to entities.
</commit_message>
<xml_diff>
--- a/Dokumentacija/L4/ataskaita(L4).docx
+++ b/Dokumentacija/L4/ataskaita(L4).docx
@@ -5385,6 +5385,7 @@
           <w:color w:val="FFFF00"/>
           <w:sz w:val="24"/>
           <w:szCs w:val="24"/>
+          <w:lang w:val="en-US" w:eastAsia="en-US"/>
         </w:rPr>
         <w:drawing>
           <wp:inline distT="0" distB="0" distL="0" distR="0" wp14:anchorId="4B7F8F78" wp14:editId="77AFDEC2">
@@ -5515,13 +5516,14 @@
         <w:rPr>
           <w:rFonts w:ascii="Times New Roman" w:hAnsi="Times New Roman" w:cs="Times New Roman"/>
           <w:noProof/>
+          <w:lang w:val="en-US" w:eastAsia="en-US"/>
         </w:rPr>
         <w:lastRenderedPageBreak/>
         <w:drawing>
-          <wp:inline distT="0" distB="0" distL="0" distR="0" wp14:anchorId="3101B575" wp14:editId="299B2272">
-            <wp:extent cx="5943600" cy="6279844"/>
+          <wp:inline distT="0" distB="0" distL="0" distR="0">
+            <wp:extent cx="5943600" cy="6279564"/>
             <wp:effectExtent l="0" t="0" r="0" b="6985"/>
-            <wp:docPr id="4" name="Paveikslėlis 4" descr="C:\Users\isavi\AppData\Local\Microsoft\Windows\INetCacheContent.Word\UseCaseDiagrama.jpg"/>
+            <wp:docPr id="1" name="Picture 1" descr="C:\Users\asdasd\Desktop\KinoPasaulis\Dokumentacija\L2\UseCaseDiagrama.png"/>
             <wp:cNvGraphicFramePr>
               <a:graphicFrameLocks xmlns:a="http://schemas.openxmlformats.org/drawingml/2006/main" noChangeAspect="1"/>
             </wp:cNvGraphicFramePr>
@@ -5529,7 +5531,7 @@
               <a:graphicData uri="http://schemas.openxmlformats.org/drawingml/2006/picture">
                 <pic:pic xmlns:pic="http://schemas.openxmlformats.org/drawingml/2006/picture">
                   <pic:nvPicPr>
-                    <pic:cNvPr id="0" name="Picture 8" descr="C:\Users\isavi\AppData\Local\Microsoft\Windows\INetCacheContent.Word\UseCaseDiagrama.jpg"/>
+                    <pic:cNvPr id="0" name="Picture 19" descr="C:\Users\asdasd\Desktop\KinoPasaulis\Dokumentacija\L2\UseCaseDiagrama.png"/>
                     <pic:cNvPicPr>
                       <a:picLocks noChangeAspect="1" noChangeArrowheads="1"/>
                     </pic:cNvPicPr>
@@ -5550,7 +5552,7 @@
                   <pic:spPr bwMode="auto">
                     <a:xfrm>
                       <a:off x="0" y="0"/>
-                      <a:ext cx="5943600" cy="6279844"/>
+                      <a:ext cx="5943600" cy="6279564"/>
                     </a:xfrm>
                     <a:prstGeom prst="rect">
                       <a:avLst/>
@@ -16869,6 +16871,7 @@
         <w:rPr>
           <w:rFonts w:ascii="Times New Roman" w:hAnsi="Times New Roman" w:cs="Times New Roman"/>
           <w:noProof/>
+          <w:lang w:val="en-US" w:eastAsia="en-US"/>
         </w:rPr>
         <w:drawing>
           <wp:inline distT="0" distB="0" distL="0" distR="0" wp14:anchorId="3F853A31" wp14:editId="75164E47">
@@ -17022,31 +17025,60 @@
         </w:rPr>
       </w:pPr>
       <w:r>
-        <w:object w:dxaOrig="29301" w:dyaOrig="25312">
-          <v:shapetype id="_x0000_t75" coordsize="21600,21600" o:spt="75" o:preferrelative="t" path="m@4@5l@4@11@9@11@9@5xe" filled="f" stroked="f">
-            <v:stroke joinstyle="miter"/>
-            <v:formulas>
-              <v:f eqn="if lineDrawn pixelLineWidth 0"/>
-              <v:f eqn="sum @0 1 0"/>
-              <v:f eqn="sum 0 0 @1"/>
-              <v:f eqn="prod @2 1 2"/>
-              <v:f eqn="prod @3 21600 pixelWidth"/>
-              <v:f eqn="prod @3 21600 pixelHeight"/>
-              <v:f eqn="sum @0 0 1"/>
-              <v:f eqn="prod @6 1 2"/>
-              <v:f eqn="prod @7 21600 pixelWidth"/>
-              <v:f eqn="sum @8 21600 0"/>
-              <v:f eqn="prod @7 21600 pixelHeight"/>
-              <v:f eqn="sum @10 21600 0"/>
-            </v:formulas>
-            <v:path o:extrusionok="f" gradientshapeok="t" o:connecttype="rect"/>
-            <o:lock v:ext="edit" aspectratio="t"/>
-          </v:shapetype>
-          <v:shape id="_x0000_i1025" type="#_x0000_t75" style="width:467.05pt;height:403.85pt" o:ole="">
-            <v:imagedata r:id="rId11" o:title=""/>
-          </v:shape>
-          <o:OLEObject Type="Embed" ProgID="Visio.Drawing.15" ShapeID="_x0000_i1025" DrawAspect="Content" ObjectID="_1540746452" r:id="rId12"/>
-        </w:object>
+        <w:rPr>
+          <w:rFonts w:ascii="Times New Roman" w:hAnsi="Times New Roman" w:cs="Times New Roman"/>
+          <w:b/>
+          <w:noProof/>
+          <w:lang w:val="en-US" w:eastAsia="en-US"/>
+        </w:rPr>
+        <w:drawing>
+          <wp:inline distT="0" distB="0" distL="0" distR="0">
+            <wp:extent cx="5943600" cy="5167156"/>
+            <wp:effectExtent l="0" t="0" r="0" b="0"/>
+            <wp:docPr id="2" name="Picture 2" descr="C:\Users\asdasd\Desktop\KinoPasaulis\Dokumentacija\L3\EntityDiagrama.png"/>
+            <wp:cNvGraphicFramePr>
+              <a:graphicFrameLocks xmlns:a="http://schemas.openxmlformats.org/drawingml/2006/main" noChangeAspect="1"/>
+            </wp:cNvGraphicFramePr>
+            <a:graphic xmlns:a="http://schemas.openxmlformats.org/drawingml/2006/main">
+              <a:graphicData uri="http://schemas.openxmlformats.org/drawingml/2006/picture">
+                <pic:pic xmlns:pic="http://schemas.openxmlformats.org/drawingml/2006/picture">
+                  <pic:nvPicPr>
+                    <pic:cNvPr id="0" name="Picture 21" descr="C:\Users\asdasd\Desktop\KinoPasaulis\Dokumentacija\L3\EntityDiagrama.png"/>
+                    <pic:cNvPicPr>
+                      <a:picLocks noChangeAspect="1" noChangeArrowheads="1"/>
+                    </pic:cNvPicPr>
+                  </pic:nvPicPr>
+                  <pic:blipFill>
+                    <a:blip r:embed="rId11" cstate="print">
+                      <a:extLst>
+                        <a:ext uri="{28A0092B-C50C-407E-A947-70E740481C1C}">
+                          <a14:useLocalDpi xmlns:a14="http://schemas.microsoft.com/office/drawing/2010/main" val="0"/>
+                        </a:ext>
+                      </a:extLst>
+                    </a:blip>
+                    <a:srcRect/>
+                    <a:stretch>
+                      <a:fillRect/>
+                    </a:stretch>
+                  </pic:blipFill>
+                  <pic:spPr bwMode="auto">
+                    <a:xfrm>
+                      <a:off x="0" y="0"/>
+                      <a:ext cx="5943600" cy="5167156"/>
+                    </a:xfrm>
+                    <a:prstGeom prst="rect">
+                      <a:avLst/>
+                    </a:prstGeom>
+                    <a:noFill/>
+                    <a:ln>
+                      <a:noFill/>
+                    </a:ln>
+                  </pic:spPr>
+                </pic:pic>
+              </a:graphicData>
+            </a:graphic>
+          </wp:inline>
+        </w:drawing>
       </w:r>
     </w:p>
     <w:p>
@@ -17182,6 +17214,7 @@
           <w:rFonts w:ascii="Times New Roman" w:hAnsi="Times New Roman" w:cs="Times New Roman"/>
           <w:b/>
           <w:noProof/>
+          <w:lang w:val="en-US" w:eastAsia="en-US"/>
         </w:rPr>
         <w:drawing>
           <wp:inline distT="0" distB="0" distL="0" distR="0" wp14:anchorId="48F52AAC" wp14:editId="0072D9DC">
@@ -17201,7 +17234,7 @@
                     </pic:cNvPicPr>
                   </pic:nvPicPr>
                   <pic:blipFill>
-                    <a:blip r:embed="rId13" cstate="print">
+                    <a:blip r:embed="rId12" cstate="print">
                       <a:extLst>
                         <a:ext uri="{28A0092B-C50C-407E-A947-70E740481C1C}">
                           <a14:useLocalDpi xmlns:a14="http://schemas.microsoft.com/office/drawing/2010/main" val="0"/>
@@ -17302,6 +17335,7 @@
           <w:rFonts w:ascii="Times New Roman" w:hAnsi="Times New Roman" w:cs="Times New Roman"/>
           <w:b/>
           <w:noProof/>
+          <w:lang w:val="en-US" w:eastAsia="en-US"/>
         </w:rPr>
         <w:drawing>
           <wp:inline distT="0" distB="0" distL="0" distR="0" wp14:anchorId="511C8A70" wp14:editId="4EF7C966">
@@ -17321,7 +17355,7 @@
                     </pic:cNvPicPr>
                   </pic:nvPicPr>
                   <pic:blipFill>
-                    <a:blip r:embed="rId14" cstate="print">
+                    <a:blip r:embed="rId13" cstate="print">
                       <a:extLst>
                         <a:ext uri="{28A0092B-C50C-407E-A947-70E740481C1C}">
                           <a14:useLocalDpi xmlns:a14="http://schemas.microsoft.com/office/drawing/2010/main" val="0"/>
@@ -17425,6 +17459,7 @@
           <w:rFonts w:ascii="Times New Roman" w:hAnsi="Times New Roman" w:cs="Times New Roman"/>
           <w:b/>
           <w:noProof/>
+          <w:lang w:val="en-US" w:eastAsia="en-US"/>
         </w:rPr>
         <w:drawing>
           <wp:inline distT="0" distB="0" distL="0" distR="0" wp14:anchorId="12F623C7" wp14:editId="07C734FB">
@@ -17444,7 +17479,7 @@
                     </pic:cNvPicPr>
                   </pic:nvPicPr>
                   <pic:blipFill>
-                    <a:blip r:embed="rId15" cstate="print">
+                    <a:blip r:embed="rId14" cstate="print">
                       <a:extLst>
                         <a:ext uri="{28A0092B-C50C-407E-A947-70E740481C1C}">
                           <a14:useLocalDpi xmlns:a14="http://schemas.microsoft.com/office/drawing/2010/main" val="0"/>
@@ -17530,6 +17565,7 @@
           <w:rFonts w:ascii="Times New Roman" w:hAnsi="Times New Roman" w:cs="Times New Roman"/>
           <w:b/>
           <w:noProof/>
+          <w:lang w:val="en-US" w:eastAsia="en-US"/>
         </w:rPr>
         <w:lastRenderedPageBreak/>
         <w:drawing>
@@ -17550,7 +17586,7 @@
                     </pic:cNvPicPr>
                   </pic:nvPicPr>
                   <pic:blipFill>
-                    <a:blip r:embed="rId16">
+                    <a:blip r:embed="rId15">
                       <a:extLst>
                         <a:ext uri="{28A0092B-C50C-407E-A947-70E740481C1C}">
                           <a14:useLocalDpi xmlns:a14="http://schemas.microsoft.com/office/drawing/2010/main" val="0"/>
@@ -17695,6 +17731,7 @@
         <w:rPr>
           <w:rFonts w:ascii="Times New Roman" w:hAnsi="Times New Roman" w:cs="Times New Roman"/>
           <w:noProof/>
+          <w:lang w:val="en-US" w:eastAsia="en-US"/>
         </w:rPr>
         <w:drawing>
           <wp:inline distT="0" distB="0" distL="0" distR="0" wp14:anchorId="1FE9BE5D" wp14:editId="6538BE8A">
@@ -17714,7 +17751,7 @@
                     </pic:cNvPicPr>
                   </pic:nvPicPr>
                   <pic:blipFill>
-                    <a:blip r:embed="rId17">
+                    <a:blip r:embed="rId16">
                       <a:extLst>
                         <a:ext uri="{28A0092B-C50C-407E-A947-70E740481C1C}">
                           <a14:useLocalDpi xmlns:a14="http://schemas.microsoft.com/office/drawing/2010/main" val="0"/>
@@ -17801,6 +17838,7 @@
         <w:rPr>
           <w:rFonts w:ascii="Times New Roman" w:hAnsi="Times New Roman" w:cs="Times New Roman"/>
           <w:noProof/>
+          <w:lang w:val="en-US" w:eastAsia="en-US"/>
         </w:rPr>
         <w:drawing>
           <wp:inline distT="0" distB="0" distL="0" distR="0" wp14:anchorId="4CF29C48" wp14:editId="1262626E">
@@ -17815,6 +17853,113 @@
                 <pic:pic xmlns:pic="http://schemas.openxmlformats.org/drawingml/2006/picture">
                   <pic:nvPicPr>
                     <pic:cNvPr id="0" name="Picture 12" descr="C:\Users\isavi\AppData\Local\Microsoft\Windows\INetCacheContent.Word\SequenceDiagram2.png"/>
+                    <pic:cNvPicPr>
+                      <a:picLocks noChangeAspect="1" noChangeArrowheads="1"/>
+                    </pic:cNvPicPr>
+                  </pic:nvPicPr>
+                  <pic:blipFill>
+                    <a:blip r:embed="rId17">
+                      <a:extLst>
+                        <a:ext uri="{28A0092B-C50C-407E-A947-70E740481C1C}">
+                          <a14:useLocalDpi xmlns:a14="http://schemas.microsoft.com/office/drawing/2010/main" val="0"/>
+                        </a:ext>
+                      </a:extLst>
+                    </a:blip>
+                    <a:srcRect/>
+                    <a:stretch>
+                      <a:fillRect/>
+                    </a:stretch>
+                  </pic:blipFill>
+                  <pic:spPr bwMode="auto">
+                    <a:xfrm>
+                      <a:off x="0" y="0"/>
+                      <a:ext cx="5943600" cy="2398391"/>
+                    </a:xfrm>
+                    <a:prstGeom prst="rect">
+                      <a:avLst/>
+                    </a:prstGeom>
+                    <a:noFill/>
+                    <a:ln>
+                      <a:noFill/>
+                    </a:ln>
+                  </pic:spPr>
+                </pic:pic>
+              </a:graphicData>
+            </a:graphic>
+          </wp:inline>
+        </w:drawing>
+      </w:r>
+    </w:p>
+    <w:p>
+      <w:pPr>
+        <w:pStyle w:val="ListParagraph"/>
+        <w:ind w:left="360"/>
+        <w:jc w:val="center"/>
+        <w:rPr>
+          <w:rFonts w:ascii="Times New Roman" w:hAnsi="Times New Roman" w:cs="Times New Roman"/>
+        </w:rPr>
+      </w:pPr>
+      <w:r>
+        <w:rPr>
+          <w:rFonts w:ascii="Times New Roman" w:hAnsi="Times New Roman" w:cs="Times New Roman"/>
+          <w:sz w:val="20"/>
+        </w:rPr>
+        <w:t>10</w:t>
+      </w:r>
+      <w:r>
+        <w:rPr>
+          <w:rFonts w:ascii="Times New Roman" w:hAnsi="Times New Roman" w:cs="Times New Roman"/>
+          <w:sz w:val="20"/>
+        </w:rPr>
+        <w:t xml:space="preserve"> </w:t>
+      </w:r>
+      <w:r>
+        <w:rPr>
+          <w:rFonts w:ascii="Times New Roman" w:hAnsi="Times New Roman" w:cs="Times New Roman"/>
+          <w:sz w:val="20"/>
+        </w:rPr>
+        <w:t>pav. PA „Vartotojo prisijungimas“ sekų diagrama</w:t>
+      </w:r>
+    </w:p>
+    <w:p>
+      <w:pPr>
+        <w:pStyle w:val="ListParagraph"/>
+        <w:ind w:left="360"/>
+        <w:rPr>
+          <w:rFonts w:ascii="Times New Roman" w:hAnsi="Times New Roman" w:cs="Times New Roman"/>
+          <w:b/>
+        </w:rPr>
+      </w:pPr>
+    </w:p>
+    <w:p>
+      <w:pPr>
+        <w:pStyle w:val="ListParagraph"/>
+        <w:ind w:left="360"/>
+        <w:rPr>
+          <w:rFonts w:ascii="Times New Roman" w:hAnsi="Times New Roman" w:cs="Times New Roman"/>
+          <w:b/>
+        </w:rPr>
+      </w:pPr>
+      <w:r>
+        <w:rPr>
+          <w:rFonts w:ascii="Times New Roman" w:hAnsi="Times New Roman" w:cs="Times New Roman"/>
+          <w:noProof/>
+          <w:lang w:val="en-US" w:eastAsia="en-US"/>
+        </w:rPr>
+        <w:lastRenderedPageBreak/>
+        <w:drawing>
+          <wp:inline distT="0" distB="0" distL="0" distR="0" wp14:anchorId="6366DB7E" wp14:editId="7BFF6030">
+            <wp:extent cx="5943600" cy="2398391"/>
+            <wp:effectExtent l="0" t="0" r="0" b="2540"/>
+            <wp:docPr id="15" name="Paveikslėlis 15" descr="C:\Users\isavi\AppData\Local\Microsoft\Windows\INetCacheContent.Word\SequenceDiagram3.png"/>
+            <wp:cNvGraphicFramePr>
+              <a:graphicFrameLocks xmlns:a="http://schemas.openxmlformats.org/drawingml/2006/main" noChangeAspect="1"/>
+            </wp:cNvGraphicFramePr>
+            <a:graphic xmlns:a="http://schemas.openxmlformats.org/drawingml/2006/main">
+              <a:graphicData uri="http://schemas.openxmlformats.org/drawingml/2006/picture">
+                <pic:pic xmlns:pic="http://schemas.openxmlformats.org/drawingml/2006/picture">
+                  <pic:nvPicPr>
+                    <pic:cNvPr id="0" name="Picture 14" descr="C:\Users\isavi\AppData\Local\Microsoft\Windows\INetCacheContent.Word\SequenceDiagram3.png"/>
                     <pic:cNvPicPr>
                       <a:picLocks noChangeAspect="1" noChangeArrowheads="1"/>
                     </pic:cNvPicPr>
@@ -17859,20 +18004,21 @@
         <w:jc w:val="center"/>
         <w:rPr>
           <w:rFonts w:ascii="Times New Roman" w:hAnsi="Times New Roman" w:cs="Times New Roman"/>
-        </w:rPr>
-      </w:pPr>
-      <w:r>
-        <w:rPr>
-          <w:rFonts w:ascii="Times New Roman" w:hAnsi="Times New Roman" w:cs="Times New Roman"/>
           <w:sz w:val="20"/>
         </w:rPr>
-        <w:t>10</w:t>
-      </w:r>
+      </w:pPr>
       <w:r>
         <w:rPr>
           <w:rFonts w:ascii="Times New Roman" w:hAnsi="Times New Roman" w:cs="Times New Roman"/>
           <w:sz w:val="20"/>
         </w:rPr>
+        <w:t>11</w:t>
+      </w:r>
+      <w:r>
+        <w:rPr>
+          <w:rFonts w:ascii="Times New Roman" w:hAnsi="Times New Roman" w:cs="Times New Roman"/>
+          <w:sz w:val="20"/>
+        </w:rPr>
         <w:t xml:space="preserve"> </w:t>
       </w:r>
       <w:r>
@@ -17880,7 +18026,22 @@
           <w:rFonts w:ascii="Times New Roman" w:hAnsi="Times New Roman" w:cs="Times New Roman"/>
           <w:sz w:val="20"/>
         </w:rPr>
-        <w:t>pav. PA „Vartotojo prisijungimas“ sekų diagrama</w:t>
+        <w:t>pav. PA „</w:t>
+      </w:r>
+      <w:r>
+        <w:rPr>
+          <w:rFonts w:ascii="Times New Roman" w:hAnsi="Times New Roman" w:cs="Times New Roman"/>
+          <w:sz w:val="20"/>
+          <w:szCs w:val="24"/>
+        </w:rPr>
+        <w:t>Profilio administravimas</w:t>
+      </w:r>
+      <w:r>
+        <w:rPr>
+          <w:rFonts w:ascii="Times New Roman" w:hAnsi="Times New Roman" w:cs="Times New Roman"/>
+          <w:sz w:val="20"/>
+        </w:rPr>
+        <w:t>“ sekų diagrama</w:t>
       </w:r>
     </w:p>
     <w:p>
@@ -17906,13 +18067,13 @@
         <w:rPr>
           <w:rFonts w:ascii="Times New Roman" w:hAnsi="Times New Roman" w:cs="Times New Roman"/>
           <w:noProof/>
-        </w:rPr>
-        <w:lastRenderedPageBreak/>
+          <w:lang w:val="en-US" w:eastAsia="en-US"/>
+        </w:rPr>
         <w:drawing>
-          <wp:inline distT="0" distB="0" distL="0" distR="0" wp14:anchorId="6366DB7E" wp14:editId="7BFF6030">
+          <wp:inline distT="0" distB="0" distL="0" distR="0" wp14:anchorId="0F1A1577" wp14:editId="76B62BCD">
             <wp:extent cx="5943600" cy="2398391"/>
             <wp:effectExtent l="0" t="0" r="0" b="2540"/>
-            <wp:docPr id="15" name="Paveikslėlis 15" descr="C:\Users\isavi\AppData\Local\Microsoft\Windows\INetCacheContent.Word\SequenceDiagram3.png"/>
+            <wp:docPr id="16" name="Paveikslėlis 16" descr="C:\Users\isavi\AppData\Local\Microsoft\Windows\INetCacheContent.Word\SequenceDiagram4.png"/>
             <wp:cNvGraphicFramePr>
               <a:graphicFrameLocks xmlns:a="http://schemas.openxmlformats.org/drawingml/2006/main" noChangeAspect="1"/>
             </wp:cNvGraphicFramePr>
@@ -17920,7 +18081,7 @@
               <a:graphicData uri="http://schemas.openxmlformats.org/drawingml/2006/picture">
                 <pic:pic xmlns:pic="http://schemas.openxmlformats.org/drawingml/2006/picture">
                   <pic:nvPicPr>
-                    <pic:cNvPr id="0" name="Picture 14" descr="C:\Users\isavi\AppData\Local\Microsoft\Windows\INetCacheContent.Word\SequenceDiagram3.png"/>
+                    <pic:cNvPr id="0" name="Picture 16" descr="C:\Users\isavi\AppData\Local\Microsoft\Windows\INetCacheContent.Word\SequenceDiagram4.png"/>
                     <pic:cNvPicPr>
                       <a:picLocks noChangeAspect="1" noChangeArrowheads="1"/>
                     </pic:cNvPicPr>
@@ -17965,37 +18126,36 @@
         <w:jc w:val="center"/>
         <w:rPr>
           <w:rFonts w:ascii="Times New Roman" w:hAnsi="Times New Roman" w:cs="Times New Roman"/>
+        </w:rPr>
+      </w:pPr>
+      <w:r>
+        <w:rPr>
+          <w:rFonts w:ascii="Times New Roman" w:hAnsi="Times New Roman" w:cs="Times New Roman"/>
           <w:sz w:val="20"/>
         </w:rPr>
-      </w:pPr>
+        <w:t>12</w:t>
+      </w:r>
       <w:r>
         <w:rPr>
           <w:rFonts w:ascii="Times New Roman" w:hAnsi="Times New Roman" w:cs="Times New Roman"/>
           <w:sz w:val="20"/>
         </w:rPr>
-        <w:t>11</w:t>
+        <w:t xml:space="preserve"> </w:t>
       </w:r>
       <w:r>
         <w:rPr>
           <w:rFonts w:ascii="Times New Roman" w:hAnsi="Times New Roman" w:cs="Times New Roman"/>
           <w:sz w:val="20"/>
         </w:rPr>
-        <w:t xml:space="preserve"> </w:t>
+        <w:t>pav. PA „</w:t>
       </w:r>
       <w:r>
         <w:rPr>
           <w:rFonts w:ascii="Times New Roman" w:hAnsi="Times New Roman" w:cs="Times New Roman"/>
           <w:sz w:val="20"/>
-        </w:rPr>
-        <w:t>pav. PA „</w:t>
-      </w:r>
-      <w:r>
-        <w:rPr>
-          <w:rFonts w:ascii="Times New Roman" w:hAnsi="Times New Roman" w:cs="Times New Roman"/>
-          <w:sz w:val="20"/>
-          <w:szCs w:val="24"/>
-        </w:rPr>
-        <w:t>Profilio administravimas</w:t>
+          <w:szCs w:val="24"/>
+        </w:rPr>
+        <w:t>Filmų vertinimas/komentavimas</w:t>
       </w:r>
       <w:r>
         <w:rPr>
@@ -18026,127 +18186,8 @@
       </w:pPr>
       <w:r>
         <w:rPr>
-          <w:rFonts w:ascii="Times New Roman" w:hAnsi="Times New Roman" w:cs="Times New Roman"/>
           <w:noProof/>
-        </w:rPr>
-        <w:drawing>
-          <wp:inline distT="0" distB="0" distL="0" distR="0" wp14:anchorId="0F1A1577" wp14:editId="76B62BCD">
-            <wp:extent cx="5943600" cy="2398391"/>
-            <wp:effectExtent l="0" t="0" r="0" b="2540"/>
-            <wp:docPr id="16" name="Paveikslėlis 16" descr="C:\Users\isavi\AppData\Local\Microsoft\Windows\INetCacheContent.Word\SequenceDiagram4.png"/>
-            <wp:cNvGraphicFramePr>
-              <a:graphicFrameLocks xmlns:a="http://schemas.openxmlformats.org/drawingml/2006/main" noChangeAspect="1"/>
-            </wp:cNvGraphicFramePr>
-            <a:graphic xmlns:a="http://schemas.openxmlformats.org/drawingml/2006/main">
-              <a:graphicData uri="http://schemas.openxmlformats.org/drawingml/2006/picture">
-                <pic:pic xmlns:pic="http://schemas.openxmlformats.org/drawingml/2006/picture">
-                  <pic:nvPicPr>
-                    <pic:cNvPr id="0" name="Picture 16" descr="C:\Users\isavi\AppData\Local\Microsoft\Windows\INetCacheContent.Word\SequenceDiagram4.png"/>
-                    <pic:cNvPicPr>
-                      <a:picLocks noChangeAspect="1" noChangeArrowheads="1"/>
-                    </pic:cNvPicPr>
-                  </pic:nvPicPr>
-                  <pic:blipFill>
-                    <a:blip r:embed="rId20">
-                      <a:extLst>
-                        <a:ext uri="{28A0092B-C50C-407E-A947-70E740481C1C}">
-                          <a14:useLocalDpi xmlns:a14="http://schemas.microsoft.com/office/drawing/2010/main" val="0"/>
-                        </a:ext>
-                      </a:extLst>
-                    </a:blip>
-                    <a:srcRect/>
-                    <a:stretch>
-                      <a:fillRect/>
-                    </a:stretch>
-                  </pic:blipFill>
-                  <pic:spPr bwMode="auto">
-                    <a:xfrm>
-                      <a:off x="0" y="0"/>
-                      <a:ext cx="5943600" cy="2398391"/>
-                    </a:xfrm>
-                    <a:prstGeom prst="rect">
-                      <a:avLst/>
-                    </a:prstGeom>
-                    <a:noFill/>
-                    <a:ln>
-                      <a:noFill/>
-                    </a:ln>
-                  </pic:spPr>
-                </pic:pic>
-              </a:graphicData>
-            </a:graphic>
-          </wp:inline>
-        </w:drawing>
-      </w:r>
-    </w:p>
-    <w:p>
-      <w:pPr>
-        <w:pStyle w:val="ListParagraph"/>
-        <w:ind w:left="360"/>
-        <w:jc w:val="center"/>
-        <w:rPr>
-          <w:rFonts w:ascii="Times New Roman" w:hAnsi="Times New Roman" w:cs="Times New Roman"/>
-        </w:rPr>
-      </w:pPr>
-      <w:r>
-        <w:rPr>
-          <w:rFonts w:ascii="Times New Roman" w:hAnsi="Times New Roman" w:cs="Times New Roman"/>
-          <w:sz w:val="20"/>
-        </w:rPr>
-        <w:t>12</w:t>
-      </w:r>
-      <w:r>
-        <w:rPr>
-          <w:rFonts w:ascii="Times New Roman" w:hAnsi="Times New Roman" w:cs="Times New Roman"/>
-          <w:sz w:val="20"/>
-        </w:rPr>
-        <w:t xml:space="preserve"> </w:t>
-      </w:r>
-      <w:r>
-        <w:rPr>
-          <w:rFonts w:ascii="Times New Roman" w:hAnsi="Times New Roman" w:cs="Times New Roman"/>
-          <w:sz w:val="20"/>
-        </w:rPr>
-        <w:t>pav. PA „</w:t>
-      </w:r>
-      <w:r>
-        <w:rPr>
-          <w:rFonts w:ascii="Times New Roman" w:hAnsi="Times New Roman" w:cs="Times New Roman"/>
-          <w:sz w:val="20"/>
-          <w:szCs w:val="24"/>
-        </w:rPr>
-        <w:t>Filmų vertinimas/komentavimas</w:t>
-      </w:r>
-      <w:r>
-        <w:rPr>
-          <w:rFonts w:ascii="Times New Roman" w:hAnsi="Times New Roman" w:cs="Times New Roman"/>
-          <w:sz w:val="20"/>
-        </w:rPr>
-        <w:t>“ sekų diagrama</w:t>
-      </w:r>
-    </w:p>
-    <w:p>
-      <w:pPr>
-        <w:pStyle w:val="ListParagraph"/>
-        <w:ind w:left="360"/>
-        <w:rPr>
-          <w:rFonts w:ascii="Times New Roman" w:hAnsi="Times New Roman" w:cs="Times New Roman"/>
-          <w:b/>
-        </w:rPr>
-      </w:pPr>
-    </w:p>
-    <w:p>
-      <w:pPr>
-        <w:pStyle w:val="ListParagraph"/>
-        <w:ind w:left="360"/>
-        <w:rPr>
-          <w:rFonts w:ascii="Times New Roman" w:hAnsi="Times New Roman" w:cs="Times New Roman"/>
-          <w:b/>
-        </w:rPr>
-      </w:pPr>
-      <w:r>
-        <w:rPr>
-          <w:noProof/>
+          <w:lang w:val="en-US" w:eastAsia="en-US"/>
         </w:rPr>
         <w:drawing>
           <wp:inline distT="0" distB="0" distL="0" distR="0" wp14:anchorId="45BB52CE" wp14:editId="3E648213">
@@ -18166,7 +18207,7 @@
                     </pic:cNvPicPr>
                   </pic:nvPicPr>
                   <pic:blipFill>
-                    <a:blip r:embed="rId21">
+                    <a:blip r:embed="rId20">
                       <a:extLst>
                         <a:ext uri="{28A0092B-C50C-407E-A947-70E740481C1C}">
                           <a14:useLocalDpi xmlns:a14="http://schemas.microsoft.com/office/drawing/2010/main" val="0"/>
@@ -18268,6 +18309,7 @@
         <w:rPr>
           <w:rFonts w:ascii="Times New Roman" w:hAnsi="Times New Roman" w:cs="Times New Roman"/>
           <w:noProof/>
+          <w:lang w:val="en-US" w:eastAsia="en-US"/>
         </w:rPr>
         <w:drawing>
           <wp:inline distT="0" distB="0" distL="0" distR="0" wp14:anchorId="30DEF98E" wp14:editId="75189094">
@@ -18287,7 +18329,7 @@
                     </pic:cNvPicPr>
                   </pic:nvPicPr>
                   <pic:blipFill>
-                    <a:blip r:embed="rId22">
+                    <a:blip r:embed="rId21">
                       <a:extLst>
                         <a:ext uri="{28A0092B-C50C-407E-A947-70E740481C1C}">
                           <a14:useLocalDpi xmlns:a14="http://schemas.microsoft.com/office/drawing/2010/main" val="0"/>
@@ -18380,6 +18422,7 @@
         <w:rPr>
           <w:rFonts w:ascii="Times New Roman" w:hAnsi="Times New Roman" w:cs="Times New Roman"/>
           <w:noProof/>
+          <w:lang w:val="en-US" w:eastAsia="en-US"/>
         </w:rPr>
         <w:drawing>
           <wp:inline distT="0" distB="0" distL="0" distR="0" wp14:anchorId="4A6F6F5B" wp14:editId="300FDDFC">
@@ -18399,7 +18442,7 @@
                     </pic:cNvPicPr>
                   </pic:nvPicPr>
                   <pic:blipFill>
-                    <a:blip r:embed="rId23">
+                    <a:blip r:embed="rId22">
                       <a:extLst>
                         <a:ext uri="{28A0092B-C50C-407E-A947-70E740481C1C}">
                           <a14:useLocalDpi xmlns:a14="http://schemas.microsoft.com/office/drawing/2010/main" val="0"/>
@@ -18535,10 +18578,29 @@
           <w:rFonts w:ascii="Times New Roman" w:hAnsi="Times New Roman" w:cs="Times New Roman"/>
         </w:rPr>
         <w:object w:dxaOrig="9262" w:dyaOrig="6917">
-          <v:shape id="_x0000_i1026" type="#_x0000_t75" style="width:410.7pt;height:307.4pt" o:ole="">
-            <v:imagedata r:id="rId24" o:title=""/>
+          <v:shapetype id="_x0000_t75" coordsize="21600,21600" o:spt="75" o:preferrelative="t" path="m@4@5l@4@11@9@11@9@5xe" filled="f" stroked="f">
+            <v:stroke joinstyle="miter"/>
+            <v:formulas>
+              <v:f eqn="if lineDrawn pixelLineWidth 0"/>
+              <v:f eqn="sum @0 1 0"/>
+              <v:f eqn="sum 0 0 @1"/>
+              <v:f eqn="prod @2 1 2"/>
+              <v:f eqn="prod @3 21600 pixelWidth"/>
+              <v:f eqn="prod @3 21600 pixelHeight"/>
+              <v:f eqn="sum @0 0 1"/>
+              <v:f eqn="prod @6 1 2"/>
+              <v:f eqn="prod @7 21600 pixelWidth"/>
+              <v:f eqn="sum @8 21600 0"/>
+              <v:f eqn="prod @7 21600 pixelHeight"/>
+              <v:f eqn="sum @10 21600 0"/>
+            </v:formulas>
+            <v:path o:extrusionok="f" gradientshapeok="t" o:connecttype="rect"/>
+            <o:lock v:ext="edit" aspectratio="t"/>
+          </v:shapetype>
+          <v:shape id="_x0000_i1026" type="#_x0000_t75" style="width:410.5pt;height:307.65pt" o:ole="">
+            <v:imagedata r:id="rId23" o:title=""/>
           </v:shape>
-          <o:OLEObject Type="Embed" ProgID="Visio.Drawing.15" ShapeID="_x0000_i1026" DrawAspect="Content" ObjectID="_1540746453" r:id="rId25"/>
+          <o:OLEObject Type="Embed" ProgID="Visio.Drawing.15" ShapeID="_x0000_i1026" DrawAspect="Content" ObjectID="_1540834489" r:id="rId24"/>
         </w:object>
       </w:r>
     </w:p>
@@ -18613,10 +18675,10 @@
           <w:rFonts w:ascii="Times New Roman" w:hAnsi="Times New Roman" w:cs="Times New Roman"/>
         </w:rPr>
         <w:object w:dxaOrig="9909" w:dyaOrig="6917">
-          <v:shape id="_x0000_i1027" type="#_x0000_t75" style="width:411.35pt;height:285.5pt" o:ole="">
-            <v:imagedata r:id="rId26" o:title=""/>
+          <v:shape id="_x0000_i1027" type="#_x0000_t75" style="width:411.45pt;height:286.15pt" o:ole="">
+            <v:imagedata r:id="rId25" o:title=""/>
           </v:shape>
-          <o:OLEObject Type="Embed" ProgID="Visio.Drawing.15" ShapeID="_x0000_i1027" DrawAspect="Content" ObjectID="_1540746454" r:id="rId27"/>
+          <o:OLEObject Type="Embed" ProgID="Visio.Drawing.15" ShapeID="_x0000_i1027" DrawAspect="Content" ObjectID="_1540834490" r:id="rId26"/>
         </w:object>
       </w:r>
     </w:p>
@@ -18705,10 +18767,10 @@
           <w:rFonts w:ascii="Times New Roman" w:hAnsi="Times New Roman" w:cs="Times New Roman"/>
         </w:rPr>
         <w:object w:dxaOrig="15514" w:dyaOrig="11427">
-          <v:shape id="_x0000_i1028" type="#_x0000_t75" style="width:401.3pt;height:295.5pt" o:ole="">
-            <v:imagedata r:id="rId28" o:title=""/>
+          <v:shape id="_x0000_i1028" type="#_x0000_t75" style="width:401.15pt;height:295.5pt" o:ole="">
+            <v:imagedata r:id="rId27" o:title=""/>
           </v:shape>
-          <o:OLEObject Type="Embed" ProgID="Visio.Drawing.15" ShapeID="_x0000_i1028" DrawAspect="Content" ObjectID="_1540746455" r:id="rId29"/>
+          <o:OLEObject Type="Embed" ProgID="Visio.Drawing.15" ShapeID="_x0000_i1028" DrawAspect="Content" ObjectID="_1540834491" r:id="rId28"/>
         </w:object>
       </w:r>
     </w:p>
@@ -18781,10 +18843,10 @@
           <w:rFonts w:ascii="Times New Roman" w:hAnsi="Times New Roman" w:cs="Times New Roman"/>
         </w:rPr>
         <w:object w:dxaOrig="12367" w:dyaOrig="8252">
-          <v:shape id="_x0000_i1029" type="#_x0000_t75" style="width:419.5pt;height:280.5pt" o:ole="">
-            <v:imagedata r:id="rId30" o:title=""/>
+          <v:shape id="_x0000_i1029" type="#_x0000_t75" style="width:418.9pt;height:280.5pt" o:ole="">
+            <v:imagedata r:id="rId29" o:title=""/>
           </v:shape>
-          <o:OLEObject Type="Embed" ProgID="Visio.Drawing.15" ShapeID="_x0000_i1029" DrawAspect="Content" ObjectID="_1540746456" r:id="rId31"/>
+          <o:OLEObject Type="Embed" ProgID="Visio.Drawing.15" ShapeID="_x0000_i1029" DrawAspect="Content" ObjectID="_1540834492" r:id="rId30"/>
         </w:object>
       </w:r>
     </w:p>
@@ -18875,10 +18937,10 @@
       </w:pPr>
       <w:r>
         <w:object w:dxaOrig="20187" w:dyaOrig="6988">
-          <v:shape id="_x0000_i1030" type="#_x0000_t75" style="width:467.05pt;height:161.55pt" o:ole="">
-            <v:imagedata r:id="rId32" o:title=""/>
+          <v:shape id="_x0000_i1030" type="#_x0000_t75" style="width:467.55pt;height:161.75pt" o:ole="">
+            <v:imagedata r:id="rId31" o:title=""/>
           </v:shape>
-          <o:OLEObject Type="Embed" ProgID="Visio.Drawing.15" ShapeID="_x0000_i1030" DrawAspect="Content" ObjectID="_1540746457" r:id="rId33"/>
+          <o:OLEObject Type="Embed" ProgID="Visio.Drawing.15" ShapeID="_x0000_i1030" DrawAspect="Content" ObjectID="_1540834493" r:id="rId32"/>
         </w:object>
       </w:r>
     </w:p>
@@ -18934,10 +18996,10 @@
       </w:pPr>
       <w:r>
         <w:object w:dxaOrig="16100" w:dyaOrig="7002">
-          <v:shape id="_x0000_i1031" type="#_x0000_t75" style="width:467.7pt;height:203.5pt" o:ole="">
-            <v:imagedata r:id="rId34" o:title=""/>
+          <v:shape id="_x0000_i1031" type="#_x0000_t75" style="width:467.55pt;height:203.85pt" o:ole="">
+            <v:imagedata r:id="rId33" o:title=""/>
           </v:shape>
-          <o:OLEObject Type="Embed" ProgID="Visio.Drawing.15" ShapeID="_x0000_i1031" DrawAspect="Content" ObjectID="_1540746458" r:id="rId35"/>
+          <o:OLEObject Type="Embed" ProgID="Visio.Drawing.15" ShapeID="_x0000_i1031" DrawAspect="Content" ObjectID="_1540834494" r:id="rId34"/>
         </w:object>
       </w:r>
     </w:p>
@@ -18986,10 +19048,10 @@
       </w:pPr>
       <w:r>
         <w:object w:dxaOrig="16015" w:dyaOrig="7002">
-          <v:shape id="_x0000_i1032" type="#_x0000_t75" style="width:467.7pt;height:204.75pt" o:ole="">
-            <v:imagedata r:id="rId36" o:title=""/>
+          <v:shape id="_x0000_i1032" type="#_x0000_t75" style="width:467.55pt;height:204.8pt" o:ole="">
+            <v:imagedata r:id="rId35" o:title=""/>
           </v:shape>
-          <o:OLEObject Type="Embed" ProgID="Visio.Drawing.15" ShapeID="_x0000_i1032" DrawAspect="Content" ObjectID="_1540746459" r:id="rId37"/>
+          <o:OLEObject Type="Embed" ProgID="Visio.Drawing.15" ShapeID="_x0000_i1032" DrawAspect="Content" ObjectID="_1540834495" r:id="rId36"/>
         </w:object>
       </w:r>
     </w:p>
@@ -19045,10 +19107,10 @@
       </w:pPr>
       <w:r>
         <w:object w:dxaOrig="20340" w:dyaOrig="6917">
-          <v:shape id="_x0000_i1033" type="#_x0000_t75" style="width:467.7pt;height:159.05pt" o:ole="">
-            <v:imagedata r:id="rId38" o:title=""/>
+          <v:shape id="_x0000_i1033" type="#_x0000_t75" style="width:467.55pt;height:158.95pt" o:ole="">
+            <v:imagedata r:id="rId37" o:title=""/>
           </v:shape>
-          <o:OLEObject Type="Embed" ProgID="Visio.Drawing.15" ShapeID="_x0000_i1033" DrawAspect="Content" ObjectID="_1540746460" r:id="rId39"/>
+          <o:OLEObject Type="Embed" ProgID="Visio.Drawing.15" ShapeID="_x0000_i1033" DrawAspect="Content" ObjectID="_1540834496" r:id="rId38"/>
         </w:object>
       </w:r>
     </w:p>
@@ -19105,10 +19167,10 @@
       </w:pPr>
       <w:r>
         <w:object w:dxaOrig="16961" w:dyaOrig="6945">
-          <v:shape id="_x0000_i1034" type="#_x0000_t75" style="width:467.05pt;height:191.6pt" o:ole="">
-            <v:imagedata r:id="rId40" o:title=""/>
+          <v:shape id="_x0000_i1034" type="#_x0000_t75" style="width:467.55pt;height:191.7pt" o:ole="">
+            <v:imagedata r:id="rId39" o:title=""/>
           </v:shape>
-          <o:OLEObject Type="Embed" ProgID="Visio.Drawing.15" ShapeID="_x0000_i1034" DrawAspect="Content" ObjectID="_1540746461" r:id="rId41"/>
+          <o:OLEObject Type="Embed" ProgID="Visio.Drawing.15" ShapeID="_x0000_i1034" DrawAspect="Content" ObjectID="_1540834497" r:id="rId40"/>
         </w:object>
       </w:r>
     </w:p>
@@ -19194,13 +19256,61 @@
     <w:p/>
     <w:p>
       <w:r>
-        <w:object w:dxaOrig="23734" w:dyaOrig="12742">
-          <v:shape id="_x0000_i1035" type="#_x0000_t75" style="width:467.7pt;height:251.05pt" o:ole="">
-            <v:imagedata r:id="rId42" o:title=""/>
-          </v:shape>
-          <o:OLEObject Type="Embed" ProgID="Visio.Drawing.15" ShapeID="_x0000_i1035" DrawAspect="Content" ObjectID="_1540746462" r:id="rId43"/>
-        </w:object>
-      </w:r>
+        <w:rPr>
+          <w:noProof/>
+          <w:lang w:val="en-US" w:eastAsia="en-US"/>
+        </w:rPr>
+        <w:drawing>
+          <wp:inline distT="0" distB="0" distL="0" distR="0">
+            <wp:extent cx="5943600" cy="3187482"/>
+            <wp:effectExtent l="0" t="0" r="0" b="0"/>
+            <wp:docPr id="3" name="Picture 3" descr="C:\Users\asdasd\Desktop\KinoPasaulis\Dokumentacija\L4\DB_schema.png"/>
+            <wp:cNvGraphicFramePr>
+              <a:graphicFrameLocks xmlns:a="http://schemas.openxmlformats.org/drawingml/2006/main" noChangeAspect="1"/>
+            </wp:cNvGraphicFramePr>
+            <a:graphic xmlns:a="http://schemas.openxmlformats.org/drawingml/2006/main">
+              <a:graphicData uri="http://schemas.openxmlformats.org/drawingml/2006/picture">
+                <pic:pic xmlns:pic="http://schemas.openxmlformats.org/drawingml/2006/picture">
+                  <pic:nvPicPr>
+                    <pic:cNvPr id="0" name="Picture 23" descr="C:\Users\asdasd\Desktop\KinoPasaulis\Dokumentacija\L4\DB_schema.png"/>
+                    <pic:cNvPicPr>
+                      <a:picLocks noChangeAspect="1" noChangeArrowheads="1"/>
+                    </pic:cNvPicPr>
+                  </pic:nvPicPr>
+                  <pic:blipFill>
+                    <a:blip r:embed="rId41" cstate="print">
+                      <a:extLst>
+                        <a:ext uri="{28A0092B-C50C-407E-A947-70E740481C1C}">
+                          <a14:useLocalDpi xmlns:a14="http://schemas.microsoft.com/office/drawing/2010/main" val="0"/>
+                        </a:ext>
+                      </a:extLst>
+                    </a:blip>
+                    <a:srcRect/>
+                    <a:stretch>
+                      <a:fillRect/>
+                    </a:stretch>
+                  </pic:blipFill>
+                  <pic:spPr bwMode="auto">
+                    <a:xfrm>
+                      <a:off x="0" y="0"/>
+                      <a:ext cx="5943600" cy="3187482"/>
+                    </a:xfrm>
+                    <a:prstGeom prst="rect">
+                      <a:avLst/>
+                    </a:prstGeom>
+                    <a:noFill/>
+                    <a:ln>
+                      <a:noFill/>
+                    </a:ln>
+                  </pic:spPr>
+                </pic:pic>
+              </a:graphicData>
+            </a:graphic>
+          </wp:inline>
+        </w:drawing>
+      </w:r>
+      <w:bookmarkStart w:id="42" w:name="_GoBack"/>
+      <w:bookmarkEnd w:id="42"/>
     </w:p>
     <w:p>
       <w:pPr>
@@ -19870,8 +19980,6 @@
         </w:rPr>
         <w:t>, įkėlimo data, aprašymas</w:t>
       </w:r>
-      <w:bookmarkStart w:id="42" w:name="_GoBack"/>
-      <w:bookmarkEnd w:id="42"/>
       <w:r>
         <w:rPr>
           <w:rFonts w:ascii="Times New Roman" w:hAnsi="Times New Roman" w:cs="Times New Roman"/>
@@ -19912,10 +20020,54 @@
     <w:p>
       <w:r>
         <w:object w:dxaOrig="22951" w:dyaOrig="11430">
-          <v:shape id="_x0000_i1036" type="#_x0000_t75" style="width:467.05pt;height:232.9pt" o:ole="">
+          <v:shape id="_x0000_i1036" type="#_x0000_t75" style="width:466.6pt;height:232.85pt" o:ole="">
+            <v:imagedata r:id="rId42" o:title=""/>
+          </v:shape>
+          <o:OLEObject Type="Embed" ProgID="Visio.Drawing.15" ShapeID="_x0000_i1036" DrawAspect="Content" ObjectID="_1540834498" r:id="rId43"/>
+        </w:object>
+      </w:r>
+    </w:p>
+    <w:p>
+      <w:pPr>
+        <w:jc w:val="center"/>
+        <w:rPr>
+          <w:rFonts w:ascii="Times New Roman" w:hAnsi="Times New Roman" w:cs="Times New Roman"/>
+          <w:sz w:val="20"/>
+          <w:szCs w:val="20"/>
+        </w:rPr>
+      </w:pPr>
+      <w:r>
+        <w:rPr>
+          <w:rFonts w:ascii="Times New Roman" w:hAnsi="Times New Roman" w:cs="Times New Roman"/>
+          <w:sz w:val="20"/>
+          <w:szCs w:val="20"/>
+        </w:rPr>
+        <w:t>26 pav. Kino teatro posistemio duomenų srautų diagrama</w:t>
+      </w:r>
+      <w:r>
+        <w:rPr>
+          <w:rFonts w:ascii="Times New Roman" w:hAnsi="Times New Roman" w:cs="Times New Roman"/>
+          <w:sz w:val="20"/>
+          <w:szCs w:val="20"/>
+        </w:rPr>
+        <w:t xml:space="preserve"> (Mantas Zambacevičius)</w:t>
+      </w:r>
+    </w:p>
+    <w:p>
+      <w:pPr>
+        <w:jc w:val="center"/>
+      </w:pPr>
+    </w:p>
+    <w:p>
+      <w:pPr>
+        <w:jc w:val="center"/>
+      </w:pPr>
+      <w:r>
+        <w:object w:dxaOrig="14555" w:dyaOrig="7201">
+          <v:shape id="_x0000_i1037" type="#_x0000_t75" style="width:467.55pt;height:231.9pt" o:ole="">
             <v:imagedata r:id="rId44" o:title=""/>
           </v:shape>
-          <o:OLEObject Type="Embed" ProgID="Visio.Drawing.15" ShapeID="_x0000_i1036" DrawAspect="Content" ObjectID="_1540746463" r:id="rId45"/>
+          <o:OLEObject Type="Embed" ProgID="Visio.Drawing.15" ShapeID="_x0000_i1037" DrawAspect="Content" ObjectID="_1540834499" r:id="rId45"/>
         </w:object>
       </w:r>
     </w:p>
@@ -19934,7 +20086,7 @@
           <w:sz w:val="20"/>
           <w:szCs w:val="20"/>
         </w:rPr>
-        <w:t>26 pav. Kino teatro posistemio duomenų srautų diagrama</w:t>
+        <w:t>27 pav. Vartotojo posistemio duomenų srautų diagrama</w:t>
       </w:r>
       <w:r>
         <w:rPr>
@@ -19942,7 +20094,7 @@
           <w:sz w:val="20"/>
           <w:szCs w:val="20"/>
         </w:rPr>
-        <w:t xml:space="preserve"> (Mantas Zambacevičius)</w:t>
+        <w:t xml:space="preserve"> (Ignas Savickas)</w:t>
       </w:r>
     </w:p>
     <w:p>
@@ -19955,11 +20107,11 @@
         <w:jc w:val="center"/>
       </w:pPr>
       <w:r>
-        <w:object w:dxaOrig="14555" w:dyaOrig="7201">
-          <v:shape id="_x0000_i1037" type="#_x0000_t75" style="width:467.7pt;height:231.65pt" o:ole="">
+        <w:object w:dxaOrig="10265" w:dyaOrig="9409">
+          <v:shape id="_x0000_i1038" type="#_x0000_t75" style="width:466.6pt;height:428.25pt" o:ole="">
             <v:imagedata r:id="rId46" o:title=""/>
           </v:shape>
-          <o:OLEObject Type="Embed" ProgID="Visio.Drawing.15" ShapeID="_x0000_i1037" DrawAspect="Content" ObjectID="_1540746464" r:id="rId47"/>
+          <o:OLEObject Type="Embed" ProgID="Visio.Drawing.15" ShapeID="_x0000_i1038" DrawAspect="Content" ObjectID="_1540834500" r:id="rId47"/>
         </w:object>
       </w:r>
     </w:p>
@@ -19978,7 +20130,7 @@
           <w:sz w:val="20"/>
           <w:szCs w:val="20"/>
         </w:rPr>
-        <w:t>27 pav. Vartotojo posistemio duomenų srautų diagrama</w:t>
+        <w:t>28 pav. Kino kūrėjo posistemio duomenų srautų diagrama</w:t>
       </w:r>
       <w:r>
         <w:rPr>
@@ -19986,7 +20138,7 @@
           <w:sz w:val="20"/>
           <w:szCs w:val="20"/>
         </w:rPr>
-        <w:t xml:space="preserve"> (Ignas Savickas)</w:t>
+        <w:t xml:space="preserve"> (Ernestas Venckus)</w:t>
       </w:r>
     </w:p>
     <w:p>
@@ -19999,55 +20151,11 @@
         <w:jc w:val="center"/>
       </w:pPr>
       <w:r>
-        <w:object w:dxaOrig="10265" w:dyaOrig="9409">
-          <v:shape id="_x0000_i1038" type="#_x0000_t75" style="width:467.05pt;height:428.25pt" o:ole="">
+        <w:object w:dxaOrig="11540" w:dyaOrig="11258">
+          <v:shape id="_x0000_i1039" type="#_x0000_t75" style="width:467.55pt;height:456.3pt" o:ole="">
             <v:imagedata r:id="rId48" o:title=""/>
           </v:shape>
-          <o:OLEObject Type="Embed" ProgID="Visio.Drawing.15" ShapeID="_x0000_i1038" DrawAspect="Content" ObjectID="_1540746465" r:id="rId49"/>
-        </w:object>
-      </w:r>
-    </w:p>
-    <w:p>
-      <w:pPr>
-        <w:jc w:val="center"/>
-        <w:rPr>
-          <w:rFonts w:ascii="Times New Roman" w:hAnsi="Times New Roman" w:cs="Times New Roman"/>
-          <w:sz w:val="20"/>
-          <w:szCs w:val="20"/>
-        </w:rPr>
-      </w:pPr>
-      <w:r>
-        <w:rPr>
-          <w:rFonts w:ascii="Times New Roman" w:hAnsi="Times New Roman" w:cs="Times New Roman"/>
-          <w:sz w:val="20"/>
-          <w:szCs w:val="20"/>
-        </w:rPr>
-        <w:t>28 pav. Kino kūrėjo posistemio duomenų srautų diagrama</w:t>
-      </w:r>
-      <w:r>
-        <w:rPr>
-          <w:rFonts w:ascii="Times New Roman" w:hAnsi="Times New Roman" w:cs="Times New Roman"/>
-          <w:sz w:val="20"/>
-          <w:szCs w:val="20"/>
-        </w:rPr>
-        <w:t xml:space="preserve"> (Ernestas Venckus)</w:t>
-      </w:r>
-    </w:p>
-    <w:p>
-      <w:pPr>
-        <w:jc w:val="center"/>
-      </w:pPr>
-    </w:p>
-    <w:p>
-      <w:pPr>
-        <w:jc w:val="center"/>
-      </w:pPr>
-      <w:r>
-        <w:object w:dxaOrig="11540" w:dyaOrig="11258">
-          <v:shape id="_x0000_i1039" type="#_x0000_t75" style="width:467.7pt;height:456.4pt" o:ole="">
-            <v:imagedata r:id="rId50" o:title=""/>
-          </v:shape>
-          <o:OLEObject Type="Embed" ProgID="Visio.Drawing.15" ShapeID="_x0000_i1039" DrawAspect="Content" ObjectID="_1540746466" r:id="rId51"/>
+          <o:OLEObject Type="Embed" ProgID="Visio.Drawing.15" ShapeID="_x0000_i1039" DrawAspect="Content" ObjectID="_1540834501" r:id="rId49"/>
         </w:object>
       </w:r>
     </w:p>
@@ -20137,10 +20245,46 @@
       </w:pPr>
       <w:r>
         <w:object w:dxaOrig="6841" w:dyaOrig="4681">
-          <v:shape id="_x0000_i1040" type="#_x0000_t75" style="width:341.85pt;height:234.15pt" o:ole="">
+          <v:shape id="_x0000_i1040" type="#_x0000_t75" style="width:341.3pt;height:233.75pt" o:ole="">
+            <v:imagedata r:id="rId50" o:title=""/>
+          </v:shape>
+          <o:OLEObject Type="Embed" ProgID="Visio.Drawing.15" ShapeID="_x0000_i1040" DrawAspect="Content" ObjectID="_1540834502" r:id="rId51"/>
+        </w:object>
+      </w:r>
+    </w:p>
+    <w:p>
+      <w:pPr>
+        <w:jc w:val="center"/>
+        <w:rPr>
+          <w:rFonts w:ascii="Times New Roman" w:hAnsi="Times New Roman" w:cs="Times New Roman"/>
+          <w:sz w:val="20"/>
+          <w:szCs w:val="20"/>
+        </w:rPr>
+      </w:pPr>
+      <w:r>
+        <w:rPr>
+          <w:rFonts w:ascii="Times New Roman" w:hAnsi="Times New Roman" w:cs="Times New Roman"/>
+          <w:sz w:val="20"/>
+          <w:szCs w:val="20"/>
+        </w:rPr>
+        <w:t>30 pav. Projekto „Kino Pasaulis“ informacinės sistemos komponentų diagrama</w:t>
+      </w:r>
+    </w:p>
+    <w:p>
+      <w:pPr>
+        <w:jc w:val="center"/>
+      </w:pPr>
+    </w:p>
+    <w:p>
+      <w:pPr>
+        <w:jc w:val="center"/>
+      </w:pPr>
+      <w:r>
+        <w:object w:dxaOrig="19351" w:dyaOrig="3962">
+          <v:shape id="_x0000_i1041" type="#_x0000_t75" style="width:467.55pt;height:96.3pt" o:ole="">
             <v:imagedata r:id="rId52" o:title=""/>
           </v:shape>
-          <o:OLEObject Type="Embed" ProgID="Visio.Drawing.15" ShapeID="_x0000_i1040" DrawAspect="Content" ObjectID="_1540746467" r:id="rId53"/>
+          <o:OLEObject Type="Embed" ProgID="Visio.Drawing.15" ShapeID="_x0000_i1041" DrawAspect="Content" ObjectID="_1540834503" r:id="rId53"/>
         </w:object>
       </w:r>
     </w:p>
@@ -20159,7 +20303,15 @@
           <w:sz w:val="20"/>
           <w:szCs w:val="20"/>
         </w:rPr>
-        <w:t>30 pav. Projekto „Kino Pasaulis“ informacinės sistemos komponentų diagrama</w:t>
+        <w:t xml:space="preserve">31 pav. </w:t>
+      </w:r>
+      <w:r>
+        <w:rPr>
+          <w:rFonts w:ascii="Times New Roman" w:hAnsi="Times New Roman" w:cs="Times New Roman"/>
+          <w:sz w:val="20"/>
+          <w:szCs w:val="20"/>
+        </w:rPr>
+        <w:t>Projekto „Kino Pasaulis“ informacinės sistemos posistemių realizavimo diagramos</w:t>
       </w:r>
     </w:p>
     <w:p>
@@ -20172,11 +20324,11 @@
         <w:jc w:val="center"/>
       </w:pPr>
       <w:r>
-        <w:object w:dxaOrig="19351" w:dyaOrig="3962">
-          <v:shape id="_x0000_i1041" type="#_x0000_t75" style="width:467.05pt;height:95.8pt" o:ole="">
+        <w:object w:dxaOrig="16231" w:dyaOrig="7186">
+          <v:shape id="_x0000_i1042" type="#_x0000_t75" style="width:467.55pt;height:207.6pt" o:ole="">
             <v:imagedata r:id="rId54" o:title=""/>
           </v:shape>
-          <o:OLEObject Type="Embed" ProgID="Visio.Drawing.15" ShapeID="_x0000_i1041" DrawAspect="Content" ObjectID="_1540746468" r:id="rId55"/>
+          <o:OLEObject Type="Embed" ProgID="Visio.Drawing.15" ShapeID="_x0000_i1042" DrawAspect="Content" ObjectID="_1540834504" r:id="rId55"/>
         </w:object>
       </w:r>
     </w:p>
@@ -20195,57 +20347,13 @@
           <w:sz w:val="20"/>
           <w:szCs w:val="20"/>
         </w:rPr>
-        <w:t xml:space="preserve">31 pav. </w:t>
-      </w:r>
-      <w:r>
-        <w:rPr>
-          <w:rFonts w:ascii="Times New Roman" w:hAnsi="Times New Roman" w:cs="Times New Roman"/>
-          <w:sz w:val="20"/>
-          <w:szCs w:val="20"/>
-        </w:rPr>
-        <w:t>Projekto „Kino Pasaulis“ informacinės sistemos posistemių realizavimo diagramos</w:t>
-      </w:r>
-    </w:p>
-    <w:p>
-      <w:pPr>
-        <w:jc w:val="center"/>
-      </w:pPr>
-    </w:p>
-    <w:p>
-      <w:pPr>
-        <w:jc w:val="center"/>
-      </w:pPr>
-      <w:r>
-        <w:object w:dxaOrig="16231" w:dyaOrig="7186">
-          <v:shape id="_x0000_i1042" type="#_x0000_t75" style="width:467.7pt;height:207.25pt" o:ole="">
-            <v:imagedata r:id="rId56" o:title=""/>
-          </v:shape>
-          <o:OLEObject Type="Embed" ProgID="Visio.Drawing.15" ShapeID="_x0000_i1042" DrawAspect="Content" ObjectID="_1540746469" r:id="rId57"/>
-        </w:object>
-      </w:r>
-    </w:p>
-    <w:p>
-      <w:pPr>
-        <w:jc w:val="center"/>
-        <w:rPr>
-          <w:rFonts w:ascii="Times New Roman" w:hAnsi="Times New Roman" w:cs="Times New Roman"/>
-          <w:sz w:val="20"/>
-          <w:szCs w:val="20"/>
-        </w:rPr>
-      </w:pPr>
-      <w:r>
-        <w:rPr>
-          <w:rFonts w:ascii="Times New Roman" w:hAnsi="Times New Roman" w:cs="Times New Roman"/>
-          <w:sz w:val="20"/>
-          <w:szCs w:val="20"/>
-        </w:rPr>
         <w:t>32 pav. Projekto „Kino Pasaulis“ informacinės sistemos diegimo modelis</w:t>
       </w:r>
     </w:p>
     <w:sectPr>
-      <w:footerReference w:type="default" r:id="rId58"/>
-      <w:headerReference w:type="first" r:id="rId59"/>
-      <w:footerReference w:type="first" r:id="rId60"/>
+      <w:footerReference w:type="default" r:id="rId56"/>
+      <w:headerReference w:type="first" r:id="rId57"/>
+      <w:footerReference w:type="first" r:id="rId58"/>
       <w:pgSz w:w="12240" w:h="15840"/>
       <w:pgMar w:top="1440" w:right="1440" w:bottom="1440" w:left="1440" w:header="567" w:footer="567" w:gutter="0"/>
       <w:pgNumType w:start="1"/>
@@ -20300,7 +20408,7 @@
       <w:rPr>
         <w:noProof/>
       </w:rPr>
-      <w:t>32</w:t>
+      <w:t>36</w:t>
     </w:r>
     <w:r>
       <w:fldChar w:fldCharType="end"/>
@@ -25690,7 +25798,7 @@
 </file>
 
 <file path=customXml/itemProps1.xml><?xml version="1.0" encoding="utf-8"?>
-<ds:datastoreItem xmlns:ds="http://schemas.openxmlformats.org/officeDocument/2006/customXml" ds:itemID="{F871D136-CF8E-4941-B9D1-956A8FF4A1FE}">
+<ds:datastoreItem xmlns:ds="http://schemas.openxmlformats.org/officeDocument/2006/customXml" ds:itemID="{C2EB993B-DF91-4AE7-A15A-CF9C7985EF86}">
   <ds:schemaRefs>
     <ds:schemaRef ds:uri="http://schemas.openxmlformats.org/officeDocument/2006/bibliography"/>
   </ds:schemaRefs>

</xml_diff>

<commit_message>
Updated sequence and architecture model.
</commit_message>
<xml_diff>
--- a/Dokumentacija/L4/ataskaita(L4).docx
+++ b/Dokumentacija/L4/ataskaita(L4).docx
@@ -17338,10 +17338,10 @@
           <w:lang w:val="en-US" w:eastAsia="en-US"/>
         </w:rPr>
         <w:drawing>
-          <wp:inline distT="0" distB="0" distL="0" distR="0" wp14:anchorId="511C8A70" wp14:editId="4EF7C966">
+          <wp:inline distT="0" distB="0" distL="0" distR="0">
             <wp:extent cx="5943600" cy="2591814"/>
             <wp:effectExtent l="0" t="0" r="0" b="0"/>
-            <wp:docPr id="11" name="Picture 11" descr="C:\Users\asdasd\Desktop\SequenceDiagram2.png"/>
+            <wp:docPr id="8" name="Picture 8" descr="C:\Users\asdasd\Desktop\KinoPasaulis\Dokumentacija\L3\SequenceDiagram.png"/>
             <wp:cNvGraphicFramePr>
               <a:graphicFrameLocks xmlns:a="http://schemas.openxmlformats.org/drawingml/2006/main" noChangeAspect="1"/>
             </wp:cNvGraphicFramePr>
@@ -17349,7 +17349,7 @@
               <a:graphicData uri="http://schemas.openxmlformats.org/drawingml/2006/picture">
                 <pic:pic xmlns:pic="http://schemas.openxmlformats.org/drawingml/2006/picture">
                   <pic:nvPicPr>
-                    <pic:cNvPr id="0" name="Picture 10" descr="C:\Users\asdasd\Desktop\SequenceDiagram2.png"/>
+                    <pic:cNvPr id="0" name="Picture 19" descr="C:\Users\asdasd\Desktop\KinoPasaulis\Dokumentacija\L3\SequenceDiagram.png"/>
                     <pic:cNvPicPr>
                       <a:picLocks noChangeAspect="1" noChangeArrowheads="1"/>
                     </pic:cNvPicPr>
@@ -17386,6 +17386,8 @@
           </wp:inline>
         </w:drawing>
       </w:r>
+      <w:bookmarkStart w:id="41" w:name="_GoBack"/>
+      <w:bookmarkEnd w:id="41"/>
     </w:p>
     <w:p>
       <w:pPr>
@@ -18597,10 +18599,10 @@
             <v:path o:extrusionok="f" gradientshapeok="t" o:connecttype="rect"/>
             <o:lock v:ext="edit" aspectratio="t"/>
           </v:shapetype>
-          <v:shape id="_x0000_i1026" type="#_x0000_t75" style="width:410.5pt;height:307.65pt" o:ole="">
+          <v:shape id="_x0000_i1025" type="#_x0000_t75" style="width:410.25pt;height:307.7pt" o:ole="">
             <v:imagedata r:id="rId23" o:title=""/>
           </v:shape>
-          <o:OLEObject Type="Embed" ProgID="Visio.Drawing.15" ShapeID="_x0000_i1026" DrawAspect="Content" ObjectID="_1540834489" r:id="rId24"/>
+          <o:OLEObject Type="Embed" ProgID="Visio.Drawing.15" ShapeID="_x0000_i1025" DrawAspect="Content" ObjectID="_1540837341" r:id="rId24"/>
         </w:object>
       </w:r>
     </w:p>
@@ -18675,10 +18677,10 @@
           <w:rFonts w:ascii="Times New Roman" w:hAnsi="Times New Roman" w:cs="Times New Roman"/>
         </w:rPr>
         <w:object w:dxaOrig="9909" w:dyaOrig="6917">
-          <v:shape id="_x0000_i1027" type="#_x0000_t75" style="width:411.45pt;height:286.15pt" o:ole="">
+          <v:shape id="_x0000_i1026" type="#_x0000_t75" style="width:410.95pt;height:285.95pt" o:ole="">
             <v:imagedata r:id="rId25" o:title=""/>
           </v:shape>
-          <o:OLEObject Type="Embed" ProgID="Visio.Drawing.15" ShapeID="_x0000_i1027" DrawAspect="Content" ObjectID="_1540834490" r:id="rId26"/>
+          <o:OLEObject Type="Embed" ProgID="Visio.Drawing.15" ShapeID="_x0000_i1026" DrawAspect="Content" ObjectID="_1540837342" r:id="rId26"/>
         </w:object>
       </w:r>
     </w:p>
@@ -18697,6 +18699,7 @@
           <w:rFonts w:ascii="Times New Roman" w:hAnsi="Times New Roman" w:cs="Times New Roman"/>
           <w:sz w:val="20"/>
         </w:rPr>
+        <w:lastRenderedPageBreak/>
         <w:t>17</w:t>
       </w:r>
       <w:r>
@@ -18767,10 +18770,10 @@
           <w:rFonts w:ascii="Times New Roman" w:hAnsi="Times New Roman" w:cs="Times New Roman"/>
         </w:rPr>
         <w:object w:dxaOrig="15514" w:dyaOrig="11427">
-          <v:shape id="_x0000_i1028" type="#_x0000_t75" style="width:401.15pt;height:295.5pt" o:ole="">
+          <v:shape id="_x0000_i1027" type="#_x0000_t75" style="width:400.75pt;height:295.45pt" o:ole="">
             <v:imagedata r:id="rId27" o:title=""/>
           </v:shape>
-          <o:OLEObject Type="Embed" ProgID="Visio.Drawing.15" ShapeID="_x0000_i1028" DrawAspect="Content" ObjectID="_1540834491" r:id="rId28"/>
+          <o:OLEObject Type="Embed" ProgID="Visio.Drawing.15" ShapeID="_x0000_i1027" DrawAspect="Content" ObjectID="_1540837343" r:id="rId28"/>
         </w:object>
       </w:r>
     </w:p>
@@ -18843,10 +18846,10 @@
           <w:rFonts w:ascii="Times New Roman" w:hAnsi="Times New Roman" w:cs="Times New Roman"/>
         </w:rPr>
         <w:object w:dxaOrig="12367" w:dyaOrig="8252">
-          <v:shape id="_x0000_i1029" type="#_x0000_t75" style="width:418.9pt;height:280.5pt" o:ole="">
+          <v:shape id="_x0000_i1028" type="#_x0000_t75" style="width:418.4pt;height:280.55pt" o:ole="">
             <v:imagedata r:id="rId29" o:title=""/>
           </v:shape>
-          <o:OLEObject Type="Embed" ProgID="Visio.Drawing.15" ShapeID="_x0000_i1029" DrawAspect="Content" ObjectID="_1540834492" r:id="rId30"/>
+          <o:OLEObject Type="Embed" ProgID="Visio.Drawing.15" ShapeID="_x0000_i1028" DrawAspect="Content" ObjectID="_1540837344" r:id="rId30"/>
         </w:object>
       </w:r>
     </w:p>
@@ -18865,6 +18868,7 @@
           <w:rFonts w:ascii="Times New Roman" w:hAnsi="Times New Roman" w:cs="Times New Roman"/>
           <w:sz w:val="20"/>
         </w:rPr>
+        <w:lastRenderedPageBreak/>
         <w:t>19</w:t>
       </w:r>
       <w:r>
@@ -18937,10 +18941,10 @@
       </w:pPr>
       <w:r>
         <w:object w:dxaOrig="20187" w:dyaOrig="6988">
-          <v:shape id="_x0000_i1030" type="#_x0000_t75" style="width:467.55pt;height:161.75pt" o:ole="">
+          <v:shape id="_x0000_i1029" type="#_x0000_t75" style="width:467.3pt;height:161.65pt" o:ole="">
             <v:imagedata r:id="rId31" o:title=""/>
           </v:shape>
-          <o:OLEObject Type="Embed" ProgID="Visio.Drawing.15" ShapeID="_x0000_i1030" DrawAspect="Content" ObjectID="_1540834493" r:id="rId32"/>
+          <o:OLEObject Type="Embed" ProgID="Visio.Drawing.15" ShapeID="_x0000_i1029" DrawAspect="Content" ObjectID="_1540837345" r:id="rId32"/>
         </w:object>
       </w:r>
     </w:p>
@@ -18996,10 +19000,10 @@
       </w:pPr>
       <w:r>
         <w:object w:dxaOrig="16100" w:dyaOrig="7002">
-          <v:shape id="_x0000_i1031" type="#_x0000_t75" style="width:467.55pt;height:203.85pt" o:ole="">
+          <v:shape id="_x0000_i1030" type="#_x0000_t75" style="width:468pt;height:203.75pt" o:ole="">
             <v:imagedata r:id="rId33" o:title=""/>
           </v:shape>
-          <o:OLEObject Type="Embed" ProgID="Visio.Drawing.15" ShapeID="_x0000_i1031" DrawAspect="Content" ObjectID="_1540834494" r:id="rId34"/>
+          <o:OLEObject Type="Embed" ProgID="Visio.Drawing.15" ShapeID="_x0000_i1030" DrawAspect="Content" ObjectID="_1540837346" r:id="rId34"/>
         </w:object>
       </w:r>
     </w:p>
@@ -19048,10 +19052,10 @@
       </w:pPr>
       <w:r>
         <w:object w:dxaOrig="16015" w:dyaOrig="7002">
-          <v:shape id="_x0000_i1032" type="#_x0000_t75" style="width:467.55pt;height:204.8pt" o:ole="">
+          <v:shape id="_x0000_i1031" type="#_x0000_t75" style="width:467.3pt;height:205.15pt" o:ole="">
             <v:imagedata r:id="rId35" o:title=""/>
           </v:shape>
-          <o:OLEObject Type="Embed" ProgID="Visio.Drawing.15" ShapeID="_x0000_i1032" DrawAspect="Content" ObjectID="_1540834495" r:id="rId36"/>
+          <o:OLEObject Type="Embed" ProgID="Visio.Drawing.15" ShapeID="_x0000_i1031" DrawAspect="Content" ObjectID="_1540837347" r:id="rId36"/>
         </w:object>
       </w:r>
     </w:p>
@@ -19107,10 +19111,10 @@
       </w:pPr>
       <w:r>
         <w:object w:dxaOrig="20340" w:dyaOrig="6917">
-          <v:shape id="_x0000_i1033" type="#_x0000_t75" style="width:467.55pt;height:158.95pt" o:ole="">
+          <v:shape id="_x0000_i1032" type="#_x0000_t75" style="width:468pt;height:158.95pt" o:ole="">
             <v:imagedata r:id="rId37" o:title=""/>
           </v:shape>
-          <o:OLEObject Type="Embed" ProgID="Visio.Drawing.15" ShapeID="_x0000_i1033" DrawAspect="Content" ObjectID="_1540834496" r:id="rId38"/>
+          <o:OLEObject Type="Embed" ProgID="Visio.Drawing.15" ShapeID="_x0000_i1032" DrawAspect="Content" ObjectID="_1540837348" r:id="rId38"/>
         </w:object>
       </w:r>
     </w:p>
@@ -19167,10 +19171,10 @@
       </w:pPr>
       <w:r>
         <w:object w:dxaOrig="16961" w:dyaOrig="6945">
-          <v:shape id="_x0000_i1034" type="#_x0000_t75" style="width:467.55pt;height:191.7pt" o:ole="">
+          <v:shape id="_x0000_i1033" type="#_x0000_t75" style="width:467.3pt;height:191.55pt" o:ole="">
             <v:imagedata r:id="rId39" o:title=""/>
           </v:shape>
-          <o:OLEObject Type="Embed" ProgID="Visio.Drawing.15" ShapeID="_x0000_i1034" DrawAspect="Content" ObjectID="_1540834497" r:id="rId40"/>
+          <o:OLEObject Type="Embed" ProgID="Visio.Drawing.15" ShapeID="_x0000_i1033" DrawAspect="Content" ObjectID="_1540837349" r:id="rId40"/>
         </w:object>
       </w:r>
     </w:p>
@@ -19218,7 +19222,7 @@
       <w:r>
         <w:br w:type="page"/>
       </w:r>
-      <w:bookmarkStart w:id="41" w:name="_Toc466981272"/>
+      <w:bookmarkStart w:id="42" w:name="_Toc466981272"/>
       <w:r>
         <w:rPr>
           <w:rFonts w:ascii="Times New Roman" w:hAnsi="Times New Roman" w:cs="Times New Roman"/>
@@ -19226,7 +19230,7 @@
         <w:lastRenderedPageBreak/>
         <w:t>Duomenų bazės, duomenų srautų ir sistemos architektūros modeliai</w:t>
       </w:r>
-      <w:bookmarkEnd w:id="41"/>
+      <w:bookmarkEnd w:id="42"/>
     </w:p>
     <w:p/>
     <w:p>
@@ -19309,8 +19313,6 @@
           </wp:inline>
         </w:drawing>
       </w:r>
-      <w:bookmarkStart w:id="42" w:name="_GoBack"/>
-      <w:bookmarkEnd w:id="42"/>
     </w:p>
     <w:p>
       <w:pPr>
@@ -20020,10 +20022,10 @@
     <w:p>
       <w:r>
         <w:object w:dxaOrig="22951" w:dyaOrig="11430">
-          <v:shape id="_x0000_i1036" type="#_x0000_t75" style="width:466.6pt;height:232.85pt" o:ole="">
+          <v:shape id="_x0000_i1034" type="#_x0000_t75" style="width:467.3pt;height:232.3pt" o:ole="">
             <v:imagedata r:id="rId42" o:title=""/>
           </v:shape>
-          <o:OLEObject Type="Embed" ProgID="Visio.Drawing.15" ShapeID="_x0000_i1036" DrawAspect="Content" ObjectID="_1540834498" r:id="rId43"/>
+          <o:OLEObject Type="Embed" ProgID="Visio.Drawing.15" ShapeID="_x0000_i1034" DrawAspect="Content" ObjectID="_1540837350" r:id="rId43"/>
         </w:object>
       </w:r>
     </w:p>
@@ -20064,10 +20066,10 @@
       </w:pPr>
       <w:r>
         <w:object w:dxaOrig="14555" w:dyaOrig="7201">
-          <v:shape id="_x0000_i1037" type="#_x0000_t75" style="width:467.55pt;height:231.9pt" o:ole="">
+          <v:shape id="_x0000_i1035" type="#_x0000_t75" style="width:467.3pt;height:231.6pt" o:ole="">
             <v:imagedata r:id="rId44" o:title=""/>
           </v:shape>
-          <o:OLEObject Type="Embed" ProgID="Visio.Drawing.15" ShapeID="_x0000_i1037" DrawAspect="Content" ObjectID="_1540834499" r:id="rId45"/>
+          <o:OLEObject Type="Embed" ProgID="Visio.Drawing.15" ShapeID="_x0000_i1035" DrawAspect="Content" ObjectID="_1540837351" r:id="rId45"/>
         </w:object>
       </w:r>
     </w:p>
@@ -20108,10 +20110,10 @@
       </w:pPr>
       <w:r>
         <w:object w:dxaOrig="10265" w:dyaOrig="9409">
-          <v:shape id="_x0000_i1038" type="#_x0000_t75" style="width:466.6pt;height:428.25pt" o:ole="">
+          <v:shape id="_x0000_i1036" type="#_x0000_t75" style="width:466.65pt;height:427.9pt" o:ole="">
             <v:imagedata r:id="rId46" o:title=""/>
           </v:shape>
-          <o:OLEObject Type="Embed" ProgID="Visio.Drawing.15" ShapeID="_x0000_i1038" DrawAspect="Content" ObjectID="_1540834500" r:id="rId47"/>
+          <o:OLEObject Type="Embed" ProgID="Visio.Drawing.15" ShapeID="_x0000_i1036" DrawAspect="Content" ObjectID="_1540837352" r:id="rId47"/>
         </w:object>
       </w:r>
     </w:p>
@@ -20152,10 +20154,10 @@
       </w:pPr>
       <w:r>
         <w:object w:dxaOrig="11540" w:dyaOrig="11258">
-          <v:shape id="_x0000_i1039" type="#_x0000_t75" style="width:467.55pt;height:456.3pt" o:ole="">
+          <v:shape id="_x0000_i1037" type="#_x0000_t75" style="width:467.3pt;height:456.45pt" o:ole="">
             <v:imagedata r:id="rId48" o:title=""/>
           </v:shape>
-          <o:OLEObject Type="Embed" ProgID="Visio.Drawing.15" ShapeID="_x0000_i1039" DrawAspect="Content" ObjectID="_1540834501" r:id="rId49"/>
+          <o:OLEObject Type="Embed" ProgID="Visio.Drawing.15" ShapeID="_x0000_i1037" DrawAspect="Content" ObjectID="_1540837353" r:id="rId49"/>
         </w:object>
       </w:r>
     </w:p>
@@ -20245,10 +20247,10 @@
       </w:pPr>
       <w:r>
         <w:object w:dxaOrig="6841" w:dyaOrig="4681">
-          <v:shape id="_x0000_i1040" type="#_x0000_t75" style="width:341.3pt;height:233.75pt" o:ole="">
+          <v:shape id="_x0000_i1038" type="#_x0000_t75" style="width:341.65pt;height:233.65pt" o:ole="">
             <v:imagedata r:id="rId50" o:title=""/>
           </v:shape>
-          <o:OLEObject Type="Embed" ProgID="Visio.Drawing.15" ShapeID="_x0000_i1040" DrawAspect="Content" ObjectID="_1540834502" r:id="rId51"/>
+          <o:OLEObject Type="Embed" ProgID="Visio.Drawing.15" ShapeID="_x0000_i1038" DrawAspect="Content" ObjectID="_1540837354" r:id="rId51"/>
         </w:object>
       </w:r>
     </w:p>
@@ -20280,12 +20282,58 @@
         <w:jc w:val="center"/>
       </w:pPr>
       <w:r>
-        <w:object w:dxaOrig="19351" w:dyaOrig="3962">
-          <v:shape id="_x0000_i1041" type="#_x0000_t75" style="width:467.55pt;height:96.3pt" o:ole="">
-            <v:imagedata r:id="rId52" o:title=""/>
-          </v:shape>
-          <o:OLEObject Type="Embed" ProgID="Visio.Drawing.15" ShapeID="_x0000_i1041" DrawAspect="Content" ObjectID="_1540834503" r:id="rId53"/>
-        </w:object>
+        <w:rPr>
+          <w:noProof/>
+          <w:lang w:val="en-US" w:eastAsia="en-US"/>
+        </w:rPr>
+        <w:drawing>
+          <wp:inline distT="0" distB="0" distL="0" distR="0">
+            <wp:extent cx="5943600" cy="1228565"/>
+            <wp:effectExtent l="0" t="0" r="0" b="0"/>
+            <wp:docPr id="4" name="Picture 4" descr="C:\Users\asdasd\Desktop\KinoPasaulis\Dokumentacija\L4\ArchikteturineDiagrama.png"/>
+            <wp:cNvGraphicFramePr>
+              <a:graphicFrameLocks xmlns:a="http://schemas.openxmlformats.org/drawingml/2006/main" noChangeAspect="1"/>
+            </wp:cNvGraphicFramePr>
+            <a:graphic xmlns:a="http://schemas.openxmlformats.org/drawingml/2006/main">
+              <a:graphicData uri="http://schemas.openxmlformats.org/drawingml/2006/picture">
+                <pic:pic xmlns:pic="http://schemas.openxmlformats.org/drawingml/2006/picture">
+                  <pic:nvPicPr>
+                    <pic:cNvPr id="0" name="Picture 18" descr="C:\Users\asdasd\Desktop\KinoPasaulis\Dokumentacija\L4\ArchikteturineDiagrama.png"/>
+                    <pic:cNvPicPr>
+                      <a:picLocks noChangeAspect="1" noChangeArrowheads="1"/>
+                    </pic:cNvPicPr>
+                  </pic:nvPicPr>
+                  <pic:blipFill>
+                    <a:blip r:embed="rId52" cstate="print">
+                      <a:extLst>
+                        <a:ext uri="{28A0092B-C50C-407E-A947-70E740481C1C}">
+                          <a14:useLocalDpi xmlns:a14="http://schemas.microsoft.com/office/drawing/2010/main" val="0"/>
+                        </a:ext>
+                      </a:extLst>
+                    </a:blip>
+                    <a:srcRect/>
+                    <a:stretch>
+                      <a:fillRect/>
+                    </a:stretch>
+                  </pic:blipFill>
+                  <pic:spPr bwMode="auto">
+                    <a:xfrm>
+                      <a:off x="0" y="0"/>
+                      <a:ext cx="5943600" cy="1228565"/>
+                    </a:xfrm>
+                    <a:prstGeom prst="rect">
+                      <a:avLst/>
+                    </a:prstGeom>
+                    <a:noFill/>
+                    <a:ln>
+                      <a:noFill/>
+                    </a:ln>
+                  </pic:spPr>
+                </pic:pic>
+              </a:graphicData>
+            </a:graphic>
+          </wp:inline>
+        </w:drawing>
       </w:r>
     </w:p>
     <w:p>
@@ -20325,10 +20373,10 @@
       </w:pPr>
       <w:r>
         <w:object w:dxaOrig="16231" w:dyaOrig="7186">
-          <v:shape id="_x0000_i1042" type="#_x0000_t75" style="width:467.55pt;height:207.6pt" o:ole="">
-            <v:imagedata r:id="rId54" o:title=""/>
+          <v:shape id="_x0000_i1040" type="#_x0000_t75" style="width:467.3pt;height:207.85pt" o:ole="">
+            <v:imagedata r:id="rId53" o:title=""/>
           </v:shape>
-          <o:OLEObject Type="Embed" ProgID="Visio.Drawing.15" ShapeID="_x0000_i1042" DrawAspect="Content" ObjectID="_1540834504" r:id="rId55"/>
+          <o:OLEObject Type="Embed" ProgID="Visio.Drawing.15" ShapeID="_x0000_i1040" DrawAspect="Content" ObjectID="_1540837355" r:id="rId54"/>
         </w:object>
       </w:r>
     </w:p>
@@ -20351,9 +20399,9 @@
       </w:r>
     </w:p>
     <w:sectPr>
-      <w:footerReference w:type="default" r:id="rId56"/>
-      <w:headerReference w:type="first" r:id="rId57"/>
-      <w:footerReference w:type="first" r:id="rId58"/>
+      <w:footerReference w:type="default" r:id="rId55"/>
+      <w:headerReference w:type="first" r:id="rId56"/>
+      <w:footerReference w:type="first" r:id="rId57"/>
       <w:pgSz w:w="12240" w:h="15840"/>
       <w:pgMar w:top="1440" w:right="1440" w:bottom="1440" w:left="1440" w:header="567" w:footer="567" w:gutter="0"/>
       <w:pgNumType w:start="1"/>
@@ -25798,7 +25846,7 @@
 </file>
 
 <file path=customXml/itemProps1.xml><?xml version="1.0" encoding="utf-8"?>
-<ds:datastoreItem xmlns:ds="http://schemas.openxmlformats.org/officeDocument/2006/customXml" ds:itemID="{C2EB993B-DF91-4AE7-A15A-CF9C7985EF86}">
+<ds:datastoreItem xmlns:ds="http://schemas.openxmlformats.org/officeDocument/2006/customXml" ds:itemID="{7FD3004F-5A93-4A7E-A503-1E9359E24CA2}">
   <ds:schemaRefs>
     <ds:schemaRef ds:uri="http://schemas.openxmlformats.org/officeDocument/2006/bibliography"/>
   </ds:schemaRefs>

</xml_diff>

<commit_message>
Updated data flow, use case, sequence diagrams and report.
</commit_message>
<xml_diff>
--- a/Dokumentacija/L4/ataskaita(L4).docx
+++ b/Dokumentacija/L4/ataskaita(L4).docx
@@ -5,7 +5,7 @@
   <w:body>
     <w:p>
       <w:pPr>
-        <w:pStyle w:val="Pavadinimas"/>
+        <w:pStyle w:val="Title"/>
         <w:jc w:val="center"/>
         <w:rPr>
           <w:rFonts w:ascii="Times New Roman" w:hAnsi="Times New Roman" w:cs="Times New Roman"/>
@@ -14,7 +14,7 @@
     </w:p>
     <w:p>
       <w:pPr>
-        <w:pStyle w:val="Pavadinimas"/>
+        <w:pStyle w:val="Title"/>
         <w:jc w:val="center"/>
         <w:rPr>
           <w:rFonts w:ascii="Times New Roman" w:hAnsi="Times New Roman" w:cs="Times New Roman"/>
@@ -32,7 +32,7 @@
     </w:p>
     <w:p>
       <w:pPr>
-        <w:pStyle w:val="Pavadinimas"/>
+        <w:pStyle w:val="Title"/>
         <w:spacing w:after="60" w:line="256" w:lineRule="auto"/>
         <w:ind w:left="300"/>
         <w:jc w:val="center"/>
@@ -43,7 +43,7 @@
     </w:p>
     <w:p>
       <w:pPr>
-        <w:pStyle w:val="Pavadinimas"/>
+        <w:pStyle w:val="Title"/>
         <w:spacing w:after="80" w:line="256" w:lineRule="auto"/>
         <w:ind w:left="300"/>
         <w:jc w:val="center"/>
@@ -54,7 +54,7 @@
     </w:p>
     <w:p>
       <w:pPr>
-        <w:pStyle w:val="Pavadinimas"/>
+        <w:pStyle w:val="Title"/>
         <w:spacing w:after="80" w:line="256" w:lineRule="auto"/>
         <w:ind w:left="300"/>
         <w:jc w:val="center"/>
@@ -65,7 +65,7 @@
     </w:p>
     <w:p>
       <w:pPr>
-        <w:pStyle w:val="Pavadinimas"/>
+        <w:pStyle w:val="Title"/>
         <w:spacing w:after="60" w:line="256" w:lineRule="auto"/>
         <w:ind w:left="300"/>
         <w:jc w:val="center"/>
@@ -76,7 +76,7 @@
     </w:p>
     <w:p>
       <w:pPr>
-        <w:pStyle w:val="Pavadinimas"/>
+        <w:pStyle w:val="Title"/>
         <w:spacing w:after="160" w:line="256" w:lineRule="auto"/>
         <w:ind w:left="300"/>
         <w:jc w:val="center"/>
@@ -87,7 +87,7 @@
     </w:p>
     <w:p>
       <w:pPr>
-        <w:pStyle w:val="Pavadinimas"/>
+        <w:pStyle w:val="Title"/>
         <w:spacing w:after="20" w:line="256" w:lineRule="auto"/>
         <w:ind w:left="-30"/>
         <w:jc w:val="center"/>
@@ -119,7 +119,7 @@
     </w:p>
     <w:p>
       <w:pPr>
-        <w:pStyle w:val="Pavadinimas"/>
+        <w:pStyle w:val="Title"/>
         <w:jc w:val="center"/>
         <w:rPr>
           <w:rFonts w:ascii="Times New Roman" w:hAnsi="Times New Roman" w:cs="Times New Roman"/>
@@ -148,7 +148,7 @@
     </w:p>
     <w:p>
       <w:pPr>
-        <w:pStyle w:val="Pavadinimas"/>
+        <w:pStyle w:val="Title"/>
         <w:spacing w:after="60" w:line="256" w:lineRule="auto"/>
         <w:ind w:left="300"/>
         <w:jc w:val="center"/>
@@ -159,7 +159,7 @@
     </w:p>
     <w:p>
       <w:pPr>
-        <w:pStyle w:val="Pavadinimas"/>
+        <w:pStyle w:val="Title"/>
         <w:spacing w:line="256" w:lineRule="auto"/>
         <w:ind w:left="300"/>
         <w:jc w:val="center"/>
@@ -170,7 +170,7 @@
     </w:p>
     <w:p>
       <w:pPr>
-        <w:pStyle w:val="Pavadinimas"/>
+        <w:pStyle w:val="Title"/>
         <w:rPr>
           <w:rFonts w:ascii="Times New Roman" w:hAnsi="Times New Roman" w:cs="Times New Roman"/>
         </w:rPr>
@@ -258,7 +258,7 @@
     </w:p>
     <w:p>
       <w:pPr>
-        <w:pStyle w:val="Pavadinimas"/>
+        <w:pStyle w:val="Title"/>
         <w:jc w:val="center"/>
         <w:rPr>
           <w:rFonts w:ascii="Times New Roman" w:hAnsi="Times New Roman" w:cs="Times New Roman"/>
@@ -298,7 +298,7 @@
       <w:sdtContent>
         <w:p>
           <w:pPr>
-            <w:pStyle w:val="Turinioantrat"/>
+            <w:pStyle w:val="TOCHeading"/>
             <w:rPr>
               <w:rFonts w:ascii="Times New Roman" w:hAnsi="Times New Roman" w:cs="Times New Roman"/>
             </w:rPr>
@@ -306,7 +306,7 @@
         </w:p>
         <w:p>
           <w:pPr>
-            <w:pStyle w:val="Turinys1"/>
+            <w:pStyle w:val="TOC1"/>
             <w:tabs>
               <w:tab w:val="right" w:leader="dot" w:pos="9350"/>
             </w:tabs>
@@ -337,7 +337,7 @@
           <w:hyperlink w:anchor="_Toc466981265" w:history="1">
             <w:r>
               <w:rPr>
-                <w:rStyle w:val="Hipersaitas"/>
+                <w:rStyle w:val="Hyperlink"/>
                 <w:rFonts w:ascii="Times New Roman" w:hAnsi="Times New Roman" w:cs="Times New Roman"/>
                 <w:noProof/>
               </w:rPr>
@@ -395,7 +395,7 @@
         </w:p>
         <w:p>
           <w:pPr>
-            <w:pStyle w:val="Turinys1"/>
+            <w:pStyle w:val="TOC1"/>
             <w:tabs>
               <w:tab w:val="right" w:leader="dot" w:pos="9350"/>
             </w:tabs>
@@ -408,7 +408,7 @@
           <w:hyperlink w:anchor="_Toc466981266" w:history="1">
             <w:r>
               <w:rPr>
-                <w:rStyle w:val="Hipersaitas"/>
+                <w:rStyle w:val="Hyperlink"/>
                 <w:rFonts w:ascii="Times New Roman" w:hAnsi="Times New Roman" w:cs="Times New Roman"/>
                 <w:noProof/>
               </w:rPr>
@@ -466,7 +466,7 @@
         </w:p>
         <w:p>
           <w:pPr>
-            <w:pStyle w:val="Turinys1"/>
+            <w:pStyle w:val="TOC1"/>
             <w:tabs>
               <w:tab w:val="right" w:leader="dot" w:pos="9350"/>
             </w:tabs>
@@ -479,7 +479,7 @@
           <w:hyperlink w:anchor="_Toc466981267" w:history="1">
             <w:r>
               <w:rPr>
-                <w:rStyle w:val="Hipersaitas"/>
+                <w:rStyle w:val="Hyperlink"/>
                 <w:rFonts w:ascii="Times New Roman" w:hAnsi="Times New Roman" w:cs="Times New Roman"/>
                 <w:noProof/>
               </w:rPr>
@@ -537,7 +537,7 @@
         </w:p>
         <w:p>
           <w:pPr>
-            <w:pStyle w:val="Turinys1"/>
+            <w:pStyle w:val="TOC1"/>
             <w:tabs>
               <w:tab w:val="right" w:leader="dot" w:pos="9350"/>
             </w:tabs>
@@ -550,7 +550,7 @@
           <w:hyperlink w:anchor="_Toc466981268" w:history="1">
             <w:r>
               <w:rPr>
-                <w:rStyle w:val="Hipersaitas"/>
+                <w:rStyle w:val="Hyperlink"/>
                 <w:rFonts w:ascii="Times New Roman" w:hAnsi="Times New Roman" w:cs="Times New Roman"/>
                 <w:noProof/>
               </w:rPr>
@@ -608,7 +608,7 @@
         </w:p>
         <w:p>
           <w:pPr>
-            <w:pStyle w:val="Turinys1"/>
+            <w:pStyle w:val="TOC1"/>
             <w:tabs>
               <w:tab w:val="right" w:leader="dot" w:pos="9350"/>
             </w:tabs>
@@ -621,7 +621,7 @@
           <w:hyperlink w:anchor="_Toc466981269" w:history="1">
             <w:r>
               <w:rPr>
-                <w:rStyle w:val="Hipersaitas"/>
+                <w:rStyle w:val="Hyperlink"/>
                 <w:rFonts w:ascii="Times New Roman" w:hAnsi="Times New Roman" w:cs="Times New Roman"/>
                 <w:noProof/>
               </w:rPr>
@@ -679,7 +679,7 @@
         </w:p>
         <w:p>
           <w:pPr>
-            <w:pStyle w:val="Turinys1"/>
+            <w:pStyle w:val="TOC1"/>
             <w:tabs>
               <w:tab w:val="right" w:leader="dot" w:pos="9350"/>
             </w:tabs>
@@ -692,7 +692,7 @@
           <w:hyperlink w:anchor="_Toc466981270" w:history="1">
             <w:r>
               <w:rPr>
-                <w:rStyle w:val="Hipersaitas"/>
+                <w:rStyle w:val="Hyperlink"/>
                 <w:rFonts w:ascii="Times New Roman" w:hAnsi="Times New Roman" w:cs="Times New Roman"/>
                 <w:noProof/>
               </w:rPr>
@@ -750,7 +750,7 @@
         </w:p>
         <w:p>
           <w:pPr>
-            <w:pStyle w:val="Turinys1"/>
+            <w:pStyle w:val="TOC1"/>
             <w:tabs>
               <w:tab w:val="right" w:leader="dot" w:pos="9350"/>
             </w:tabs>
@@ -763,7 +763,7 @@
           <w:hyperlink w:anchor="_Toc466981271" w:history="1">
             <w:r>
               <w:rPr>
-                <w:rStyle w:val="Hipersaitas"/>
+                <w:rStyle w:val="Hyperlink"/>
                 <w:rFonts w:ascii="Times New Roman" w:hAnsi="Times New Roman" w:cs="Times New Roman"/>
                 <w:noProof/>
               </w:rPr>
@@ -821,7 +821,7 @@
         </w:p>
         <w:p>
           <w:pPr>
-            <w:pStyle w:val="Turinys1"/>
+            <w:pStyle w:val="TOC1"/>
             <w:tabs>
               <w:tab w:val="right" w:leader="dot" w:pos="9350"/>
             </w:tabs>
@@ -834,7 +834,7 @@
           <w:hyperlink w:anchor="_Toc466981272" w:history="1">
             <w:r>
               <w:rPr>
-                <w:rStyle w:val="Hipersaitas"/>
+                <w:rStyle w:val="Hyperlink"/>
                 <w:rFonts w:ascii="Times New Roman" w:hAnsi="Times New Roman" w:cs="Times New Roman"/>
                 <w:noProof/>
               </w:rPr>
@@ -922,7 +922,7 @@
     </w:p>
     <w:p>
       <w:pPr>
-        <w:pStyle w:val="Pavadinimas"/>
+        <w:pStyle w:val="Title"/>
         <w:jc w:val="center"/>
         <w:rPr>
           <w:rFonts w:ascii="Times New Roman" w:hAnsi="Times New Roman" w:cs="Times New Roman"/>
@@ -931,7 +931,7 @@
     </w:p>
     <w:p>
       <w:pPr>
-        <w:pStyle w:val="Antrat1"/>
+        <w:pStyle w:val="Heading1"/>
         <w:contextualSpacing w:val="0"/>
         <w:rPr>
           <w:rFonts w:ascii="Times New Roman" w:hAnsi="Times New Roman" w:cs="Times New Roman"/>
@@ -991,18 +991,8 @@
           <w:sz w:val="24"/>
           <w:szCs w:val="24"/>
         </w:rPr>
-        <w:t xml:space="preserve">Mantas </w:t>
-      </w:r>
-      <w:proofErr w:type="spellStart"/>
-      <w:r>
-        <w:rPr>
-          <w:rFonts w:ascii="Times New Roman" w:eastAsia="Times New Roman" w:hAnsi="Times New Roman" w:cs="Times New Roman"/>
-          <w:sz w:val="24"/>
-          <w:szCs w:val="24"/>
-        </w:rPr>
-        <w:t>Zambacevičius</w:t>
-      </w:r>
-      <w:proofErr w:type="spellEnd"/>
+        <w:t>Mantas Zambacevičius</w:t>
+      </w:r>
       <w:r>
         <w:rPr>
           <w:rFonts w:ascii="Times New Roman" w:eastAsia="Times New Roman" w:hAnsi="Times New Roman" w:cs="Times New Roman"/>
@@ -1152,7 +1142,7 @@
     </w:p>
     <w:p>
       <w:pPr>
-        <w:pStyle w:val="Antrat1"/>
+        <w:pStyle w:val="Heading1"/>
         <w:contextualSpacing w:val="0"/>
         <w:rPr>
           <w:rFonts w:ascii="Times New Roman" w:hAnsi="Times New Roman" w:cs="Times New Roman"/>
@@ -1188,292 +1178,12 @@
           <w:sz w:val="24"/>
           <w:szCs w:val="24"/>
         </w:rPr>
-        <w:t xml:space="preserve">Užduoties atlikimui bus naudojami .NET </w:t>
-      </w:r>
-      <w:proofErr w:type="spellStart"/>
-      <w:r>
-        <w:rPr>
-          <w:rFonts w:ascii="Times New Roman" w:eastAsia="Times New Roman" w:hAnsi="Times New Roman" w:cs="Times New Roman"/>
-          <w:sz w:val="24"/>
-          <w:szCs w:val="24"/>
-        </w:rPr>
-        <w:t>Core</w:t>
-      </w:r>
-      <w:proofErr w:type="spellEnd"/>
-      <w:r>
-        <w:rPr>
-          <w:rFonts w:ascii="Times New Roman" w:eastAsia="Times New Roman" w:hAnsi="Times New Roman" w:cs="Times New Roman"/>
-          <w:sz w:val="24"/>
-          <w:szCs w:val="24"/>
-        </w:rPr>
-        <w:t xml:space="preserve"> 1.0, </w:t>
-      </w:r>
-      <w:proofErr w:type="spellStart"/>
-      <w:r>
-        <w:rPr>
-          <w:rFonts w:ascii="Times New Roman" w:eastAsia="Times New Roman" w:hAnsi="Times New Roman" w:cs="Times New Roman"/>
-          <w:sz w:val="24"/>
-          <w:szCs w:val="24"/>
-        </w:rPr>
-        <w:t>ReactJS</w:t>
-      </w:r>
-      <w:proofErr w:type="spellEnd"/>
-      <w:r>
-        <w:rPr>
-          <w:rFonts w:ascii="Times New Roman" w:eastAsia="Times New Roman" w:hAnsi="Times New Roman" w:cs="Times New Roman"/>
-          <w:sz w:val="24"/>
-          <w:szCs w:val="24"/>
-        </w:rPr>
-        <w:t xml:space="preserve">, </w:t>
-      </w:r>
-      <w:proofErr w:type="spellStart"/>
-      <w:r>
-        <w:rPr>
-          <w:rFonts w:ascii="Times New Roman" w:eastAsia="Times New Roman" w:hAnsi="Times New Roman" w:cs="Times New Roman"/>
-          <w:sz w:val="24"/>
-          <w:szCs w:val="24"/>
-        </w:rPr>
-        <w:t>Redux</w:t>
-      </w:r>
-      <w:proofErr w:type="spellEnd"/>
-      <w:r>
-        <w:rPr>
-          <w:rFonts w:ascii="Times New Roman" w:eastAsia="Times New Roman" w:hAnsi="Times New Roman" w:cs="Times New Roman"/>
-          <w:sz w:val="24"/>
-          <w:szCs w:val="24"/>
-        </w:rPr>
-        <w:t xml:space="preserve">, </w:t>
-      </w:r>
-      <w:proofErr w:type="spellStart"/>
-      <w:r>
-        <w:rPr>
-          <w:rFonts w:ascii="Times New Roman" w:eastAsia="Times New Roman" w:hAnsi="Times New Roman" w:cs="Times New Roman"/>
-          <w:sz w:val="24"/>
-          <w:szCs w:val="24"/>
-        </w:rPr>
-        <w:t>Bootstrap</w:t>
-      </w:r>
-      <w:proofErr w:type="spellEnd"/>
-      <w:r>
-        <w:rPr>
-          <w:rFonts w:ascii="Times New Roman" w:eastAsia="Times New Roman" w:hAnsi="Times New Roman" w:cs="Times New Roman"/>
-          <w:sz w:val="24"/>
-          <w:szCs w:val="24"/>
-        </w:rPr>
-        <w:t xml:space="preserve">, </w:t>
-      </w:r>
-      <w:proofErr w:type="spellStart"/>
-      <w:r>
-        <w:rPr>
-          <w:rFonts w:ascii="Times New Roman" w:eastAsia="Times New Roman" w:hAnsi="Times New Roman" w:cs="Times New Roman"/>
-          <w:sz w:val="24"/>
-          <w:szCs w:val="24"/>
-        </w:rPr>
-        <w:t>Webpack</w:t>
-      </w:r>
-      <w:proofErr w:type="spellEnd"/>
-      <w:r>
-        <w:rPr>
-          <w:rFonts w:ascii="Times New Roman" w:eastAsia="Times New Roman" w:hAnsi="Times New Roman" w:cs="Times New Roman"/>
-          <w:sz w:val="24"/>
-          <w:szCs w:val="24"/>
-        </w:rPr>
-        <w:t xml:space="preserve">, </w:t>
-      </w:r>
-      <w:proofErr w:type="spellStart"/>
-      <w:r>
-        <w:rPr>
-          <w:rFonts w:ascii="Times New Roman" w:eastAsia="Times New Roman" w:hAnsi="Times New Roman" w:cs="Times New Roman"/>
-          <w:sz w:val="24"/>
-          <w:szCs w:val="24"/>
-        </w:rPr>
-        <w:t>Sass</w:t>
-      </w:r>
-      <w:proofErr w:type="spellEnd"/>
-      <w:r>
-        <w:rPr>
-          <w:rFonts w:ascii="Times New Roman" w:eastAsia="Times New Roman" w:hAnsi="Times New Roman" w:cs="Times New Roman"/>
-          <w:sz w:val="24"/>
-          <w:szCs w:val="24"/>
-        </w:rPr>
-        <w:t xml:space="preserve">, </w:t>
-      </w:r>
-      <w:proofErr w:type="spellStart"/>
-      <w:r>
-        <w:rPr>
-          <w:rFonts w:ascii="Times New Roman" w:eastAsia="Times New Roman" w:hAnsi="Times New Roman" w:cs="Times New Roman"/>
-          <w:sz w:val="24"/>
-          <w:szCs w:val="24"/>
-        </w:rPr>
-        <w:t>Entity</w:t>
-      </w:r>
-      <w:proofErr w:type="spellEnd"/>
-      <w:r>
-        <w:rPr>
-          <w:rFonts w:ascii="Times New Roman" w:eastAsia="Times New Roman" w:hAnsi="Times New Roman" w:cs="Times New Roman"/>
-          <w:sz w:val="24"/>
-          <w:szCs w:val="24"/>
-        </w:rPr>
-        <w:t xml:space="preserve"> </w:t>
-      </w:r>
-      <w:proofErr w:type="spellStart"/>
-      <w:r>
-        <w:rPr>
-          <w:rFonts w:ascii="Times New Roman" w:eastAsia="Times New Roman" w:hAnsi="Times New Roman" w:cs="Times New Roman"/>
-          <w:sz w:val="24"/>
-          <w:szCs w:val="24"/>
-        </w:rPr>
-        <w:t>Framework</w:t>
-      </w:r>
-      <w:proofErr w:type="spellEnd"/>
-      <w:r>
-        <w:rPr>
-          <w:rFonts w:ascii="Times New Roman" w:eastAsia="Times New Roman" w:hAnsi="Times New Roman" w:cs="Times New Roman"/>
-          <w:sz w:val="24"/>
-          <w:szCs w:val="24"/>
-        </w:rPr>
-        <w:t xml:space="preserve">, </w:t>
-      </w:r>
-      <w:proofErr w:type="spellStart"/>
-      <w:r>
-        <w:rPr>
-          <w:rFonts w:ascii="Times New Roman" w:eastAsia="Times New Roman" w:hAnsi="Times New Roman" w:cs="Times New Roman"/>
-          <w:sz w:val="24"/>
-          <w:szCs w:val="24"/>
-        </w:rPr>
-        <w:t>SQLite</w:t>
-      </w:r>
-      <w:proofErr w:type="spellEnd"/>
-      <w:r>
-        <w:rPr>
-          <w:rFonts w:ascii="Times New Roman" w:eastAsia="Times New Roman" w:hAnsi="Times New Roman" w:cs="Times New Roman"/>
-          <w:sz w:val="24"/>
-          <w:szCs w:val="24"/>
-        </w:rPr>
-        <w:t xml:space="preserve">, MySQL </w:t>
-      </w:r>
-      <w:proofErr w:type="spellStart"/>
-      <w:r>
-        <w:rPr>
-          <w:rFonts w:ascii="Times New Roman" w:eastAsia="Times New Roman" w:hAnsi="Times New Roman" w:cs="Times New Roman"/>
-          <w:sz w:val="24"/>
-          <w:szCs w:val="24"/>
-        </w:rPr>
-        <w:t>Workbench</w:t>
-      </w:r>
-      <w:proofErr w:type="spellEnd"/>
-      <w:r>
-        <w:rPr>
-          <w:rFonts w:ascii="Times New Roman" w:eastAsia="Times New Roman" w:hAnsi="Times New Roman" w:cs="Times New Roman"/>
-          <w:sz w:val="24"/>
-          <w:szCs w:val="24"/>
-        </w:rPr>
-        <w:t xml:space="preserve">, Visual Studio 2015, Visual Studio </w:t>
-      </w:r>
-      <w:proofErr w:type="spellStart"/>
-      <w:r>
-        <w:rPr>
-          <w:rFonts w:ascii="Times New Roman" w:eastAsia="Times New Roman" w:hAnsi="Times New Roman" w:cs="Times New Roman"/>
-          <w:sz w:val="24"/>
-          <w:szCs w:val="24"/>
-        </w:rPr>
-        <w:t>Code</w:t>
-      </w:r>
-      <w:proofErr w:type="spellEnd"/>
-      <w:r>
-        <w:rPr>
-          <w:rFonts w:ascii="Times New Roman" w:eastAsia="Times New Roman" w:hAnsi="Times New Roman" w:cs="Times New Roman"/>
-          <w:sz w:val="24"/>
-          <w:szCs w:val="24"/>
-        </w:rPr>
-        <w:t xml:space="preserve">, </w:t>
-      </w:r>
-      <w:proofErr w:type="spellStart"/>
-      <w:r>
-        <w:rPr>
-          <w:rFonts w:ascii="Times New Roman" w:eastAsia="Times New Roman" w:hAnsi="Times New Roman" w:cs="Times New Roman"/>
-          <w:sz w:val="24"/>
-          <w:szCs w:val="24"/>
-        </w:rPr>
-        <w:t>Postman</w:t>
-      </w:r>
-      <w:proofErr w:type="spellEnd"/>
-      <w:r>
-        <w:rPr>
-          <w:rFonts w:ascii="Times New Roman" w:eastAsia="Times New Roman" w:hAnsi="Times New Roman" w:cs="Times New Roman"/>
-          <w:sz w:val="24"/>
-          <w:szCs w:val="24"/>
-        </w:rPr>
-        <w:t xml:space="preserve">, DB </w:t>
-      </w:r>
-      <w:proofErr w:type="spellStart"/>
-      <w:r>
-        <w:rPr>
-          <w:rFonts w:ascii="Times New Roman" w:eastAsia="Times New Roman" w:hAnsi="Times New Roman" w:cs="Times New Roman"/>
-          <w:sz w:val="24"/>
-          <w:szCs w:val="24"/>
-        </w:rPr>
-        <w:t>Browser</w:t>
-      </w:r>
-      <w:proofErr w:type="spellEnd"/>
-      <w:r>
-        <w:rPr>
-          <w:rFonts w:ascii="Times New Roman" w:eastAsia="Times New Roman" w:hAnsi="Times New Roman" w:cs="Times New Roman"/>
-          <w:sz w:val="24"/>
-          <w:szCs w:val="24"/>
-        </w:rPr>
-        <w:t xml:space="preserve"> </w:t>
-      </w:r>
-      <w:proofErr w:type="spellStart"/>
-      <w:r>
-        <w:rPr>
-          <w:rFonts w:ascii="Times New Roman" w:eastAsia="Times New Roman" w:hAnsi="Times New Roman" w:cs="Times New Roman"/>
-          <w:sz w:val="24"/>
-          <w:szCs w:val="24"/>
-        </w:rPr>
-        <w:t>for</w:t>
-      </w:r>
-      <w:proofErr w:type="spellEnd"/>
-      <w:r>
-        <w:rPr>
-          <w:rFonts w:ascii="Times New Roman" w:eastAsia="Times New Roman" w:hAnsi="Times New Roman" w:cs="Times New Roman"/>
-          <w:sz w:val="24"/>
-          <w:szCs w:val="24"/>
-        </w:rPr>
-        <w:t xml:space="preserve"> </w:t>
-      </w:r>
-      <w:proofErr w:type="spellStart"/>
-      <w:r>
-        <w:rPr>
-          <w:rFonts w:ascii="Times New Roman" w:eastAsia="Times New Roman" w:hAnsi="Times New Roman" w:cs="Times New Roman"/>
-          <w:sz w:val="24"/>
-          <w:szCs w:val="24"/>
-        </w:rPr>
-        <w:t>SQLite</w:t>
-      </w:r>
-      <w:proofErr w:type="spellEnd"/>
-      <w:r>
-        <w:rPr>
-          <w:rFonts w:ascii="Times New Roman" w:eastAsia="Times New Roman" w:hAnsi="Times New Roman" w:cs="Times New Roman"/>
-          <w:sz w:val="24"/>
-          <w:szCs w:val="24"/>
-        </w:rPr>
-        <w:t xml:space="preserve">, Google </w:t>
-      </w:r>
-      <w:proofErr w:type="spellStart"/>
-      <w:r>
-        <w:rPr>
-          <w:rFonts w:ascii="Times New Roman" w:eastAsia="Times New Roman" w:hAnsi="Times New Roman" w:cs="Times New Roman"/>
-          <w:sz w:val="24"/>
-          <w:szCs w:val="24"/>
-        </w:rPr>
-        <w:t>maps</w:t>
-      </w:r>
-      <w:proofErr w:type="spellEnd"/>
-    </w:p>
-    <w:p>
-      <w:pPr>
-        <w:pStyle w:val="Antrat1"/>
+        <w:t>Užduoties atlikimui bus naudojami .NET Core 1.0, ReactJS, Redux, Bootstrap, Webpack, Sass, Entity Framework, SQLite, MySQL Workbench, Visual Studio 2015, Visual Studio Code, Postman, DB Browser for SQLite, Google maps</w:t>
+      </w:r>
+    </w:p>
+    <w:p>
+      <w:pPr>
+        <w:pStyle w:val="Heading1"/>
         <w:contextualSpacing w:val="0"/>
         <w:rPr>
           <w:rFonts w:ascii="Times New Roman" w:hAnsi="Times New Roman" w:cs="Times New Roman"/>
@@ -1702,7 +1412,7 @@
     </w:p>
     <w:p>
       <w:pPr>
-        <w:pStyle w:val="Antrat1"/>
+        <w:pStyle w:val="Heading1"/>
         <w:contextualSpacing w:val="0"/>
         <w:rPr>
           <w:rFonts w:ascii="Times New Roman" w:hAnsi="Times New Roman" w:cs="Times New Roman"/>
@@ -1805,25 +1515,7 @@
           <w:sz w:val="24"/>
           <w:szCs w:val="24"/>
         </w:rPr>
-        <w:t>Pagrindinė vartotojo funkcija yra nusipirkti seanso bilietą bei rezervuoti jį pasirinktame kino teatre į bet kokį pasirinktą kino filmą. Nusipirktą bilietą galės atsispausdinti arba išsisaugoti .</w:t>
-      </w:r>
-      <w:proofErr w:type="spellStart"/>
-      <w:r>
-        <w:rPr>
-          <w:rFonts w:ascii="Times New Roman" w:eastAsia="Times New Roman" w:hAnsi="Times New Roman" w:cs="Times New Roman"/>
-          <w:sz w:val="24"/>
-          <w:szCs w:val="24"/>
-        </w:rPr>
-        <w:t>pdf</w:t>
-      </w:r>
-      <w:proofErr w:type="spellEnd"/>
-      <w:r>
-        <w:rPr>
-          <w:rFonts w:ascii="Times New Roman" w:eastAsia="Times New Roman" w:hAnsi="Times New Roman" w:cs="Times New Roman"/>
-          <w:sz w:val="24"/>
-          <w:szCs w:val="24"/>
-        </w:rPr>
-        <w:t xml:space="preserve"> formatu. Kitos funkcijos: </w:t>
+        <w:t xml:space="preserve">Pagrindinė vartotojo funkcija yra nusipirkti seanso bilietą bei rezervuoti jį pasirinktame kino teatre į bet kokį pasirinktą kino filmą. Nusipirktą bilietą galės atsispausdinti arba išsisaugoti .pdf formatu. Kitos funkcijos: </w:t>
       </w:r>
     </w:p>
     <w:p>
@@ -2039,25 +1731,7 @@
           <w:sz w:val="24"/>
           <w:szCs w:val="24"/>
         </w:rPr>
-        <w:t xml:space="preserve">Artimiausią kino teatrą pagal buvimo vieta arba pagal įvestą adresą (bus naudojamas Google </w:t>
-      </w:r>
-      <w:proofErr w:type="spellStart"/>
-      <w:r>
-        <w:rPr>
-          <w:rFonts w:ascii="Times New Roman" w:eastAsia="Times New Roman" w:hAnsi="Times New Roman" w:cs="Times New Roman"/>
-          <w:sz w:val="24"/>
-          <w:szCs w:val="24"/>
-        </w:rPr>
-        <w:t>Maps</w:t>
-      </w:r>
-      <w:proofErr w:type="spellEnd"/>
-      <w:r>
-        <w:rPr>
-          <w:rFonts w:ascii="Times New Roman" w:eastAsia="Times New Roman" w:hAnsi="Times New Roman" w:cs="Times New Roman"/>
-          <w:sz w:val="24"/>
-          <w:szCs w:val="24"/>
-        </w:rPr>
-        <w:t>)</w:t>
+        <w:t>Artimiausią kino teatrą pagal buvimo vieta arba pagal įvestą adresą (bus naudojamas Google Maps)</w:t>
       </w:r>
     </w:p>
     <w:p>
@@ -2193,43 +1867,7 @@
           <w:sz w:val="24"/>
           <w:szCs w:val="24"/>
         </w:rPr>
-        <w:t xml:space="preserve">Dalyvauti šiuo metu aktyviuose </w:t>
-      </w:r>
-      <w:proofErr w:type="spellStart"/>
-      <w:r>
-        <w:rPr>
-          <w:rFonts w:ascii="Times New Roman" w:eastAsia="Times New Roman" w:hAnsi="Times New Roman" w:cs="Times New Roman"/>
-          <w:sz w:val="24"/>
-          <w:szCs w:val="24"/>
-        </w:rPr>
-        <w:t>balsavimuose</w:t>
-      </w:r>
-      <w:proofErr w:type="spellEnd"/>
-      <w:r>
-        <w:rPr>
-          <w:rFonts w:ascii="Times New Roman" w:eastAsia="Times New Roman" w:hAnsi="Times New Roman" w:cs="Times New Roman"/>
-          <w:sz w:val="24"/>
-          <w:szCs w:val="24"/>
-        </w:rPr>
-        <w:t xml:space="preserve">, peržiūrėti senesnius </w:t>
-      </w:r>
-      <w:proofErr w:type="spellStart"/>
-      <w:r>
-        <w:rPr>
-          <w:rFonts w:ascii="Times New Roman" w:eastAsia="Times New Roman" w:hAnsi="Times New Roman" w:cs="Times New Roman"/>
-          <w:sz w:val="24"/>
-          <w:szCs w:val="24"/>
-        </w:rPr>
-        <w:t>balsavimus</w:t>
-      </w:r>
-      <w:proofErr w:type="spellEnd"/>
-      <w:r>
-        <w:rPr>
-          <w:rFonts w:ascii="Times New Roman" w:eastAsia="Times New Roman" w:hAnsi="Times New Roman" w:cs="Times New Roman"/>
-          <w:sz w:val="24"/>
-          <w:szCs w:val="24"/>
-        </w:rPr>
-        <w:t>, matyti balsų skirtumus jei balsavimas pasi</w:t>
+        <w:t>Dalyvauti šiuo metu aktyviuose balsavimuose, peržiūrėti senesnius balsavimus, matyti balsų skirtumus jei balsavimas pasi</w:t>
       </w:r>
       <w:r>
         <w:rPr>
@@ -3033,61 +2671,7 @@
           <w:sz w:val="24"/>
           <w:szCs w:val="24"/>
         </w:rPr>
-        <w:t xml:space="preserve">Filmo anonsai ( </w:t>
-      </w:r>
-      <w:proofErr w:type="spellStart"/>
-      <w:r>
-        <w:rPr>
-          <w:rFonts w:ascii="Times New Roman" w:eastAsia="Times New Roman" w:hAnsi="Times New Roman" w:cs="Times New Roman"/>
-          <w:sz w:val="24"/>
-          <w:szCs w:val="24"/>
-        </w:rPr>
-        <w:t>video</w:t>
-      </w:r>
-      <w:proofErr w:type="spellEnd"/>
-      <w:r>
-        <w:rPr>
-          <w:rFonts w:ascii="Times New Roman" w:eastAsia="Times New Roman" w:hAnsi="Times New Roman" w:cs="Times New Roman"/>
-          <w:sz w:val="24"/>
-          <w:szCs w:val="24"/>
-        </w:rPr>
-        <w:t xml:space="preserve"> medžiaga bus talpinama išorinėse informacinėse sistemose, tokiose kaip </w:t>
-      </w:r>
-      <w:proofErr w:type="spellStart"/>
-      <w:r>
-        <w:rPr>
-          <w:rFonts w:ascii="Times New Roman" w:eastAsia="Times New Roman" w:hAnsi="Times New Roman" w:cs="Times New Roman"/>
-          <w:sz w:val="24"/>
-          <w:szCs w:val="24"/>
-        </w:rPr>
-        <w:t>Youtube</w:t>
-      </w:r>
-      <w:proofErr w:type="spellEnd"/>
-      <w:r>
-        <w:rPr>
-          <w:rFonts w:ascii="Times New Roman" w:eastAsia="Times New Roman" w:hAnsi="Times New Roman" w:cs="Times New Roman"/>
-          <w:sz w:val="24"/>
-          <w:szCs w:val="24"/>
-        </w:rPr>
-        <w:t xml:space="preserve">, Facebook, </w:t>
-      </w:r>
-      <w:proofErr w:type="spellStart"/>
-      <w:r>
-        <w:rPr>
-          <w:rFonts w:ascii="Times New Roman" w:eastAsia="Times New Roman" w:hAnsi="Times New Roman" w:cs="Times New Roman"/>
-          <w:sz w:val="24"/>
-          <w:szCs w:val="24"/>
-        </w:rPr>
-        <w:t>Vimeo</w:t>
-      </w:r>
-      <w:proofErr w:type="spellEnd"/>
-      <w:r>
-        <w:rPr>
-          <w:rFonts w:ascii="Times New Roman" w:eastAsia="Times New Roman" w:hAnsi="Times New Roman" w:cs="Times New Roman"/>
-          <w:sz w:val="24"/>
-          <w:szCs w:val="24"/>
-        </w:rPr>
-        <w:t xml:space="preserve"> ir panašiai).</w:t>
+        <w:t>Filmo anonsai ( video medžiaga bus talpinama išorinėse informacinėse sistemose, tokiose kaip Youtube, Facebook, Vimeo ir panašiai).</w:t>
       </w:r>
     </w:p>
     <w:p>
@@ -3481,18 +3065,8 @@
           <w:sz w:val="24"/>
           <w:szCs w:val="24"/>
         </w:rPr>
-        <w:t xml:space="preserve">Sukurti </w:t>
-      </w:r>
-      <w:proofErr w:type="spellStart"/>
-      <w:r>
-        <w:rPr>
-          <w:rFonts w:ascii="Times New Roman" w:eastAsia="Times New Roman" w:hAnsi="Times New Roman" w:cs="Times New Roman"/>
-          <w:sz w:val="24"/>
-          <w:szCs w:val="24"/>
-        </w:rPr>
-        <w:t>balsavimus</w:t>
-      </w:r>
-      <w:proofErr w:type="spellEnd"/>
+        <w:t>Sukurti balsavimus</w:t>
+      </w:r>
     </w:p>
     <w:p>
       <w:pPr>
@@ -3519,18 +3093,8 @@
           <w:sz w:val="24"/>
           <w:szCs w:val="24"/>
         </w:rPr>
-        <w:t xml:space="preserve">Atšaukti/pašalinti </w:t>
-      </w:r>
-      <w:proofErr w:type="spellStart"/>
-      <w:r>
-        <w:rPr>
-          <w:rFonts w:ascii="Times New Roman" w:eastAsia="Times New Roman" w:hAnsi="Times New Roman" w:cs="Times New Roman"/>
-          <w:sz w:val="24"/>
-          <w:szCs w:val="24"/>
-        </w:rPr>
-        <w:t>balsavimus</w:t>
-      </w:r>
-      <w:proofErr w:type="spellEnd"/>
+        <w:t>Atšaukti/pašalinti balsavimus</w:t>
+      </w:r>
     </w:p>
     <w:p>
       <w:pPr>
@@ -3887,7 +3451,7 @@
     </w:p>
     <w:p>
       <w:pPr>
-        <w:pStyle w:val="Antrat1"/>
+        <w:pStyle w:val="Heading1"/>
         <w:ind w:left="360"/>
         <w:contextualSpacing w:val="0"/>
         <w:rPr>
@@ -5538,7 +5102,7 @@
     </w:p>
     <w:p>
       <w:pPr>
-        <w:pStyle w:val="Antrat1"/>
+        <w:pStyle w:val="Heading1"/>
         <w:ind w:left="360"/>
         <w:contextualSpacing w:val="0"/>
         <w:rPr>
@@ -5592,25 +5156,7 @@
           <w:sz w:val="24"/>
           <w:szCs w:val="24"/>
         </w:rPr>
-        <w:t>chijos bei panaudojimo atvejų diagramomis. Funkcijų hierarchijos diagramoje išskirtos 4 posistemės (</w:t>
-      </w:r>
-      <w:proofErr w:type="spellStart"/>
-      <w:r>
-        <w:rPr>
-          <w:rFonts w:ascii="Times New Roman" w:hAnsi="Times New Roman" w:cs="Times New Roman"/>
-          <w:sz w:val="24"/>
-          <w:szCs w:val="24"/>
-        </w:rPr>
-        <w:t>t.y</w:t>
-      </w:r>
-      <w:proofErr w:type="spellEnd"/>
-      <w:r>
-        <w:rPr>
-          <w:rFonts w:ascii="Times New Roman" w:hAnsi="Times New Roman" w:cs="Times New Roman"/>
-          <w:sz w:val="24"/>
-          <w:szCs w:val="24"/>
-        </w:rPr>
-        <w:t xml:space="preserve">., vartotojo, kino teatro, kino studijos bei </w:t>
+        <w:t xml:space="preserve">chijos bei panaudojimo atvejų diagramomis. Funkcijų hierarchijos diagramoje išskirtos 4 posistemės (t.y., vartotojo, kino teatro, kino studijos bei </w:t>
       </w:r>
       <w:r>
         <w:rPr>
@@ -5698,7 +5244,7 @@
     </w:p>
     <w:p>
       <w:pPr>
-        <w:pStyle w:val="Sraopastraipa"/>
+        <w:pStyle w:val="ListParagraph"/>
         <w:numPr>
           <w:ilvl w:val="0"/>
           <w:numId w:val="18"/>
@@ -5715,25 +5261,7 @@
           <w:sz w:val="24"/>
           <w:szCs w:val="24"/>
         </w:rPr>
-        <w:t xml:space="preserve">Mantas </w:t>
-      </w:r>
-      <w:proofErr w:type="spellStart"/>
-      <w:r>
-        <w:rPr>
-          <w:rFonts w:ascii="Times New Roman" w:hAnsi="Times New Roman" w:cs="Times New Roman"/>
-          <w:sz w:val="24"/>
-          <w:szCs w:val="24"/>
-        </w:rPr>
-        <w:t>Zambacevičius</w:t>
-      </w:r>
-      <w:proofErr w:type="spellEnd"/>
-      <w:r>
-        <w:rPr>
-          <w:rFonts w:ascii="Times New Roman" w:hAnsi="Times New Roman" w:cs="Times New Roman"/>
-          <w:sz w:val="24"/>
-          <w:szCs w:val="24"/>
-        </w:rPr>
-        <w:t xml:space="preserve"> – </w:t>
+        <w:t xml:space="preserve">Mantas Zambacevičius – </w:t>
       </w:r>
       <w:r>
         <w:rPr>
@@ -5747,7 +5275,7 @@
     </w:p>
     <w:p>
       <w:pPr>
-        <w:pStyle w:val="Sraopastraipa"/>
+        <w:pStyle w:val="ListParagraph"/>
         <w:numPr>
           <w:ilvl w:val="0"/>
           <w:numId w:val="18"/>
@@ -5778,7 +5306,7 @@
     </w:p>
     <w:p>
       <w:pPr>
-        <w:pStyle w:val="Sraopastraipa"/>
+        <w:pStyle w:val="ListParagraph"/>
         <w:numPr>
           <w:ilvl w:val="0"/>
           <w:numId w:val="18"/>
@@ -5809,7 +5337,7 @@
     </w:p>
     <w:p>
       <w:pPr>
-        <w:pStyle w:val="Sraopastraipa"/>
+        <w:pStyle w:val="ListParagraph"/>
         <w:keepNext/>
         <w:numPr>
           <w:ilvl w:val="0"/>
@@ -5852,17 +5380,22 @@
       </w:r>
       <w:r>
         <w:rPr>
-          <w:rFonts w:ascii="Times New Roman" w:hAnsi="Times New Roman" w:cs="Times New Roman"/>
+          <w:rFonts w:ascii="Times New Roman" w:eastAsia="Times New Roman" w:hAnsi="Times New Roman" w:cs="Times New Roman"/>
           <w:noProof/>
-          <w:color w:val="FFFF00"/>
-          <w:sz w:val="24"/>
-          <w:szCs w:val="24"/>
+          <w:snapToGrid w:val="0"/>
+          <w:w w:val="0"/>
+          <w:sz w:val="0"/>
+          <w:szCs w:val="0"/>
+          <w:u w:color="000000"/>
+          <w:bdr w:val="none" w:sz="0" w:space="0" w:color="000000"/>
+          <w:shd w:val="clear" w:color="000000" w:fill="000000"/>
+          <w:lang w:val="en-US" w:eastAsia="en-US"/>
         </w:rPr>
         <w:drawing>
-          <wp:inline distT="0" distB="0" distL="0" distR="0" wp14:anchorId="4B7F8F78" wp14:editId="77AFDEC2">
-            <wp:extent cx="4912613" cy="4800600"/>
-            <wp:effectExtent l="0" t="0" r="2540" b="0"/>
-            <wp:docPr id="7" name="Picture 7" descr="C:\Users\Ernestas\Desktop\KinoPasaulis\Dokumentacija\L2\FunkcijuHierachija.jpg"/>
+          <wp:inline distT="0" distB="0" distL="0" distR="0">
+            <wp:extent cx="4606142" cy="4500154"/>
+            <wp:effectExtent l="0" t="0" r="4445" b="0"/>
+            <wp:docPr id="3" name="Picture 3" descr="C:\Users\asdasd\Desktop\KinoPasaulis\Dokumentacija\L2\FunkcijuHierachija.png"/>
             <wp:cNvGraphicFramePr>
               <a:graphicFrameLocks xmlns:a="http://schemas.openxmlformats.org/drawingml/2006/main" noChangeAspect="1"/>
             </wp:cNvGraphicFramePr>
@@ -5870,7 +5403,7 @@
               <a:graphicData uri="http://schemas.openxmlformats.org/drawingml/2006/picture">
                 <pic:pic xmlns:pic="http://schemas.openxmlformats.org/drawingml/2006/picture">
                   <pic:nvPicPr>
-                    <pic:cNvPr id="0" name="Picture 3" descr="C:\Users\Ernestas\Desktop\KinoPasaulis\Dokumentacija\L2\FunkcijuHierachija.jpg"/>
+                    <pic:cNvPr id="0" name="Picture 14" descr="C:\Users\asdasd\Desktop\KinoPasaulis\Dokumentacija\L2\FunkcijuHierachija.png"/>
                     <pic:cNvPicPr>
                       <a:picLocks noChangeAspect="1" noChangeArrowheads="1"/>
                     </pic:cNvPicPr>
@@ -5891,7 +5424,7 @@
                   <pic:spPr bwMode="auto">
                     <a:xfrm>
                       <a:off x="0" y="0"/>
-                      <a:ext cx="4920811" cy="4808611"/>
+                      <a:ext cx="4636606" cy="4529917"/>
                     </a:xfrm>
                     <a:prstGeom prst="rect">
                       <a:avLst/>
@@ -5910,7 +5443,7 @@
     </w:p>
     <w:p>
       <w:pPr>
-        <w:pStyle w:val="Antrat"/>
+        <w:pStyle w:val="Caption"/>
         <w:jc w:val="center"/>
         <w:rPr>
           <w:rFonts w:ascii="Times New Roman" w:hAnsi="Times New Roman" w:cs="Times New Roman"/>
@@ -5987,13 +5520,14 @@
         <w:rPr>
           <w:rFonts w:ascii="Times New Roman" w:hAnsi="Times New Roman" w:cs="Times New Roman"/>
           <w:noProof/>
+          <w:lang w:val="en-US" w:eastAsia="en-US"/>
         </w:rPr>
         <w:lastRenderedPageBreak/>
         <w:drawing>
           <wp:inline distT="0" distB="0" distL="0" distR="0">
-            <wp:extent cx="5943600" cy="6279564"/>
-            <wp:effectExtent l="0" t="0" r="0" b="6985"/>
-            <wp:docPr id="1" name="Picture 1" descr="C:\Users\asdasd\Desktop\KinoPasaulis\Dokumentacija\L2\UseCaseDiagrama.png"/>
+            <wp:extent cx="5943600" cy="6276233"/>
+            <wp:effectExtent l="0" t="0" r="0" b="0"/>
+            <wp:docPr id="4" name="Picture 4" descr="C:\Users\asdasd\Desktop\KinoPasaulis\Dokumentacija\L2\UseCaseDiagrama.png"/>
             <wp:cNvGraphicFramePr>
               <a:graphicFrameLocks xmlns:a="http://schemas.openxmlformats.org/drawingml/2006/main" noChangeAspect="1"/>
             </wp:cNvGraphicFramePr>
@@ -6001,7 +5535,7 @@
               <a:graphicData uri="http://schemas.openxmlformats.org/drawingml/2006/picture">
                 <pic:pic xmlns:pic="http://schemas.openxmlformats.org/drawingml/2006/picture">
                   <pic:nvPicPr>
-                    <pic:cNvPr id="0" name="Picture 19" descr="C:\Users\asdasd\Desktop\KinoPasaulis\Dokumentacija\L2\UseCaseDiagrama.png"/>
+                    <pic:cNvPr id="0" name="Picture 16" descr="C:\Users\asdasd\Desktop\KinoPasaulis\Dokumentacija\L2\UseCaseDiagrama.png"/>
                     <pic:cNvPicPr>
                       <a:picLocks noChangeAspect="1" noChangeArrowheads="1"/>
                     </pic:cNvPicPr>
@@ -6022,7 +5556,7 @@
                   <pic:spPr bwMode="auto">
                     <a:xfrm>
                       <a:off x="0" y="0"/>
-                      <a:ext cx="5943600" cy="6279564"/>
+                      <a:ext cx="5943600" cy="6276233"/>
                     </a:xfrm>
                     <a:prstGeom prst="rect">
                       <a:avLst/>
@@ -6041,7 +5575,7 @@
     </w:p>
     <w:p>
       <w:pPr>
-        <w:pStyle w:val="Antrat"/>
+        <w:pStyle w:val="Caption"/>
         <w:jc w:val="center"/>
         <w:rPr>
           <w:rFonts w:ascii="Times New Roman" w:hAnsi="Times New Roman" w:cs="Times New Roman"/>
@@ -6121,7 +5655,7 @@
     </w:p>
     <w:p>
       <w:pPr>
-        <w:pStyle w:val="Antrat1"/>
+        <w:pStyle w:val="Heading1"/>
         <w:ind w:left="360"/>
         <w:contextualSpacing w:val="0"/>
         <w:rPr>
@@ -6147,7 +5681,7 @@
     </w:p>
     <w:p>
       <w:pPr>
-        <w:pStyle w:val="Sraopastraipa"/>
+        <w:pStyle w:val="ListParagraph"/>
         <w:numPr>
           <w:ilvl w:val="0"/>
           <w:numId w:val="21"/>
@@ -6171,7 +5705,7 @@
     </w:p>
     <w:p>
       <w:pPr>
-        <w:pStyle w:val="Sraopastraipa"/>
+        <w:pStyle w:val="ListParagraph"/>
         <w:ind w:left="360"/>
         <w:rPr>
           <w:rFonts w:ascii="Times New Roman" w:hAnsi="Times New Roman" w:cs="Times New Roman"/>
@@ -6183,7 +5717,7 @@
     </w:p>
     <w:p>
       <w:pPr>
-        <w:pStyle w:val="Sraopastraipa"/>
+        <w:pStyle w:val="ListParagraph"/>
         <w:ind w:left="360" w:firstLine="360"/>
         <w:rPr>
           <w:rFonts w:ascii="Times New Roman" w:hAnsi="Times New Roman" w:cs="Times New Roman"/>
@@ -6207,7 +5741,7 @@
     </w:p>
     <w:p>
       <w:pPr>
-        <w:pStyle w:val="Sraopastraipa"/>
+        <w:pStyle w:val="ListParagraph"/>
         <w:ind w:left="360" w:firstLine="360"/>
         <w:rPr>
           <w:rFonts w:ascii="Times New Roman" w:hAnsi="Times New Roman" w:cs="Times New Roman"/>
@@ -6217,7 +5751,7 @@
     </w:p>
     <w:p>
       <w:pPr>
-        <w:pStyle w:val="Sraopastraipa"/>
+        <w:pStyle w:val="ListParagraph"/>
         <w:numPr>
           <w:ilvl w:val="1"/>
           <w:numId w:val="21"/>
@@ -6268,7 +5802,7 @@
     </w:p>
     <w:p>
       <w:pPr>
-        <w:pStyle w:val="Sraopastraipa"/>
+        <w:pStyle w:val="ListParagraph"/>
         <w:ind w:left="792"/>
         <w:rPr>
           <w:rFonts w:ascii="Times New Roman" w:hAnsi="Times New Roman" w:cs="Times New Roman"/>
@@ -6279,7 +5813,7 @@
     </w:p>
     <w:p>
       <w:pPr>
-        <w:pStyle w:val="Sraopastraipa"/>
+        <w:pStyle w:val="ListParagraph"/>
         <w:ind w:left="360"/>
         <w:rPr>
           <w:rFonts w:ascii="Times New Roman" w:hAnsi="Times New Roman" w:cs="Times New Roman"/>
@@ -6314,7 +5848,7 @@
     </w:p>
     <w:tbl>
       <w:tblPr>
-        <w:tblStyle w:val="Lentelstinklelis"/>
+        <w:tblStyle w:val="TableGrid"/>
         <w:tblW w:w="0" w:type="auto"/>
         <w:tblLook w:val="04A0" w:firstRow="1" w:lastRow="0" w:firstColumn="1" w:lastColumn="0" w:noHBand="0" w:noVBand="1"/>
       </w:tblPr>
@@ -6598,7 +6132,7 @@
           </w:tcPr>
           <w:p>
             <w:pPr>
-              <w:pStyle w:val="Sraopastraipa"/>
+              <w:pStyle w:val="ListParagraph"/>
               <w:numPr>
                 <w:ilvl w:val="0"/>
                 <w:numId w:val="22"/>
@@ -6623,7 +6157,7 @@
           </w:tcPr>
           <w:p>
             <w:pPr>
-              <w:pStyle w:val="Sraopastraipa"/>
+              <w:pStyle w:val="ListParagraph"/>
               <w:numPr>
                 <w:ilvl w:val="1"/>
                 <w:numId w:val="22"/>
@@ -6643,7 +6177,7 @@
           </w:p>
           <w:p>
             <w:pPr>
-              <w:pStyle w:val="Sraopastraipa"/>
+              <w:pStyle w:val="ListParagraph"/>
               <w:numPr>
                 <w:ilvl w:val="1"/>
                 <w:numId w:val="22"/>
@@ -6670,7 +6204,7 @@
           </w:tcPr>
           <w:p>
             <w:pPr>
-              <w:pStyle w:val="Sraopastraipa"/>
+              <w:pStyle w:val="ListParagraph"/>
               <w:numPr>
                 <w:ilvl w:val="0"/>
                 <w:numId w:val="22"/>
@@ -6758,7 +6292,7 @@
     </w:p>
     <w:p>
       <w:pPr>
-        <w:pStyle w:val="Sraopastraipa"/>
+        <w:pStyle w:val="ListParagraph"/>
         <w:ind w:left="360"/>
         <w:rPr>
           <w:rFonts w:ascii="Times New Roman" w:hAnsi="Times New Roman" w:cs="Times New Roman"/>
@@ -6817,7 +6351,7 @@
     </w:p>
     <w:tbl>
       <w:tblPr>
-        <w:tblStyle w:val="Lentelstinklelis"/>
+        <w:tblStyle w:val="TableGrid"/>
         <w:tblW w:w="0" w:type="auto"/>
         <w:tblLook w:val="04A0" w:firstRow="1" w:lastRow="0" w:firstColumn="1" w:lastColumn="0" w:noHBand="0" w:noVBand="1"/>
       </w:tblPr>
@@ -7108,7 +6642,7 @@
           </w:tcPr>
           <w:p>
             <w:pPr>
-              <w:pStyle w:val="Sraopastraipa"/>
+              <w:pStyle w:val="ListParagraph"/>
               <w:numPr>
                 <w:ilvl w:val="0"/>
                 <w:numId w:val="23"/>
@@ -7155,7 +6689,7 @@
           </w:tcPr>
           <w:p>
             <w:pPr>
-              <w:pStyle w:val="Sraopastraipa"/>
+              <w:pStyle w:val="ListParagraph"/>
               <w:numPr>
                 <w:ilvl w:val="0"/>
                 <w:numId w:val="23"/>
@@ -7202,7 +6736,7 @@
           </w:tcPr>
           <w:p>
             <w:pPr>
-              <w:pStyle w:val="Sraopastraipa"/>
+              <w:pStyle w:val="ListParagraph"/>
               <w:numPr>
                 <w:ilvl w:val="0"/>
                 <w:numId w:val="23"/>
@@ -7249,7 +6783,7 @@
           </w:tcPr>
           <w:p>
             <w:pPr>
-              <w:pStyle w:val="Sraopastraipa"/>
+              <w:pStyle w:val="ListParagraph"/>
               <w:numPr>
                 <w:ilvl w:val="0"/>
                 <w:numId w:val="23"/>
@@ -7330,7 +6864,7 @@
     </w:tbl>
     <w:p>
       <w:pPr>
-        <w:pStyle w:val="Sraopastraipa"/>
+        <w:pStyle w:val="ListParagraph"/>
         <w:ind w:left="360"/>
         <w:rPr>
           <w:rFonts w:ascii="Times New Roman" w:hAnsi="Times New Roman" w:cs="Times New Roman"/>
@@ -7341,7 +6875,7 @@
     </w:p>
     <w:p>
       <w:pPr>
-        <w:pStyle w:val="Sraopastraipa"/>
+        <w:pStyle w:val="ListParagraph"/>
         <w:ind w:left="360"/>
         <w:rPr>
           <w:rFonts w:ascii="Times New Roman" w:hAnsi="Times New Roman" w:cs="Times New Roman"/>
@@ -7376,7 +6910,7 @@
     </w:p>
     <w:tbl>
       <w:tblPr>
-        <w:tblStyle w:val="Lentelstinklelis"/>
+        <w:tblStyle w:val="TableGrid"/>
         <w:tblW w:w="0" w:type="auto"/>
         <w:tblLook w:val="04A0" w:firstRow="1" w:lastRow="0" w:firstColumn="1" w:lastColumn="0" w:noHBand="0" w:noVBand="1"/>
       </w:tblPr>
@@ -7660,7 +7194,7 @@
           </w:tcPr>
           <w:p>
             <w:pPr>
-              <w:pStyle w:val="Sraopastraipa"/>
+              <w:pStyle w:val="ListParagraph"/>
               <w:numPr>
                 <w:ilvl w:val="0"/>
                 <w:numId w:val="24"/>
@@ -7707,7 +7241,7 @@
           </w:tcPr>
           <w:p>
             <w:pPr>
-              <w:pStyle w:val="Sraopastraipa"/>
+              <w:pStyle w:val="ListParagraph"/>
               <w:numPr>
                 <w:ilvl w:val="0"/>
                 <w:numId w:val="24"/>
@@ -7754,7 +7288,7 @@
           </w:tcPr>
           <w:p>
             <w:pPr>
-              <w:pStyle w:val="Sraopastraipa"/>
+              <w:pStyle w:val="ListParagraph"/>
               <w:numPr>
                 <w:ilvl w:val="0"/>
                 <w:numId w:val="24"/>
@@ -7842,7 +7376,7 @@
     </w:p>
     <w:p>
       <w:pPr>
-        <w:pStyle w:val="Sraopastraipa"/>
+        <w:pStyle w:val="ListParagraph"/>
         <w:ind w:left="360"/>
         <w:rPr>
           <w:rFonts w:ascii="Times New Roman" w:hAnsi="Times New Roman" w:cs="Times New Roman"/>
@@ -7877,7 +7411,7 @@
     </w:p>
     <w:tbl>
       <w:tblPr>
-        <w:tblStyle w:val="Lentelstinklelis"/>
+        <w:tblStyle w:val="TableGrid"/>
         <w:tblW w:w="0" w:type="auto"/>
         <w:tblLook w:val="04A0" w:firstRow="1" w:lastRow="0" w:firstColumn="1" w:lastColumn="0" w:noHBand="0" w:noVBand="1"/>
       </w:tblPr>
@@ -8161,7 +7695,7 @@
           </w:tcPr>
           <w:p>
             <w:pPr>
-              <w:pStyle w:val="Sraopastraipa"/>
+              <w:pStyle w:val="ListParagraph"/>
               <w:numPr>
                 <w:ilvl w:val="0"/>
                 <w:numId w:val="25"/>
@@ -8215,7 +7749,7 @@
           </w:tcPr>
           <w:p>
             <w:pPr>
-              <w:pStyle w:val="Sraopastraipa"/>
+              <w:pStyle w:val="ListParagraph"/>
               <w:numPr>
                 <w:ilvl w:val="0"/>
                 <w:numId w:val="25"/>
@@ -8262,7 +7796,7 @@
           </w:tcPr>
           <w:p>
             <w:pPr>
-              <w:pStyle w:val="Sraopastraipa"/>
+              <w:pStyle w:val="ListParagraph"/>
               <w:numPr>
                 <w:ilvl w:val="0"/>
                 <w:numId w:val="25"/>
@@ -8355,7 +7889,7 @@
     </w:p>
     <w:p>
       <w:pPr>
-        <w:pStyle w:val="Sraopastraipa"/>
+        <w:pStyle w:val="ListParagraph"/>
         <w:numPr>
           <w:ilvl w:val="1"/>
           <w:numId w:val="21"/>
@@ -8398,7 +7932,7 @@
     </w:p>
     <w:p>
       <w:pPr>
-        <w:pStyle w:val="Sraopastraipa"/>
+        <w:pStyle w:val="ListParagraph"/>
         <w:ind w:left="360"/>
         <w:rPr>
           <w:rFonts w:ascii="Times New Roman" w:hAnsi="Times New Roman" w:cs="Times New Roman"/>
@@ -8410,7 +7944,7 @@
     </w:p>
     <w:p>
       <w:pPr>
-        <w:pStyle w:val="Sraopastraipa"/>
+        <w:pStyle w:val="ListParagraph"/>
         <w:ind w:left="360"/>
         <w:rPr>
           <w:rFonts w:ascii="Times New Roman" w:hAnsi="Times New Roman" w:cs="Times New Roman"/>
@@ -8445,7 +7979,7 @@
     </w:p>
     <w:tbl>
       <w:tblPr>
-        <w:tblStyle w:val="Lentelstinklelis"/>
+        <w:tblStyle w:val="TableGrid"/>
         <w:tblW w:w="0" w:type="auto"/>
         <w:tblLook w:val="04A0" w:firstRow="1" w:lastRow="0" w:firstColumn="1" w:lastColumn="0" w:noHBand="0" w:noVBand="1"/>
       </w:tblPr>
@@ -8722,7 +8256,7 @@
           </w:tcPr>
           <w:p>
             <w:pPr>
-              <w:pStyle w:val="Sraopastraipa"/>
+              <w:pStyle w:val="ListParagraph"/>
               <w:numPr>
                 <w:ilvl w:val="3"/>
                 <w:numId w:val="6"/>
@@ -8777,7 +8311,7 @@
           </w:tcPr>
           <w:p>
             <w:pPr>
-              <w:pStyle w:val="Sraopastraipa"/>
+              <w:pStyle w:val="ListParagraph"/>
               <w:numPr>
                 <w:ilvl w:val="3"/>
                 <w:numId w:val="6"/>
@@ -8803,7 +8337,7 @@
           </w:tcPr>
           <w:p>
             <w:pPr>
-              <w:pStyle w:val="Sraopastraipa"/>
+              <w:pStyle w:val="ListParagraph"/>
               <w:numPr>
                 <w:ilvl w:val="1"/>
                 <w:numId w:val="22"/>
@@ -8881,7 +8415,7 @@
           </w:tcPr>
           <w:p>
             <w:pPr>
-              <w:pStyle w:val="Sraopastraipa"/>
+              <w:pStyle w:val="ListParagraph"/>
               <w:numPr>
                 <w:ilvl w:val="0"/>
                 <w:numId w:val="6"/>
@@ -8929,7 +8463,7 @@
           </w:tcPr>
           <w:p>
             <w:pPr>
-              <w:pStyle w:val="Sraopastraipa"/>
+              <w:pStyle w:val="ListParagraph"/>
               <w:numPr>
                 <w:ilvl w:val="0"/>
                 <w:numId w:val="6"/>
@@ -9017,7 +8551,7 @@
     </w:p>
     <w:p>
       <w:pPr>
-        <w:pStyle w:val="Sraopastraipa"/>
+        <w:pStyle w:val="ListParagraph"/>
         <w:ind w:left="360"/>
         <w:rPr>
           <w:rFonts w:ascii="Times New Roman" w:hAnsi="Times New Roman" w:cs="Times New Roman"/>
@@ -9052,7 +8586,7 @@
     </w:p>
     <w:tbl>
       <w:tblPr>
-        <w:tblStyle w:val="Lentelstinklelis"/>
+        <w:tblStyle w:val="TableGrid"/>
         <w:tblW w:w="0" w:type="auto"/>
         <w:tblLook w:val="04A0" w:firstRow="1" w:lastRow="0" w:firstColumn="1" w:lastColumn="0" w:noHBand="0" w:noVBand="1"/>
       </w:tblPr>
@@ -9337,7 +8871,7 @@
           </w:tcPr>
           <w:p>
             <w:pPr>
-              <w:pStyle w:val="Sraopastraipa"/>
+              <w:pStyle w:val="ListParagraph"/>
               <w:numPr>
                 <w:ilvl w:val="0"/>
                 <w:numId w:val="26"/>
@@ -9384,7 +8918,7 @@
           </w:tcPr>
           <w:p>
             <w:pPr>
-              <w:pStyle w:val="Sraopastraipa"/>
+              <w:pStyle w:val="ListParagraph"/>
               <w:numPr>
                 <w:ilvl w:val="0"/>
                 <w:numId w:val="26"/>
@@ -9477,7 +9011,7 @@
     </w:p>
     <w:p>
       <w:pPr>
-        <w:pStyle w:val="Sraopastraipa"/>
+        <w:pStyle w:val="ListParagraph"/>
         <w:ind w:left="360"/>
         <w:rPr>
           <w:rFonts w:ascii="Times New Roman" w:hAnsi="Times New Roman" w:cs="Times New Roman"/>
@@ -9513,7 +9047,7 @@
     </w:p>
     <w:tbl>
       <w:tblPr>
-        <w:tblStyle w:val="Lentelstinklelis"/>
+        <w:tblStyle w:val="TableGrid"/>
         <w:tblW w:w="0" w:type="auto"/>
         <w:tblLook w:val="04A0" w:firstRow="1" w:lastRow="0" w:firstColumn="1" w:lastColumn="0" w:noHBand="0" w:noVBand="1"/>
       </w:tblPr>
@@ -9798,7 +9332,7 @@
           </w:tcPr>
           <w:p>
             <w:pPr>
-              <w:pStyle w:val="Sraopastraipa"/>
+              <w:pStyle w:val="ListParagraph"/>
               <w:numPr>
                 <w:ilvl w:val="0"/>
                 <w:numId w:val="27"/>
@@ -9845,7 +9379,7 @@
           </w:tcPr>
           <w:p>
             <w:pPr>
-              <w:pStyle w:val="Sraopastraipa"/>
+              <w:pStyle w:val="ListParagraph"/>
               <w:numPr>
                 <w:ilvl w:val="0"/>
                 <w:numId w:val="27"/>
@@ -9932,7 +9466,7 @@
     </w:p>
     <w:p>
       <w:pPr>
-        <w:pStyle w:val="Sraopastraipa"/>
+        <w:pStyle w:val="ListParagraph"/>
         <w:ind w:left="360"/>
         <w:rPr>
           <w:rFonts w:ascii="Times New Roman" w:hAnsi="Times New Roman" w:cs="Times New Roman"/>
@@ -9967,7 +9501,7 @@
     </w:p>
     <w:tbl>
       <w:tblPr>
-        <w:tblStyle w:val="Lentelstinklelis"/>
+        <w:tblStyle w:val="TableGrid"/>
         <w:tblW w:w="0" w:type="auto"/>
         <w:tblLook w:val="04A0" w:firstRow="1" w:lastRow="0" w:firstColumn="1" w:lastColumn="0" w:noHBand="0" w:noVBand="1"/>
       </w:tblPr>
@@ -10252,7 +9786,7 @@
           </w:tcPr>
           <w:p>
             <w:pPr>
-              <w:pStyle w:val="Sraopastraipa"/>
+              <w:pStyle w:val="ListParagraph"/>
               <w:numPr>
                 <w:ilvl w:val="0"/>
                 <w:numId w:val="28"/>
@@ -10299,7 +9833,7 @@
           </w:tcPr>
           <w:p>
             <w:pPr>
-              <w:pStyle w:val="Sraopastraipa"/>
+              <w:pStyle w:val="ListParagraph"/>
               <w:numPr>
                 <w:ilvl w:val="0"/>
                 <w:numId w:val="28"/>
@@ -10346,7 +9880,7 @@
           </w:tcPr>
           <w:p>
             <w:pPr>
-              <w:pStyle w:val="Sraopastraipa"/>
+              <w:pStyle w:val="ListParagraph"/>
               <w:numPr>
                 <w:ilvl w:val="0"/>
                 <w:numId w:val="28"/>
@@ -10433,7 +9967,7 @@
     </w:p>
     <w:p>
       <w:pPr>
-        <w:pStyle w:val="Sraopastraipa"/>
+        <w:pStyle w:val="ListParagraph"/>
         <w:ind w:left="360"/>
         <w:rPr>
           <w:rFonts w:ascii="Times New Roman" w:hAnsi="Times New Roman" w:cs="Times New Roman"/>
@@ -10468,7 +10002,7 @@
     </w:p>
     <w:tbl>
       <w:tblPr>
-        <w:tblStyle w:val="Lentelstinklelis"/>
+        <w:tblStyle w:val="TableGrid"/>
         <w:tblW w:w="0" w:type="auto"/>
         <w:tblLook w:val="04A0" w:firstRow="1" w:lastRow="0" w:firstColumn="1" w:lastColumn="0" w:noHBand="0" w:noVBand="1"/>
       </w:tblPr>
@@ -10745,7 +10279,7 @@
           </w:tcPr>
           <w:p>
             <w:pPr>
-              <w:pStyle w:val="Sraopastraipa"/>
+              <w:pStyle w:val="ListParagraph"/>
               <w:numPr>
                 <w:ilvl w:val="0"/>
                 <w:numId w:val="29"/>
@@ -10792,7 +10326,7 @@
           </w:tcPr>
           <w:p>
             <w:pPr>
-              <w:pStyle w:val="Sraopastraipa"/>
+              <w:pStyle w:val="ListParagraph"/>
               <w:numPr>
                 <w:ilvl w:val="0"/>
                 <w:numId w:val="29"/>
@@ -10839,7 +10373,7 @@
           </w:tcPr>
           <w:p>
             <w:pPr>
-              <w:pStyle w:val="Sraopastraipa"/>
+              <w:pStyle w:val="ListParagraph"/>
               <w:numPr>
                 <w:ilvl w:val="0"/>
                 <w:numId w:val="29"/>
@@ -10927,7 +10461,7 @@
     </w:p>
     <w:p>
       <w:pPr>
-        <w:pStyle w:val="Sraopastraipa"/>
+        <w:pStyle w:val="ListParagraph"/>
         <w:numPr>
           <w:ilvl w:val="1"/>
           <w:numId w:val="21"/>
@@ -10964,9 +10498,8 @@
           <w:sz w:val="28"/>
           <w:szCs w:val="28"/>
         </w:rPr>
-        <w:t xml:space="preserve"> (Mantas </w:t>
-      </w:r>
-      <w:proofErr w:type="spellStart"/>
+        <w:t xml:space="preserve"> (Mantas Zambacevičius)</w:t>
+      </w:r>
       <w:r>
         <w:rPr>
           <w:rFonts w:ascii="Times New Roman" w:hAnsi="Times New Roman" w:cs="Times New Roman"/>
@@ -10974,43 +10507,24 @@
           <w:sz w:val="28"/>
           <w:szCs w:val="28"/>
         </w:rPr>
-        <w:t>Zambacevičius</w:t>
-      </w:r>
-      <w:proofErr w:type="spellEnd"/>
-      <w:r>
+        <w:t xml:space="preserve"> </w:t>
+      </w:r>
+    </w:p>
+    <w:p>
+      <w:pPr>
+        <w:pStyle w:val="ListParagraph"/>
+        <w:ind w:left="360"/>
         <w:rPr>
           <w:rFonts w:ascii="Times New Roman" w:hAnsi="Times New Roman" w:cs="Times New Roman"/>
           <w:b/>
           <w:sz w:val="28"/>
           <w:szCs w:val="28"/>
         </w:rPr>
-        <w:t>)</w:t>
-      </w:r>
-      <w:r>
-        <w:rPr>
-          <w:rFonts w:ascii="Times New Roman" w:hAnsi="Times New Roman" w:cs="Times New Roman"/>
-          <w:b/>
-          <w:sz w:val="28"/>
-          <w:szCs w:val="28"/>
-        </w:rPr>
-        <w:t xml:space="preserve"> </w:t>
-      </w:r>
-    </w:p>
-    <w:p>
-      <w:pPr>
-        <w:pStyle w:val="Sraopastraipa"/>
-        <w:ind w:left="360"/>
-        <w:rPr>
-          <w:rFonts w:ascii="Times New Roman" w:hAnsi="Times New Roman" w:cs="Times New Roman"/>
-          <w:b/>
-          <w:sz w:val="28"/>
-          <w:szCs w:val="28"/>
-        </w:rPr>
-      </w:pPr>
-    </w:p>
-    <w:p>
-      <w:pPr>
-        <w:pStyle w:val="Sraopastraipa"/>
+      </w:pPr>
+    </w:p>
+    <w:p>
+      <w:pPr>
+        <w:pStyle w:val="ListParagraph"/>
         <w:ind w:left="360"/>
         <w:rPr>
           <w:rFonts w:ascii="Times New Roman" w:hAnsi="Times New Roman" w:cs="Times New Roman"/>
@@ -11052,7 +10566,7 @@
     </w:p>
     <w:tbl>
       <w:tblPr>
-        <w:tblStyle w:val="Lentelstinklelis"/>
+        <w:tblStyle w:val="TableGrid"/>
         <w:tblW w:w="0" w:type="auto"/>
         <w:tblLook w:val="04A0" w:firstRow="1" w:lastRow="0" w:firstColumn="1" w:lastColumn="0" w:noHBand="0" w:noVBand="1"/>
       </w:tblPr>
@@ -11275,7 +10789,21 @@
                 <w:rFonts w:ascii="Times New Roman" w:hAnsi="Times New Roman" w:cs="Times New Roman"/>
                 <w:lang w:val="lt-LT"/>
               </w:rPr>
-              <w:t>Vartotojas nori pridėti naujas auditorijas, valdyti esamas.</w:t>
+              <w:t xml:space="preserve">Vartotojas </w:t>
+            </w:r>
+            <w:r>
+              <w:rPr>
+                <w:rFonts w:ascii="Times New Roman" w:hAnsi="Times New Roman" w:cs="Times New Roman"/>
+                <w:lang w:val="lt-LT"/>
+              </w:rPr>
+              <w:t>turi tikslą</w:t>
+            </w:r>
+            <w:r>
+              <w:rPr>
+                <w:rFonts w:ascii="Times New Roman" w:hAnsi="Times New Roman" w:cs="Times New Roman"/>
+                <w:lang w:val="lt-LT"/>
+              </w:rPr>
+              <w:t xml:space="preserve"> pridėti naujas auditorijas, valdyti esamas.</w:t>
             </w:r>
           </w:p>
         </w:tc>
@@ -11331,7 +10859,7 @@
           </w:tcPr>
           <w:p>
             <w:pPr>
-              <w:pStyle w:val="Sraopastraipa"/>
+              <w:pStyle w:val="ListParagraph"/>
               <w:numPr>
                 <w:ilvl w:val="0"/>
                 <w:numId w:val="30"/>
@@ -11378,7 +10906,7 @@
           </w:tcPr>
           <w:p>
             <w:pPr>
-              <w:pStyle w:val="Sraopastraipa"/>
+              <w:pStyle w:val="ListParagraph"/>
               <w:numPr>
                 <w:ilvl w:val="0"/>
                 <w:numId w:val="30"/>
@@ -11425,7 +10953,7 @@
           </w:tcPr>
           <w:p>
             <w:pPr>
-              <w:pStyle w:val="Sraopastraipa"/>
+              <w:pStyle w:val="ListParagraph"/>
               <w:numPr>
                 <w:ilvl w:val="0"/>
                 <w:numId w:val="30"/>
@@ -11472,7 +11000,7 @@
           </w:tcPr>
           <w:p>
             <w:pPr>
-              <w:pStyle w:val="Sraopastraipa"/>
+              <w:pStyle w:val="ListParagraph"/>
               <w:numPr>
                 <w:ilvl w:val="0"/>
                 <w:numId w:val="30"/>
@@ -11519,7 +11047,7 @@
           </w:tcPr>
           <w:p>
             <w:pPr>
-              <w:pStyle w:val="Sraopastraipa"/>
+              <w:pStyle w:val="ListParagraph"/>
               <w:numPr>
                 <w:ilvl w:val="0"/>
                 <w:numId w:val="30"/>
@@ -11580,7 +11108,7 @@
           </w:tcPr>
           <w:p>
             <w:pPr>
-              <w:pStyle w:val="Sraopastraipa"/>
+              <w:pStyle w:val="ListParagraph"/>
               <w:numPr>
                 <w:ilvl w:val="0"/>
                 <w:numId w:val="30"/>
@@ -11619,7 +11147,7 @@
           </w:tcPr>
           <w:p>
             <w:pPr>
-              <w:pStyle w:val="Sraopastraipa"/>
+              <w:pStyle w:val="ListParagraph"/>
               <w:numPr>
                 <w:ilvl w:val="1"/>
                 <w:numId w:val="30"/>
@@ -11646,7 +11174,7 @@
           </w:tcPr>
           <w:p>
             <w:pPr>
-              <w:pStyle w:val="Sraopastraipa"/>
+              <w:pStyle w:val="ListParagraph"/>
               <w:numPr>
                 <w:ilvl w:val="0"/>
                 <w:numId w:val="30"/>
@@ -11687,7 +11215,7 @@
           </w:tcPr>
           <w:p>
             <w:pPr>
-              <w:pStyle w:val="Sraopastraipa"/>
+              <w:pStyle w:val="ListParagraph"/>
               <w:rPr>
                 <w:rFonts w:ascii="Times New Roman" w:hAnsi="Times New Roman" w:cs="Times New Roman"/>
                 <w:b/>
@@ -11736,7 +11264,7 @@
     </w:p>
     <w:p>
       <w:pPr>
-        <w:pStyle w:val="Sraopastraipa"/>
+        <w:pStyle w:val="ListParagraph"/>
         <w:ind w:left="360"/>
         <w:rPr>
           <w:rFonts w:ascii="Times New Roman" w:hAnsi="Times New Roman" w:cs="Times New Roman"/>
@@ -11763,7 +11291,7 @@
     </w:p>
     <w:tbl>
       <w:tblPr>
-        <w:tblStyle w:val="Lentelstinklelis"/>
+        <w:tblStyle w:val="TableGrid"/>
         <w:tblW w:w="0" w:type="auto"/>
         <w:tblLook w:val="04A0" w:firstRow="1" w:lastRow="0" w:firstColumn="1" w:lastColumn="0" w:noHBand="0" w:noVBand="1"/>
       </w:tblPr>
@@ -11797,7 +11325,21 @@
                 <w:rFonts w:ascii="Times New Roman" w:hAnsi="Times New Roman" w:cs="Times New Roman"/>
                 <w:lang w:val="lt-LT"/>
               </w:rPr>
-              <w:t xml:space="preserve"> “Seansų administravimas“</w:t>
+              <w:t xml:space="preserve"> “Seansų </w:t>
+            </w:r>
+            <w:r>
+              <w:rPr>
+                <w:rFonts w:ascii="Times New Roman" w:hAnsi="Times New Roman" w:cs="Times New Roman"/>
+                <w:lang w:val="lt-LT"/>
+              </w:rPr>
+              <w:t>kūrimas</w:t>
+            </w:r>
+            <w:r>
+              <w:rPr>
+                <w:rFonts w:ascii="Times New Roman" w:hAnsi="Times New Roman" w:cs="Times New Roman"/>
+                <w:lang w:val="lt-LT"/>
+              </w:rPr>
+              <w:t>“</w:t>
             </w:r>
           </w:p>
         </w:tc>
@@ -11985,7 +11527,21 @@
                 <w:rFonts w:ascii="Times New Roman" w:hAnsi="Times New Roman" w:cs="Times New Roman"/>
                 <w:lang w:val="lt-LT"/>
               </w:rPr>
-              <w:t>Vartotojas nori pridėti naujus seansus savo kino teatre</w:t>
+              <w:t xml:space="preserve">Vartotojas </w:t>
+            </w:r>
+            <w:r>
+              <w:rPr>
+                <w:rFonts w:ascii="Times New Roman" w:hAnsi="Times New Roman" w:cs="Times New Roman"/>
+                <w:lang w:val="lt-LT"/>
+              </w:rPr>
+              <w:t>turi tikslą</w:t>
+            </w:r>
+            <w:r>
+              <w:rPr>
+                <w:rFonts w:ascii="Times New Roman" w:hAnsi="Times New Roman" w:cs="Times New Roman"/>
+                <w:lang w:val="lt-LT"/>
+              </w:rPr>
+              <w:t xml:space="preserve"> pridėti naujus seansus savo kino teatre</w:t>
             </w:r>
           </w:p>
         </w:tc>
@@ -12041,7 +11597,7 @@
           </w:tcPr>
           <w:p>
             <w:pPr>
-              <w:pStyle w:val="Sraopastraipa"/>
+              <w:pStyle w:val="ListParagraph"/>
               <w:numPr>
                 <w:ilvl w:val="0"/>
                 <w:numId w:val="31"/>
@@ -12088,7 +11644,7 @@
           </w:tcPr>
           <w:p>
             <w:pPr>
-              <w:pStyle w:val="Sraopastraipa"/>
+              <w:pStyle w:val="ListParagraph"/>
               <w:numPr>
                 <w:ilvl w:val="0"/>
                 <w:numId w:val="31"/>
@@ -12135,7 +11691,7 @@
           </w:tcPr>
           <w:p>
             <w:pPr>
-              <w:pStyle w:val="Sraopastraipa"/>
+              <w:pStyle w:val="ListParagraph"/>
               <w:numPr>
                 <w:ilvl w:val="0"/>
                 <w:numId w:val="31"/>
@@ -12211,7 +11767,7 @@
           </w:tcPr>
           <w:p>
             <w:pPr>
-              <w:pStyle w:val="Sraopastraipa"/>
+              <w:pStyle w:val="ListParagraph"/>
               <w:numPr>
                 <w:ilvl w:val="0"/>
                 <w:numId w:val="31"/>
@@ -12258,7 +11814,7 @@
           </w:tcPr>
           <w:p>
             <w:pPr>
-              <w:pStyle w:val="Sraopastraipa"/>
+              <w:pStyle w:val="ListParagraph"/>
               <w:numPr>
                 <w:ilvl w:val="0"/>
                 <w:numId w:val="31"/>
@@ -12305,7 +11861,7 @@
           </w:tcPr>
           <w:p>
             <w:pPr>
-              <w:pStyle w:val="Sraopastraipa"/>
+              <w:pStyle w:val="ListParagraph"/>
               <w:numPr>
                 <w:ilvl w:val="0"/>
                 <w:numId w:val="31"/>
@@ -12320,47 +11876,36 @@
                 <w:rFonts w:ascii="Times New Roman" w:hAnsi="Times New Roman" w:cs="Times New Roman"/>
                 <w:lang w:val="lt-LT"/>
               </w:rPr>
-              <w:t>Vartotojas sp</w:t>
-            </w:r>
-            <w:r>
-              <w:rPr>
-                <w:rFonts w:ascii="Times New Roman" w:hAnsi="Times New Roman" w:cs="Times New Roman"/>
-                <w:lang w:val="lt-LT"/>
-              </w:rPr>
-              <w:t>audžia seanso redagavimo mygtuką</w:t>
-            </w:r>
-            <w:r>
-              <w:rPr>
-                <w:rFonts w:ascii="Times New Roman" w:hAnsi="Times New Roman" w:cs="Times New Roman"/>
-                <w:lang w:val="lt-LT"/>
-              </w:rPr>
-              <w:t xml:space="preserve"> bei įveda naujus duomenis</w:t>
-            </w:r>
-          </w:p>
-        </w:tc>
-        <w:tc>
-          <w:tcPr>
-            <w:tcW w:w="4675" w:type="dxa"/>
-          </w:tcPr>
-          <w:p>
-            <w:pPr>
-              <w:pStyle w:val="Sraopastraipa"/>
-              <w:numPr>
-                <w:ilvl w:val="1"/>
-                <w:numId w:val="31"/>
-              </w:numPr>
-              <w:rPr>
-                <w:rFonts w:ascii="Times New Roman" w:hAnsi="Times New Roman" w:cs="Times New Roman"/>
-                <w:lang w:val="lt-LT"/>
-              </w:rPr>
-            </w:pPr>
-            <w:r>
-              <w:rPr>
-                <w:rFonts w:ascii="Times New Roman" w:hAnsi="Times New Roman" w:cs="Times New Roman"/>
-                <w:lang w:val="lt-LT"/>
-              </w:rPr>
-              <w:t>Sistema pakeičia seanso duomenis.</w:t>
-            </w:r>
+              <w:t>Baigiamas PA</w:t>
+            </w:r>
+            <w:r>
+              <w:rPr>
+                <w:rFonts w:ascii="Times New Roman" w:hAnsi="Times New Roman" w:cs="Times New Roman"/>
+                <w:lang w:val="lt-LT"/>
+              </w:rPr>
+              <w:t xml:space="preserve"> </w:t>
+            </w:r>
+            <w:r>
+              <w:rPr>
+                <w:rFonts w:ascii="Times New Roman" w:hAnsi="Times New Roman" w:cs="Times New Roman"/>
+                <w:lang w:val="lt-LT"/>
+              </w:rPr>
+              <w:t>.</w:t>
+            </w:r>
+          </w:p>
+        </w:tc>
+        <w:tc>
+          <w:tcPr>
+            <w:tcW w:w="4675" w:type="dxa"/>
+          </w:tcPr>
+          <w:p>
+            <w:pPr>
+              <w:ind w:left="360"/>
+              <w:rPr>
+                <w:rFonts w:ascii="Times New Roman" w:hAnsi="Times New Roman" w:cs="Times New Roman"/>
+                <w:lang w:val="lt-LT"/>
+              </w:rPr>
+            </w:pPr>
           </w:p>
         </w:tc>
       </w:tr>
@@ -12371,36 +11916,20 @@
           </w:tcPr>
           <w:p>
             <w:pPr>
-              <w:pStyle w:val="Sraopastraipa"/>
-              <w:numPr>
-                <w:ilvl w:val="0"/>
-                <w:numId w:val="31"/>
-              </w:numPr>
-              <w:rPr>
-                <w:rFonts w:ascii="Times New Roman" w:hAnsi="Times New Roman" w:cs="Times New Roman"/>
-                <w:lang w:val="lt-LT"/>
-              </w:rPr>
-            </w:pPr>
-            <w:r>
-              <w:rPr>
-                <w:rFonts w:ascii="Times New Roman" w:hAnsi="Times New Roman" w:cs="Times New Roman"/>
-                <w:lang w:val="lt-LT"/>
-              </w:rPr>
-              <w:t>Baigiamas PA</w:t>
-            </w:r>
-            <w:r>
-              <w:rPr>
-                <w:rFonts w:ascii="Times New Roman" w:hAnsi="Times New Roman" w:cs="Times New Roman"/>
-                <w:lang w:val="lt-LT"/>
-              </w:rPr>
-              <w:t xml:space="preserve"> </w:t>
-            </w:r>
-            <w:r>
-              <w:rPr>
-                <w:rFonts w:ascii="Times New Roman" w:hAnsi="Times New Roman" w:cs="Times New Roman"/>
-                <w:lang w:val="lt-LT"/>
-              </w:rPr>
-              <w:t>.</w:t>
+              <w:pStyle w:val="ListParagraph"/>
+              <w:rPr>
+                <w:rFonts w:ascii="Times New Roman" w:hAnsi="Times New Roman" w:cs="Times New Roman"/>
+                <w:b/>
+                <w:lang w:val="lt-LT"/>
+              </w:rPr>
+            </w:pPr>
+            <w:r>
+              <w:rPr>
+                <w:rFonts w:ascii="Times New Roman" w:hAnsi="Times New Roman" w:cs="Times New Roman"/>
+                <w:b/>
+                <w:lang w:val="lt-LT"/>
+              </w:rPr>
+              <w:t>Po sąlyga</w:t>
             </w:r>
           </w:p>
         </w:tc>
@@ -12416,51 +11945,19 @@
                 <w:lang w:val="lt-LT"/>
               </w:rPr>
             </w:pPr>
-          </w:p>
-        </w:tc>
-      </w:tr>
-      <w:tr>
-        <w:tc>
-          <w:tcPr>
-            <w:tcW w:w="4675" w:type="dxa"/>
-          </w:tcPr>
-          <w:p>
-            <w:pPr>
-              <w:pStyle w:val="Sraopastraipa"/>
-              <w:rPr>
-                <w:rFonts w:ascii="Times New Roman" w:hAnsi="Times New Roman" w:cs="Times New Roman"/>
-                <w:b/>
-                <w:lang w:val="lt-LT"/>
-              </w:rPr>
-            </w:pPr>
-            <w:r>
-              <w:rPr>
-                <w:rFonts w:ascii="Times New Roman" w:hAnsi="Times New Roman" w:cs="Times New Roman"/>
-                <w:b/>
-                <w:lang w:val="lt-LT"/>
-              </w:rPr>
-              <w:t>Po sąlyga</w:t>
-            </w:r>
-          </w:p>
-        </w:tc>
-        <w:tc>
-          <w:tcPr>
-            <w:tcW w:w="4675" w:type="dxa"/>
-          </w:tcPr>
-          <w:p>
-            <w:pPr>
-              <w:ind w:left="360"/>
-              <w:rPr>
-                <w:rFonts w:ascii="Times New Roman" w:hAnsi="Times New Roman" w:cs="Times New Roman"/>
-                <w:lang w:val="lt-LT"/>
-              </w:rPr>
-            </w:pPr>
-            <w:r>
-              <w:rPr>
-                <w:rFonts w:ascii="Times New Roman" w:hAnsi="Times New Roman" w:cs="Times New Roman"/>
-                <w:lang w:val="lt-LT"/>
-              </w:rPr>
-              <w:t>Pridėti, pakeisti ir pašalinti norimi seansai.</w:t>
+            <w:r>
+              <w:rPr>
+                <w:rFonts w:ascii="Times New Roman" w:hAnsi="Times New Roman" w:cs="Times New Roman"/>
+                <w:lang w:val="lt-LT"/>
+              </w:rPr>
+              <w:t xml:space="preserve">Pridėti </w:t>
+            </w:r>
+            <w:r>
+              <w:rPr>
+                <w:rFonts w:ascii="Times New Roman" w:hAnsi="Times New Roman" w:cs="Times New Roman"/>
+                <w:lang w:val="lt-LT"/>
+              </w:rPr>
+              <w:t>norimi seansai.</w:t>
             </w:r>
           </w:p>
         </w:tc>
@@ -12475,7 +11972,7 @@
     </w:p>
     <w:p>
       <w:pPr>
-        <w:pStyle w:val="Sraopastraipa"/>
+        <w:pStyle w:val="ListParagraph"/>
         <w:ind w:left="360"/>
         <w:rPr>
           <w:rFonts w:ascii="Times New Roman" w:hAnsi="Times New Roman" w:cs="Times New Roman"/>
@@ -12502,7 +11999,7 @@
     </w:p>
     <w:tbl>
       <w:tblPr>
-        <w:tblStyle w:val="Lentelstinklelis"/>
+        <w:tblStyle w:val="TableGrid"/>
         <w:tblW w:w="0" w:type="auto"/>
         <w:tblLook w:val="04A0" w:firstRow="1" w:lastRow="0" w:firstColumn="1" w:lastColumn="0" w:noHBand="0" w:noVBand="1"/>
       </w:tblPr>
@@ -12724,7 +12221,21 @@
                 <w:rFonts w:ascii="Times New Roman" w:hAnsi="Times New Roman" w:cs="Times New Roman"/>
                 <w:lang w:val="lt-LT"/>
               </w:rPr>
-              <w:t>Vartotojas nori pranešti prenumeratoriams apie naujienas.</w:t>
+              <w:t xml:space="preserve">Vartotojas </w:t>
+            </w:r>
+            <w:r>
+              <w:rPr>
+                <w:rFonts w:ascii="Times New Roman" w:hAnsi="Times New Roman" w:cs="Times New Roman"/>
+                <w:lang w:val="lt-LT"/>
+              </w:rPr>
+              <w:t>turi tikslą</w:t>
+            </w:r>
+            <w:r>
+              <w:rPr>
+                <w:rFonts w:ascii="Times New Roman" w:hAnsi="Times New Roman" w:cs="Times New Roman"/>
+                <w:lang w:val="lt-LT"/>
+              </w:rPr>
+              <w:t xml:space="preserve"> pranešti prenumeratoriams apie naujienas.</w:t>
             </w:r>
           </w:p>
         </w:tc>
@@ -12780,7 +12291,7 @@
           </w:tcPr>
           <w:p>
             <w:pPr>
-              <w:pStyle w:val="Sraopastraipa"/>
+              <w:pStyle w:val="ListParagraph"/>
               <w:numPr>
                 <w:ilvl w:val="0"/>
                 <w:numId w:val="32"/>
@@ -12827,7 +12338,7 @@
           </w:tcPr>
           <w:p>
             <w:pPr>
-              <w:pStyle w:val="Sraopastraipa"/>
+              <w:pStyle w:val="ListParagraph"/>
               <w:numPr>
                 <w:ilvl w:val="0"/>
                 <w:numId w:val="32"/>
@@ -12874,7 +12385,7 @@
           </w:tcPr>
           <w:p>
             <w:pPr>
-              <w:pStyle w:val="Sraopastraipa"/>
+              <w:pStyle w:val="ListParagraph"/>
               <w:numPr>
                 <w:ilvl w:val="0"/>
                 <w:numId w:val="32"/>
@@ -12914,7 +12425,7 @@
           </w:tcPr>
           <w:p>
             <w:pPr>
-              <w:pStyle w:val="Sraopastraipa"/>
+              <w:pStyle w:val="ListParagraph"/>
               <w:rPr>
                 <w:rFonts w:ascii="Times New Roman" w:hAnsi="Times New Roman" w:cs="Times New Roman"/>
                 <w:b/>
@@ -12963,7 +12474,7 @@
     </w:p>
     <w:p>
       <w:pPr>
-        <w:pStyle w:val="Sraopastraipa"/>
+        <w:pStyle w:val="ListParagraph"/>
         <w:ind w:left="360"/>
         <w:rPr>
           <w:rFonts w:ascii="Times New Roman" w:hAnsi="Times New Roman" w:cs="Times New Roman"/>
@@ -12990,7 +12501,7 @@
     </w:p>
     <w:tbl>
       <w:tblPr>
-        <w:tblStyle w:val="Lentelstinklelis"/>
+        <w:tblStyle w:val="TableGrid"/>
         <w:tblW w:w="0" w:type="auto"/>
         <w:tblLook w:val="04A0" w:firstRow="1" w:lastRow="0" w:firstColumn="1" w:lastColumn="0" w:noHBand="0" w:noVBand="1"/>
       </w:tblPr>
@@ -13212,7 +12723,21 @@
                 <w:rFonts w:ascii="Times New Roman" w:hAnsi="Times New Roman" w:cs="Times New Roman"/>
                 <w:lang w:val="lt-LT"/>
               </w:rPr>
-              <w:t>Vartotojas nori pasižiūrėti kino teatro lankomumą</w:t>
+              <w:t xml:space="preserve">Vartotojas </w:t>
+            </w:r>
+            <w:r>
+              <w:rPr>
+                <w:rFonts w:ascii="Times New Roman" w:hAnsi="Times New Roman" w:cs="Times New Roman"/>
+                <w:lang w:val="lt-LT"/>
+              </w:rPr>
+              <w:t>turi tikslą</w:t>
+            </w:r>
+            <w:r>
+              <w:rPr>
+                <w:rFonts w:ascii="Times New Roman" w:hAnsi="Times New Roman" w:cs="Times New Roman"/>
+                <w:lang w:val="lt-LT"/>
+              </w:rPr>
+              <w:t xml:space="preserve"> pasižiūrėti kino teatro lankomumą</w:t>
             </w:r>
           </w:p>
         </w:tc>
@@ -13268,7 +12793,7 @@
           </w:tcPr>
           <w:p>
             <w:pPr>
-              <w:pStyle w:val="Sraopastraipa"/>
+              <w:pStyle w:val="ListParagraph"/>
               <w:numPr>
                 <w:ilvl w:val="0"/>
                 <w:numId w:val="33"/>
@@ -13315,7 +12840,7 @@
           </w:tcPr>
           <w:p>
             <w:pPr>
-              <w:pStyle w:val="Sraopastraipa"/>
+              <w:pStyle w:val="ListParagraph"/>
               <w:numPr>
                 <w:ilvl w:val="0"/>
                 <w:numId w:val="33"/>
@@ -13355,7 +12880,7 @@
           </w:tcPr>
           <w:p>
             <w:pPr>
-              <w:pStyle w:val="Sraopastraipa"/>
+              <w:pStyle w:val="ListParagraph"/>
               <w:rPr>
                 <w:rFonts w:ascii="Times New Roman" w:hAnsi="Times New Roman" w:cs="Times New Roman"/>
                 <w:b/>
@@ -13417,7 +12942,7 @@
     </w:p>
     <w:p>
       <w:pPr>
-        <w:pStyle w:val="Sraopastraipa"/>
+        <w:pStyle w:val="ListParagraph"/>
         <w:numPr>
           <w:ilvl w:val="1"/>
           <w:numId w:val="21"/>
@@ -13450,7 +12975,7 @@
     </w:p>
     <w:p>
       <w:pPr>
-        <w:pStyle w:val="Sraopastraipa"/>
+        <w:pStyle w:val="ListParagraph"/>
         <w:ind w:left="792"/>
         <w:rPr>
           <w:rFonts w:ascii="Times New Roman" w:hAnsi="Times New Roman" w:cs="Times New Roman"/>
@@ -13462,7 +12987,7 @@
     </w:p>
     <w:p>
       <w:pPr>
-        <w:pStyle w:val="Sraopastraipa"/>
+        <w:pStyle w:val="ListParagraph"/>
         <w:ind w:left="360"/>
         <w:rPr>
           <w:rFonts w:ascii="Times New Roman" w:hAnsi="Times New Roman" w:cs="Times New Roman"/>
@@ -13481,7 +13006,7 @@
     </w:p>
     <w:tbl>
       <w:tblPr>
-        <w:tblStyle w:val="Lentelstinklelis"/>
+        <w:tblStyle w:val="TableGrid"/>
         <w:tblW w:w="0" w:type="auto"/>
         <w:tblLook w:val="04A0" w:firstRow="1" w:lastRow="0" w:firstColumn="1" w:lastColumn="0" w:noHBand="0" w:noVBand="1"/>
       </w:tblPr>
@@ -13758,7 +13283,7 @@
           </w:tcPr>
           <w:p>
             <w:pPr>
-              <w:pStyle w:val="Sraopastraipa"/>
+              <w:pStyle w:val="ListParagraph"/>
               <w:numPr>
                 <w:ilvl w:val="0"/>
                 <w:numId w:val="42"/>
@@ -13925,7 +13450,7 @@
           </w:tcPr>
           <w:p>
             <w:pPr>
-              <w:pStyle w:val="Sraopastraipa"/>
+              <w:pStyle w:val="ListParagraph"/>
               <w:numPr>
                 <w:ilvl w:val="0"/>
                 <w:numId w:val="42"/>
@@ -14012,7 +13537,7 @@
     </w:p>
     <w:p>
       <w:pPr>
-        <w:pStyle w:val="Sraopastraipa"/>
+        <w:pStyle w:val="ListParagraph"/>
         <w:ind w:left="360"/>
         <w:rPr>
           <w:rFonts w:ascii="Times New Roman" w:hAnsi="Times New Roman" w:cs="Times New Roman"/>
@@ -14031,7 +13556,7 @@
     </w:p>
     <w:tbl>
       <w:tblPr>
-        <w:tblStyle w:val="Lentelstinklelis"/>
+        <w:tblStyle w:val="TableGrid"/>
         <w:tblW w:w="0" w:type="auto"/>
         <w:tblLook w:val="04A0" w:firstRow="1" w:lastRow="0" w:firstColumn="1" w:lastColumn="0" w:noHBand="0" w:noVBand="1"/>
       </w:tblPr>
@@ -14308,7 +13833,7 @@
           </w:tcPr>
           <w:p>
             <w:pPr>
-              <w:pStyle w:val="Sraopastraipa"/>
+              <w:pStyle w:val="ListParagraph"/>
               <w:numPr>
                 <w:ilvl w:val="0"/>
                 <w:numId w:val="43"/>
@@ -14400,7 +13925,7 @@
           </w:tcPr>
           <w:p>
             <w:pPr>
-              <w:pStyle w:val="Sraopastraipa"/>
+              <w:pStyle w:val="ListParagraph"/>
               <w:numPr>
                 <w:ilvl w:val="0"/>
                 <w:numId w:val="43"/>
@@ -14487,7 +14012,7 @@
     </w:p>
     <w:p>
       <w:pPr>
-        <w:pStyle w:val="Sraopastraipa"/>
+        <w:pStyle w:val="ListParagraph"/>
         <w:ind w:left="360"/>
         <w:rPr>
           <w:rFonts w:ascii="Times New Roman" w:hAnsi="Times New Roman" w:cs="Times New Roman"/>
@@ -14506,7 +14031,7 @@
     </w:p>
     <w:tbl>
       <w:tblPr>
-        <w:tblStyle w:val="Lentelstinklelis"/>
+        <w:tblStyle w:val="TableGrid"/>
         <w:tblW w:w="0" w:type="auto"/>
         <w:tblLook w:val="04A0" w:firstRow="1" w:lastRow="0" w:firstColumn="1" w:lastColumn="0" w:noHBand="0" w:noVBand="1"/>
       </w:tblPr>
@@ -14798,7 +14323,7 @@
           </w:tcPr>
           <w:p>
             <w:pPr>
-              <w:pStyle w:val="Sraopastraipa"/>
+              <w:pStyle w:val="ListParagraph"/>
               <w:numPr>
                 <w:ilvl w:val="0"/>
                 <w:numId w:val="44"/>
@@ -14876,7 +14401,7 @@
           </w:tcPr>
           <w:p>
             <w:pPr>
-              <w:pStyle w:val="Sraopastraipa"/>
+              <w:pStyle w:val="ListParagraph"/>
               <w:numPr>
                 <w:ilvl w:val="0"/>
                 <w:numId w:val="44"/>
@@ -14923,7 +14448,7 @@
           </w:tcPr>
           <w:p>
             <w:pPr>
-              <w:pStyle w:val="Sraopastraipa"/>
+              <w:pStyle w:val="ListParagraph"/>
               <w:numPr>
                 <w:ilvl w:val="0"/>
                 <w:numId w:val="44"/>
@@ -14985,7 +14510,7 @@
           </w:tcPr>
           <w:p>
             <w:pPr>
-              <w:pStyle w:val="Sraopastraipa"/>
+              <w:pStyle w:val="ListParagraph"/>
               <w:numPr>
                 <w:ilvl w:val="0"/>
                 <w:numId w:val="44"/>
@@ -15072,7 +14597,7 @@
     </w:p>
     <w:p>
       <w:pPr>
-        <w:pStyle w:val="Sraopastraipa"/>
+        <w:pStyle w:val="ListParagraph"/>
         <w:ind w:left="360"/>
         <w:rPr>
           <w:rFonts w:ascii="Times New Roman" w:hAnsi="Times New Roman" w:cs="Times New Roman"/>
@@ -15091,7 +14616,7 @@
     </w:p>
     <w:tbl>
       <w:tblPr>
-        <w:tblStyle w:val="Lentelstinklelis"/>
+        <w:tblStyle w:val="TableGrid"/>
         <w:tblW w:w="0" w:type="auto"/>
         <w:tblLook w:val="04A0" w:firstRow="1" w:lastRow="0" w:firstColumn="1" w:lastColumn="0" w:noHBand="0" w:noVBand="1"/>
       </w:tblPr>
@@ -15383,7 +14908,7 @@
           </w:tcPr>
           <w:p>
             <w:pPr>
-              <w:pStyle w:val="Sraopastraipa"/>
+              <w:pStyle w:val="ListParagraph"/>
               <w:numPr>
                 <w:ilvl w:val="0"/>
                 <w:numId w:val="45"/>
@@ -15445,7 +14970,7 @@
           </w:tcPr>
           <w:p>
             <w:pPr>
-              <w:pStyle w:val="Sraopastraipa"/>
+              <w:pStyle w:val="ListParagraph"/>
               <w:numPr>
                 <w:ilvl w:val="0"/>
                 <w:numId w:val="45"/>
@@ -15492,7 +15017,7 @@
           </w:tcPr>
           <w:p>
             <w:pPr>
-              <w:pStyle w:val="Sraopastraipa"/>
+              <w:pStyle w:val="ListParagraph"/>
               <w:numPr>
                 <w:ilvl w:val="0"/>
                 <w:numId w:val="45"/>
@@ -15579,7 +15104,7 @@
     </w:p>
     <w:p>
       <w:pPr>
-        <w:pStyle w:val="Sraopastraipa"/>
+        <w:pStyle w:val="ListParagraph"/>
         <w:ind w:left="360"/>
         <w:rPr>
           <w:rFonts w:ascii="Times New Roman" w:hAnsi="Times New Roman" w:cs="Times New Roman"/>
@@ -15593,30 +15118,12 @@
           <w:sz w:val="20"/>
           <w:szCs w:val="24"/>
         </w:rPr>
-        <w:t xml:space="preserve">18 lentelė. PA „Dalyvavimas </w:t>
-      </w:r>
-      <w:proofErr w:type="spellStart"/>
-      <w:r>
-        <w:rPr>
-          <w:rFonts w:ascii="Times New Roman" w:hAnsi="Times New Roman" w:cs="Times New Roman"/>
-          <w:sz w:val="20"/>
-          <w:szCs w:val="24"/>
-        </w:rPr>
-        <w:t>balsavimuose</w:t>
-      </w:r>
-      <w:proofErr w:type="spellEnd"/>
-      <w:r>
-        <w:rPr>
-          <w:rFonts w:ascii="Times New Roman" w:hAnsi="Times New Roman" w:cs="Times New Roman"/>
-          <w:sz w:val="20"/>
-          <w:szCs w:val="24"/>
-        </w:rPr>
-        <w:t>“</w:t>
+        <w:t>18 lentelė. PA „Dalyvavimas balsavimuose“</w:t>
       </w:r>
     </w:p>
     <w:tbl>
       <w:tblPr>
-        <w:tblStyle w:val="Lentelstinklelis"/>
+        <w:tblStyle w:val="TableGrid"/>
         <w:tblW w:w="0" w:type="auto"/>
         <w:tblLook w:val="04A0" w:firstRow="1" w:lastRow="0" w:firstColumn="1" w:lastColumn="0" w:noHBand="0" w:noVBand="1"/>
       </w:tblPr>
@@ -15650,23 +15157,7 @@
                 <w:rFonts w:ascii="Times New Roman" w:hAnsi="Times New Roman" w:cs="Times New Roman"/>
                 <w:lang w:val="lt-LT"/>
               </w:rPr>
-              <w:t xml:space="preserve">„Dalyvavimas </w:t>
-            </w:r>
-            <w:proofErr w:type="spellStart"/>
-            <w:r>
-              <w:rPr>
-                <w:rFonts w:ascii="Times New Roman" w:hAnsi="Times New Roman" w:cs="Times New Roman"/>
-                <w:lang w:val="lt-LT"/>
-              </w:rPr>
-              <w:t>balsavimuose</w:t>
-            </w:r>
-            <w:proofErr w:type="spellEnd"/>
-            <w:r>
-              <w:rPr>
-                <w:rFonts w:ascii="Times New Roman" w:hAnsi="Times New Roman" w:cs="Times New Roman"/>
-                <w:lang w:val="lt-LT"/>
-              </w:rPr>
-              <w:t>“</w:t>
+              <w:t>„Dalyvavimas balsavimuose“</w:t>
             </w:r>
           </w:p>
         </w:tc>
@@ -15924,7 +15415,7 @@
           </w:tcPr>
           <w:p>
             <w:pPr>
-              <w:pStyle w:val="Sraopastraipa"/>
+              <w:pStyle w:val="ListParagraph"/>
               <w:numPr>
                 <w:ilvl w:val="0"/>
                 <w:numId w:val="34"/>
@@ -15971,7 +15462,7 @@
           </w:tcPr>
           <w:p>
             <w:pPr>
-              <w:pStyle w:val="Sraopastraipa"/>
+              <w:pStyle w:val="ListParagraph"/>
               <w:numPr>
                 <w:ilvl w:val="0"/>
                 <w:numId w:val="34"/>
@@ -16033,7 +15524,7 @@
           </w:tcPr>
           <w:p>
             <w:pPr>
-              <w:pStyle w:val="Sraopastraipa"/>
+              <w:pStyle w:val="ListParagraph"/>
               <w:numPr>
                 <w:ilvl w:val="0"/>
                 <w:numId w:val="34"/>
@@ -16126,7 +15617,7 @@
     </w:p>
     <w:p>
       <w:pPr>
-        <w:pStyle w:val="Sraopastraipa"/>
+        <w:pStyle w:val="ListParagraph"/>
         <w:ind w:left="360"/>
         <w:rPr>
           <w:rFonts w:ascii="Times New Roman" w:hAnsi="Times New Roman" w:cs="Times New Roman"/>
@@ -16146,7 +15637,7 @@
     </w:p>
     <w:tbl>
       <w:tblPr>
-        <w:tblStyle w:val="Lentelstinklelis"/>
+        <w:tblStyle w:val="TableGrid"/>
         <w:tblW w:w="0" w:type="auto"/>
         <w:tblLook w:val="04A0" w:firstRow="1" w:lastRow="0" w:firstColumn="1" w:lastColumn="0" w:noHBand="0" w:noVBand="1"/>
       </w:tblPr>
@@ -16438,7 +15929,7 @@
           </w:tcPr>
           <w:p>
             <w:pPr>
-              <w:pStyle w:val="Sraopastraipa"/>
+              <w:pStyle w:val="ListParagraph"/>
               <w:numPr>
                 <w:ilvl w:val="0"/>
                 <w:numId w:val="35"/>
@@ -16500,7 +15991,7 @@
           </w:tcPr>
           <w:p>
             <w:pPr>
-              <w:pStyle w:val="Sraopastraipa"/>
+              <w:pStyle w:val="ListParagraph"/>
               <w:numPr>
                 <w:ilvl w:val="0"/>
                 <w:numId w:val="35"/>
@@ -16587,7 +16078,7 @@
     </w:p>
     <w:p>
       <w:pPr>
-        <w:pStyle w:val="Sraopastraipa"/>
+        <w:pStyle w:val="ListParagraph"/>
         <w:ind w:left="360"/>
         <w:rPr>
           <w:rFonts w:ascii="Times New Roman" w:hAnsi="Times New Roman" w:cs="Times New Roman"/>
@@ -16606,7 +16097,7 @@
     </w:p>
     <w:tbl>
       <w:tblPr>
-        <w:tblStyle w:val="Lentelstinklelis"/>
+        <w:tblStyle w:val="TableGrid"/>
         <w:tblW w:w="0" w:type="auto"/>
         <w:tblLook w:val="04A0" w:firstRow="1" w:lastRow="0" w:firstColumn="1" w:lastColumn="0" w:noHBand="0" w:noVBand="1"/>
       </w:tblPr>
@@ -16898,7 +16389,7 @@
           </w:tcPr>
           <w:p>
             <w:pPr>
-              <w:pStyle w:val="Sraopastraipa"/>
+              <w:pStyle w:val="ListParagraph"/>
               <w:numPr>
                 <w:ilvl w:val="0"/>
                 <w:numId w:val="40"/>
@@ -16990,7 +16481,7 @@
           </w:tcPr>
           <w:p>
             <w:pPr>
-              <w:pStyle w:val="Sraopastraipa"/>
+              <w:pStyle w:val="ListParagraph"/>
               <w:numPr>
                 <w:ilvl w:val="0"/>
                 <w:numId w:val="40"/>
@@ -17037,7 +16528,7 @@
           </w:tcPr>
           <w:p>
             <w:pPr>
-              <w:pStyle w:val="Sraopastraipa"/>
+              <w:pStyle w:val="ListParagraph"/>
               <w:numPr>
                 <w:ilvl w:val="0"/>
                 <w:numId w:val="40"/>
@@ -17130,7 +16621,7 @@
     </w:p>
     <w:p>
       <w:pPr>
-        <w:pStyle w:val="Sraopastraipa"/>
+        <w:pStyle w:val="ListParagraph"/>
         <w:numPr>
           <w:ilvl w:val="0"/>
           <w:numId w:val="21"/>
@@ -17181,7 +16672,7 @@
     </w:p>
     <w:p>
       <w:pPr>
-        <w:pStyle w:val="Sraopastraipa"/>
+        <w:pStyle w:val="ListParagraph"/>
         <w:numPr>
           <w:ilvl w:val="0"/>
           <w:numId w:val="18"/>
@@ -17198,25 +16689,7 @@
           <w:sz w:val="24"/>
           <w:szCs w:val="24"/>
         </w:rPr>
-        <w:t xml:space="preserve">Mantas </w:t>
-      </w:r>
-      <w:proofErr w:type="spellStart"/>
-      <w:r>
-        <w:rPr>
-          <w:rFonts w:ascii="Times New Roman" w:hAnsi="Times New Roman" w:cs="Times New Roman"/>
-          <w:sz w:val="24"/>
-          <w:szCs w:val="24"/>
-        </w:rPr>
-        <w:t>Zambacevičius</w:t>
-      </w:r>
-      <w:proofErr w:type="spellEnd"/>
-      <w:r>
-        <w:rPr>
-          <w:rFonts w:ascii="Times New Roman" w:hAnsi="Times New Roman" w:cs="Times New Roman"/>
-          <w:sz w:val="24"/>
-          <w:szCs w:val="24"/>
-        </w:rPr>
-        <w:t xml:space="preserve"> – </w:t>
+        <w:t xml:space="preserve">Mantas Zambacevičius – </w:t>
       </w:r>
       <w:r>
         <w:rPr>
@@ -17230,7 +16703,7 @@
     </w:p>
     <w:p>
       <w:pPr>
-        <w:pStyle w:val="Sraopastraipa"/>
+        <w:pStyle w:val="ListParagraph"/>
         <w:numPr>
           <w:ilvl w:val="0"/>
           <w:numId w:val="18"/>
@@ -17261,7 +16734,7 @@
     </w:p>
     <w:p>
       <w:pPr>
-        <w:pStyle w:val="Sraopastraipa"/>
+        <w:pStyle w:val="ListParagraph"/>
         <w:numPr>
           <w:ilvl w:val="0"/>
           <w:numId w:val="18"/>
@@ -17292,7 +16765,7 @@
     </w:p>
     <w:p>
       <w:pPr>
-        <w:pStyle w:val="Sraopastraipa"/>
+        <w:pStyle w:val="ListParagraph"/>
         <w:numPr>
           <w:ilvl w:val="0"/>
           <w:numId w:val="18"/>
@@ -17335,6 +16808,7 @@
         <w:rPr>
           <w:rFonts w:ascii="Times New Roman" w:hAnsi="Times New Roman" w:cs="Times New Roman"/>
           <w:noProof/>
+          <w:lang w:val="en-US" w:eastAsia="en-US"/>
         </w:rPr>
         <w:drawing>
           <wp:inline distT="0" distB="0" distL="0" distR="0" wp14:anchorId="3F853A31" wp14:editId="75164E47">
@@ -17447,7 +16921,7 @@
     </w:p>
     <w:p>
       <w:pPr>
-        <w:pStyle w:val="Sraopastraipa"/>
+        <w:pStyle w:val="ListParagraph"/>
         <w:numPr>
           <w:ilvl w:val="0"/>
           <w:numId w:val="21"/>
@@ -17470,7 +16944,7 @@
     </w:p>
     <w:p>
       <w:pPr>
-        <w:pStyle w:val="Sraopastraipa"/>
+        <w:pStyle w:val="ListParagraph"/>
         <w:ind w:left="360"/>
         <w:rPr>
           <w:rFonts w:ascii="Times New Roman" w:hAnsi="Times New Roman" w:cs="Times New Roman"/>
@@ -17480,7 +16954,7 @@
     </w:p>
     <w:p>
       <w:pPr>
-        <w:pStyle w:val="Sraopastraipa"/>
+        <w:pStyle w:val="ListParagraph"/>
         <w:ind w:left="360"/>
         <w:rPr>
           <w:rFonts w:ascii="Times New Roman" w:hAnsi="Times New Roman" w:cs="Times New Roman"/>
@@ -17490,6 +16964,7 @@
       <w:r>
         <w:rPr>
           <w:noProof/>
+          <w:lang w:val="en-US" w:eastAsia="en-US"/>
         </w:rPr>
         <w:drawing>
           <wp:inline distT="0" distB="0" distL="0" distR="0" wp14:anchorId="296A4C46" wp14:editId="6DFCD43F">
@@ -17588,7 +17063,7 @@
     </w:p>
     <w:p>
       <w:pPr>
-        <w:pStyle w:val="Sraopastraipa"/>
+        <w:pStyle w:val="ListParagraph"/>
         <w:numPr>
           <w:ilvl w:val="0"/>
           <w:numId w:val="21"/>
@@ -17613,7 +17088,7 @@
     </w:p>
     <w:p>
       <w:pPr>
-        <w:pStyle w:val="Sraopastraipa"/>
+        <w:pStyle w:val="ListParagraph"/>
         <w:ind w:left="360"/>
         <w:rPr>
           <w:rFonts w:ascii="Times New Roman" w:hAnsi="Times New Roman" w:cs="Times New Roman"/>
@@ -17625,7 +17100,7 @@
     </w:p>
     <w:p>
       <w:pPr>
-        <w:pStyle w:val="Sraopastraipa"/>
+        <w:pStyle w:val="ListParagraph"/>
         <w:numPr>
           <w:ilvl w:val="1"/>
           <w:numId w:val="21"/>
@@ -17647,38 +17122,22 @@
           <w:rFonts w:ascii="Times New Roman" w:hAnsi="Times New Roman" w:cs="Times New Roman"/>
           <w:b/>
         </w:rPr>
-        <w:t xml:space="preserve"> (Mantas </w:t>
-      </w:r>
-      <w:proofErr w:type="spellStart"/>
-      <w:r>
+        <w:t xml:space="preserve"> (Mantas Zambacevičius)</w:t>
+      </w:r>
+    </w:p>
+    <w:p>
+      <w:pPr>
+        <w:pStyle w:val="ListParagraph"/>
+        <w:ind w:left="792"/>
         <w:rPr>
           <w:rFonts w:ascii="Times New Roman" w:hAnsi="Times New Roman" w:cs="Times New Roman"/>
           <w:b/>
         </w:rPr>
-        <w:t>Zambacevičius</w:t>
-      </w:r>
-      <w:proofErr w:type="spellEnd"/>
-      <w:r>
-        <w:rPr>
-          <w:rFonts w:ascii="Times New Roman" w:hAnsi="Times New Roman" w:cs="Times New Roman"/>
-          <w:b/>
-        </w:rPr>
-        <w:t>)</w:t>
-      </w:r>
-    </w:p>
-    <w:p>
-      <w:pPr>
-        <w:pStyle w:val="Sraopastraipa"/>
-        <w:ind w:left="792"/>
-        <w:rPr>
-          <w:rFonts w:ascii="Times New Roman" w:hAnsi="Times New Roman" w:cs="Times New Roman"/>
-          <w:b/>
-        </w:rPr>
-      </w:pPr>
-    </w:p>
-    <w:p>
-      <w:pPr>
-        <w:pStyle w:val="Sraopastraipa"/>
+      </w:pPr>
+    </w:p>
+    <w:p>
+      <w:pPr>
+        <w:pStyle w:val="ListParagraph"/>
         <w:ind w:left="792"/>
         <w:rPr>
           <w:rFonts w:ascii="Times New Roman" w:hAnsi="Times New Roman" w:cs="Times New Roman"/>
@@ -17690,6 +17149,7 @@
           <w:rFonts w:ascii="Times New Roman" w:hAnsi="Times New Roman" w:cs="Times New Roman"/>
           <w:b/>
           <w:noProof/>
+          <w:lang w:val="en-US" w:eastAsia="en-US"/>
         </w:rPr>
         <w:drawing>
           <wp:inline distT="0" distB="0" distL="0" distR="0" wp14:anchorId="48F52AAC" wp14:editId="0072D9DC">
@@ -17743,7 +17203,7 @@
     </w:p>
     <w:p>
       <w:pPr>
-        <w:pStyle w:val="Sraopastraipa"/>
+        <w:pStyle w:val="ListParagraph"/>
         <w:ind w:left="792"/>
         <w:jc w:val="center"/>
         <w:rPr>
@@ -17788,7 +17248,7 @@
     </w:p>
     <w:p>
       <w:pPr>
-        <w:pStyle w:val="Sraopastraipa"/>
+        <w:pStyle w:val="ListParagraph"/>
         <w:ind w:left="792"/>
         <w:rPr>
           <w:rFonts w:ascii="Times New Roman" w:hAnsi="Times New Roman" w:cs="Times New Roman"/>
@@ -17798,7 +17258,7 @@
     </w:p>
     <w:p>
       <w:pPr>
-        <w:pStyle w:val="Sraopastraipa"/>
+        <w:pStyle w:val="ListParagraph"/>
         <w:ind w:left="792"/>
         <w:rPr>
           <w:rFonts w:ascii="Times New Roman" w:hAnsi="Times New Roman" w:cs="Times New Roman"/>
@@ -17810,6 +17270,7 @@
           <w:rFonts w:ascii="Times New Roman" w:hAnsi="Times New Roman" w:cs="Times New Roman"/>
           <w:b/>
           <w:noProof/>
+          <w:lang w:val="en-US" w:eastAsia="en-US"/>
         </w:rPr>
         <w:drawing>
           <wp:inline distT="0" distB="0" distL="0" distR="0">
@@ -17863,7 +17324,7 @@
     </w:p>
     <w:p>
       <w:pPr>
-        <w:pStyle w:val="Sraopastraipa"/>
+        <w:pStyle w:val="ListParagraph"/>
         <w:ind w:left="792"/>
         <w:jc w:val="center"/>
         <w:rPr>
@@ -17901,7 +17362,7 @@
     </w:p>
     <w:p>
       <w:pPr>
-        <w:pStyle w:val="Sraopastraipa"/>
+        <w:pStyle w:val="ListParagraph"/>
         <w:ind w:left="792"/>
         <w:rPr>
           <w:rFonts w:ascii="Times New Roman" w:hAnsi="Times New Roman" w:cs="Times New Roman"/>
@@ -17911,7 +17372,7 @@
     </w:p>
     <w:p>
       <w:pPr>
-        <w:pStyle w:val="Sraopastraipa"/>
+        <w:pStyle w:val="ListParagraph"/>
         <w:ind w:left="792"/>
         <w:rPr>
           <w:rFonts w:ascii="Times New Roman" w:hAnsi="Times New Roman" w:cs="Times New Roman"/>
@@ -17921,7 +17382,84 @@
     </w:p>
     <w:p>
       <w:pPr>
-        <w:pStyle w:val="Sraopastraipa"/>
+        <w:pStyle w:val="ListParagraph"/>
+        <w:ind w:left="792"/>
+        <w:rPr>
+          <w:rFonts w:ascii="Times New Roman" w:hAnsi="Times New Roman" w:cs="Times New Roman"/>
+          <w:b/>
+        </w:rPr>
+      </w:pPr>
+      <w:r>
+        <w:object w:dxaOrig="25525" w:dyaOrig="6956">
+          <v:shapetype id="_x0000_t75" coordsize="21600,21600" o:spt="75" o:preferrelative="t" path="m@4@5l@4@11@9@11@9@5xe" filled="f" stroked="f">
+            <v:stroke joinstyle="miter"/>
+            <v:formulas>
+              <v:f eqn="if lineDrawn pixelLineWidth 0"/>
+              <v:f eqn="sum @0 1 0"/>
+              <v:f eqn="sum 0 0 @1"/>
+              <v:f eqn="prod @2 1 2"/>
+              <v:f eqn="prod @3 21600 pixelWidth"/>
+              <v:f eqn="prod @3 21600 pixelHeight"/>
+              <v:f eqn="sum @0 0 1"/>
+              <v:f eqn="prod @6 1 2"/>
+              <v:f eqn="prod @7 21600 pixelWidth"/>
+              <v:f eqn="sum @8 21600 0"/>
+              <v:f eqn="prod @7 21600 pixelHeight"/>
+              <v:f eqn="sum @10 21600 0"/>
+            </v:formulas>
+            <v:path o:extrusionok="f" gradientshapeok="t" o:connecttype="rect"/>
+            <o:lock v:ext="edit" aspectratio="t"/>
+          </v:shapetype>
+          <v:shape id="_x0000_i1047" type="#_x0000_t75" style="width:467.25pt;height:127.5pt" o:ole="">
+            <v:imagedata r:id="rId14" o:title=""/>
+          </v:shape>
+          <o:OLEObject Type="Embed" ProgID="Visio.Drawing.15" ShapeID="_x0000_i1047" DrawAspect="Content" ObjectID="_1541083041" r:id="rId15"/>
+        </w:object>
+      </w:r>
+    </w:p>
+    <w:p>
+      <w:pPr>
+        <w:pStyle w:val="ListParagraph"/>
+        <w:ind w:left="792"/>
+        <w:jc w:val="center"/>
+        <w:rPr>
+          <w:rFonts w:ascii="Times New Roman" w:hAnsi="Times New Roman" w:cs="Times New Roman"/>
+          <w:sz w:val="20"/>
+        </w:rPr>
+      </w:pPr>
+      <w:r>
+        <w:rPr>
+          <w:rFonts w:ascii="Times New Roman" w:hAnsi="Times New Roman" w:cs="Times New Roman"/>
+          <w:sz w:val="20"/>
+        </w:rPr>
+        <w:t>7</w:t>
+      </w:r>
+      <w:r>
+        <w:rPr>
+          <w:rFonts w:ascii="Times New Roman" w:hAnsi="Times New Roman" w:cs="Times New Roman"/>
+          <w:sz w:val="20"/>
+        </w:rPr>
+        <w:t xml:space="preserve"> </w:t>
+      </w:r>
+      <w:r>
+        <w:rPr>
+          <w:rFonts w:ascii="Times New Roman" w:hAnsi="Times New Roman" w:cs="Times New Roman"/>
+          <w:sz w:val="20"/>
+        </w:rPr>
+        <w:t>pav. PA „Prenumeratorių pranešimas“ sekų diagrama</w:t>
+      </w:r>
+    </w:p>
+    <w:p>
+      <w:pPr>
+        <w:rPr>
+          <w:rFonts w:ascii="Times New Roman" w:hAnsi="Times New Roman" w:cs="Times New Roman"/>
+          <w:b/>
+        </w:rPr>
+      </w:pPr>
+    </w:p>
+    <w:p>
+      <w:pPr>
+        <w:pStyle w:val="ListParagraph"/>
         <w:ind w:left="792"/>
         <w:rPr>
           <w:rFonts w:ascii="Times New Roman" w:hAnsi="Times New Roman" w:cs="Times New Roman"/>
@@ -17933,113 +17471,8 @@
           <w:rFonts w:ascii="Times New Roman" w:hAnsi="Times New Roman" w:cs="Times New Roman"/>
           <w:b/>
           <w:noProof/>
-        </w:rPr>
-        <w:drawing>
-          <wp:inline distT="0" distB="0" distL="0" distR="0" wp14:anchorId="12F623C7" wp14:editId="07C734FB">
-            <wp:extent cx="5943600" cy="1520825"/>
-            <wp:effectExtent l="0" t="0" r="0" b="3175"/>
-            <wp:docPr id="12" name="Picture 12" descr="C:\Users\asdasd\Desktop\SequenceDiagram3.png"/>
-            <wp:cNvGraphicFramePr>
-              <a:graphicFrameLocks xmlns:a="http://schemas.openxmlformats.org/drawingml/2006/main" noChangeAspect="1"/>
-            </wp:cNvGraphicFramePr>
-            <a:graphic xmlns:a="http://schemas.openxmlformats.org/drawingml/2006/main">
-              <a:graphicData uri="http://schemas.openxmlformats.org/drawingml/2006/picture">
-                <pic:pic xmlns:pic="http://schemas.openxmlformats.org/drawingml/2006/picture">
-                  <pic:nvPicPr>
-                    <pic:cNvPr id="0" name="Picture 11" descr="C:\Users\asdasd\Desktop\SequenceDiagram3.png"/>
-                    <pic:cNvPicPr>
-                      <a:picLocks noChangeAspect="1" noChangeArrowheads="1"/>
-                    </pic:cNvPicPr>
-                  </pic:nvPicPr>
-                  <pic:blipFill>
-                    <a:blip r:embed="rId14" cstate="print">
-                      <a:extLst>
-                        <a:ext uri="{28A0092B-C50C-407E-A947-70E740481C1C}">
-                          <a14:useLocalDpi xmlns:a14="http://schemas.microsoft.com/office/drawing/2010/main" val="0"/>
-                        </a:ext>
-                      </a:extLst>
-                    </a:blip>
-                    <a:srcRect/>
-                    <a:stretch>
-                      <a:fillRect/>
-                    </a:stretch>
-                  </pic:blipFill>
-                  <pic:spPr bwMode="auto">
-                    <a:xfrm>
-                      <a:off x="0" y="0"/>
-                      <a:ext cx="5943600" cy="1520825"/>
-                    </a:xfrm>
-                    <a:prstGeom prst="rect">
-                      <a:avLst/>
-                    </a:prstGeom>
-                    <a:noFill/>
-                    <a:ln>
-                      <a:noFill/>
-                    </a:ln>
-                  </pic:spPr>
-                </pic:pic>
-              </a:graphicData>
-            </a:graphic>
-          </wp:inline>
-        </w:drawing>
-      </w:r>
-    </w:p>
-    <w:p>
-      <w:pPr>
-        <w:pStyle w:val="Sraopastraipa"/>
-        <w:ind w:left="792"/>
-        <w:jc w:val="center"/>
-        <w:rPr>
-          <w:rFonts w:ascii="Times New Roman" w:hAnsi="Times New Roman" w:cs="Times New Roman"/>
-          <w:sz w:val="20"/>
-        </w:rPr>
-      </w:pPr>
-      <w:r>
-        <w:rPr>
-          <w:rFonts w:ascii="Times New Roman" w:hAnsi="Times New Roman" w:cs="Times New Roman"/>
-          <w:sz w:val="20"/>
-        </w:rPr>
-        <w:t>7</w:t>
-      </w:r>
-      <w:r>
-        <w:rPr>
-          <w:rFonts w:ascii="Times New Roman" w:hAnsi="Times New Roman" w:cs="Times New Roman"/>
-          <w:sz w:val="20"/>
-        </w:rPr>
-        <w:t xml:space="preserve"> </w:t>
-      </w:r>
-      <w:r>
-        <w:rPr>
-          <w:rFonts w:ascii="Times New Roman" w:hAnsi="Times New Roman" w:cs="Times New Roman"/>
-          <w:sz w:val="20"/>
-        </w:rPr>
-        <w:t>pav. PA „Prenumeratorių pranešimas“ sekų diagrama</w:t>
-      </w:r>
-    </w:p>
-    <w:p>
-      <w:pPr>
-        <w:rPr>
-          <w:rFonts w:ascii="Times New Roman" w:hAnsi="Times New Roman" w:cs="Times New Roman"/>
-          <w:b/>
-        </w:rPr>
-      </w:pPr>
-    </w:p>
-    <w:p>
-      <w:pPr>
-        <w:pStyle w:val="Sraopastraipa"/>
-        <w:ind w:left="792"/>
-        <w:rPr>
-          <w:rFonts w:ascii="Times New Roman" w:hAnsi="Times New Roman" w:cs="Times New Roman"/>
-          <w:b/>
-        </w:rPr>
-      </w:pPr>
-      <w:r>
-        <w:rPr>
-          <w:rFonts w:ascii="Times New Roman" w:hAnsi="Times New Roman" w:cs="Times New Roman"/>
-          <w:b/>
-          <w:noProof/>
-        </w:rPr>
-        <w:lastRenderedPageBreak/>
+          <w:lang w:val="en-US" w:eastAsia="en-US"/>
+        </w:rPr>
         <w:drawing>
           <wp:inline distT="0" distB="0" distL="0" distR="0" wp14:anchorId="004830B1" wp14:editId="6C80AFEB">
             <wp:extent cx="5943600" cy="2415745"/>
@@ -18058,7 +17491,7 @@
                     </pic:cNvPicPr>
                   </pic:nvPicPr>
                   <pic:blipFill>
-                    <a:blip r:embed="rId15">
+                    <a:blip r:embed="rId16">
                       <a:extLst>
                         <a:ext uri="{28A0092B-C50C-407E-A947-70E740481C1C}">
                           <a14:useLocalDpi xmlns:a14="http://schemas.microsoft.com/office/drawing/2010/main" val="0"/>
@@ -18092,7 +17525,7 @@
     </w:p>
     <w:p>
       <w:pPr>
-        <w:pStyle w:val="Sraopastraipa"/>
+        <w:pStyle w:val="ListParagraph"/>
         <w:ind w:left="792"/>
         <w:jc w:val="center"/>
         <w:rPr>
@@ -18153,7 +17586,7 @@
     </w:p>
     <w:p>
       <w:pPr>
-        <w:pStyle w:val="Sraopastraipa"/>
+        <w:pStyle w:val="ListParagraph"/>
         <w:numPr>
           <w:ilvl w:val="1"/>
           <w:numId w:val="21"/>
@@ -18181,7 +17614,7 @@
     </w:p>
     <w:p>
       <w:pPr>
-        <w:pStyle w:val="Sraopastraipa"/>
+        <w:pStyle w:val="ListParagraph"/>
         <w:ind w:left="360"/>
         <w:rPr>
           <w:rFonts w:ascii="Times New Roman" w:hAnsi="Times New Roman" w:cs="Times New Roman"/>
@@ -18191,7 +17624,7 @@
     </w:p>
     <w:p>
       <w:pPr>
-        <w:pStyle w:val="Sraopastraipa"/>
+        <w:pStyle w:val="ListParagraph"/>
         <w:ind w:left="360"/>
         <w:jc w:val="center"/>
         <w:rPr>
@@ -18202,6 +17635,7 @@
       <w:r>
         <w:rPr>
           <w:noProof/>
+          <w:lang w:val="en-US" w:eastAsia="en-US"/>
         </w:rPr>
         <w:drawing>
           <wp:inline distT="0" distB="0" distL="0" distR="0" wp14:anchorId="29AE6352" wp14:editId="22250F3E">
@@ -18221,7 +17655,7 @@
                     </pic:cNvPicPr>
                   </pic:nvPicPr>
                   <pic:blipFill>
-                    <a:blip r:embed="rId16">
+                    <a:blip r:embed="rId17">
                       <a:extLst>
                         <a:ext uri="{28A0092B-C50C-407E-A947-70E740481C1C}">
                           <a14:useLocalDpi xmlns:a14="http://schemas.microsoft.com/office/drawing/2010/main" val="0"/>
@@ -18255,7 +17689,7 @@
     </w:p>
     <w:p>
       <w:pPr>
-        <w:pStyle w:val="Sraopastraipa"/>
+        <w:pStyle w:val="ListParagraph"/>
         <w:ind w:left="360"/>
         <w:jc w:val="center"/>
         <w:rPr>
@@ -18273,7 +17707,7 @@
     </w:p>
     <w:p>
       <w:pPr>
-        <w:pStyle w:val="Sraopastraipa"/>
+        <w:pStyle w:val="ListParagraph"/>
         <w:ind w:left="360"/>
         <w:rPr>
           <w:rFonts w:ascii="Times New Roman" w:hAnsi="Times New Roman" w:cs="Times New Roman"/>
@@ -18283,7 +17717,7 @@
     </w:p>
     <w:p>
       <w:pPr>
-        <w:pStyle w:val="Sraopastraipa"/>
+        <w:pStyle w:val="ListParagraph"/>
         <w:ind w:left="360"/>
         <w:rPr>
           <w:rFonts w:ascii="Times New Roman" w:hAnsi="Times New Roman" w:cs="Times New Roman"/>
@@ -18293,6 +17727,7 @@
       <w:r>
         <w:rPr>
           <w:noProof/>
+          <w:lang w:val="en-US" w:eastAsia="en-US"/>
         </w:rPr>
         <w:drawing>
           <wp:inline distT="0" distB="0" distL="0" distR="0" wp14:anchorId="02C677D2" wp14:editId="12EF72E8">
@@ -18307,97 +17742,6 @@
                 <pic:pic xmlns:pic="http://schemas.openxmlformats.org/drawingml/2006/picture">
                   <pic:nvPicPr>
                     <pic:cNvPr id="0" name="Picture 17" descr="C:\Users\isavi\AppData\Local\Microsoft\Windows\INetCacheContent.Word\SequenceDiagram2.png"/>
-                    <pic:cNvPicPr>
-                      <a:picLocks noChangeAspect="1" noChangeArrowheads="1"/>
-                    </pic:cNvPicPr>
-                  </pic:nvPicPr>
-                  <pic:blipFill>
-                    <a:blip r:embed="rId17">
-                      <a:extLst>
-                        <a:ext uri="{28A0092B-C50C-407E-A947-70E740481C1C}">
-                          <a14:useLocalDpi xmlns:a14="http://schemas.microsoft.com/office/drawing/2010/main" val="0"/>
-                        </a:ext>
-                      </a:extLst>
-                    </a:blip>
-                    <a:srcRect/>
-                    <a:stretch>
-                      <a:fillRect/>
-                    </a:stretch>
-                  </pic:blipFill>
-                  <pic:spPr bwMode="auto">
-                    <a:xfrm>
-                      <a:off x="0" y="0"/>
-                      <a:ext cx="5943600" cy="2398391"/>
-                    </a:xfrm>
-                    <a:prstGeom prst="rect">
-                      <a:avLst/>
-                    </a:prstGeom>
-                    <a:noFill/>
-                    <a:ln>
-                      <a:noFill/>
-                    </a:ln>
-                  </pic:spPr>
-                </pic:pic>
-              </a:graphicData>
-            </a:graphic>
-          </wp:inline>
-        </w:drawing>
-      </w:r>
-    </w:p>
-    <w:p>
-      <w:pPr>
-        <w:pStyle w:val="Sraopastraipa"/>
-        <w:ind w:left="360"/>
-        <w:jc w:val="center"/>
-        <w:rPr>
-          <w:rFonts w:ascii="Times New Roman" w:hAnsi="Times New Roman" w:cs="Times New Roman"/>
-        </w:rPr>
-      </w:pPr>
-      <w:r>
-        <w:rPr>
-          <w:rFonts w:ascii="Times New Roman" w:hAnsi="Times New Roman" w:cs="Times New Roman"/>
-          <w:sz w:val="20"/>
-        </w:rPr>
-        <w:t>10 pav. PA „Vartotojo prisijungimas“ sekų diagrama</w:t>
-      </w:r>
-    </w:p>
-    <w:p>
-      <w:pPr>
-        <w:pStyle w:val="Sraopastraipa"/>
-        <w:ind w:left="360"/>
-        <w:rPr>
-          <w:rFonts w:ascii="Times New Roman" w:hAnsi="Times New Roman" w:cs="Times New Roman"/>
-          <w:b/>
-        </w:rPr>
-      </w:pPr>
-    </w:p>
-    <w:p>
-      <w:pPr>
-        <w:pStyle w:val="Sraopastraipa"/>
-        <w:ind w:left="360"/>
-        <w:rPr>
-          <w:rFonts w:ascii="Times New Roman" w:hAnsi="Times New Roman" w:cs="Times New Roman"/>
-          <w:b/>
-        </w:rPr>
-      </w:pPr>
-      <w:r>
-        <w:rPr>
-          <w:noProof/>
-        </w:rPr>
-        <w:lastRenderedPageBreak/>
-        <w:drawing>
-          <wp:inline distT="0" distB="0" distL="0" distR="0" wp14:anchorId="0717E9EE" wp14:editId="3B760A0E">
-            <wp:extent cx="5943600" cy="2398391"/>
-            <wp:effectExtent l="0" t="0" r="0" b="2540"/>
-            <wp:docPr id="22" name="Paveikslėlis 22" descr="C:\Users\isavi\AppData\Local\Microsoft\Windows\INetCacheContent.Word\SequenceDiagram3.png"/>
-            <wp:cNvGraphicFramePr>
-              <a:graphicFrameLocks xmlns:a="http://schemas.openxmlformats.org/drawingml/2006/main" noChangeAspect="1"/>
-            </wp:cNvGraphicFramePr>
-            <a:graphic xmlns:a="http://schemas.openxmlformats.org/drawingml/2006/main">
-              <a:graphicData uri="http://schemas.openxmlformats.org/drawingml/2006/picture">
-                <pic:pic xmlns:pic="http://schemas.openxmlformats.org/drawingml/2006/picture">
-                  <pic:nvPicPr>
-                    <pic:cNvPr id="0" name="Picture 19" descr="C:\Users\isavi\AppData\Local\Microsoft\Windows\INetCacheContent.Word\SequenceDiagram3.png"/>
                     <pic:cNvPicPr>
                       <a:picLocks noChangeAspect="1" noChangeArrowheads="1"/>
                     </pic:cNvPicPr>
@@ -18437,40 +17781,24 @@
     </w:p>
     <w:p>
       <w:pPr>
-        <w:pStyle w:val="Sraopastraipa"/>
+        <w:pStyle w:val="ListParagraph"/>
         <w:ind w:left="360"/>
         <w:jc w:val="center"/>
         <w:rPr>
           <w:rFonts w:ascii="Times New Roman" w:hAnsi="Times New Roman" w:cs="Times New Roman"/>
+        </w:rPr>
+      </w:pPr>
+      <w:r>
+        <w:rPr>
+          <w:rFonts w:ascii="Times New Roman" w:hAnsi="Times New Roman" w:cs="Times New Roman"/>
           <w:sz w:val="20"/>
         </w:rPr>
-      </w:pPr>
-      <w:r>
-        <w:rPr>
-          <w:rFonts w:ascii="Times New Roman" w:hAnsi="Times New Roman" w:cs="Times New Roman"/>
-          <w:sz w:val="20"/>
-        </w:rPr>
-        <w:t>11 pav. PA „</w:t>
-      </w:r>
-      <w:r>
-        <w:rPr>
-          <w:rFonts w:ascii="Times New Roman" w:hAnsi="Times New Roman" w:cs="Times New Roman"/>
-          <w:sz w:val="20"/>
-          <w:szCs w:val="24"/>
-        </w:rPr>
-        <w:t>Profilio administravimas</w:t>
-      </w:r>
-      <w:r>
-        <w:rPr>
-          <w:rFonts w:ascii="Times New Roman" w:hAnsi="Times New Roman" w:cs="Times New Roman"/>
-          <w:sz w:val="20"/>
-        </w:rPr>
-        <w:t>“ sekų diagrama</w:t>
-      </w:r>
-    </w:p>
-    <w:p>
-      <w:pPr>
-        <w:pStyle w:val="Sraopastraipa"/>
+        <w:t>10 pav. PA „Vartotojo prisijungimas“ sekų diagrama</w:t>
+      </w:r>
+    </w:p>
+    <w:p>
+      <w:pPr>
+        <w:pStyle w:val="ListParagraph"/>
         <w:ind w:left="360"/>
         <w:rPr>
           <w:rFonts w:ascii="Times New Roman" w:hAnsi="Times New Roman" w:cs="Times New Roman"/>
@@ -18480,7 +17808,7 @@
     </w:p>
     <w:p>
       <w:pPr>
-        <w:pStyle w:val="Sraopastraipa"/>
+        <w:pStyle w:val="ListParagraph"/>
         <w:ind w:left="360"/>
         <w:rPr>
           <w:rFonts w:ascii="Times New Roman" w:hAnsi="Times New Roman" w:cs="Times New Roman"/>
@@ -18490,12 +17818,14 @@
       <w:r>
         <w:rPr>
           <w:noProof/>
-        </w:rPr>
+          <w:lang w:val="en-US" w:eastAsia="en-US"/>
+        </w:rPr>
+        <w:lastRenderedPageBreak/>
         <w:drawing>
-          <wp:inline distT="0" distB="0" distL="0" distR="0" wp14:anchorId="3A6C9693" wp14:editId="72D956EC">
+          <wp:inline distT="0" distB="0" distL="0" distR="0" wp14:anchorId="0717E9EE" wp14:editId="3B760A0E">
             <wp:extent cx="5943600" cy="2398391"/>
             <wp:effectExtent l="0" t="0" r="0" b="2540"/>
-            <wp:docPr id="23" name="Paveikslėlis 23" descr="C:\Users\isavi\AppData\Local\Microsoft\Windows\INetCacheContent.Word\SequenceDiagram4.png"/>
+            <wp:docPr id="22" name="Paveikslėlis 22" descr="C:\Users\isavi\AppData\Local\Microsoft\Windows\INetCacheContent.Word\SequenceDiagram3.png"/>
             <wp:cNvGraphicFramePr>
               <a:graphicFrameLocks xmlns:a="http://schemas.openxmlformats.org/drawingml/2006/main" noChangeAspect="1"/>
             </wp:cNvGraphicFramePr>
@@ -18503,7 +17833,7 @@
               <a:graphicData uri="http://schemas.openxmlformats.org/drawingml/2006/picture">
                 <pic:pic xmlns:pic="http://schemas.openxmlformats.org/drawingml/2006/picture">
                   <pic:nvPicPr>
-                    <pic:cNvPr id="0" name="Picture 21" descr="C:\Users\isavi\AppData\Local\Microsoft\Windows\INetCacheContent.Word\SequenceDiagram4.png"/>
+                    <pic:cNvPr id="0" name="Picture 19" descr="C:\Users\isavi\AppData\Local\Microsoft\Windows\INetCacheContent.Word\SequenceDiagram3.png"/>
                     <pic:cNvPicPr>
                       <a:picLocks noChangeAspect="1" noChangeArrowheads="1"/>
                     </pic:cNvPicPr>
@@ -18543,18 +17873,125 @@
     </w:p>
     <w:p>
       <w:pPr>
-        <w:pStyle w:val="Sraopastraipa"/>
+        <w:pStyle w:val="ListParagraph"/>
         <w:ind w:left="360"/>
         <w:jc w:val="center"/>
         <w:rPr>
           <w:rFonts w:ascii="Times New Roman" w:hAnsi="Times New Roman" w:cs="Times New Roman"/>
-        </w:rPr>
-      </w:pPr>
-      <w:r>
-        <w:rPr>
-          <w:rFonts w:ascii="Times New Roman" w:hAnsi="Times New Roman" w:cs="Times New Roman"/>
           <w:sz w:val="20"/>
         </w:rPr>
+      </w:pPr>
+      <w:r>
+        <w:rPr>
+          <w:rFonts w:ascii="Times New Roman" w:hAnsi="Times New Roman" w:cs="Times New Roman"/>
+          <w:sz w:val="20"/>
+        </w:rPr>
+        <w:t>11 pav. PA „</w:t>
+      </w:r>
+      <w:r>
+        <w:rPr>
+          <w:rFonts w:ascii="Times New Roman" w:hAnsi="Times New Roman" w:cs="Times New Roman"/>
+          <w:sz w:val="20"/>
+          <w:szCs w:val="24"/>
+        </w:rPr>
+        <w:t>Profilio administravimas</w:t>
+      </w:r>
+      <w:r>
+        <w:rPr>
+          <w:rFonts w:ascii="Times New Roman" w:hAnsi="Times New Roman" w:cs="Times New Roman"/>
+          <w:sz w:val="20"/>
+        </w:rPr>
+        <w:t>“ sekų diagrama</w:t>
+      </w:r>
+    </w:p>
+    <w:p>
+      <w:pPr>
+        <w:pStyle w:val="ListParagraph"/>
+        <w:ind w:left="360"/>
+        <w:rPr>
+          <w:rFonts w:ascii="Times New Roman" w:hAnsi="Times New Roman" w:cs="Times New Roman"/>
+          <w:b/>
+        </w:rPr>
+      </w:pPr>
+    </w:p>
+    <w:p>
+      <w:pPr>
+        <w:pStyle w:val="ListParagraph"/>
+        <w:ind w:left="360"/>
+        <w:rPr>
+          <w:rFonts w:ascii="Times New Roman" w:hAnsi="Times New Roman" w:cs="Times New Roman"/>
+          <w:b/>
+        </w:rPr>
+      </w:pPr>
+      <w:r>
+        <w:rPr>
+          <w:noProof/>
+          <w:lang w:val="en-US" w:eastAsia="en-US"/>
+        </w:rPr>
+        <w:drawing>
+          <wp:inline distT="0" distB="0" distL="0" distR="0" wp14:anchorId="3A6C9693" wp14:editId="72D956EC">
+            <wp:extent cx="5943600" cy="2398391"/>
+            <wp:effectExtent l="0" t="0" r="0" b="2540"/>
+            <wp:docPr id="23" name="Paveikslėlis 23" descr="C:\Users\isavi\AppData\Local\Microsoft\Windows\INetCacheContent.Word\SequenceDiagram4.png"/>
+            <wp:cNvGraphicFramePr>
+              <a:graphicFrameLocks xmlns:a="http://schemas.openxmlformats.org/drawingml/2006/main" noChangeAspect="1"/>
+            </wp:cNvGraphicFramePr>
+            <a:graphic xmlns:a="http://schemas.openxmlformats.org/drawingml/2006/main">
+              <a:graphicData uri="http://schemas.openxmlformats.org/drawingml/2006/picture">
+                <pic:pic xmlns:pic="http://schemas.openxmlformats.org/drawingml/2006/picture">
+                  <pic:nvPicPr>
+                    <pic:cNvPr id="0" name="Picture 21" descr="C:\Users\isavi\AppData\Local\Microsoft\Windows\INetCacheContent.Word\SequenceDiagram4.png"/>
+                    <pic:cNvPicPr>
+                      <a:picLocks noChangeAspect="1" noChangeArrowheads="1"/>
+                    </pic:cNvPicPr>
+                  </pic:nvPicPr>
+                  <pic:blipFill>
+                    <a:blip r:embed="rId20">
+                      <a:extLst>
+                        <a:ext uri="{28A0092B-C50C-407E-A947-70E740481C1C}">
+                          <a14:useLocalDpi xmlns:a14="http://schemas.microsoft.com/office/drawing/2010/main" val="0"/>
+                        </a:ext>
+                      </a:extLst>
+                    </a:blip>
+                    <a:srcRect/>
+                    <a:stretch>
+                      <a:fillRect/>
+                    </a:stretch>
+                  </pic:blipFill>
+                  <pic:spPr bwMode="auto">
+                    <a:xfrm>
+                      <a:off x="0" y="0"/>
+                      <a:ext cx="5943600" cy="2398391"/>
+                    </a:xfrm>
+                    <a:prstGeom prst="rect">
+                      <a:avLst/>
+                    </a:prstGeom>
+                    <a:noFill/>
+                    <a:ln>
+                      <a:noFill/>
+                    </a:ln>
+                  </pic:spPr>
+                </pic:pic>
+              </a:graphicData>
+            </a:graphic>
+          </wp:inline>
+        </w:drawing>
+      </w:r>
+    </w:p>
+    <w:p>
+      <w:pPr>
+        <w:pStyle w:val="ListParagraph"/>
+        <w:ind w:left="360"/>
+        <w:jc w:val="center"/>
+        <w:rPr>
+          <w:rFonts w:ascii="Times New Roman" w:hAnsi="Times New Roman" w:cs="Times New Roman"/>
+        </w:rPr>
+      </w:pPr>
+      <w:r>
+        <w:rPr>
+          <w:rFonts w:ascii="Times New Roman" w:hAnsi="Times New Roman" w:cs="Times New Roman"/>
+          <w:sz w:val="20"/>
+        </w:rPr>
         <w:t>12 pav. PA „</w:t>
       </w:r>
       <w:r>
@@ -18575,7 +18012,7 @@
     </w:p>
     <w:p>
       <w:pPr>
-        <w:pStyle w:val="Sraopastraipa"/>
+        <w:pStyle w:val="ListParagraph"/>
         <w:ind w:left="360"/>
         <w:rPr>
           <w:rFonts w:ascii="Times New Roman" w:hAnsi="Times New Roman" w:cs="Times New Roman"/>
@@ -18585,7 +18022,7 @@
     </w:p>
     <w:p>
       <w:pPr>
-        <w:pStyle w:val="Sraopastraipa"/>
+        <w:pStyle w:val="ListParagraph"/>
         <w:ind w:left="360"/>
         <w:rPr>
           <w:rFonts w:ascii="Times New Roman" w:hAnsi="Times New Roman" w:cs="Times New Roman"/>
@@ -18595,6 +18032,7 @@
       <w:r>
         <w:rPr>
           <w:noProof/>
+          <w:lang w:val="en-US" w:eastAsia="en-US"/>
         </w:rPr>
         <w:drawing>
           <wp:inline distT="0" distB="0" distL="0" distR="0" wp14:anchorId="16E88D8E" wp14:editId="728B30C3">
@@ -18614,7 +18052,7 @@
                     </pic:cNvPicPr>
                   </pic:nvPicPr>
                   <pic:blipFill>
-                    <a:blip r:embed="rId20">
+                    <a:blip r:embed="rId21">
                       <a:extLst>
                         <a:ext uri="{28A0092B-C50C-407E-A947-70E740481C1C}">
                           <a14:useLocalDpi xmlns:a14="http://schemas.microsoft.com/office/drawing/2010/main" val="0"/>
@@ -18648,7 +18086,7 @@
     </w:p>
     <w:p>
       <w:pPr>
-        <w:pStyle w:val="Sraopastraipa"/>
+        <w:pStyle w:val="ListParagraph"/>
         <w:ind w:left="360"/>
         <w:jc w:val="center"/>
         <w:rPr>
@@ -18669,29 +18107,19 @@
           <w:sz w:val="20"/>
           <w:szCs w:val="24"/>
         </w:rPr>
-        <w:t xml:space="preserve">Dalyvavimas </w:t>
-      </w:r>
-      <w:proofErr w:type="spellStart"/>
+        <w:t>Dalyvavimas balsavimuose</w:t>
+      </w:r>
       <w:r>
         <w:rPr>
           <w:rFonts w:ascii="Times New Roman" w:hAnsi="Times New Roman" w:cs="Times New Roman"/>
           <w:sz w:val="20"/>
-          <w:szCs w:val="24"/>
-        </w:rPr>
-        <w:t>balsavimuose</w:t>
-      </w:r>
-      <w:proofErr w:type="spellEnd"/>
-      <w:r>
-        <w:rPr>
-          <w:rFonts w:ascii="Times New Roman" w:hAnsi="Times New Roman" w:cs="Times New Roman"/>
-          <w:sz w:val="20"/>
         </w:rPr>
         <w:t>“ sekų diagrama</w:t>
       </w:r>
     </w:p>
     <w:p>
       <w:pPr>
-        <w:pStyle w:val="Sraopastraipa"/>
+        <w:pStyle w:val="ListParagraph"/>
         <w:ind w:left="360"/>
         <w:rPr>
           <w:rFonts w:ascii="Times New Roman" w:hAnsi="Times New Roman" w:cs="Times New Roman"/>
@@ -18701,7 +18129,7 @@
     </w:p>
     <w:p>
       <w:pPr>
-        <w:pStyle w:val="Sraopastraipa"/>
+        <w:pStyle w:val="ListParagraph"/>
         <w:ind w:left="360"/>
         <w:rPr>
           <w:rFonts w:ascii="Times New Roman" w:hAnsi="Times New Roman" w:cs="Times New Roman"/>
@@ -18711,6 +18139,7 @@
       <w:r>
         <w:rPr>
           <w:noProof/>
+          <w:lang w:val="en-US" w:eastAsia="en-US"/>
         </w:rPr>
         <w:drawing>
           <wp:inline distT="0" distB="0" distL="0" distR="0" wp14:anchorId="60DAA12C" wp14:editId="3E660A66">
@@ -18730,7 +18159,7 @@
                     </pic:cNvPicPr>
                   </pic:nvPicPr>
                   <pic:blipFill>
-                    <a:blip r:embed="rId21">
+                    <a:blip r:embed="rId22">
                       <a:extLst>
                         <a:ext uri="{28A0092B-C50C-407E-A947-70E740481C1C}">
                           <a14:useLocalDpi xmlns:a14="http://schemas.microsoft.com/office/drawing/2010/main" val="0"/>
@@ -18764,7 +18193,7 @@
     </w:p>
     <w:p>
       <w:pPr>
-        <w:pStyle w:val="Sraopastraipa"/>
+        <w:pStyle w:val="ListParagraph"/>
         <w:ind w:left="360"/>
         <w:jc w:val="center"/>
         <w:rPr>
@@ -18781,7 +18210,7 @@
     </w:p>
     <w:p>
       <w:pPr>
-        <w:pStyle w:val="Sraopastraipa"/>
+        <w:pStyle w:val="ListParagraph"/>
         <w:ind w:left="360"/>
         <w:rPr>
           <w:rFonts w:ascii="Times New Roman" w:hAnsi="Times New Roman" w:cs="Times New Roman"/>
@@ -18791,7 +18220,7 @@
     </w:p>
     <w:p>
       <w:pPr>
-        <w:pStyle w:val="Sraopastraipa"/>
+        <w:pStyle w:val="ListParagraph"/>
         <w:ind w:left="360"/>
         <w:rPr>
           <w:rFonts w:ascii="Times New Roman" w:hAnsi="Times New Roman" w:cs="Times New Roman"/>
@@ -18801,6 +18230,7 @@
       <w:r>
         <w:rPr>
           <w:noProof/>
+          <w:lang w:val="en-US" w:eastAsia="en-US"/>
         </w:rPr>
         <w:drawing>
           <wp:inline distT="0" distB="0" distL="0" distR="0" wp14:anchorId="6BA9B6BB" wp14:editId="68D40F4E">
@@ -18820,7 +18250,7 @@
                     </pic:cNvPicPr>
                   </pic:nvPicPr>
                   <pic:blipFill>
-                    <a:blip r:embed="rId22">
+                    <a:blip r:embed="rId23">
                       <a:extLst>
                         <a:ext uri="{28A0092B-C50C-407E-A947-70E740481C1C}">
                           <a14:useLocalDpi xmlns:a14="http://schemas.microsoft.com/office/drawing/2010/main" val="0"/>
@@ -18854,7 +18284,7 @@
     </w:p>
     <w:p>
       <w:pPr>
-        <w:pStyle w:val="Sraopastraipa"/>
+        <w:pStyle w:val="ListParagraph"/>
         <w:ind w:left="360"/>
         <w:jc w:val="center"/>
         <w:rPr>
@@ -18901,7 +18331,7 @@
     </w:p>
     <w:p>
       <w:pPr>
-        <w:pStyle w:val="Sraopastraipa"/>
+        <w:pStyle w:val="ListParagraph"/>
         <w:numPr>
           <w:ilvl w:val="1"/>
           <w:numId w:val="21"/>
@@ -18929,7 +18359,7 @@
     </w:p>
     <w:p>
       <w:pPr>
-        <w:pStyle w:val="Sraopastraipa"/>
+        <w:pStyle w:val="ListParagraph"/>
         <w:ind w:left="360"/>
         <w:jc w:val="center"/>
         <w:rPr>
@@ -18942,35 +18372,16 @@
           <w:rFonts w:ascii="Times New Roman" w:hAnsi="Times New Roman" w:cs="Times New Roman"/>
         </w:rPr>
         <w:object w:dxaOrig="9262" w:dyaOrig="6917">
-          <v:shapetype id="_x0000_t75" coordsize="21600,21600" o:spt="75" o:preferrelative="t" path="m@4@5l@4@11@9@11@9@5xe" filled="f" stroked="f">
-            <v:stroke joinstyle="miter"/>
-            <v:formulas>
-              <v:f eqn="if lineDrawn pixelLineWidth 0"/>
-              <v:f eqn="sum @0 1 0"/>
-              <v:f eqn="sum 0 0 @1"/>
-              <v:f eqn="prod @2 1 2"/>
-              <v:f eqn="prod @3 21600 pixelWidth"/>
-              <v:f eqn="prod @3 21600 pixelHeight"/>
-              <v:f eqn="sum @0 0 1"/>
-              <v:f eqn="prod @6 1 2"/>
-              <v:f eqn="prod @7 21600 pixelWidth"/>
-              <v:f eqn="sum @8 21600 0"/>
-              <v:f eqn="prod @7 21600 pixelHeight"/>
-              <v:f eqn="sum @10 21600 0"/>
-            </v:formulas>
-            <v:path o:extrusionok="f" gradientshapeok="t" o:connecttype="rect"/>
-            <o:lock v:ext="edit" aspectratio="t"/>
-          </v:shapetype>
-          <v:shape id="_x0000_i1026" type="#_x0000_t75" style="width:410.25pt;height:307.5pt" o:ole="">
-            <v:imagedata r:id="rId23" o:title=""/>
+          <v:shape id="_x0000_i1025" type="#_x0000_t75" style="width:410.25pt;height:307.5pt" o:ole="">
+            <v:imagedata r:id="rId24" o:title=""/>
           </v:shape>
-          <o:OLEObject Type="Embed" ProgID="Visio.Drawing.15" ShapeID="_x0000_i1026" DrawAspect="Content" ObjectID="_1540914310" r:id="rId24"/>
+          <o:OLEObject Type="Embed" ProgID="Visio.Drawing.15" ShapeID="_x0000_i1025" DrawAspect="Content" ObjectID="_1541083042" r:id="rId25"/>
         </w:object>
       </w:r>
     </w:p>
     <w:p>
       <w:pPr>
-        <w:pStyle w:val="Sraopastraipa"/>
+        <w:pStyle w:val="ListParagraph"/>
         <w:ind w:left="360"/>
         <w:jc w:val="center"/>
         <w:rPr>
@@ -19016,7 +18427,7 @@
     </w:p>
     <w:p>
       <w:pPr>
-        <w:pStyle w:val="Sraopastraipa"/>
+        <w:pStyle w:val="ListParagraph"/>
         <w:ind w:left="360"/>
         <w:jc w:val="center"/>
         <w:rPr>
@@ -19026,7 +18437,7 @@
     </w:p>
     <w:p>
       <w:pPr>
-        <w:pStyle w:val="Sraopastraipa"/>
+        <w:pStyle w:val="ListParagraph"/>
         <w:ind w:left="360"/>
         <w:jc w:val="center"/>
         <w:rPr>
@@ -19039,16 +18450,16 @@
           <w:rFonts w:ascii="Times New Roman" w:hAnsi="Times New Roman" w:cs="Times New Roman"/>
         </w:rPr>
         <w:object w:dxaOrig="9909" w:dyaOrig="6917">
-          <v:shape id="_x0000_i1027" type="#_x0000_t75" style="width:411pt;height:285.75pt" o:ole="">
-            <v:imagedata r:id="rId25" o:title=""/>
+          <v:shape id="_x0000_i1026" type="#_x0000_t75" style="width:411pt;height:285.75pt" o:ole="">
+            <v:imagedata r:id="rId26" o:title=""/>
           </v:shape>
-          <o:OLEObject Type="Embed" ProgID="Visio.Drawing.15" ShapeID="_x0000_i1027" DrawAspect="Content" ObjectID="_1540914311" r:id="rId26"/>
+          <o:OLEObject Type="Embed" ProgID="Visio.Drawing.15" ShapeID="_x0000_i1026" DrawAspect="Content" ObjectID="_1541083043" r:id="rId27"/>
         </w:object>
       </w:r>
     </w:p>
     <w:p>
       <w:pPr>
-        <w:pStyle w:val="Sraopastraipa"/>
+        <w:pStyle w:val="ListParagraph"/>
         <w:ind w:left="360"/>
         <w:jc w:val="center"/>
         <w:rPr>
@@ -19108,7 +18519,7 @@
     </w:p>
     <w:p>
       <w:pPr>
-        <w:pStyle w:val="Sraopastraipa"/>
+        <w:pStyle w:val="ListParagraph"/>
         <w:ind w:left="360"/>
         <w:jc w:val="center"/>
         <w:rPr>
@@ -19118,7 +18529,7 @@
     </w:p>
     <w:p>
       <w:pPr>
-        <w:pStyle w:val="Sraopastraipa"/>
+        <w:pStyle w:val="ListParagraph"/>
         <w:ind w:left="360"/>
         <w:jc w:val="center"/>
         <w:rPr>
@@ -19131,16 +18542,16 @@
           <w:rFonts w:ascii="Times New Roman" w:hAnsi="Times New Roman" w:cs="Times New Roman"/>
         </w:rPr>
         <w:object w:dxaOrig="15514" w:dyaOrig="11427">
-          <v:shape id="_x0000_i1028" type="#_x0000_t75" style="width:401.25pt;height:295.5pt" o:ole="">
-            <v:imagedata r:id="rId27" o:title=""/>
+          <v:shape id="_x0000_i1027" type="#_x0000_t75" style="width:401.25pt;height:295.5pt" o:ole="">
+            <v:imagedata r:id="rId28" o:title=""/>
           </v:shape>
-          <o:OLEObject Type="Embed" ProgID="Visio.Drawing.15" ShapeID="_x0000_i1028" DrawAspect="Content" ObjectID="_1540914312" r:id="rId28"/>
+          <o:OLEObject Type="Embed" ProgID="Visio.Drawing.15" ShapeID="_x0000_i1027" DrawAspect="Content" ObjectID="_1541083044" r:id="rId29"/>
         </w:object>
       </w:r>
     </w:p>
     <w:p>
       <w:pPr>
-        <w:pStyle w:val="Sraopastraipa"/>
+        <w:pStyle w:val="ListParagraph"/>
         <w:ind w:left="360"/>
         <w:jc w:val="center"/>
         <w:rPr>
@@ -19186,7 +18597,7 @@
     </w:p>
     <w:p>
       <w:pPr>
-        <w:pStyle w:val="Sraopastraipa"/>
+        <w:pStyle w:val="ListParagraph"/>
         <w:ind w:left="360"/>
         <w:jc w:val="center"/>
         <w:rPr>
@@ -19207,16 +18618,16 @@
           <w:rFonts w:ascii="Times New Roman" w:hAnsi="Times New Roman" w:cs="Times New Roman"/>
         </w:rPr>
         <w:object w:dxaOrig="12367" w:dyaOrig="8252">
-          <v:shape id="_x0000_i1029" type="#_x0000_t75" style="width:418.5pt;height:280.5pt" o:ole="">
-            <v:imagedata r:id="rId29" o:title=""/>
+          <v:shape id="_x0000_i1028" type="#_x0000_t75" style="width:418.5pt;height:280.5pt" o:ole="">
+            <v:imagedata r:id="rId30" o:title=""/>
           </v:shape>
-          <o:OLEObject Type="Embed" ProgID="Visio.Drawing.15" ShapeID="_x0000_i1029" DrawAspect="Content" ObjectID="_1540914313" r:id="rId30"/>
+          <o:OLEObject Type="Embed" ProgID="Visio.Drawing.15" ShapeID="_x0000_i1028" DrawAspect="Content" ObjectID="_1541083045" r:id="rId31"/>
         </w:object>
       </w:r>
     </w:p>
     <w:p>
       <w:pPr>
-        <w:pStyle w:val="Sraopastraipa"/>
+        <w:pStyle w:val="ListParagraph"/>
         <w:ind w:left="360"/>
         <w:jc w:val="center"/>
         <w:rPr>
@@ -19255,7 +18666,7 @@
     </w:p>
     <w:p>
       <w:pPr>
-        <w:pStyle w:val="Sraopastraipa"/>
+        <w:pStyle w:val="ListParagraph"/>
         <w:ind w:left="360"/>
         <w:jc w:val="center"/>
         <w:rPr>
@@ -19265,7 +18676,7 @@
     </w:p>
     <w:p>
       <w:pPr>
-        <w:pStyle w:val="Sraopastraipa"/>
+        <w:pStyle w:val="ListParagraph"/>
         <w:numPr>
           <w:ilvl w:val="1"/>
           <w:numId w:val="21"/>
@@ -19292,7 +18703,7 @@
     </w:p>
     <w:p>
       <w:pPr>
-        <w:pStyle w:val="Sraopastraipa"/>
+        <w:pStyle w:val="ListParagraph"/>
         <w:ind w:left="360"/>
         <w:rPr>
           <w:rFonts w:ascii="Times New Roman" w:hAnsi="Times New Roman" w:cs="Times New Roman"/>
@@ -19301,16 +18712,16 @@
       </w:pPr>
       <w:r>
         <w:object w:dxaOrig="20187" w:dyaOrig="6988">
-          <v:shape id="_x0000_i1030" type="#_x0000_t75" style="width:467.25pt;height:162pt" o:ole="">
-            <v:imagedata r:id="rId31" o:title=""/>
+          <v:shape id="_x0000_i1029" type="#_x0000_t75" style="width:467.25pt;height:162pt" o:ole="">
+            <v:imagedata r:id="rId32" o:title=""/>
           </v:shape>
-          <o:OLEObject Type="Embed" ProgID="Visio.Drawing.15" ShapeID="_x0000_i1030" DrawAspect="Content" ObjectID="_1540914314" r:id="rId32"/>
+          <o:OLEObject Type="Embed" ProgID="Visio.Drawing.15" ShapeID="_x0000_i1029" DrawAspect="Content" ObjectID="_1541083046" r:id="rId33"/>
         </w:object>
       </w:r>
     </w:p>
     <w:p>
       <w:pPr>
-        <w:pStyle w:val="Sraopastraipa"/>
+        <w:pStyle w:val="ListParagraph"/>
         <w:ind w:left="360"/>
         <w:jc w:val="center"/>
         <w:rPr>
@@ -19341,7 +18752,7 @@
     </w:p>
     <w:p>
       <w:pPr>
-        <w:pStyle w:val="Sraopastraipa"/>
+        <w:pStyle w:val="ListParagraph"/>
         <w:ind w:left="360"/>
         <w:rPr>
           <w:rFonts w:ascii="Times New Roman" w:hAnsi="Times New Roman" w:cs="Times New Roman"/>
@@ -19351,7 +18762,7 @@
     </w:p>
     <w:p>
       <w:pPr>
-        <w:pStyle w:val="Sraopastraipa"/>
+        <w:pStyle w:val="ListParagraph"/>
         <w:ind w:left="360"/>
         <w:rPr>
           <w:rFonts w:ascii="Times New Roman" w:hAnsi="Times New Roman" w:cs="Times New Roman"/>
@@ -19360,16 +18771,16 @@
       </w:pPr>
       <w:r>
         <w:object w:dxaOrig="16100" w:dyaOrig="7002">
-          <v:shape id="_x0000_i1031" type="#_x0000_t75" style="width:468pt;height:204pt" o:ole="">
-            <v:imagedata r:id="rId33" o:title=""/>
+          <v:shape id="_x0000_i1030" type="#_x0000_t75" style="width:468pt;height:204pt" o:ole="">
+            <v:imagedata r:id="rId34" o:title=""/>
           </v:shape>
-          <o:OLEObject Type="Embed" ProgID="Visio.Drawing.15" ShapeID="_x0000_i1031" DrawAspect="Content" ObjectID="_1540914315" r:id="rId34"/>
+          <o:OLEObject Type="Embed" ProgID="Visio.Drawing.15" ShapeID="_x0000_i1030" DrawAspect="Content" ObjectID="_1541083047" r:id="rId35"/>
         </w:object>
       </w:r>
     </w:p>
     <w:p>
       <w:pPr>
-        <w:pStyle w:val="Sraopastraipa"/>
+        <w:pStyle w:val="ListParagraph"/>
         <w:ind w:left="360"/>
         <w:jc w:val="center"/>
         <w:rPr>
@@ -19393,7 +18804,7 @@
     </w:p>
     <w:p>
       <w:pPr>
-        <w:pStyle w:val="Sraopastraipa"/>
+        <w:pStyle w:val="ListParagraph"/>
         <w:ind w:left="360"/>
         <w:rPr>
           <w:rFonts w:ascii="Times New Roman" w:hAnsi="Times New Roman" w:cs="Times New Roman"/>
@@ -19403,7 +18814,7 @@
     </w:p>
     <w:p>
       <w:pPr>
-        <w:pStyle w:val="Sraopastraipa"/>
+        <w:pStyle w:val="ListParagraph"/>
         <w:ind w:left="360"/>
         <w:rPr>
           <w:rFonts w:ascii="Times New Roman" w:hAnsi="Times New Roman" w:cs="Times New Roman"/>
@@ -19412,16 +18823,16 @@
       </w:pPr>
       <w:r>
         <w:object w:dxaOrig="16015" w:dyaOrig="7002">
-          <v:shape id="_x0000_i1032" type="#_x0000_t75" style="width:468pt;height:205.5pt" o:ole="">
-            <v:imagedata r:id="rId35" o:title=""/>
+          <v:shape id="_x0000_i1031" type="#_x0000_t75" style="width:468pt;height:205.5pt" o:ole="">
+            <v:imagedata r:id="rId36" o:title=""/>
           </v:shape>
-          <o:OLEObject Type="Embed" ProgID="Visio.Drawing.15" ShapeID="_x0000_i1032" DrawAspect="Content" ObjectID="_1540914316" r:id="rId36"/>
+          <o:OLEObject Type="Embed" ProgID="Visio.Drawing.15" ShapeID="_x0000_i1031" DrawAspect="Content" ObjectID="_1541083048" r:id="rId37"/>
         </w:object>
       </w:r>
     </w:p>
     <w:p>
       <w:pPr>
-        <w:pStyle w:val="Sraopastraipa"/>
+        <w:pStyle w:val="ListParagraph"/>
         <w:ind w:left="360"/>
         <w:jc w:val="center"/>
         <w:rPr>
@@ -19452,7 +18863,7 @@
     </w:p>
     <w:p>
       <w:pPr>
-        <w:pStyle w:val="Sraopastraipa"/>
+        <w:pStyle w:val="ListParagraph"/>
         <w:ind w:left="360"/>
         <w:rPr>
           <w:rFonts w:ascii="Times New Roman" w:hAnsi="Times New Roman" w:cs="Times New Roman"/>
@@ -19462,7 +18873,7 @@
     </w:p>
     <w:p>
       <w:pPr>
-        <w:pStyle w:val="Sraopastraipa"/>
+        <w:pStyle w:val="ListParagraph"/>
         <w:ind w:left="360"/>
         <w:rPr>
           <w:rFonts w:ascii="Times New Roman" w:hAnsi="Times New Roman" w:cs="Times New Roman"/>
@@ -19471,16 +18882,16 @@
       </w:pPr>
       <w:r>
         <w:object w:dxaOrig="20340" w:dyaOrig="6917">
-          <v:shape id="_x0000_i1033" type="#_x0000_t75" style="width:468pt;height:159pt" o:ole="">
-            <v:imagedata r:id="rId37" o:title=""/>
+          <v:shape id="_x0000_i1032" type="#_x0000_t75" style="width:468pt;height:159pt" o:ole="">
+            <v:imagedata r:id="rId38" o:title=""/>
           </v:shape>
-          <o:OLEObject Type="Embed" ProgID="Visio.Drawing.15" ShapeID="_x0000_i1033" DrawAspect="Content" ObjectID="_1540914317" r:id="rId38"/>
+          <o:OLEObject Type="Embed" ProgID="Visio.Drawing.15" ShapeID="_x0000_i1032" DrawAspect="Content" ObjectID="_1541083049" r:id="rId39"/>
         </w:object>
       </w:r>
     </w:p>
     <w:p>
       <w:pPr>
-        <w:pStyle w:val="Sraopastraipa"/>
+        <w:pStyle w:val="ListParagraph"/>
         <w:ind w:left="360"/>
         <w:jc w:val="center"/>
         <w:rPr>
@@ -19511,7 +18922,7 @@
     </w:p>
     <w:p>
       <w:pPr>
-        <w:pStyle w:val="Sraopastraipa"/>
+        <w:pStyle w:val="ListParagraph"/>
         <w:ind w:left="360"/>
         <w:rPr>
           <w:rFonts w:ascii="Times New Roman" w:hAnsi="Times New Roman" w:cs="Times New Roman"/>
@@ -19521,7 +18932,7 @@
     </w:p>
     <w:p>
       <w:pPr>
-        <w:pStyle w:val="Sraopastraipa"/>
+        <w:pStyle w:val="ListParagraph"/>
         <w:ind w:left="360"/>
         <w:jc w:val="center"/>
         <w:rPr>
@@ -19531,16 +18942,16 @@
       </w:pPr>
       <w:r>
         <w:object w:dxaOrig="16961" w:dyaOrig="6945">
-          <v:shape id="_x0000_i1034" type="#_x0000_t75" style="width:467.25pt;height:192pt" o:ole="">
-            <v:imagedata r:id="rId39" o:title=""/>
+          <v:shape id="_x0000_i1033" type="#_x0000_t75" style="width:467.25pt;height:192pt" o:ole="">
+            <v:imagedata r:id="rId40" o:title=""/>
           </v:shape>
-          <o:OLEObject Type="Embed" ProgID="Visio.Drawing.15" ShapeID="_x0000_i1034" DrawAspect="Content" ObjectID="_1540914318" r:id="rId40"/>
+          <o:OLEObject Type="Embed" ProgID="Visio.Drawing.15" ShapeID="_x0000_i1033" DrawAspect="Content" ObjectID="_1541083050" r:id="rId41"/>
         </w:object>
       </w:r>
     </w:p>
     <w:p>
       <w:pPr>
-        <w:pStyle w:val="Sraopastraipa"/>
+        <w:pStyle w:val="ListParagraph"/>
         <w:ind w:left="360"/>
         <w:jc w:val="center"/>
         <w:rPr>
@@ -19572,7 +18983,7 @@
     </w:p>
     <w:p>
       <w:pPr>
-        <w:pStyle w:val="Antrat1"/>
+        <w:pStyle w:val="Heading1"/>
         <w:ind w:left="360"/>
         <w:contextualSpacing w:val="0"/>
         <w:rPr>
@@ -19595,7 +19006,7 @@
     <w:p/>
     <w:p>
       <w:pPr>
-        <w:pStyle w:val="Sraopastraipa"/>
+        <w:pStyle w:val="ListParagraph"/>
         <w:numPr>
           <w:ilvl w:val="0"/>
           <w:numId w:val="41"/>
@@ -19622,6 +19033,7 @@
       <w:r>
         <w:rPr>
           <w:noProof/>
+          <w:lang w:val="en-US" w:eastAsia="en-US"/>
         </w:rPr>
         <w:drawing>
           <wp:inline distT="0" distB="0" distL="0" distR="0">
@@ -19641,7 +19053,7 @@
                     </pic:cNvPicPr>
                   </pic:nvPicPr>
                   <pic:blipFill>
-                    <a:blip r:embed="rId41" cstate="print">
+                    <a:blip r:embed="rId42" cstate="print">
                       <a:extLst>
                         <a:ext uri="{28A0092B-C50C-407E-A947-70E740481C1C}">
                           <a14:useLocalDpi xmlns:a14="http://schemas.microsoft.com/office/drawing/2010/main" val="0"/>
@@ -19754,7 +19166,6 @@
           <w:szCs w:val="24"/>
         </w:rPr>
       </w:pPr>
-      <w:proofErr w:type="spellStart"/>
       <w:r>
         <w:rPr>
           <w:rFonts w:ascii="Times New Roman" w:hAnsi="Times New Roman" w:cs="Times New Roman"/>
@@ -19764,7 +19175,6 @@
         </w:rPr>
         <w:t>Pranesimai</w:t>
       </w:r>
-      <w:proofErr w:type="spellEnd"/>
       <w:r>
         <w:rPr>
           <w:rFonts w:ascii="Times New Roman" w:hAnsi="Times New Roman" w:cs="Times New Roman"/>
@@ -19808,7 +19218,6 @@
           <w:szCs w:val="24"/>
         </w:rPr>
       </w:pPr>
-      <w:proofErr w:type="spellStart"/>
       <w:r>
         <w:rPr>
           <w:rFonts w:ascii="Times New Roman" w:hAnsi="Times New Roman" w:cs="Times New Roman"/>
@@ -19818,7 +19227,6 @@
         </w:rPr>
         <w:t>Ivykiai</w:t>
       </w:r>
-      <w:proofErr w:type="spellEnd"/>
       <w:r>
         <w:rPr>
           <w:rFonts w:ascii="Times New Roman" w:hAnsi="Times New Roman" w:cs="Times New Roman"/>
@@ -19862,7 +19270,6 @@
           <w:szCs w:val="24"/>
         </w:rPr>
       </w:pPr>
-      <w:proofErr w:type="spellStart"/>
       <w:r>
         <w:rPr>
           <w:rFonts w:ascii="Times New Roman" w:hAnsi="Times New Roman" w:cs="Times New Roman"/>
@@ -19872,7 +19279,6 @@
         </w:rPr>
         <w:t>Kino_kurejai</w:t>
       </w:r>
-      <w:proofErr w:type="spellEnd"/>
       <w:r>
         <w:rPr>
           <w:rFonts w:ascii="Times New Roman" w:hAnsi="Times New Roman" w:cs="Times New Roman"/>
@@ -19890,7 +19296,6 @@
           <w:szCs w:val="24"/>
         </w:rPr>
       </w:pPr>
-      <w:proofErr w:type="spellStart"/>
       <w:r>
         <w:rPr>
           <w:rFonts w:ascii="Times New Roman" w:hAnsi="Times New Roman" w:cs="Times New Roman"/>
@@ -19900,7 +19305,6 @@
         </w:rPr>
         <w:t>Kino_kurejai_filmuose</w:t>
       </w:r>
-      <w:proofErr w:type="spellEnd"/>
       <w:r>
         <w:rPr>
           <w:rFonts w:ascii="Times New Roman" w:hAnsi="Times New Roman" w:cs="Times New Roman"/>
@@ -19918,7 +19322,6 @@
           <w:szCs w:val="24"/>
         </w:rPr>
       </w:pPr>
-      <w:proofErr w:type="spellStart"/>
       <w:r>
         <w:rPr>
           <w:rFonts w:ascii="Times New Roman" w:hAnsi="Times New Roman" w:cs="Times New Roman"/>
@@ -19928,7 +19331,6 @@
         </w:rPr>
         <w:t>Kino_kurejai_balsavimuose</w:t>
       </w:r>
-      <w:proofErr w:type="spellEnd"/>
       <w:r>
         <w:rPr>
           <w:rFonts w:ascii="Times New Roman" w:hAnsi="Times New Roman" w:cs="Times New Roman"/>
@@ -19998,7 +19400,6 @@
           <w:szCs w:val="24"/>
         </w:rPr>
       </w:pPr>
-      <w:proofErr w:type="spellStart"/>
       <w:r>
         <w:rPr>
           <w:rFonts w:ascii="Times New Roman" w:hAnsi="Times New Roman" w:cs="Times New Roman"/>
@@ -20008,7 +19409,6 @@
         </w:rPr>
         <w:t>Kino_kureju_pareigos</w:t>
       </w:r>
-      <w:proofErr w:type="spellEnd"/>
       <w:r>
         <w:rPr>
           <w:rFonts w:ascii="Times New Roman" w:hAnsi="Times New Roman" w:cs="Times New Roman"/>
@@ -20026,7 +19426,6 @@
           <w:szCs w:val="24"/>
         </w:rPr>
       </w:pPr>
-      <w:proofErr w:type="spellStart"/>
       <w:r>
         <w:rPr>
           <w:rFonts w:ascii="Times New Roman" w:hAnsi="Times New Roman" w:cs="Times New Roman"/>
@@ -20036,7 +19435,6 @@
         </w:rPr>
         <w:t>Balsavimu_administratoriai</w:t>
       </w:r>
-      <w:proofErr w:type="spellEnd"/>
       <w:r>
         <w:rPr>
           <w:rFonts w:ascii="Times New Roman" w:hAnsi="Times New Roman" w:cs="Times New Roman"/>
@@ -20054,7 +19452,6 @@
           <w:szCs w:val="24"/>
         </w:rPr>
       </w:pPr>
-      <w:proofErr w:type="spellStart"/>
       <w:r>
         <w:rPr>
           <w:rFonts w:ascii="Times New Roman" w:hAnsi="Times New Roman" w:cs="Times New Roman"/>
@@ -20064,7 +19461,6 @@
         </w:rPr>
         <w:t>Zinutes</w:t>
       </w:r>
-      <w:proofErr w:type="spellEnd"/>
       <w:r>
         <w:rPr>
           <w:rFonts w:ascii="Times New Roman" w:hAnsi="Times New Roman" w:cs="Times New Roman"/>
@@ -20238,7 +19634,6 @@
           <w:szCs w:val="24"/>
         </w:rPr>
       </w:pPr>
-      <w:proofErr w:type="spellStart"/>
       <w:r>
         <w:rPr>
           <w:rFonts w:ascii="Times New Roman" w:hAnsi="Times New Roman" w:cs="Times New Roman"/>
@@ -20248,7 +19643,6 @@
         </w:rPr>
         <w:t>KinoStudijos</w:t>
       </w:r>
-      <w:proofErr w:type="spellEnd"/>
       <w:r>
         <w:rPr>
           <w:rFonts w:ascii="Times New Roman" w:hAnsi="Times New Roman" w:cs="Times New Roman"/>
@@ -20266,7 +19660,6 @@
           <w:szCs w:val="24"/>
         </w:rPr>
       </w:pPr>
-      <w:proofErr w:type="spellStart"/>
       <w:r>
         <w:rPr>
           <w:rFonts w:ascii="Times New Roman" w:hAnsi="Times New Roman" w:cs="Times New Roman"/>
@@ -20274,9 +19667,25 @@
           <w:sz w:val="24"/>
           <w:szCs w:val="24"/>
         </w:rPr>
-        <w:t>DarboSkelbimai</w:t>
-      </w:r>
-      <w:proofErr w:type="spellEnd"/>
+        <w:t xml:space="preserve">DarboSkelbimai </w:t>
+      </w:r>
+      <w:r>
+        <w:rPr>
+          <w:rFonts w:ascii="Times New Roman" w:hAnsi="Times New Roman" w:cs="Times New Roman"/>
+          <w:sz w:val="24"/>
+          <w:szCs w:val="24"/>
+        </w:rPr>
+        <w:t>– kiekvieno darbo skelbimo duomenys, nurodoma, kokiam filmui darbo skelbimas priklauso;</w:t>
+      </w:r>
+    </w:p>
+    <w:p>
+      <w:pPr>
+        <w:rPr>
+          <w:rFonts w:ascii="Times New Roman" w:hAnsi="Times New Roman" w:cs="Times New Roman"/>
+          <w:sz w:val="24"/>
+          <w:szCs w:val="24"/>
+        </w:rPr>
+      </w:pPr>
       <w:r>
         <w:rPr>
           <w:rFonts w:ascii="Times New Roman" w:hAnsi="Times New Roman" w:cs="Times New Roman"/>
@@ -20284,15 +19693,31 @@
           <w:sz w:val="24"/>
           <w:szCs w:val="24"/>
         </w:rPr>
-        <w:t xml:space="preserve"> </w:t>
-      </w:r>
-      <w:r>
-        <w:rPr>
-          <w:rFonts w:ascii="Times New Roman" w:hAnsi="Times New Roman" w:cs="Times New Roman"/>
-          <w:sz w:val="24"/>
-          <w:szCs w:val="24"/>
-        </w:rPr>
-        <w:t>– kiekvieno darbo skelbimo duomenys, nurodoma, kokiam filmui darbo skelbimas priklauso;</w:t>
+        <w:t>Nuotraukos –</w:t>
+      </w:r>
+      <w:r>
+        <w:rPr>
+          <w:rFonts w:ascii="Times New Roman" w:hAnsi="Times New Roman" w:cs="Times New Roman"/>
+          <w:sz w:val="24"/>
+          <w:szCs w:val="24"/>
+        </w:rPr>
+        <w:t xml:space="preserve"> nuotraukos duomenys (pavadinimas, nuoroda, kokiam filmui priklauso</w:t>
+      </w:r>
+      <w:r>
+        <w:rPr>
+          <w:rFonts w:ascii="Times New Roman" w:hAnsi="Times New Roman" w:cs="Times New Roman"/>
+          <w:sz w:val="24"/>
+          <w:szCs w:val="24"/>
+        </w:rPr>
+        <w:t>, įkėlimo data, aprašymas</w:t>
+      </w:r>
+      <w:r>
+        <w:rPr>
+          <w:rFonts w:ascii="Times New Roman" w:hAnsi="Times New Roman" w:cs="Times New Roman"/>
+          <w:sz w:val="24"/>
+          <w:szCs w:val="24"/>
+        </w:rPr>
+        <w:t>);</w:t>
       </w:r>
     </w:p>
     <w:p>
@@ -20310,15 +19735,15 @@
           <w:sz w:val="24"/>
           <w:szCs w:val="24"/>
         </w:rPr>
-        <w:t>Nuotraukos –</w:t>
-      </w:r>
-      <w:r>
-        <w:rPr>
-          <w:rFonts w:ascii="Times New Roman" w:hAnsi="Times New Roman" w:cs="Times New Roman"/>
-          <w:sz w:val="24"/>
-          <w:szCs w:val="24"/>
-        </w:rPr>
-        <w:t xml:space="preserve"> nuotraukos duomenys (pavadinimas, nuoroda, kokiam filmui priklauso</w:t>
+        <w:t xml:space="preserve">Videos </w:t>
+      </w:r>
+      <w:r>
+        <w:rPr>
+          <w:rFonts w:ascii="Times New Roman" w:hAnsi="Times New Roman" w:cs="Times New Roman"/>
+          <w:sz w:val="24"/>
+          <w:szCs w:val="24"/>
+        </w:rPr>
+        <w:t>– kiekvienos vaizdo medžiagos duomenys (pavadinimas, nuoroda, kokiam filmui priklauso</w:t>
       </w:r>
       <w:r>
         <w:rPr>
@@ -20334,59 +19759,6 @@
           <w:sz w:val="24"/>
           <w:szCs w:val="24"/>
         </w:rPr>
-        <w:t>);</w:t>
-      </w:r>
-    </w:p>
-    <w:p>
-      <w:pPr>
-        <w:rPr>
-          <w:rFonts w:ascii="Times New Roman" w:hAnsi="Times New Roman" w:cs="Times New Roman"/>
-          <w:sz w:val="24"/>
-          <w:szCs w:val="24"/>
-        </w:rPr>
-      </w:pPr>
-      <w:proofErr w:type="spellStart"/>
-      <w:r>
-        <w:rPr>
-          <w:rFonts w:ascii="Times New Roman" w:hAnsi="Times New Roman" w:cs="Times New Roman"/>
-          <w:b/>
-          <w:sz w:val="24"/>
-          <w:szCs w:val="24"/>
-        </w:rPr>
-        <w:t>Videos</w:t>
-      </w:r>
-      <w:proofErr w:type="spellEnd"/>
-      <w:r>
-        <w:rPr>
-          <w:rFonts w:ascii="Times New Roman" w:hAnsi="Times New Roman" w:cs="Times New Roman"/>
-          <w:b/>
-          <w:sz w:val="24"/>
-          <w:szCs w:val="24"/>
-        </w:rPr>
-        <w:t xml:space="preserve"> </w:t>
-      </w:r>
-      <w:r>
-        <w:rPr>
-          <w:rFonts w:ascii="Times New Roman" w:hAnsi="Times New Roman" w:cs="Times New Roman"/>
-          <w:sz w:val="24"/>
-          <w:szCs w:val="24"/>
-        </w:rPr>
-        <w:t>– kiekvienos vaizdo medžiagos duomenys (pavadinimas, nuoroda, kokiam filmui priklauso</w:t>
-      </w:r>
-      <w:r>
-        <w:rPr>
-          <w:rFonts w:ascii="Times New Roman" w:hAnsi="Times New Roman" w:cs="Times New Roman"/>
-          <w:sz w:val="24"/>
-          <w:szCs w:val="24"/>
-        </w:rPr>
-        <w:t>, įkėlimo data, aprašymas</w:t>
-      </w:r>
-      <w:r>
-        <w:rPr>
-          <w:rFonts w:ascii="Times New Roman" w:hAnsi="Times New Roman" w:cs="Times New Roman"/>
-          <w:sz w:val="24"/>
-          <w:szCs w:val="24"/>
-        </w:rPr>
         <w:t>).</w:t>
       </w:r>
       <w:r>
@@ -20395,7 +19767,7 @@
     </w:p>
     <w:p>
       <w:pPr>
-        <w:pStyle w:val="Sraopastraipa"/>
+        <w:pStyle w:val="ListParagraph"/>
         <w:numPr>
           <w:ilvl w:val="0"/>
           <w:numId w:val="41"/>
@@ -20420,11 +19792,11 @@
     </w:p>
     <w:p>
       <w:r>
-        <w:object w:dxaOrig="22951" w:dyaOrig="11430">
-          <v:shape id="_x0000_i1036" type="#_x0000_t75" style="width:467.25pt;height:231.75pt" o:ole="">
-            <v:imagedata r:id="rId42" o:title=""/>
+        <w:object w:dxaOrig="16337" w:dyaOrig="10073">
+          <v:shape id="_x0000_i1056" type="#_x0000_t75" style="width:467.25pt;height:4in" o:ole="">
+            <v:imagedata r:id="rId43" o:title=""/>
           </v:shape>
-          <o:OLEObject Type="Embed" ProgID="Visio.Drawing.15" ShapeID="_x0000_i1036" DrawAspect="Content" ObjectID="_1540914319" r:id="rId43"/>
+          <o:OLEObject Type="Embed" ProgID="Visio.Drawing.15" ShapeID="_x0000_i1056" DrawAspect="Content" ObjectID="_1541083051" r:id="rId44"/>
         </w:object>
       </w:r>
     </w:p>
@@ -20451,25 +19823,7 @@
           <w:sz w:val="20"/>
           <w:szCs w:val="20"/>
         </w:rPr>
-        <w:t xml:space="preserve"> (Mantas </w:t>
-      </w:r>
-      <w:proofErr w:type="spellStart"/>
-      <w:r>
-        <w:rPr>
-          <w:rFonts w:ascii="Times New Roman" w:hAnsi="Times New Roman" w:cs="Times New Roman"/>
-          <w:sz w:val="20"/>
-          <w:szCs w:val="20"/>
-        </w:rPr>
-        <w:t>Zambacevičius</w:t>
-      </w:r>
-      <w:proofErr w:type="spellEnd"/>
-      <w:r>
-        <w:rPr>
-          <w:rFonts w:ascii="Times New Roman" w:hAnsi="Times New Roman" w:cs="Times New Roman"/>
-          <w:sz w:val="20"/>
-          <w:szCs w:val="20"/>
-        </w:rPr>
-        <w:t>)</w:t>
+        <w:t xml:space="preserve"> (Mantas Zambacevičius)</w:t>
       </w:r>
     </w:p>
     <w:p>
@@ -20484,6 +19838,7 @@
       <w:r>
         <w:rPr>
           <w:noProof/>
+          <w:lang w:val="en-US" w:eastAsia="en-US"/>
         </w:rPr>
         <w:drawing>
           <wp:inline distT="0" distB="0" distL="0" distR="0">
@@ -20503,7 +19858,7 @@
                     </pic:cNvPicPr>
                   </pic:nvPicPr>
                   <pic:blipFill>
-                    <a:blip r:embed="rId44">
+                    <a:blip r:embed="rId45">
                       <a:extLst>
                         <a:ext uri="{28A0092B-C50C-407E-A947-70E740481C1C}">
                           <a14:useLocalDpi xmlns:a14="http://schemas.microsoft.com/office/drawing/2010/main" val="0"/>
@@ -20542,6 +19897,7 @@
       <w:r>
         <w:rPr>
           <w:noProof/>
+          <w:lang w:val="en-US" w:eastAsia="en-US"/>
         </w:rPr>
         <w:lastRenderedPageBreak/>
         <w:drawing>
@@ -20562,7 +19918,7 @@
                     </pic:cNvPicPr>
                   </pic:nvPicPr>
                   <pic:blipFill>
-                    <a:blip r:embed="rId45">
+                    <a:blip r:embed="rId46">
                       <a:extLst>
                         <a:ext uri="{28A0092B-C50C-407E-A947-70E740481C1C}">
                           <a14:useLocalDpi xmlns:a14="http://schemas.microsoft.com/office/drawing/2010/main" val="0"/>
@@ -20639,10 +19995,10 @@
       </w:pPr>
       <w:r>
         <w:object w:dxaOrig="10265" w:dyaOrig="11753">
-          <v:shape id="_x0000_i1038" type="#_x0000_t75" style="width:467.25pt;height:535.5pt" o:ole="">
-            <v:imagedata r:id="rId46" o:title=""/>
+          <v:shape id="_x0000_i1035" type="#_x0000_t75" style="width:467.25pt;height:535.5pt" o:ole="">
+            <v:imagedata r:id="rId47" o:title=""/>
           </v:shape>
-          <o:OLEObject Type="Embed" ProgID="Visio.Drawing.15" ShapeID="_x0000_i1038" DrawAspect="Content" ObjectID="_1540914320" r:id="rId47"/>
+          <o:OLEObject Type="Embed" ProgID="Visio.Drawing.15" ShapeID="_x0000_i1035" DrawAspect="Content" ObjectID="_1541083052" r:id="rId48"/>
         </w:object>
       </w:r>
     </w:p>
@@ -20683,10 +20039,10 @@
       </w:pPr>
       <w:r>
         <w:object w:dxaOrig="11540" w:dyaOrig="11258">
-          <v:shape id="_x0000_i1039" type="#_x0000_t75" style="width:467.25pt;height:456.75pt" o:ole="">
-            <v:imagedata r:id="rId48" o:title=""/>
+          <v:shape id="_x0000_i1036" type="#_x0000_t75" style="width:467.25pt;height:456.75pt" o:ole="">
+            <v:imagedata r:id="rId49" o:title=""/>
           </v:shape>
-          <o:OLEObject Type="Embed" ProgID="Visio.Drawing.15" ShapeID="_x0000_i1039" DrawAspect="Content" ObjectID="_1540914321" r:id="rId49"/>
+          <o:OLEObject Type="Embed" ProgID="Visio.Drawing.15" ShapeID="_x0000_i1036" DrawAspect="Content" ObjectID="_1541083053" r:id="rId50"/>
         </w:object>
       </w:r>
     </w:p>
@@ -20742,7 +20098,7 @@
     </w:p>
     <w:p>
       <w:pPr>
-        <w:pStyle w:val="Sraopastraipa"/>
+        <w:pStyle w:val="ListParagraph"/>
         <w:numPr>
           <w:ilvl w:val="0"/>
           <w:numId w:val="41"/>
@@ -20776,10 +20132,10 @@
       </w:pPr>
       <w:r>
         <w:object w:dxaOrig="6841" w:dyaOrig="4681">
-          <v:shape id="_x0000_i1040" type="#_x0000_t75" style="width:342pt;height:233.25pt" o:ole="">
-            <v:imagedata r:id="rId50" o:title=""/>
+          <v:shape id="_x0000_i1037" type="#_x0000_t75" style="width:342pt;height:233.25pt" o:ole="">
+            <v:imagedata r:id="rId51" o:title=""/>
           </v:shape>
-          <o:OLEObject Type="Embed" ProgID="Visio.Drawing.15" ShapeID="_x0000_i1040" DrawAspect="Content" ObjectID="_1540914322" r:id="rId51"/>
+          <o:OLEObject Type="Embed" ProgID="Visio.Drawing.15" ShapeID="_x0000_i1037" DrawAspect="Content" ObjectID="_1541083054" r:id="rId52"/>
         </w:object>
       </w:r>
     </w:p>
@@ -20811,57 +20167,12 @@
         <w:jc w:val="center"/>
       </w:pPr>
       <w:r>
-        <w:rPr>
-          <w:noProof/>
-        </w:rPr>
-        <w:drawing>
-          <wp:inline distT="0" distB="0" distL="0" distR="0">
-            <wp:extent cx="5943600" cy="801351"/>
-            <wp:effectExtent l="0" t="0" r="0" b="0"/>
-            <wp:docPr id="28" name="Paveikslėlis 28" descr="C:\Users\isavi\AppData\Local\Microsoft\Windows\INetCacheContent.Word\ArchikteturineDiagrama.png"/>
-            <wp:cNvGraphicFramePr>
-              <a:graphicFrameLocks xmlns:a="http://schemas.openxmlformats.org/drawingml/2006/main" noChangeAspect="1"/>
-            </wp:cNvGraphicFramePr>
-            <a:graphic xmlns:a="http://schemas.openxmlformats.org/drawingml/2006/main">
-              <a:graphicData uri="http://schemas.openxmlformats.org/drawingml/2006/picture">
-                <pic:pic xmlns:pic="http://schemas.openxmlformats.org/drawingml/2006/picture">
-                  <pic:nvPicPr>
-                    <pic:cNvPr id="0" name="Picture 34" descr="C:\Users\isavi\AppData\Local\Microsoft\Windows\INetCacheContent.Word\ArchikteturineDiagrama.png"/>
-                    <pic:cNvPicPr>
-                      <a:picLocks noChangeAspect="1" noChangeArrowheads="1"/>
-                    </pic:cNvPicPr>
-                  </pic:nvPicPr>
-                  <pic:blipFill>
-                    <a:blip r:embed="rId52" cstate="print">
-                      <a:extLst>
-                        <a:ext uri="{28A0092B-C50C-407E-A947-70E740481C1C}">
-                          <a14:useLocalDpi xmlns:a14="http://schemas.microsoft.com/office/drawing/2010/main" val="0"/>
-                        </a:ext>
-                      </a:extLst>
-                    </a:blip>
-                    <a:srcRect/>
-                    <a:stretch>
-                      <a:fillRect/>
-                    </a:stretch>
-                  </pic:blipFill>
-                  <pic:spPr bwMode="auto">
-                    <a:xfrm>
-                      <a:off x="0" y="0"/>
-                      <a:ext cx="5943600" cy="801351"/>
-                    </a:xfrm>
-                    <a:prstGeom prst="rect">
-                      <a:avLst/>
-                    </a:prstGeom>
-                    <a:noFill/>
-                    <a:ln>
-                      <a:noFill/>
-                    </a:ln>
-                  </pic:spPr>
-                </pic:pic>
-              </a:graphicData>
-            </a:graphic>
-          </wp:inline>
-        </w:drawing>
+        <w:object w:dxaOrig="17078" w:dyaOrig="2070">
+          <v:shape id="_x0000_i1058" type="#_x0000_t75" style="width:468pt;height:57pt" o:ole="">
+            <v:imagedata r:id="rId53" o:title=""/>
+          </v:shape>
+          <o:OLEObject Type="Embed" ProgID="Visio.Drawing.15" ShapeID="_x0000_i1058" DrawAspect="Content" ObjectID="_1541083055" r:id="rId54"/>
+        </w:object>
       </w:r>
     </w:p>
     <w:p>
@@ -20900,58 +20211,12 @@
         <w:jc w:val="center"/>
       </w:pPr>
       <w:r>
-        <w:rPr>
-          <w:noProof/>
-        </w:rPr>
-        <w:lastRenderedPageBreak/>
-        <w:drawing>
-          <wp:inline distT="0" distB="0" distL="0" distR="0">
-            <wp:extent cx="5943600" cy="2666497"/>
-            <wp:effectExtent l="0" t="0" r="0" b="635"/>
-            <wp:docPr id="29" name="Paveikslėlis 29" descr="C:\Users\isavi\AppData\Local\Microsoft\Windows\INetCacheContent.Word\ArchikteturineDiagrama2.png"/>
-            <wp:cNvGraphicFramePr>
-              <a:graphicFrameLocks xmlns:a="http://schemas.openxmlformats.org/drawingml/2006/main" noChangeAspect="1"/>
-            </wp:cNvGraphicFramePr>
-            <a:graphic xmlns:a="http://schemas.openxmlformats.org/drawingml/2006/main">
-              <a:graphicData uri="http://schemas.openxmlformats.org/drawingml/2006/picture">
-                <pic:pic xmlns:pic="http://schemas.openxmlformats.org/drawingml/2006/picture">
-                  <pic:nvPicPr>
-                    <pic:cNvPr id="0" name="Picture 36" descr="C:\Users\isavi\AppData\Local\Microsoft\Windows\INetCacheContent.Word\ArchikteturineDiagrama2.png"/>
-                    <pic:cNvPicPr>
-                      <a:picLocks noChangeAspect="1" noChangeArrowheads="1"/>
-                    </pic:cNvPicPr>
-                  </pic:nvPicPr>
-                  <pic:blipFill>
-                    <a:blip r:embed="rId53">
-                      <a:extLst>
-                        <a:ext uri="{28A0092B-C50C-407E-A947-70E740481C1C}">
-                          <a14:useLocalDpi xmlns:a14="http://schemas.microsoft.com/office/drawing/2010/main" val="0"/>
-                        </a:ext>
-                      </a:extLst>
-                    </a:blip>
-                    <a:srcRect/>
-                    <a:stretch>
-                      <a:fillRect/>
-                    </a:stretch>
-                  </pic:blipFill>
-                  <pic:spPr bwMode="auto">
-                    <a:xfrm>
-                      <a:off x="0" y="0"/>
-                      <a:ext cx="5943600" cy="2666497"/>
-                    </a:xfrm>
-                    <a:prstGeom prst="rect">
-                      <a:avLst/>
-                    </a:prstGeom>
-                    <a:noFill/>
-                    <a:ln>
-                      <a:noFill/>
-                    </a:ln>
-                  </pic:spPr>
-                </pic:pic>
-              </a:graphicData>
-            </a:graphic>
-          </wp:inline>
-        </w:drawing>
+        <w:object w:dxaOrig="15961" w:dyaOrig="13755">
+          <v:shape id="_x0000_i1060" type="#_x0000_t75" style="width:468pt;height:402.75pt" o:ole="">
+            <v:imagedata r:id="rId55" o:title=""/>
+          </v:shape>
+          <o:OLEObject Type="Embed" ProgID="Visio.Drawing.15" ShapeID="_x0000_i1060" DrawAspect="Content" ObjectID="_1541083056" r:id="rId56"/>
+        </w:object>
       </w:r>
       <w:bookmarkStart w:id="42" w:name="_GoBack"/>
       <w:bookmarkEnd w:id="42"/>
@@ -20975,9 +20240,9 @@
       </w:r>
     </w:p>
     <w:sectPr>
-      <w:footerReference w:type="default" r:id="rId54"/>
-      <w:headerReference w:type="first" r:id="rId55"/>
-      <w:footerReference w:type="first" r:id="rId56"/>
+      <w:footerReference w:type="default" r:id="rId57"/>
+      <w:headerReference w:type="first" r:id="rId58"/>
+      <w:footerReference w:type="first" r:id="rId59"/>
       <w:pgSz w:w="12240" w:h="15840"/>
       <w:pgMar w:top="1440" w:right="1440" w:bottom="1440" w:left="1440" w:header="567" w:footer="567" w:gutter="0"/>
       <w:pgNumType w:start="1"/>
@@ -21032,7 +20297,7 @@
       <w:rPr>
         <w:noProof/>
       </w:rPr>
-      <w:t>30</w:t>
+      <w:t>9</w:t>
     </w:r>
     <w:r>
       <w:fldChar w:fldCharType="end"/>
@@ -25952,6 +25217,7 @@
     <w:lsdException w:name="HTML Sample" w:semiHidden="1" w:unhideWhenUsed="1"/>
     <w:lsdException w:name="HTML Typewriter" w:semiHidden="1" w:unhideWhenUsed="1"/>
     <w:lsdException w:name="HTML Variable" w:semiHidden="1" w:unhideWhenUsed="1"/>
+    <w:lsdException w:name="Normal Table" w:semiHidden="1" w:unhideWhenUsed="1"/>
     <w:lsdException w:name="annotation subject" w:semiHidden="1" w:unhideWhenUsed="1"/>
     <w:lsdException w:name="No List" w:semiHidden="1" w:unhideWhenUsed="1"/>
     <w:lsdException w:name="Outline List 1" w:semiHidden="1" w:unhideWhenUsed="1"/>
@@ -25997,9 +25263,11 @@
     <w:lsdException w:name="Table Subtle 1" w:semiHidden="1" w:unhideWhenUsed="1"/>
     <w:lsdException w:name="Table Subtle 2" w:semiHidden="1" w:unhideWhenUsed="1"/>
     <w:lsdException w:name="Table Web 1" w:semiHidden="1" w:unhideWhenUsed="1"/>
+    <w:lsdException w:name="Table Web 2" w:semiHidden="1" w:unhideWhenUsed="1"/>
     <w:lsdException w:name="Table Web 3" w:semiHidden="1" w:unhideWhenUsed="1"/>
     <w:lsdException w:name="Balloon Text" w:semiHidden="1" w:unhideWhenUsed="1"/>
     <w:lsdException w:name="Table Grid" w:uiPriority="39"/>
+    <w:lsdException w:name="Table Theme" w:semiHidden="1" w:unhideWhenUsed="1"/>
     <w:lsdException w:name="Placeholder Text" w:semiHidden="1"/>
     <w:lsdException w:name="No Spacing" w:uiPriority="1" w:qFormat="1"/>
     <w:lsdException w:name="Light Shading" w:uiPriority="60"/>
@@ -26219,13 +25487,13 @@
     <w:lsdException w:name="Smart Hyperlink" w:semiHidden="1" w:unhideWhenUsed="1"/>
     <w:lsdException w:name="Hashtag" w:semiHidden="1" w:unhideWhenUsed="1"/>
   </w:latentStyles>
-  <w:style w:type="paragraph" w:default="1" w:styleId="prastasis">
+  <w:style w:type="paragraph" w:default="1" w:styleId="Normal">
     <w:name w:val="Normal"/>
   </w:style>
-  <w:style w:type="paragraph" w:styleId="Antrat1">
+  <w:style w:type="paragraph" w:styleId="Heading1">
     <w:name w:val="heading 1"/>
-    <w:basedOn w:val="prastasis"/>
-    <w:next w:val="prastasis"/>
+    <w:basedOn w:val="Normal"/>
+    <w:next w:val="Normal"/>
     <w:pPr>
       <w:keepNext/>
       <w:keepLines/>
@@ -26239,10 +25507,10 @@
       <w:szCs w:val="56"/>
     </w:rPr>
   </w:style>
-  <w:style w:type="paragraph" w:styleId="Antrat2">
+  <w:style w:type="paragraph" w:styleId="Heading2">
     <w:name w:val="heading 2"/>
-    <w:basedOn w:val="prastasis"/>
-    <w:next w:val="prastasis"/>
+    <w:basedOn w:val="Normal"/>
+    <w:next w:val="Normal"/>
     <w:pPr>
       <w:keepNext/>
       <w:keepLines/>
@@ -26256,10 +25524,10 @@
       <w:szCs w:val="36"/>
     </w:rPr>
   </w:style>
-  <w:style w:type="paragraph" w:styleId="Antrat3">
+  <w:style w:type="paragraph" w:styleId="Heading3">
     <w:name w:val="heading 3"/>
-    <w:basedOn w:val="prastasis"/>
-    <w:next w:val="prastasis"/>
+    <w:basedOn w:val="Normal"/>
+    <w:next w:val="Normal"/>
     <w:pPr>
       <w:keepNext/>
       <w:keepLines/>
@@ -26273,10 +25541,10 @@
       <w:szCs w:val="28"/>
     </w:rPr>
   </w:style>
-  <w:style w:type="paragraph" w:styleId="Antrat4">
+  <w:style w:type="paragraph" w:styleId="Heading4">
     <w:name w:val="heading 4"/>
-    <w:basedOn w:val="prastasis"/>
-    <w:next w:val="prastasis"/>
+    <w:basedOn w:val="Normal"/>
+    <w:next w:val="Normal"/>
     <w:pPr>
       <w:keepNext/>
       <w:keepLines/>
@@ -26290,10 +25558,10 @@
       <w:szCs w:val="24"/>
     </w:rPr>
   </w:style>
-  <w:style w:type="paragraph" w:styleId="Antrat5">
+  <w:style w:type="paragraph" w:styleId="Heading5">
     <w:name w:val="heading 5"/>
-    <w:basedOn w:val="prastasis"/>
-    <w:next w:val="prastasis"/>
+    <w:basedOn w:val="Normal"/>
+    <w:next w:val="Normal"/>
     <w:pPr>
       <w:keepNext/>
       <w:keepLines/>
@@ -26305,10 +25573,10 @@
       <w:b/>
     </w:rPr>
   </w:style>
-  <w:style w:type="paragraph" w:styleId="Antrat6">
+  <w:style w:type="paragraph" w:styleId="Heading6">
     <w:name w:val="heading 6"/>
-    <w:basedOn w:val="prastasis"/>
-    <w:next w:val="prastasis"/>
+    <w:basedOn w:val="Normal"/>
+    <w:next w:val="Normal"/>
     <w:pPr>
       <w:keepNext/>
       <w:keepLines/>
@@ -26322,13 +25590,13 @@
       <w:szCs w:val="20"/>
     </w:rPr>
   </w:style>
-  <w:style w:type="character" w:default="1" w:styleId="Numatytasispastraiposriftas">
+  <w:style w:type="character" w:default="1" w:styleId="DefaultParagraphFont">
     <w:name w:val="Default Paragraph Font"/>
     <w:uiPriority w:val="1"/>
     <w:semiHidden/>
     <w:unhideWhenUsed/>
   </w:style>
-  <w:style w:type="table" w:default="1" w:styleId="prastojilentel">
+  <w:style w:type="table" w:default="1" w:styleId="TableNormal">
     <w:name w:val="Normal Table"/>
     <w:uiPriority w:val="99"/>
     <w:semiHidden/>
@@ -26343,16 +25611,16 @@
       </w:tblCellMar>
     </w:tblPr>
   </w:style>
-  <w:style w:type="numbering" w:default="1" w:styleId="Sraonra">
+  <w:style w:type="numbering" w:default="1" w:styleId="NoList">
     <w:name w:val="No List"/>
     <w:uiPriority w:val="99"/>
     <w:semiHidden/>
     <w:unhideWhenUsed/>
   </w:style>
-  <w:style w:type="paragraph" w:styleId="Pavadinimas">
+  <w:style w:type="paragraph" w:styleId="Title">
     <w:name w:val="Title"/>
-    <w:basedOn w:val="prastasis"/>
-    <w:next w:val="prastasis"/>
+    <w:basedOn w:val="Normal"/>
+    <w:next w:val="Normal"/>
     <w:pPr>
       <w:keepNext/>
       <w:keepLines/>
@@ -26363,10 +25631,10 @@
       <w:szCs w:val="56"/>
     </w:rPr>
   </w:style>
-  <w:style w:type="paragraph" w:styleId="Paantrat">
+  <w:style w:type="paragraph" w:styleId="Subtitle">
     <w:name w:val="Subtitle"/>
-    <w:basedOn w:val="prastasis"/>
-    <w:next w:val="prastasis"/>
+    <w:basedOn w:val="Normal"/>
+    <w:next w:val="Normal"/>
     <w:pPr>
       <w:keepNext/>
       <w:keepLines/>
@@ -26382,15 +25650,15 @@
     </w:rPr>
   </w:style>
   <w:style w:type="table" w:customStyle="1" w:styleId="a">
-    <w:basedOn w:val="prastojilentel"/>
+    <w:basedOn w:val="TableNormal"/>
     <w:tblPr>
       <w:tblStyleRowBandSize w:val="1"/>
       <w:tblStyleColBandSize w:val="1"/>
     </w:tblPr>
   </w:style>
-  <w:style w:type="paragraph" w:styleId="Sraopastraipa">
+  <w:style w:type="paragraph" w:styleId="ListParagraph">
     <w:name w:val="List Paragraph"/>
-    <w:basedOn w:val="prastasis"/>
+    <w:basedOn w:val="Normal"/>
     <w:uiPriority w:val="34"/>
     <w:qFormat/>
     <w:rsid w:val="002F07CB"/>
@@ -26399,10 +25667,10 @@
       <w:contextualSpacing/>
     </w:pPr>
   </w:style>
-  <w:style w:type="paragraph" w:styleId="Antrat">
+  <w:style w:type="paragraph" w:styleId="Caption">
     <w:name w:val="caption"/>
-    <w:basedOn w:val="prastasis"/>
-    <w:next w:val="prastasis"/>
+    <w:basedOn w:val="Normal"/>
+    <w:next w:val="Normal"/>
     <w:uiPriority w:val="35"/>
     <w:unhideWhenUsed/>
     <w:qFormat/>
@@ -26418,9 +25686,9 @@
       <w:szCs w:val="18"/>
     </w:rPr>
   </w:style>
-  <w:style w:type="table" w:styleId="Lentelstinklelis">
+  <w:style w:type="table" w:styleId="TableGrid">
     <w:name w:val="Table Grid"/>
-    <w:basedOn w:val="prastojilentel"/>
+    <w:basedOn w:val="TableNormal"/>
     <w:uiPriority w:val="39"/>
     <w:rsid w:val="00BF0A68"/>
     <w:pPr>
@@ -26442,10 +25710,10 @@
       </w:tblBorders>
     </w:tblPr>
   </w:style>
-  <w:style w:type="paragraph" w:styleId="Turinioantrat">
+  <w:style w:type="paragraph" w:styleId="TOCHeading">
     <w:name w:val="TOC Heading"/>
-    <w:basedOn w:val="Antrat1"/>
-    <w:next w:val="prastasis"/>
+    <w:basedOn w:val="Heading1"/>
+    <w:next w:val="Normal"/>
     <w:uiPriority w:val="39"/>
     <w:unhideWhenUsed/>
     <w:qFormat/>
@@ -26463,10 +25731,10 @@
       <w:szCs w:val="32"/>
     </w:rPr>
   </w:style>
-  <w:style w:type="paragraph" w:styleId="Turinys1">
+  <w:style w:type="paragraph" w:styleId="TOC1">
     <w:name w:val="toc 1"/>
-    <w:basedOn w:val="prastasis"/>
-    <w:next w:val="prastasis"/>
+    <w:basedOn w:val="Normal"/>
+    <w:next w:val="Normal"/>
     <w:autoRedefine/>
     <w:uiPriority w:val="39"/>
     <w:unhideWhenUsed/>
@@ -26475,9 +25743,9 @@
       <w:spacing w:after="100"/>
     </w:pPr>
   </w:style>
-  <w:style w:type="character" w:styleId="Hipersaitas">
+  <w:style w:type="character" w:styleId="Hyperlink">
     <w:name w:val="Hyperlink"/>
-    <w:basedOn w:val="Numatytasispastraiposriftas"/>
+    <w:basedOn w:val="DefaultParagraphFont"/>
     <w:uiPriority w:val="99"/>
     <w:unhideWhenUsed/>
     <w:rsid w:val="00F94FC1"/>
@@ -26486,10 +25754,10 @@
       <w:u w:val="single"/>
     </w:rPr>
   </w:style>
-  <w:style w:type="paragraph" w:styleId="Debesliotekstas">
+  <w:style w:type="paragraph" w:styleId="BalloonText">
     <w:name w:val="Balloon Text"/>
-    <w:basedOn w:val="prastasis"/>
-    <w:link w:val="DebesliotekstasDiagrama"/>
+    <w:basedOn w:val="Normal"/>
+    <w:link w:val="BalloonTextChar"/>
     <w:uiPriority w:val="99"/>
     <w:semiHidden/>
     <w:unhideWhenUsed/>
@@ -26503,10 +25771,10 @@
       <w:szCs w:val="18"/>
     </w:rPr>
   </w:style>
-  <w:style w:type="character" w:customStyle="1" w:styleId="DebesliotekstasDiagrama">
-    <w:name w:val="Debesėlio tekstas Diagrama"/>
-    <w:basedOn w:val="Numatytasispastraiposriftas"/>
-    <w:link w:val="Debesliotekstas"/>
+  <w:style w:type="character" w:customStyle="1" w:styleId="BalloonTextChar">
+    <w:name w:val="Balloon Text Char"/>
+    <w:basedOn w:val="DefaultParagraphFont"/>
+    <w:link w:val="BalloonText"/>
     <w:uiPriority w:val="99"/>
     <w:semiHidden/>
     <w:rsid w:val="00857420"/>
@@ -26819,7 +26087,7 @@
 </file>
 
 <file path=customXml/itemProps1.xml><?xml version="1.0" encoding="utf-8"?>
-<ds:datastoreItem xmlns:ds="http://schemas.openxmlformats.org/officeDocument/2006/customXml" ds:itemID="{FDA3A588-F431-4A40-B296-6DB2445EAE53}">
+<ds:datastoreItem xmlns:ds="http://schemas.openxmlformats.org/officeDocument/2006/customXml" ds:itemID="{BFFC3C93-F371-4D5A-919A-6DCC305E7B21}">
   <ds:schemaRefs>
     <ds:schemaRef ds:uri="http://schemas.openxmlformats.org/officeDocument/2006/bibliography"/>
   </ds:schemaRefs>

</xml_diff>

<commit_message>
Pataisiau savo stuff. Gal dar redaguosiu data flow diagrama.
</commit_message>
<xml_diff>
--- a/Dokumentacija/L4/ataskaita(L4).docx
+++ b/Dokumentacija/L4/ataskaita(L4).docx
@@ -991,8 +991,18 @@
           <w:sz w:val="24"/>
           <w:szCs w:val="24"/>
         </w:rPr>
-        <w:t>Mantas Zambacevičius</w:t>
-      </w:r>
+        <w:t xml:space="preserve">Mantas </w:t>
+      </w:r>
+      <w:proofErr w:type="spellStart"/>
+      <w:r>
+        <w:rPr>
+          <w:rFonts w:ascii="Times New Roman" w:eastAsia="Times New Roman" w:hAnsi="Times New Roman" w:cs="Times New Roman"/>
+          <w:sz w:val="24"/>
+          <w:szCs w:val="24"/>
+        </w:rPr>
+        <w:t>Zambacevičius</w:t>
+      </w:r>
+      <w:proofErr w:type="spellEnd"/>
       <w:r>
         <w:rPr>
           <w:rFonts w:ascii="Times New Roman" w:eastAsia="Times New Roman" w:hAnsi="Times New Roman" w:cs="Times New Roman"/>
@@ -1178,8 +1188,288 @@
           <w:sz w:val="24"/>
           <w:szCs w:val="24"/>
         </w:rPr>
-        <w:t>Užduoties atlikimui bus naudojami .NET Core 1.0, ReactJS, Redux, Bootstrap, Webpack, Sass, Entity Framework, SQLite, MySQL Workbench, Visual Studio 2015, Visual Studio Code, Postman, DB Browser for SQLite, Google maps</w:t>
-      </w:r>
+        <w:t xml:space="preserve">Užduoties atlikimui bus naudojami .NET </w:t>
+      </w:r>
+      <w:proofErr w:type="spellStart"/>
+      <w:r>
+        <w:rPr>
+          <w:rFonts w:ascii="Times New Roman" w:eastAsia="Times New Roman" w:hAnsi="Times New Roman" w:cs="Times New Roman"/>
+          <w:sz w:val="24"/>
+          <w:szCs w:val="24"/>
+        </w:rPr>
+        <w:t>Core</w:t>
+      </w:r>
+      <w:proofErr w:type="spellEnd"/>
+      <w:r>
+        <w:rPr>
+          <w:rFonts w:ascii="Times New Roman" w:eastAsia="Times New Roman" w:hAnsi="Times New Roman" w:cs="Times New Roman"/>
+          <w:sz w:val="24"/>
+          <w:szCs w:val="24"/>
+        </w:rPr>
+        <w:t xml:space="preserve"> 1.0, </w:t>
+      </w:r>
+      <w:proofErr w:type="spellStart"/>
+      <w:r>
+        <w:rPr>
+          <w:rFonts w:ascii="Times New Roman" w:eastAsia="Times New Roman" w:hAnsi="Times New Roman" w:cs="Times New Roman"/>
+          <w:sz w:val="24"/>
+          <w:szCs w:val="24"/>
+        </w:rPr>
+        <w:t>ReactJS</w:t>
+      </w:r>
+      <w:proofErr w:type="spellEnd"/>
+      <w:r>
+        <w:rPr>
+          <w:rFonts w:ascii="Times New Roman" w:eastAsia="Times New Roman" w:hAnsi="Times New Roman" w:cs="Times New Roman"/>
+          <w:sz w:val="24"/>
+          <w:szCs w:val="24"/>
+        </w:rPr>
+        <w:t xml:space="preserve">, </w:t>
+      </w:r>
+      <w:proofErr w:type="spellStart"/>
+      <w:r>
+        <w:rPr>
+          <w:rFonts w:ascii="Times New Roman" w:eastAsia="Times New Roman" w:hAnsi="Times New Roman" w:cs="Times New Roman"/>
+          <w:sz w:val="24"/>
+          <w:szCs w:val="24"/>
+        </w:rPr>
+        <w:t>Redux</w:t>
+      </w:r>
+      <w:proofErr w:type="spellEnd"/>
+      <w:r>
+        <w:rPr>
+          <w:rFonts w:ascii="Times New Roman" w:eastAsia="Times New Roman" w:hAnsi="Times New Roman" w:cs="Times New Roman"/>
+          <w:sz w:val="24"/>
+          <w:szCs w:val="24"/>
+        </w:rPr>
+        <w:t xml:space="preserve">, </w:t>
+      </w:r>
+      <w:proofErr w:type="spellStart"/>
+      <w:r>
+        <w:rPr>
+          <w:rFonts w:ascii="Times New Roman" w:eastAsia="Times New Roman" w:hAnsi="Times New Roman" w:cs="Times New Roman"/>
+          <w:sz w:val="24"/>
+          <w:szCs w:val="24"/>
+        </w:rPr>
+        <w:t>Bootstrap</w:t>
+      </w:r>
+      <w:proofErr w:type="spellEnd"/>
+      <w:r>
+        <w:rPr>
+          <w:rFonts w:ascii="Times New Roman" w:eastAsia="Times New Roman" w:hAnsi="Times New Roman" w:cs="Times New Roman"/>
+          <w:sz w:val="24"/>
+          <w:szCs w:val="24"/>
+        </w:rPr>
+        <w:t xml:space="preserve">, </w:t>
+      </w:r>
+      <w:proofErr w:type="spellStart"/>
+      <w:r>
+        <w:rPr>
+          <w:rFonts w:ascii="Times New Roman" w:eastAsia="Times New Roman" w:hAnsi="Times New Roman" w:cs="Times New Roman"/>
+          <w:sz w:val="24"/>
+          <w:szCs w:val="24"/>
+        </w:rPr>
+        <w:t>Webpack</w:t>
+      </w:r>
+      <w:proofErr w:type="spellEnd"/>
+      <w:r>
+        <w:rPr>
+          <w:rFonts w:ascii="Times New Roman" w:eastAsia="Times New Roman" w:hAnsi="Times New Roman" w:cs="Times New Roman"/>
+          <w:sz w:val="24"/>
+          <w:szCs w:val="24"/>
+        </w:rPr>
+        <w:t xml:space="preserve">, </w:t>
+      </w:r>
+      <w:proofErr w:type="spellStart"/>
+      <w:r>
+        <w:rPr>
+          <w:rFonts w:ascii="Times New Roman" w:eastAsia="Times New Roman" w:hAnsi="Times New Roman" w:cs="Times New Roman"/>
+          <w:sz w:val="24"/>
+          <w:szCs w:val="24"/>
+        </w:rPr>
+        <w:t>Sass</w:t>
+      </w:r>
+      <w:proofErr w:type="spellEnd"/>
+      <w:r>
+        <w:rPr>
+          <w:rFonts w:ascii="Times New Roman" w:eastAsia="Times New Roman" w:hAnsi="Times New Roman" w:cs="Times New Roman"/>
+          <w:sz w:val="24"/>
+          <w:szCs w:val="24"/>
+        </w:rPr>
+        <w:t xml:space="preserve">, </w:t>
+      </w:r>
+      <w:proofErr w:type="spellStart"/>
+      <w:r>
+        <w:rPr>
+          <w:rFonts w:ascii="Times New Roman" w:eastAsia="Times New Roman" w:hAnsi="Times New Roman" w:cs="Times New Roman"/>
+          <w:sz w:val="24"/>
+          <w:szCs w:val="24"/>
+        </w:rPr>
+        <w:t>Entity</w:t>
+      </w:r>
+      <w:proofErr w:type="spellEnd"/>
+      <w:r>
+        <w:rPr>
+          <w:rFonts w:ascii="Times New Roman" w:eastAsia="Times New Roman" w:hAnsi="Times New Roman" w:cs="Times New Roman"/>
+          <w:sz w:val="24"/>
+          <w:szCs w:val="24"/>
+        </w:rPr>
+        <w:t xml:space="preserve"> </w:t>
+      </w:r>
+      <w:proofErr w:type="spellStart"/>
+      <w:r>
+        <w:rPr>
+          <w:rFonts w:ascii="Times New Roman" w:eastAsia="Times New Roman" w:hAnsi="Times New Roman" w:cs="Times New Roman"/>
+          <w:sz w:val="24"/>
+          <w:szCs w:val="24"/>
+        </w:rPr>
+        <w:t>Framework</w:t>
+      </w:r>
+      <w:proofErr w:type="spellEnd"/>
+      <w:r>
+        <w:rPr>
+          <w:rFonts w:ascii="Times New Roman" w:eastAsia="Times New Roman" w:hAnsi="Times New Roman" w:cs="Times New Roman"/>
+          <w:sz w:val="24"/>
+          <w:szCs w:val="24"/>
+        </w:rPr>
+        <w:t xml:space="preserve">, </w:t>
+      </w:r>
+      <w:proofErr w:type="spellStart"/>
+      <w:r>
+        <w:rPr>
+          <w:rFonts w:ascii="Times New Roman" w:eastAsia="Times New Roman" w:hAnsi="Times New Roman" w:cs="Times New Roman"/>
+          <w:sz w:val="24"/>
+          <w:szCs w:val="24"/>
+        </w:rPr>
+        <w:t>SQLite</w:t>
+      </w:r>
+      <w:proofErr w:type="spellEnd"/>
+      <w:r>
+        <w:rPr>
+          <w:rFonts w:ascii="Times New Roman" w:eastAsia="Times New Roman" w:hAnsi="Times New Roman" w:cs="Times New Roman"/>
+          <w:sz w:val="24"/>
+          <w:szCs w:val="24"/>
+        </w:rPr>
+        <w:t xml:space="preserve">, MySQL </w:t>
+      </w:r>
+      <w:proofErr w:type="spellStart"/>
+      <w:r>
+        <w:rPr>
+          <w:rFonts w:ascii="Times New Roman" w:eastAsia="Times New Roman" w:hAnsi="Times New Roman" w:cs="Times New Roman"/>
+          <w:sz w:val="24"/>
+          <w:szCs w:val="24"/>
+        </w:rPr>
+        <w:t>Workbench</w:t>
+      </w:r>
+      <w:proofErr w:type="spellEnd"/>
+      <w:r>
+        <w:rPr>
+          <w:rFonts w:ascii="Times New Roman" w:eastAsia="Times New Roman" w:hAnsi="Times New Roman" w:cs="Times New Roman"/>
+          <w:sz w:val="24"/>
+          <w:szCs w:val="24"/>
+        </w:rPr>
+        <w:t xml:space="preserve">, Visual Studio 2015, Visual Studio </w:t>
+      </w:r>
+      <w:proofErr w:type="spellStart"/>
+      <w:r>
+        <w:rPr>
+          <w:rFonts w:ascii="Times New Roman" w:eastAsia="Times New Roman" w:hAnsi="Times New Roman" w:cs="Times New Roman"/>
+          <w:sz w:val="24"/>
+          <w:szCs w:val="24"/>
+        </w:rPr>
+        <w:t>Code</w:t>
+      </w:r>
+      <w:proofErr w:type="spellEnd"/>
+      <w:r>
+        <w:rPr>
+          <w:rFonts w:ascii="Times New Roman" w:eastAsia="Times New Roman" w:hAnsi="Times New Roman" w:cs="Times New Roman"/>
+          <w:sz w:val="24"/>
+          <w:szCs w:val="24"/>
+        </w:rPr>
+        <w:t xml:space="preserve">, </w:t>
+      </w:r>
+      <w:proofErr w:type="spellStart"/>
+      <w:r>
+        <w:rPr>
+          <w:rFonts w:ascii="Times New Roman" w:eastAsia="Times New Roman" w:hAnsi="Times New Roman" w:cs="Times New Roman"/>
+          <w:sz w:val="24"/>
+          <w:szCs w:val="24"/>
+        </w:rPr>
+        <w:t>Postman</w:t>
+      </w:r>
+      <w:proofErr w:type="spellEnd"/>
+      <w:r>
+        <w:rPr>
+          <w:rFonts w:ascii="Times New Roman" w:eastAsia="Times New Roman" w:hAnsi="Times New Roman" w:cs="Times New Roman"/>
+          <w:sz w:val="24"/>
+          <w:szCs w:val="24"/>
+        </w:rPr>
+        <w:t xml:space="preserve">, DB </w:t>
+      </w:r>
+      <w:proofErr w:type="spellStart"/>
+      <w:r>
+        <w:rPr>
+          <w:rFonts w:ascii="Times New Roman" w:eastAsia="Times New Roman" w:hAnsi="Times New Roman" w:cs="Times New Roman"/>
+          <w:sz w:val="24"/>
+          <w:szCs w:val="24"/>
+        </w:rPr>
+        <w:t>Browser</w:t>
+      </w:r>
+      <w:proofErr w:type="spellEnd"/>
+      <w:r>
+        <w:rPr>
+          <w:rFonts w:ascii="Times New Roman" w:eastAsia="Times New Roman" w:hAnsi="Times New Roman" w:cs="Times New Roman"/>
+          <w:sz w:val="24"/>
+          <w:szCs w:val="24"/>
+        </w:rPr>
+        <w:t xml:space="preserve"> </w:t>
+      </w:r>
+      <w:proofErr w:type="spellStart"/>
+      <w:r>
+        <w:rPr>
+          <w:rFonts w:ascii="Times New Roman" w:eastAsia="Times New Roman" w:hAnsi="Times New Roman" w:cs="Times New Roman"/>
+          <w:sz w:val="24"/>
+          <w:szCs w:val="24"/>
+        </w:rPr>
+        <w:t>for</w:t>
+      </w:r>
+      <w:proofErr w:type="spellEnd"/>
+      <w:r>
+        <w:rPr>
+          <w:rFonts w:ascii="Times New Roman" w:eastAsia="Times New Roman" w:hAnsi="Times New Roman" w:cs="Times New Roman"/>
+          <w:sz w:val="24"/>
+          <w:szCs w:val="24"/>
+        </w:rPr>
+        <w:t xml:space="preserve"> </w:t>
+      </w:r>
+      <w:proofErr w:type="spellStart"/>
+      <w:r>
+        <w:rPr>
+          <w:rFonts w:ascii="Times New Roman" w:eastAsia="Times New Roman" w:hAnsi="Times New Roman" w:cs="Times New Roman"/>
+          <w:sz w:val="24"/>
+          <w:szCs w:val="24"/>
+        </w:rPr>
+        <w:t>SQLite</w:t>
+      </w:r>
+      <w:proofErr w:type="spellEnd"/>
+      <w:r>
+        <w:rPr>
+          <w:rFonts w:ascii="Times New Roman" w:eastAsia="Times New Roman" w:hAnsi="Times New Roman" w:cs="Times New Roman"/>
+          <w:sz w:val="24"/>
+          <w:szCs w:val="24"/>
+        </w:rPr>
+        <w:t xml:space="preserve">, Google </w:t>
+      </w:r>
+      <w:proofErr w:type="spellStart"/>
+      <w:r>
+        <w:rPr>
+          <w:rFonts w:ascii="Times New Roman" w:eastAsia="Times New Roman" w:hAnsi="Times New Roman" w:cs="Times New Roman"/>
+          <w:sz w:val="24"/>
+          <w:szCs w:val="24"/>
+        </w:rPr>
+        <w:t>maps</w:t>
+      </w:r>
+      <w:proofErr w:type="spellEnd"/>
     </w:p>
     <w:p>
       <w:pPr>
@@ -1515,7 +1805,25 @@
           <w:sz w:val="24"/>
           <w:szCs w:val="24"/>
         </w:rPr>
-        <w:t xml:space="preserve">Pagrindinė vartotojo funkcija yra nusipirkti seanso bilietą bei rezervuoti jį pasirinktame kino teatre į bet kokį pasirinktą kino filmą. Nusipirktą bilietą galės atsispausdinti arba išsisaugoti .pdf formatu. Kitos funkcijos: </w:t>
+        <w:t>Pagrindinė vartotojo funkcija yra nusipirkti seanso bilietą bei rezervuoti jį pasirinktame kino teatre į bet kokį pasirinktą kino filmą. Nusipirktą bilietą galės atsispausdinti arba išsisaugoti .</w:t>
+      </w:r>
+      <w:proofErr w:type="spellStart"/>
+      <w:r>
+        <w:rPr>
+          <w:rFonts w:ascii="Times New Roman" w:eastAsia="Times New Roman" w:hAnsi="Times New Roman" w:cs="Times New Roman"/>
+          <w:sz w:val="24"/>
+          <w:szCs w:val="24"/>
+        </w:rPr>
+        <w:t>pdf</w:t>
+      </w:r>
+      <w:proofErr w:type="spellEnd"/>
+      <w:r>
+        <w:rPr>
+          <w:rFonts w:ascii="Times New Roman" w:eastAsia="Times New Roman" w:hAnsi="Times New Roman" w:cs="Times New Roman"/>
+          <w:sz w:val="24"/>
+          <w:szCs w:val="24"/>
+        </w:rPr>
+        <w:t xml:space="preserve"> formatu. Kitos funkcijos: </w:t>
       </w:r>
     </w:p>
     <w:p>
@@ -1731,7 +2039,25 @@
           <w:sz w:val="24"/>
           <w:szCs w:val="24"/>
         </w:rPr>
-        <w:t>Artimiausią kino teatrą pagal buvimo vieta arba pagal įvestą adresą (bus naudojamas Google Maps)</w:t>
+        <w:t xml:space="preserve">Artimiausią kino teatrą pagal buvimo vieta arba pagal įvestą adresą (bus naudojamas Google </w:t>
+      </w:r>
+      <w:proofErr w:type="spellStart"/>
+      <w:r>
+        <w:rPr>
+          <w:rFonts w:ascii="Times New Roman" w:eastAsia="Times New Roman" w:hAnsi="Times New Roman" w:cs="Times New Roman"/>
+          <w:sz w:val="24"/>
+          <w:szCs w:val="24"/>
+        </w:rPr>
+        <w:t>Maps</w:t>
+      </w:r>
+      <w:proofErr w:type="spellEnd"/>
+      <w:r>
+        <w:rPr>
+          <w:rFonts w:ascii="Times New Roman" w:eastAsia="Times New Roman" w:hAnsi="Times New Roman" w:cs="Times New Roman"/>
+          <w:sz w:val="24"/>
+          <w:szCs w:val="24"/>
+        </w:rPr>
+        <w:t>)</w:t>
       </w:r>
     </w:p>
     <w:p>
@@ -1867,7 +2193,43 @@
           <w:sz w:val="24"/>
           <w:szCs w:val="24"/>
         </w:rPr>
-        <w:t>Dalyvauti šiuo metu aktyviuose balsavimuose, peržiūrėti senesnius balsavimus, matyti balsų skirtumus jei balsavimas pasi</w:t>
+        <w:t xml:space="preserve">Dalyvauti šiuo metu aktyviuose </w:t>
+      </w:r>
+      <w:proofErr w:type="spellStart"/>
+      <w:r>
+        <w:rPr>
+          <w:rFonts w:ascii="Times New Roman" w:eastAsia="Times New Roman" w:hAnsi="Times New Roman" w:cs="Times New Roman"/>
+          <w:sz w:val="24"/>
+          <w:szCs w:val="24"/>
+        </w:rPr>
+        <w:t>balsavimuose</w:t>
+      </w:r>
+      <w:proofErr w:type="spellEnd"/>
+      <w:r>
+        <w:rPr>
+          <w:rFonts w:ascii="Times New Roman" w:eastAsia="Times New Roman" w:hAnsi="Times New Roman" w:cs="Times New Roman"/>
+          <w:sz w:val="24"/>
+          <w:szCs w:val="24"/>
+        </w:rPr>
+        <w:t xml:space="preserve">, peržiūrėti senesnius </w:t>
+      </w:r>
+      <w:proofErr w:type="spellStart"/>
+      <w:r>
+        <w:rPr>
+          <w:rFonts w:ascii="Times New Roman" w:eastAsia="Times New Roman" w:hAnsi="Times New Roman" w:cs="Times New Roman"/>
+          <w:sz w:val="24"/>
+          <w:szCs w:val="24"/>
+        </w:rPr>
+        <w:t>balsavimus</w:t>
+      </w:r>
+      <w:proofErr w:type="spellEnd"/>
+      <w:r>
+        <w:rPr>
+          <w:rFonts w:ascii="Times New Roman" w:eastAsia="Times New Roman" w:hAnsi="Times New Roman" w:cs="Times New Roman"/>
+          <w:sz w:val="24"/>
+          <w:szCs w:val="24"/>
+        </w:rPr>
+        <w:t>, matyti balsų skirtumus jei balsavimas pasi</w:t>
       </w:r>
       <w:r>
         <w:rPr>
@@ -2671,7 +3033,61 @@
           <w:sz w:val="24"/>
           <w:szCs w:val="24"/>
         </w:rPr>
-        <w:t>Filmo anonsai ( video medžiaga bus talpinama išorinėse informacinėse sistemose, tokiose kaip Youtube, Facebook, Vimeo ir panašiai).</w:t>
+        <w:t xml:space="preserve">Filmo anonsai ( </w:t>
+      </w:r>
+      <w:proofErr w:type="spellStart"/>
+      <w:r>
+        <w:rPr>
+          <w:rFonts w:ascii="Times New Roman" w:eastAsia="Times New Roman" w:hAnsi="Times New Roman" w:cs="Times New Roman"/>
+          <w:sz w:val="24"/>
+          <w:szCs w:val="24"/>
+        </w:rPr>
+        <w:t>video</w:t>
+      </w:r>
+      <w:proofErr w:type="spellEnd"/>
+      <w:r>
+        <w:rPr>
+          <w:rFonts w:ascii="Times New Roman" w:eastAsia="Times New Roman" w:hAnsi="Times New Roman" w:cs="Times New Roman"/>
+          <w:sz w:val="24"/>
+          <w:szCs w:val="24"/>
+        </w:rPr>
+        <w:t xml:space="preserve"> medžiaga bus talpinama išorinėse informacinėse sistemose, tokiose kaip </w:t>
+      </w:r>
+      <w:proofErr w:type="spellStart"/>
+      <w:r>
+        <w:rPr>
+          <w:rFonts w:ascii="Times New Roman" w:eastAsia="Times New Roman" w:hAnsi="Times New Roman" w:cs="Times New Roman"/>
+          <w:sz w:val="24"/>
+          <w:szCs w:val="24"/>
+        </w:rPr>
+        <w:t>Youtube</w:t>
+      </w:r>
+      <w:proofErr w:type="spellEnd"/>
+      <w:r>
+        <w:rPr>
+          <w:rFonts w:ascii="Times New Roman" w:eastAsia="Times New Roman" w:hAnsi="Times New Roman" w:cs="Times New Roman"/>
+          <w:sz w:val="24"/>
+          <w:szCs w:val="24"/>
+        </w:rPr>
+        <w:t xml:space="preserve">, Facebook, </w:t>
+      </w:r>
+      <w:proofErr w:type="spellStart"/>
+      <w:r>
+        <w:rPr>
+          <w:rFonts w:ascii="Times New Roman" w:eastAsia="Times New Roman" w:hAnsi="Times New Roman" w:cs="Times New Roman"/>
+          <w:sz w:val="24"/>
+          <w:szCs w:val="24"/>
+        </w:rPr>
+        <w:t>Vimeo</w:t>
+      </w:r>
+      <w:proofErr w:type="spellEnd"/>
+      <w:r>
+        <w:rPr>
+          <w:rFonts w:ascii="Times New Roman" w:eastAsia="Times New Roman" w:hAnsi="Times New Roman" w:cs="Times New Roman"/>
+          <w:sz w:val="24"/>
+          <w:szCs w:val="24"/>
+        </w:rPr>
+        <w:t xml:space="preserve"> ir panašiai).</w:t>
       </w:r>
     </w:p>
     <w:p>
@@ -3065,8 +3481,18 @@
           <w:sz w:val="24"/>
           <w:szCs w:val="24"/>
         </w:rPr>
-        <w:t>Sukurti balsavimus</w:t>
-      </w:r>
+        <w:t xml:space="preserve">Sukurti </w:t>
+      </w:r>
+      <w:proofErr w:type="spellStart"/>
+      <w:r>
+        <w:rPr>
+          <w:rFonts w:ascii="Times New Roman" w:eastAsia="Times New Roman" w:hAnsi="Times New Roman" w:cs="Times New Roman"/>
+          <w:sz w:val="24"/>
+          <w:szCs w:val="24"/>
+        </w:rPr>
+        <w:t>balsavimus</w:t>
+      </w:r>
+      <w:proofErr w:type="spellEnd"/>
     </w:p>
     <w:p>
       <w:pPr>
@@ -3093,8 +3519,18 @@
           <w:sz w:val="24"/>
           <w:szCs w:val="24"/>
         </w:rPr>
-        <w:t>Atšaukti/pašalinti balsavimus</w:t>
-      </w:r>
+        <w:t xml:space="preserve">Atšaukti/pašalinti </w:t>
+      </w:r>
+      <w:proofErr w:type="spellStart"/>
+      <w:r>
+        <w:rPr>
+          <w:rFonts w:ascii="Times New Roman" w:eastAsia="Times New Roman" w:hAnsi="Times New Roman" w:cs="Times New Roman"/>
+          <w:sz w:val="24"/>
+          <w:szCs w:val="24"/>
+        </w:rPr>
+        <w:t>balsavimus</w:t>
+      </w:r>
+      <w:proofErr w:type="spellEnd"/>
     </w:p>
     <w:p>
       <w:pPr>
@@ -5156,7 +5592,25 @@
           <w:sz w:val="24"/>
           <w:szCs w:val="24"/>
         </w:rPr>
-        <w:t xml:space="preserve">chijos bei panaudojimo atvejų diagramomis. Funkcijų hierarchijos diagramoje išskirtos 4 posistemės (t.y., vartotojo, kino teatro, kino studijos bei </w:t>
+        <w:t>chijos bei panaudojimo atvejų diagramomis. Funkcijų hierarchijos diagramoje išskirtos 4 posistemės (</w:t>
+      </w:r>
+      <w:proofErr w:type="spellStart"/>
+      <w:r>
+        <w:rPr>
+          <w:rFonts w:ascii="Times New Roman" w:hAnsi="Times New Roman" w:cs="Times New Roman"/>
+          <w:sz w:val="24"/>
+          <w:szCs w:val="24"/>
+        </w:rPr>
+        <w:t>t.y</w:t>
+      </w:r>
+      <w:proofErr w:type="spellEnd"/>
+      <w:r>
+        <w:rPr>
+          <w:rFonts w:ascii="Times New Roman" w:hAnsi="Times New Roman" w:cs="Times New Roman"/>
+          <w:sz w:val="24"/>
+          <w:szCs w:val="24"/>
+        </w:rPr>
+        <w:t xml:space="preserve">., vartotojo, kino teatro, kino studijos bei </w:t>
       </w:r>
       <w:r>
         <w:rPr>
@@ -5261,7 +5715,25 @@
           <w:sz w:val="24"/>
           <w:szCs w:val="24"/>
         </w:rPr>
-        <w:t xml:space="preserve">Mantas Zambacevičius – </w:t>
+        <w:t xml:space="preserve">Mantas </w:t>
+      </w:r>
+      <w:proofErr w:type="spellStart"/>
+      <w:r>
+        <w:rPr>
+          <w:rFonts w:ascii="Times New Roman" w:hAnsi="Times New Roman" w:cs="Times New Roman"/>
+          <w:sz w:val="24"/>
+          <w:szCs w:val="24"/>
+        </w:rPr>
+        <w:t>Zambacevičius</w:t>
+      </w:r>
+      <w:proofErr w:type="spellEnd"/>
+      <w:r>
+        <w:rPr>
+          <w:rFonts w:ascii="Times New Roman" w:hAnsi="Times New Roman" w:cs="Times New Roman"/>
+          <w:sz w:val="24"/>
+          <w:szCs w:val="24"/>
+        </w:rPr>
+        <w:t xml:space="preserve"> – </w:t>
       </w:r>
       <w:r>
         <w:rPr>
@@ -5389,7 +5861,6 @@
           <w:u w:color="000000"/>
           <w:bdr w:val="none" w:sz="0" w:space="0" w:color="000000"/>
           <w:shd w:val="clear" w:color="000000" w:fill="000000"/>
-          <w:lang w:val="en-US" w:eastAsia="en-US"/>
         </w:rPr>
         <w:drawing>
           <wp:inline distT="0" distB="0" distL="0" distR="0">
@@ -5520,7 +5991,6 @@
         <w:rPr>
           <w:rFonts w:ascii="Times New Roman" w:hAnsi="Times New Roman" w:cs="Times New Roman"/>
           <w:noProof/>
-          <w:lang w:val="en-US" w:eastAsia="en-US"/>
         </w:rPr>
         <w:lastRenderedPageBreak/>
         <w:drawing>
@@ -10498,7 +10968,27 @@
           <w:sz w:val="28"/>
           <w:szCs w:val="28"/>
         </w:rPr>
-        <w:t xml:space="preserve"> (Mantas Zambacevičius)</w:t>
+        <w:t xml:space="preserve"> (Mantas </w:t>
+      </w:r>
+      <w:proofErr w:type="spellStart"/>
+      <w:r>
+        <w:rPr>
+          <w:rFonts w:ascii="Times New Roman" w:hAnsi="Times New Roman" w:cs="Times New Roman"/>
+          <w:b/>
+          <w:sz w:val="28"/>
+          <w:szCs w:val="28"/>
+        </w:rPr>
+        <w:t>Zambacevičius</w:t>
+      </w:r>
+      <w:proofErr w:type="spellEnd"/>
+      <w:r>
+        <w:rPr>
+          <w:rFonts w:ascii="Times New Roman" w:hAnsi="Times New Roman" w:cs="Times New Roman"/>
+          <w:b/>
+          <w:sz w:val="28"/>
+          <w:szCs w:val="28"/>
+        </w:rPr>
+        <w:t>)</w:t>
       </w:r>
       <w:r>
         <w:rPr>
@@ -15118,7 +15608,25 @@
           <w:sz w:val="20"/>
           <w:szCs w:val="24"/>
         </w:rPr>
-        <w:t>18 lentelė. PA „Dalyvavimas balsavimuose“</w:t>
+        <w:t xml:space="preserve">18 lentelė. PA „Dalyvavimas </w:t>
+      </w:r>
+      <w:proofErr w:type="spellStart"/>
+      <w:r>
+        <w:rPr>
+          <w:rFonts w:ascii="Times New Roman" w:hAnsi="Times New Roman" w:cs="Times New Roman"/>
+          <w:sz w:val="20"/>
+          <w:szCs w:val="24"/>
+        </w:rPr>
+        <w:t>balsavimuose</w:t>
+      </w:r>
+      <w:proofErr w:type="spellEnd"/>
+      <w:r>
+        <w:rPr>
+          <w:rFonts w:ascii="Times New Roman" w:hAnsi="Times New Roman" w:cs="Times New Roman"/>
+          <w:sz w:val="20"/>
+          <w:szCs w:val="24"/>
+        </w:rPr>
+        <w:t>“</w:t>
       </w:r>
     </w:p>
     <w:tbl>
@@ -15157,7 +15665,23 @@
                 <w:rFonts w:ascii="Times New Roman" w:hAnsi="Times New Roman" w:cs="Times New Roman"/>
                 <w:lang w:val="lt-LT"/>
               </w:rPr>
-              <w:t>„Dalyvavimas balsavimuose“</w:t>
+              <w:t xml:space="preserve">„Dalyvavimas </w:t>
+            </w:r>
+            <w:proofErr w:type="spellStart"/>
+            <w:r>
+              <w:rPr>
+                <w:rFonts w:ascii="Times New Roman" w:hAnsi="Times New Roman" w:cs="Times New Roman"/>
+                <w:lang w:val="lt-LT"/>
+              </w:rPr>
+              <w:t>balsavimuose</w:t>
+            </w:r>
+            <w:proofErr w:type="spellEnd"/>
+            <w:r>
+              <w:rPr>
+                <w:rFonts w:ascii="Times New Roman" w:hAnsi="Times New Roman" w:cs="Times New Roman"/>
+                <w:lang w:val="lt-LT"/>
+              </w:rPr>
+              <w:t>“</w:t>
             </w:r>
           </w:p>
         </w:tc>
@@ -16689,7 +17213,25 @@
           <w:sz w:val="24"/>
           <w:szCs w:val="24"/>
         </w:rPr>
-        <w:t xml:space="preserve">Mantas Zambacevičius – </w:t>
+        <w:t xml:space="preserve">Mantas </w:t>
+      </w:r>
+      <w:proofErr w:type="spellStart"/>
+      <w:r>
+        <w:rPr>
+          <w:rFonts w:ascii="Times New Roman" w:hAnsi="Times New Roman" w:cs="Times New Roman"/>
+          <w:sz w:val="24"/>
+          <w:szCs w:val="24"/>
+        </w:rPr>
+        <w:t>Zambacevičius</w:t>
+      </w:r>
+      <w:proofErr w:type="spellEnd"/>
+      <w:r>
+        <w:rPr>
+          <w:rFonts w:ascii="Times New Roman" w:hAnsi="Times New Roman" w:cs="Times New Roman"/>
+          <w:sz w:val="24"/>
+          <w:szCs w:val="24"/>
+        </w:rPr>
+        <w:t xml:space="preserve"> – </w:t>
       </w:r>
       <w:r>
         <w:rPr>
@@ -16808,7 +17350,6 @@
         <w:rPr>
           <w:rFonts w:ascii="Times New Roman" w:hAnsi="Times New Roman" w:cs="Times New Roman"/>
           <w:noProof/>
-          <w:lang w:val="en-US" w:eastAsia="en-US"/>
         </w:rPr>
         <w:drawing>
           <wp:inline distT="0" distB="0" distL="0" distR="0" wp14:anchorId="3F853A31" wp14:editId="75164E47">
@@ -16964,7 +17505,6 @@
       <w:r>
         <w:rPr>
           <w:noProof/>
-          <w:lang w:val="en-US" w:eastAsia="en-US"/>
         </w:rPr>
         <w:drawing>
           <wp:inline distT="0" distB="0" distL="0" distR="0" wp14:anchorId="296A4C46" wp14:editId="6DFCD43F">
@@ -17122,7 +17662,23 @@
           <w:rFonts w:ascii="Times New Roman" w:hAnsi="Times New Roman" w:cs="Times New Roman"/>
           <w:b/>
         </w:rPr>
-        <w:t xml:space="preserve"> (Mantas Zambacevičius)</w:t>
+        <w:t xml:space="preserve"> (Mantas </w:t>
+      </w:r>
+      <w:proofErr w:type="spellStart"/>
+      <w:r>
+        <w:rPr>
+          <w:rFonts w:ascii="Times New Roman" w:hAnsi="Times New Roman" w:cs="Times New Roman"/>
+          <w:b/>
+        </w:rPr>
+        <w:t>Zambacevičius</w:t>
+      </w:r>
+      <w:proofErr w:type="spellEnd"/>
+      <w:r>
+        <w:rPr>
+          <w:rFonts w:ascii="Times New Roman" w:hAnsi="Times New Roman" w:cs="Times New Roman"/>
+          <w:b/>
+        </w:rPr>
+        <w:t>)</w:t>
       </w:r>
     </w:p>
     <w:p>
@@ -17149,7 +17705,6 @@
           <w:rFonts w:ascii="Times New Roman" w:hAnsi="Times New Roman" w:cs="Times New Roman"/>
           <w:b/>
           <w:noProof/>
-          <w:lang w:val="en-US" w:eastAsia="en-US"/>
         </w:rPr>
         <w:drawing>
           <wp:inline distT="0" distB="0" distL="0" distR="0" wp14:anchorId="48F52AAC" wp14:editId="0072D9DC">
@@ -17270,7 +17825,6 @@
           <w:rFonts w:ascii="Times New Roman" w:hAnsi="Times New Roman" w:cs="Times New Roman"/>
           <w:b/>
           <w:noProof/>
-          <w:lang w:val="en-US" w:eastAsia="en-US"/>
         </w:rPr>
         <w:drawing>
           <wp:inline distT="0" distB="0" distL="0" distR="0">
@@ -17410,10 +17964,10 @@
             <v:path o:extrusionok="f" gradientshapeok="t" o:connecttype="rect"/>
             <o:lock v:ext="edit" aspectratio="t"/>
           </v:shapetype>
-          <v:shape id="_x0000_i1047" type="#_x0000_t75" style="width:467.25pt;height:127.5pt" o:ole="">
+          <v:shape id="_x0000_i1025" type="#_x0000_t75" style="width:467.3pt;height:127.7pt" o:ole="">
             <v:imagedata r:id="rId14" o:title=""/>
           </v:shape>
-          <o:OLEObject Type="Embed" ProgID="Visio.Drawing.15" ShapeID="_x0000_i1047" DrawAspect="Content" ObjectID="_1541083041" r:id="rId15"/>
+          <o:OLEObject Type="Embed" ProgID="Visio.Drawing.15" ShapeID="_x0000_i1025" DrawAspect="Content" ObjectID="_1541187906" r:id="rId15"/>
         </w:object>
       </w:r>
     </w:p>
@@ -17471,7 +18025,6 @@
           <w:rFonts w:ascii="Times New Roman" w:hAnsi="Times New Roman" w:cs="Times New Roman"/>
           <w:b/>
           <w:noProof/>
-          <w:lang w:val="en-US" w:eastAsia="en-US"/>
         </w:rPr>
         <w:drawing>
           <wp:inline distT="0" distB="0" distL="0" distR="0" wp14:anchorId="004830B1" wp14:editId="6C80AFEB">
@@ -17635,7 +18188,6 @@
       <w:r>
         <w:rPr>
           <w:noProof/>
-          <w:lang w:val="en-US" w:eastAsia="en-US"/>
         </w:rPr>
         <w:drawing>
           <wp:inline distT="0" distB="0" distL="0" distR="0" wp14:anchorId="29AE6352" wp14:editId="22250F3E">
@@ -17727,7 +18279,6 @@
       <w:r>
         <w:rPr>
           <w:noProof/>
-          <w:lang w:val="en-US" w:eastAsia="en-US"/>
         </w:rPr>
         <w:drawing>
           <wp:inline distT="0" distB="0" distL="0" distR="0" wp14:anchorId="02C677D2" wp14:editId="12EF72E8">
@@ -17818,7 +18369,6 @@
       <w:r>
         <w:rPr>
           <w:noProof/>
-          <w:lang w:val="en-US" w:eastAsia="en-US"/>
         </w:rPr>
         <w:lastRenderedPageBreak/>
         <w:drawing>
@@ -17926,7 +18476,6 @@
       <w:r>
         <w:rPr>
           <w:noProof/>
-          <w:lang w:val="en-US" w:eastAsia="en-US"/>
         </w:rPr>
         <w:drawing>
           <wp:inline distT="0" distB="0" distL="0" distR="0" wp14:anchorId="3A6C9693" wp14:editId="72D956EC">
@@ -18032,7 +18581,6 @@
       <w:r>
         <w:rPr>
           <w:noProof/>
-          <w:lang w:val="en-US" w:eastAsia="en-US"/>
         </w:rPr>
         <w:drawing>
           <wp:inline distT="0" distB="0" distL="0" distR="0" wp14:anchorId="16E88D8E" wp14:editId="728B30C3">
@@ -18107,8 +18655,18 @@
           <w:sz w:val="20"/>
           <w:szCs w:val="24"/>
         </w:rPr>
-        <w:t>Dalyvavimas balsavimuose</w:t>
-      </w:r>
+        <w:t xml:space="preserve">Dalyvavimas </w:t>
+      </w:r>
+      <w:proofErr w:type="spellStart"/>
+      <w:r>
+        <w:rPr>
+          <w:rFonts w:ascii="Times New Roman" w:hAnsi="Times New Roman" w:cs="Times New Roman"/>
+          <w:sz w:val="20"/>
+          <w:szCs w:val="24"/>
+        </w:rPr>
+        <w:t>balsavimuose</w:t>
+      </w:r>
+      <w:proofErr w:type="spellEnd"/>
       <w:r>
         <w:rPr>
           <w:rFonts w:ascii="Times New Roman" w:hAnsi="Times New Roman" w:cs="Times New Roman"/>
@@ -18139,7 +18697,6 @@
       <w:r>
         <w:rPr>
           <w:noProof/>
-          <w:lang w:val="en-US" w:eastAsia="en-US"/>
         </w:rPr>
         <w:drawing>
           <wp:inline distT="0" distB="0" distL="0" distR="0" wp14:anchorId="60DAA12C" wp14:editId="3E660A66">
@@ -18230,7 +18787,6 @@
       <w:r>
         <w:rPr>
           <w:noProof/>
-          <w:lang w:val="en-US" w:eastAsia="en-US"/>
         </w:rPr>
         <w:drawing>
           <wp:inline distT="0" distB="0" distL="0" distR="0" wp14:anchorId="6BA9B6BB" wp14:editId="68D40F4E">
@@ -18372,10 +18928,10 @@
           <w:rFonts w:ascii="Times New Roman" w:hAnsi="Times New Roman" w:cs="Times New Roman"/>
         </w:rPr>
         <w:object w:dxaOrig="9262" w:dyaOrig="6917">
-          <v:shape id="_x0000_i1025" type="#_x0000_t75" style="width:410.25pt;height:307.5pt" o:ole="">
+          <v:shape id="_x0000_i1026" type="#_x0000_t75" style="width:410.25pt;height:307.7pt" o:ole="">
             <v:imagedata r:id="rId24" o:title=""/>
           </v:shape>
-          <o:OLEObject Type="Embed" ProgID="Visio.Drawing.15" ShapeID="_x0000_i1025" DrawAspect="Content" ObjectID="_1541083042" r:id="rId25"/>
+          <o:OLEObject Type="Embed" ProgID="Visio.Drawing.15" ShapeID="_x0000_i1026" DrawAspect="Content" ObjectID="_1541187907" r:id="rId25"/>
         </w:object>
       </w:r>
     </w:p>
@@ -18450,10 +19006,10 @@
           <w:rFonts w:ascii="Times New Roman" w:hAnsi="Times New Roman" w:cs="Times New Roman"/>
         </w:rPr>
         <w:object w:dxaOrig="9909" w:dyaOrig="6917">
-          <v:shape id="_x0000_i1026" type="#_x0000_t75" style="width:411pt;height:285.75pt" o:ole="">
+          <v:shape id="_x0000_i1027" type="#_x0000_t75" style="width:410.95pt;height:285.95pt" o:ole="">
             <v:imagedata r:id="rId26" o:title=""/>
           </v:shape>
-          <o:OLEObject Type="Embed" ProgID="Visio.Drawing.15" ShapeID="_x0000_i1026" DrawAspect="Content" ObjectID="_1541083043" r:id="rId27"/>
+          <o:OLEObject Type="Embed" ProgID="Visio.Drawing.15" ShapeID="_x0000_i1027" DrawAspect="Content" ObjectID="_1541187908" r:id="rId27"/>
         </w:object>
       </w:r>
     </w:p>
@@ -18542,10 +19098,10 @@
           <w:rFonts w:ascii="Times New Roman" w:hAnsi="Times New Roman" w:cs="Times New Roman"/>
         </w:rPr>
         <w:object w:dxaOrig="15514" w:dyaOrig="11427">
-          <v:shape id="_x0000_i1027" type="#_x0000_t75" style="width:401.25pt;height:295.5pt" o:ole="">
+          <v:shape id="_x0000_i1028" type="#_x0000_t75" style="width:400.75pt;height:295.45pt" o:ole="">
             <v:imagedata r:id="rId28" o:title=""/>
           </v:shape>
-          <o:OLEObject Type="Embed" ProgID="Visio.Drawing.15" ShapeID="_x0000_i1027" DrawAspect="Content" ObjectID="_1541083044" r:id="rId29"/>
+          <o:OLEObject Type="Embed" ProgID="Visio.Drawing.15" ShapeID="_x0000_i1028" DrawAspect="Content" ObjectID="_1541187909" r:id="rId29"/>
         </w:object>
       </w:r>
     </w:p>
@@ -18618,10 +19174,10 @@
           <w:rFonts w:ascii="Times New Roman" w:hAnsi="Times New Roman" w:cs="Times New Roman"/>
         </w:rPr>
         <w:object w:dxaOrig="12367" w:dyaOrig="8252">
-          <v:shape id="_x0000_i1028" type="#_x0000_t75" style="width:418.5pt;height:280.5pt" o:ole="">
+          <v:shape id="_x0000_i1029" type="#_x0000_t75" style="width:418.4pt;height:280.55pt" o:ole="">
             <v:imagedata r:id="rId30" o:title=""/>
           </v:shape>
-          <o:OLEObject Type="Embed" ProgID="Visio.Drawing.15" ShapeID="_x0000_i1028" DrawAspect="Content" ObjectID="_1541083045" r:id="rId31"/>
+          <o:OLEObject Type="Embed" ProgID="Visio.Drawing.15" ShapeID="_x0000_i1029" DrawAspect="Content" ObjectID="_1541187910" r:id="rId31"/>
         </w:object>
       </w:r>
     </w:p>
@@ -18712,10 +19268,10 @@
       </w:pPr>
       <w:r>
         <w:object w:dxaOrig="20187" w:dyaOrig="6988">
-          <v:shape id="_x0000_i1029" type="#_x0000_t75" style="width:467.25pt;height:162pt" o:ole="">
+          <v:shape id="_x0000_i1030" type="#_x0000_t75" style="width:467.3pt;height:162.35pt" o:ole="">
             <v:imagedata r:id="rId32" o:title=""/>
           </v:shape>
-          <o:OLEObject Type="Embed" ProgID="Visio.Drawing.15" ShapeID="_x0000_i1029" DrawAspect="Content" ObjectID="_1541083046" r:id="rId33"/>
+          <o:OLEObject Type="Embed" ProgID="Visio.Drawing.15" ShapeID="_x0000_i1030" DrawAspect="Content" ObjectID="_1541187911" r:id="rId33"/>
         </w:object>
       </w:r>
     </w:p>
@@ -18771,10 +19327,10 @@
       </w:pPr>
       <w:r>
         <w:object w:dxaOrig="16100" w:dyaOrig="7002">
-          <v:shape id="_x0000_i1030" type="#_x0000_t75" style="width:468pt;height:204pt" o:ole="">
+          <v:shape id="_x0000_i1031" type="#_x0000_t75" style="width:468pt;height:203.75pt" o:ole="">
             <v:imagedata r:id="rId34" o:title=""/>
           </v:shape>
-          <o:OLEObject Type="Embed" ProgID="Visio.Drawing.15" ShapeID="_x0000_i1030" DrawAspect="Content" ObjectID="_1541083047" r:id="rId35"/>
+          <o:OLEObject Type="Embed" ProgID="Visio.Drawing.15" ShapeID="_x0000_i1031" DrawAspect="Content" ObjectID="_1541187912" r:id="rId35"/>
         </w:object>
       </w:r>
     </w:p>
@@ -18823,10 +19379,10 @@
       </w:pPr>
       <w:r>
         <w:object w:dxaOrig="16015" w:dyaOrig="7002">
-          <v:shape id="_x0000_i1031" type="#_x0000_t75" style="width:468pt;height:205.5pt" o:ole="">
+          <v:shape id="_x0000_i1032" type="#_x0000_t75" style="width:467.3pt;height:205.8pt" o:ole="">
             <v:imagedata r:id="rId36" o:title=""/>
           </v:shape>
-          <o:OLEObject Type="Embed" ProgID="Visio.Drawing.15" ShapeID="_x0000_i1031" DrawAspect="Content" ObjectID="_1541083048" r:id="rId37"/>
+          <o:OLEObject Type="Embed" ProgID="Visio.Drawing.15" ShapeID="_x0000_i1032" DrawAspect="Content" ObjectID="_1541187913" r:id="rId37"/>
         </w:object>
       </w:r>
     </w:p>
@@ -18882,10 +19438,10 @@
       </w:pPr>
       <w:r>
         <w:object w:dxaOrig="20340" w:dyaOrig="6917">
-          <v:shape id="_x0000_i1032" type="#_x0000_t75" style="width:468pt;height:159pt" o:ole="">
+          <v:shape id="_x0000_i1033" type="#_x0000_t75" style="width:468pt;height:158.95pt" o:ole="">
             <v:imagedata r:id="rId38" o:title=""/>
           </v:shape>
-          <o:OLEObject Type="Embed" ProgID="Visio.Drawing.15" ShapeID="_x0000_i1032" DrawAspect="Content" ObjectID="_1541083049" r:id="rId39"/>
+          <o:OLEObject Type="Embed" ProgID="Visio.Drawing.15" ShapeID="_x0000_i1033" DrawAspect="Content" ObjectID="_1541187914" r:id="rId39"/>
         </w:object>
       </w:r>
     </w:p>
@@ -18942,10 +19498,10 @@
       </w:pPr>
       <w:r>
         <w:object w:dxaOrig="16961" w:dyaOrig="6945">
-          <v:shape id="_x0000_i1033" type="#_x0000_t75" style="width:467.25pt;height:192pt" o:ole="">
+          <v:shape id="_x0000_i1034" type="#_x0000_t75" style="width:467.3pt;height:192.25pt" o:ole="">
             <v:imagedata r:id="rId40" o:title=""/>
           </v:shape>
-          <o:OLEObject Type="Embed" ProgID="Visio.Drawing.15" ShapeID="_x0000_i1033" DrawAspect="Content" ObjectID="_1541083050" r:id="rId41"/>
+          <o:OLEObject Type="Embed" ProgID="Visio.Drawing.15" ShapeID="_x0000_i1034" DrawAspect="Content" ObjectID="_1541187915" r:id="rId41"/>
         </w:object>
       </w:r>
     </w:p>
@@ -19033,7 +19589,6 @@
       <w:r>
         <w:rPr>
           <w:noProof/>
-          <w:lang w:val="en-US" w:eastAsia="en-US"/>
         </w:rPr>
         <w:drawing>
           <wp:inline distT="0" distB="0" distL="0" distR="0">
@@ -19166,6 +19721,7 @@
           <w:szCs w:val="24"/>
         </w:rPr>
       </w:pPr>
+      <w:proofErr w:type="spellStart"/>
       <w:r>
         <w:rPr>
           <w:rFonts w:ascii="Times New Roman" w:hAnsi="Times New Roman" w:cs="Times New Roman"/>
@@ -19175,6 +19731,7 @@
         </w:rPr>
         <w:t>Pranesimai</w:t>
       </w:r>
+      <w:proofErr w:type="spellEnd"/>
       <w:r>
         <w:rPr>
           <w:rFonts w:ascii="Times New Roman" w:hAnsi="Times New Roman" w:cs="Times New Roman"/>
@@ -19218,6 +19775,7 @@
           <w:szCs w:val="24"/>
         </w:rPr>
       </w:pPr>
+      <w:proofErr w:type="spellStart"/>
       <w:r>
         <w:rPr>
           <w:rFonts w:ascii="Times New Roman" w:hAnsi="Times New Roman" w:cs="Times New Roman"/>
@@ -19227,6 +19785,7 @@
         </w:rPr>
         <w:t>Ivykiai</w:t>
       </w:r>
+      <w:proofErr w:type="spellEnd"/>
       <w:r>
         <w:rPr>
           <w:rFonts w:ascii="Times New Roman" w:hAnsi="Times New Roman" w:cs="Times New Roman"/>
@@ -19270,6 +19829,7 @@
           <w:szCs w:val="24"/>
         </w:rPr>
       </w:pPr>
+      <w:proofErr w:type="spellStart"/>
       <w:r>
         <w:rPr>
           <w:rFonts w:ascii="Times New Roman" w:hAnsi="Times New Roman" w:cs="Times New Roman"/>
@@ -19279,6 +19839,7 @@
         </w:rPr>
         <w:t>Kino_kurejai</w:t>
       </w:r>
+      <w:proofErr w:type="spellEnd"/>
       <w:r>
         <w:rPr>
           <w:rFonts w:ascii="Times New Roman" w:hAnsi="Times New Roman" w:cs="Times New Roman"/>
@@ -19296,6 +19857,7 @@
           <w:szCs w:val="24"/>
         </w:rPr>
       </w:pPr>
+      <w:proofErr w:type="spellStart"/>
       <w:r>
         <w:rPr>
           <w:rFonts w:ascii="Times New Roman" w:hAnsi="Times New Roman" w:cs="Times New Roman"/>
@@ -19305,6 +19867,7 @@
         </w:rPr>
         <w:t>Kino_kurejai_filmuose</w:t>
       </w:r>
+      <w:proofErr w:type="spellEnd"/>
       <w:r>
         <w:rPr>
           <w:rFonts w:ascii="Times New Roman" w:hAnsi="Times New Roman" w:cs="Times New Roman"/>
@@ -19322,6 +19885,7 @@
           <w:szCs w:val="24"/>
         </w:rPr>
       </w:pPr>
+      <w:proofErr w:type="spellStart"/>
       <w:r>
         <w:rPr>
           <w:rFonts w:ascii="Times New Roman" w:hAnsi="Times New Roman" w:cs="Times New Roman"/>
@@ -19331,6 +19895,7 @@
         </w:rPr>
         <w:t>Kino_kurejai_balsavimuose</w:t>
       </w:r>
+      <w:proofErr w:type="spellEnd"/>
       <w:r>
         <w:rPr>
           <w:rFonts w:ascii="Times New Roman" w:hAnsi="Times New Roman" w:cs="Times New Roman"/>
@@ -19400,6 +19965,7 @@
           <w:szCs w:val="24"/>
         </w:rPr>
       </w:pPr>
+      <w:proofErr w:type="spellStart"/>
       <w:r>
         <w:rPr>
           <w:rFonts w:ascii="Times New Roman" w:hAnsi="Times New Roman" w:cs="Times New Roman"/>
@@ -19409,6 +19975,7 @@
         </w:rPr>
         <w:t>Kino_kureju_pareigos</w:t>
       </w:r>
+      <w:proofErr w:type="spellEnd"/>
       <w:r>
         <w:rPr>
           <w:rFonts w:ascii="Times New Roman" w:hAnsi="Times New Roman" w:cs="Times New Roman"/>
@@ -19426,6 +19993,7 @@
           <w:szCs w:val="24"/>
         </w:rPr>
       </w:pPr>
+      <w:proofErr w:type="spellStart"/>
       <w:r>
         <w:rPr>
           <w:rFonts w:ascii="Times New Roman" w:hAnsi="Times New Roman" w:cs="Times New Roman"/>
@@ -19435,6 +20003,7 @@
         </w:rPr>
         <w:t>Balsavimu_administratoriai</w:t>
       </w:r>
+      <w:proofErr w:type="spellEnd"/>
       <w:r>
         <w:rPr>
           <w:rFonts w:ascii="Times New Roman" w:hAnsi="Times New Roman" w:cs="Times New Roman"/>
@@ -19452,6 +20021,7 @@
           <w:szCs w:val="24"/>
         </w:rPr>
       </w:pPr>
+      <w:proofErr w:type="spellStart"/>
       <w:r>
         <w:rPr>
           <w:rFonts w:ascii="Times New Roman" w:hAnsi="Times New Roman" w:cs="Times New Roman"/>
@@ -19461,6 +20031,7 @@
         </w:rPr>
         <w:t>Zinutes</w:t>
       </w:r>
+      <w:proofErr w:type="spellEnd"/>
       <w:r>
         <w:rPr>
           <w:rFonts w:ascii="Times New Roman" w:hAnsi="Times New Roman" w:cs="Times New Roman"/>
@@ -19634,6 +20205,7 @@
           <w:szCs w:val="24"/>
         </w:rPr>
       </w:pPr>
+      <w:proofErr w:type="spellStart"/>
       <w:r>
         <w:rPr>
           <w:rFonts w:ascii="Times New Roman" w:hAnsi="Times New Roman" w:cs="Times New Roman"/>
@@ -19643,6 +20215,7 @@
         </w:rPr>
         <w:t>KinoStudijos</w:t>
       </w:r>
+      <w:proofErr w:type="spellEnd"/>
       <w:r>
         <w:rPr>
           <w:rFonts w:ascii="Times New Roman" w:hAnsi="Times New Roman" w:cs="Times New Roman"/>
@@ -19660,6 +20233,7 @@
           <w:szCs w:val="24"/>
         </w:rPr>
       </w:pPr>
+      <w:proofErr w:type="spellStart"/>
       <w:r>
         <w:rPr>
           <w:rFonts w:ascii="Times New Roman" w:hAnsi="Times New Roman" w:cs="Times New Roman"/>
@@ -19667,7 +20241,17 @@
           <w:sz w:val="24"/>
           <w:szCs w:val="24"/>
         </w:rPr>
-        <w:t xml:space="preserve">DarboSkelbimai </w:t>
+        <w:t>DarboSkelbimai</w:t>
+      </w:r>
+      <w:proofErr w:type="spellEnd"/>
+      <w:r>
+        <w:rPr>
+          <w:rFonts w:ascii="Times New Roman" w:hAnsi="Times New Roman" w:cs="Times New Roman"/>
+          <w:b/>
+          <w:sz w:val="24"/>
+          <w:szCs w:val="24"/>
+        </w:rPr>
+        <w:t xml:space="preserve"> </w:t>
       </w:r>
       <w:r>
         <w:rPr>
@@ -19728,6 +20312,7 @@
           <w:szCs w:val="24"/>
         </w:rPr>
       </w:pPr>
+      <w:proofErr w:type="spellStart"/>
       <w:r>
         <w:rPr>
           <w:rFonts w:ascii="Times New Roman" w:hAnsi="Times New Roman" w:cs="Times New Roman"/>
@@ -19735,7 +20320,17 @@
           <w:sz w:val="24"/>
           <w:szCs w:val="24"/>
         </w:rPr>
-        <w:t xml:space="preserve">Videos </w:t>
+        <w:t>Videos</w:t>
+      </w:r>
+      <w:proofErr w:type="spellEnd"/>
+      <w:r>
+        <w:rPr>
+          <w:rFonts w:ascii="Times New Roman" w:hAnsi="Times New Roman" w:cs="Times New Roman"/>
+          <w:b/>
+          <w:sz w:val="24"/>
+          <w:szCs w:val="24"/>
+        </w:rPr>
+        <w:t xml:space="preserve"> </w:t>
       </w:r>
       <w:r>
         <w:rPr>
@@ -19793,10 +20388,10 @@
     <w:p>
       <w:r>
         <w:object w:dxaOrig="16337" w:dyaOrig="10073">
-          <v:shape id="_x0000_i1056" type="#_x0000_t75" style="width:467.25pt;height:4in" o:ole="">
+          <v:shape id="_x0000_i1035" type="#_x0000_t75" style="width:467.3pt;height:4in" o:ole="">
             <v:imagedata r:id="rId43" o:title=""/>
           </v:shape>
-          <o:OLEObject Type="Embed" ProgID="Visio.Drawing.15" ShapeID="_x0000_i1056" DrawAspect="Content" ObjectID="_1541083051" r:id="rId44"/>
+          <o:OLEObject Type="Embed" ProgID="Visio.Drawing.15" ShapeID="_x0000_i1035" DrawAspect="Content" ObjectID="_1541187916" r:id="rId44"/>
         </w:object>
       </w:r>
     </w:p>
@@ -19823,7 +20418,25 @@
           <w:sz w:val="20"/>
           <w:szCs w:val="20"/>
         </w:rPr>
-        <w:t xml:space="preserve"> (Mantas Zambacevičius)</w:t>
+        <w:t xml:space="preserve"> (Mantas </w:t>
+      </w:r>
+      <w:proofErr w:type="spellStart"/>
+      <w:r>
+        <w:rPr>
+          <w:rFonts w:ascii="Times New Roman" w:hAnsi="Times New Roman" w:cs="Times New Roman"/>
+          <w:sz w:val="20"/>
+          <w:szCs w:val="20"/>
+        </w:rPr>
+        <w:t>Zambacevičius</w:t>
+      </w:r>
+      <w:proofErr w:type="spellEnd"/>
+      <w:r>
+        <w:rPr>
+          <w:rFonts w:ascii="Times New Roman" w:hAnsi="Times New Roman" w:cs="Times New Roman"/>
+          <w:sz w:val="20"/>
+          <w:szCs w:val="20"/>
+        </w:rPr>
+        <w:t>)</w:t>
       </w:r>
     </w:p>
     <w:p>
@@ -19838,7 +20451,6 @@
       <w:r>
         <w:rPr>
           <w:noProof/>
-          <w:lang w:val="en-US" w:eastAsia="en-US"/>
         </w:rPr>
         <w:drawing>
           <wp:inline distT="0" distB="0" distL="0" distR="0">
@@ -19897,7 +20509,6 @@
       <w:r>
         <w:rPr>
           <w:noProof/>
-          <w:lang w:val="en-US" w:eastAsia="en-US"/>
         </w:rPr>
         <w:lastRenderedPageBreak/>
         <w:drawing>
@@ -19995,10 +20606,10 @@
       </w:pPr>
       <w:r>
         <w:object w:dxaOrig="10265" w:dyaOrig="11753">
-          <v:shape id="_x0000_i1035" type="#_x0000_t75" style="width:467.25pt;height:535.5pt" o:ole="">
+          <v:shape id="_x0000_i1036" type="#_x0000_t75" style="width:467.3pt;height:535.25pt" o:ole="">
             <v:imagedata r:id="rId47" o:title=""/>
           </v:shape>
-          <o:OLEObject Type="Embed" ProgID="Visio.Drawing.15" ShapeID="_x0000_i1035" DrawAspect="Content" ObjectID="_1541083052" r:id="rId48"/>
+          <o:OLEObject Type="Embed" ProgID="Visio.Drawing.15" ShapeID="_x0000_i1036" DrawAspect="Content" ObjectID="_1541187917" r:id="rId48"/>
         </w:object>
       </w:r>
     </w:p>
@@ -20038,13 +20649,15 @@
         <w:jc w:val="center"/>
       </w:pPr>
       <w:r>
-        <w:object w:dxaOrig="11540" w:dyaOrig="11258">
-          <v:shape id="_x0000_i1036" type="#_x0000_t75" style="width:467.25pt;height:456.75pt" o:ole="">
+        <w:object w:dxaOrig="12108" w:dyaOrig="14135">
+          <v:shape id="_x0000_i1042" type="#_x0000_t75" style="width:468pt;height:546.1pt" o:ole="">
             <v:imagedata r:id="rId49" o:title=""/>
           </v:shape>
-          <o:OLEObject Type="Embed" ProgID="Visio.Drawing.15" ShapeID="_x0000_i1036" DrawAspect="Content" ObjectID="_1541083053" r:id="rId50"/>
+          <o:OLEObject Type="Embed" ProgID="Visio.Drawing.15" ShapeID="_x0000_i1042" DrawAspect="Content" ObjectID="_1541187918" r:id="rId50"/>
         </w:object>
       </w:r>
+      <w:bookmarkStart w:id="42" w:name="_GoBack"/>
+      <w:bookmarkEnd w:id="42"/>
     </w:p>
     <w:p>
       <w:pPr>
@@ -20132,10 +20745,10 @@
       </w:pPr>
       <w:r>
         <w:object w:dxaOrig="6841" w:dyaOrig="4681">
-          <v:shape id="_x0000_i1037" type="#_x0000_t75" style="width:342pt;height:233.25pt" o:ole="">
+          <v:shape id="_x0000_i1038" type="#_x0000_t75" style="width:342.35pt;height:233.65pt" o:ole="">
             <v:imagedata r:id="rId51" o:title=""/>
           </v:shape>
-          <o:OLEObject Type="Embed" ProgID="Visio.Drawing.15" ShapeID="_x0000_i1037" DrawAspect="Content" ObjectID="_1541083054" r:id="rId52"/>
+          <o:OLEObject Type="Embed" ProgID="Visio.Drawing.15" ShapeID="_x0000_i1038" DrawAspect="Content" ObjectID="_1541187919" r:id="rId52"/>
         </w:object>
       </w:r>
     </w:p>
@@ -20168,10 +20781,10 @@
       </w:pPr>
       <w:r>
         <w:object w:dxaOrig="17078" w:dyaOrig="2070">
-          <v:shape id="_x0000_i1058" type="#_x0000_t75" style="width:468pt;height:57pt" o:ole="">
+          <v:shape id="_x0000_i1039" type="#_x0000_t75" style="width:468pt;height:57.05pt" o:ole="">
             <v:imagedata r:id="rId53" o:title=""/>
           </v:shape>
-          <o:OLEObject Type="Embed" ProgID="Visio.Drawing.15" ShapeID="_x0000_i1058" DrawAspect="Content" ObjectID="_1541083055" r:id="rId54"/>
+          <o:OLEObject Type="Embed" ProgID="Visio.Drawing.15" ShapeID="_x0000_i1039" DrawAspect="Content" ObjectID="_1541187920" r:id="rId54"/>
         </w:object>
       </w:r>
     </w:p>
@@ -20212,14 +20825,12 @@
       </w:pPr>
       <w:r>
         <w:object w:dxaOrig="15961" w:dyaOrig="13755">
-          <v:shape id="_x0000_i1060" type="#_x0000_t75" style="width:468pt;height:402.75pt" o:ole="">
+          <v:shape id="_x0000_i1040" type="#_x0000_t75" style="width:467.3pt;height:402.8pt" o:ole="">
             <v:imagedata r:id="rId55" o:title=""/>
           </v:shape>
-          <o:OLEObject Type="Embed" ProgID="Visio.Drawing.15" ShapeID="_x0000_i1060" DrawAspect="Content" ObjectID="_1541083056" r:id="rId56"/>
+          <o:OLEObject Type="Embed" ProgID="Visio.Drawing.15" ShapeID="_x0000_i1040" DrawAspect="Content" ObjectID="_1541187921" r:id="rId56"/>
         </w:object>
       </w:r>
-      <w:bookmarkStart w:id="42" w:name="_GoBack"/>
-      <w:bookmarkEnd w:id="42"/>
     </w:p>
     <w:p>
       <w:pPr>
@@ -20297,7 +20908,7 @@
       <w:rPr>
         <w:noProof/>
       </w:rPr>
-      <w:t>9</w:t>
+      <w:t>36</w:t>
     </w:r>
     <w:r>
       <w:fldChar w:fldCharType="end"/>
@@ -26087,7 +26698,7 @@
 </file>
 
 <file path=customXml/itemProps1.xml><?xml version="1.0" encoding="utf-8"?>
-<ds:datastoreItem xmlns:ds="http://schemas.openxmlformats.org/officeDocument/2006/customXml" ds:itemID="{BFFC3C93-F371-4D5A-919A-6DCC305E7B21}">
+<ds:datastoreItem xmlns:ds="http://schemas.openxmlformats.org/officeDocument/2006/customXml" ds:itemID="{86D7F60A-6D8C-4666-A4F3-0F8A1A83785F}">
   <ds:schemaRefs>
     <ds:schemaRef ds:uri="http://schemas.openxmlformats.org/officeDocument/2006/bibliography"/>
   </ds:schemaRefs>

</xml_diff>

<commit_message>
Pataisyti Kino studijos duomenys ataskaitoje ir architekturineje diagramoje.
</commit_message>
<xml_diff>
--- a/Dokumentacija/L4/ataskaita(L4).docx
+++ b/Dokumentacija/L4/ataskaita(L4).docx
@@ -991,18 +991,8 @@
           <w:sz w:val="24"/>
           <w:szCs w:val="24"/>
         </w:rPr>
-        <w:t xml:space="preserve">Mantas </w:t>
-      </w:r>
-      <w:proofErr w:type="spellStart"/>
-      <w:r>
-        <w:rPr>
-          <w:rFonts w:ascii="Times New Roman" w:eastAsia="Times New Roman" w:hAnsi="Times New Roman" w:cs="Times New Roman"/>
-          <w:sz w:val="24"/>
-          <w:szCs w:val="24"/>
-        </w:rPr>
-        <w:t>Zambacevičius</w:t>
-      </w:r>
-      <w:proofErr w:type="spellEnd"/>
+        <w:t>Mantas Zambacevičius</w:t>
+      </w:r>
       <w:r>
         <w:rPr>
           <w:rFonts w:ascii="Times New Roman" w:eastAsia="Times New Roman" w:hAnsi="Times New Roman" w:cs="Times New Roman"/>
@@ -1188,288 +1178,8 @@
           <w:sz w:val="24"/>
           <w:szCs w:val="24"/>
         </w:rPr>
-        <w:t xml:space="preserve">Užduoties atlikimui bus naudojami .NET </w:t>
-      </w:r>
-      <w:proofErr w:type="spellStart"/>
-      <w:r>
-        <w:rPr>
-          <w:rFonts w:ascii="Times New Roman" w:eastAsia="Times New Roman" w:hAnsi="Times New Roman" w:cs="Times New Roman"/>
-          <w:sz w:val="24"/>
-          <w:szCs w:val="24"/>
-        </w:rPr>
-        <w:t>Core</w:t>
-      </w:r>
-      <w:proofErr w:type="spellEnd"/>
-      <w:r>
-        <w:rPr>
-          <w:rFonts w:ascii="Times New Roman" w:eastAsia="Times New Roman" w:hAnsi="Times New Roman" w:cs="Times New Roman"/>
-          <w:sz w:val="24"/>
-          <w:szCs w:val="24"/>
-        </w:rPr>
-        <w:t xml:space="preserve"> 1.0, </w:t>
-      </w:r>
-      <w:proofErr w:type="spellStart"/>
-      <w:r>
-        <w:rPr>
-          <w:rFonts w:ascii="Times New Roman" w:eastAsia="Times New Roman" w:hAnsi="Times New Roman" w:cs="Times New Roman"/>
-          <w:sz w:val="24"/>
-          <w:szCs w:val="24"/>
-        </w:rPr>
-        <w:t>ReactJS</w:t>
-      </w:r>
-      <w:proofErr w:type="spellEnd"/>
-      <w:r>
-        <w:rPr>
-          <w:rFonts w:ascii="Times New Roman" w:eastAsia="Times New Roman" w:hAnsi="Times New Roman" w:cs="Times New Roman"/>
-          <w:sz w:val="24"/>
-          <w:szCs w:val="24"/>
-        </w:rPr>
-        <w:t xml:space="preserve">, </w:t>
-      </w:r>
-      <w:proofErr w:type="spellStart"/>
-      <w:r>
-        <w:rPr>
-          <w:rFonts w:ascii="Times New Roman" w:eastAsia="Times New Roman" w:hAnsi="Times New Roman" w:cs="Times New Roman"/>
-          <w:sz w:val="24"/>
-          <w:szCs w:val="24"/>
-        </w:rPr>
-        <w:t>Redux</w:t>
-      </w:r>
-      <w:proofErr w:type="spellEnd"/>
-      <w:r>
-        <w:rPr>
-          <w:rFonts w:ascii="Times New Roman" w:eastAsia="Times New Roman" w:hAnsi="Times New Roman" w:cs="Times New Roman"/>
-          <w:sz w:val="24"/>
-          <w:szCs w:val="24"/>
-        </w:rPr>
-        <w:t xml:space="preserve">, </w:t>
-      </w:r>
-      <w:proofErr w:type="spellStart"/>
-      <w:r>
-        <w:rPr>
-          <w:rFonts w:ascii="Times New Roman" w:eastAsia="Times New Roman" w:hAnsi="Times New Roman" w:cs="Times New Roman"/>
-          <w:sz w:val="24"/>
-          <w:szCs w:val="24"/>
-        </w:rPr>
-        <w:t>Bootstrap</w:t>
-      </w:r>
-      <w:proofErr w:type="spellEnd"/>
-      <w:r>
-        <w:rPr>
-          <w:rFonts w:ascii="Times New Roman" w:eastAsia="Times New Roman" w:hAnsi="Times New Roman" w:cs="Times New Roman"/>
-          <w:sz w:val="24"/>
-          <w:szCs w:val="24"/>
-        </w:rPr>
-        <w:t xml:space="preserve">, </w:t>
-      </w:r>
-      <w:proofErr w:type="spellStart"/>
-      <w:r>
-        <w:rPr>
-          <w:rFonts w:ascii="Times New Roman" w:eastAsia="Times New Roman" w:hAnsi="Times New Roman" w:cs="Times New Roman"/>
-          <w:sz w:val="24"/>
-          <w:szCs w:val="24"/>
-        </w:rPr>
-        <w:t>Webpack</w:t>
-      </w:r>
-      <w:proofErr w:type="spellEnd"/>
-      <w:r>
-        <w:rPr>
-          <w:rFonts w:ascii="Times New Roman" w:eastAsia="Times New Roman" w:hAnsi="Times New Roman" w:cs="Times New Roman"/>
-          <w:sz w:val="24"/>
-          <w:szCs w:val="24"/>
-        </w:rPr>
-        <w:t xml:space="preserve">, </w:t>
-      </w:r>
-      <w:proofErr w:type="spellStart"/>
-      <w:r>
-        <w:rPr>
-          <w:rFonts w:ascii="Times New Roman" w:eastAsia="Times New Roman" w:hAnsi="Times New Roman" w:cs="Times New Roman"/>
-          <w:sz w:val="24"/>
-          <w:szCs w:val="24"/>
-        </w:rPr>
-        <w:t>Sass</w:t>
-      </w:r>
-      <w:proofErr w:type="spellEnd"/>
-      <w:r>
-        <w:rPr>
-          <w:rFonts w:ascii="Times New Roman" w:eastAsia="Times New Roman" w:hAnsi="Times New Roman" w:cs="Times New Roman"/>
-          <w:sz w:val="24"/>
-          <w:szCs w:val="24"/>
-        </w:rPr>
-        <w:t xml:space="preserve">, </w:t>
-      </w:r>
-      <w:proofErr w:type="spellStart"/>
-      <w:r>
-        <w:rPr>
-          <w:rFonts w:ascii="Times New Roman" w:eastAsia="Times New Roman" w:hAnsi="Times New Roman" w:cs="Times New Roman"/>
-          <w:sz w:val="24"/>
-          <w:szCs w:val="24"/>
-        </w:rPr>
-        <w:t>Entity</w:t>
-      </w:r>
-      <w:proofErr w:type="spellEnd"/>
-      <w:r>
-        <w:rPr>
-          <w:rFonts w:ascii="Times New Roman" w:eastAsia="Times New Roman" w:hAnsi="Times New Roman" w:cs="Times New Roman"/>
-          <w:sz w:val="24"/>
-          <w:szCs w:val="24"/>
-        </w:rPr>
-        <w:t xml:space="preserve"> </w:t>
-      </w:r>
-      <w:proofErr w:type="spellStart"/>
-      <w:r>
-        <w:rPr>
-          <w:rFonts w:ascii="Times New Roman" w:eastAsia="Times New Roman" w:hAnsi="Times New Roman" w:cs="Times New Roman"/>
-          <w:sz w:val="24"/>
-          <w:szCs w:val="24"/>
-        </w:rPr>
-        <w:t>Framework</w:t>
-      </w:r>
-      <w:proofErr w:type="spellEnd"/>
-      <w:r>
-        <w:rPr>
-          <w:rFonts w:ascii="Times New Roman" w:eastAsia="Times New Roman" w:hAnsi="Times New Roman" w:cs="Times New Roman"/>
-          <w:sz w:val="24"/>
-          <w:szCs w:val="24"/>
-        </w:rPr>
-        <w:t xml:space="preserve">, </w:t>
-      </w:r>
-      <w:proofErr w:type="spellStart"/>
-      <w:r>
-        <w:rPr>
-          <w:rFonts w:ascii="Times New Roman" w:eastAsia="Times New Roman" w:hAnsi="Times New Roman" w:cs="Times New Roman"/>
-          <w:sz w:val="24"/>
-          <w:szCs w:val="24"/>
-        </w:rPr>
-        <w:t>SQLite</w:t>
-      </w:r>
-      <w:proofErr w:type="spellEnd"/>
-      <w:r>
-        <w:rPr>
-          <w:rFonts w:ascii="Times New Roman" w:eastAsia="Times New Roman" w:hAnsi="Times New Roman" w:cs="Times New Roman"/>
-          <w:sz w:val="24"/>
-          <w:szCs w:val="24"/>
-        </w:rPr>
-        <w:t xml:space="preserve">, MySQL </w:t>
-      </w:r>
-      <w:proofErr w:type="spellStart"/>
-      <w:r>
-        <w:rPr>
-          <w:rFonts w:ascii="Times New Roman" w:eastAsia="Times New Roman" w:hAnsi="Times New Roman" w:cs="Times New Roman"/>
-          <w:sz w:val="24"/>
-          <w:szCs w:val="24"/>
-        </w:rPr>
-        <w:t>Workbench</w:t>
-      </w:r>
-      <w:proofErr w:type="spellEnd"/>
-      <w:r>
-        <w:rPr>
-          <w:rFonts w:ascii="Times New Roman" w:eastAsia="Times New Roman" w:hAnsi="Times New Roman" w:cs="Times New Roman"/>
-          <w:sz w:val="24"/>
-          <w:szCs w:val="24"/>
-        </w:rPr>
-        <w:t xml:space="preserve">, Visual Studio 2015, Visual Studio </w:t>
-      </w:r>
-      <w:proofErr w:type="spellStart"/>
-      <w:r>
-        <w:rPr>
-          <w:rFonts w:ascii="Times New Roman" w:eastAsia="Times New Roman" w:hAnsi="Times New Roman" w:cs="Times New Roman"/>
-          <w:sz w:val="24"/>
-          <w:szCs w:val="24"/>
-        </w:rPr>
-        <w:t>Code</w:t>
-      </w:r>
-      <w:proofErr w:type="spellEnd"/>
-      <w:r>
-        <w:rPr>
-          <w:rFonts w:ascii="Times New Roman" w:eastAsia="Times New Roman" w:hAnsi="Times New Roman" w:cs="Times New Roman"/>
-          <w:sz w:val="24"/>
-          <w:szCs w:val="24"/>
-        </w:rPr>
-        <w:t xml:space="preserve">, </w:t>
-      </w:r>
-      <w:proofErr w:type="spellStart"/>
-      <w:r>
-        <w:rPr>
-          <w:rFonts w:ascii="Times New Roman" w:eastAsia="Times New Roman" w:hAnsi="Times New Roman" w:cs="Times New Roman"/>
-          <w:sz w:val="24"/>
-          <w:szCs w:val="24"/>
-        </w:rPr>
-        <w:t>Postman</w:t>
-      </w:r>
-      <w:proofErr w:type="spellEnd"/>
-      <w:r>
-        <w:rPr>
-          <w:rFonts w:ascii="Times New Roman" w:eastAsia="Times New Roman" w:hAnsi="Times New Roman" w:cs="Times New Roman"/>
-          <w:sz w:val="24"/>
-          <w:szCs w:val="24"/>
-        </w:rPr>
-        <w:t xml:space="preserve">, DB </w:t>
-      </w:r>
-      <w:proofErr w:type="spellStart"/>
-      <w:r>
-        <w:rPr>
-          <w:rFonts w:ascii="Times New Roman" w:eastAsia="Times New Roman" w:hAnsi="Times New Roman" w:cs="Times New Roman"/>
-          <w:sz w:val="24"/>
-          <w:szCs w:val="24"/>
-        </w:rPr>
-        <w:t>Browser</w:t>
-      </w:r>
-      <w:proofErr w:type="spellEnd"/>
-      <w:r>
-        <w:rPr>
-          <w:rFonts w:ascii="Times New Roman" w:eastAsia="Times New Roman" w:hAnsi="Times New Roman" w:cs="Times New Roman"/>
-          <w:sz w:val="24"/>
-          <w:szCs w:val="24"/>
-        </w:rPr>
-        <w:t xml:space="preserve"> </w:t>
-      </w:r>
-      <w:proofErr w:type="spellStart"/>
-      <w:r>
-        <w:rPr>
-          <w:rFonts w:ascii="Times New Roman" w:eastAsia="Times New Roman" w:hAnsi="Times New Roman" w:cs="Times New Roman"/>
-          <w:sz w:val="24"/>
-          <w:szCs w:val="24"/>
-        </w:rPr>
-        <w:t>for</w:t>
-      </w:r>
-      <w:proofErr w:type="spellEnd"/>
-      <w:r>
-        <w:rPr>
-          <w:rFonts w:ascii="Times New Roman" w:eastAsia="Times New Roman" w:hAnsi="Times New Roman" w:cs="Times New Roman"/>
-          <w:sz w:val="24"/>
-          <w:szCs w:val="24"/>
-        </w:rPr>
-        <w:t xml:space="preserve"> </w:t>
-      </w:r>
-      <w:proofErr w:type="spellStart"/>
-      <w:r>
-        <w:rPr>
-          <w:rFonts w:ascii="Times New Roman" w:eastAsia="Times New Roman" w:hAnsi="Times New Roman" w:cs="Times New Roman"/>
-          <w:sz w:val="24"/>
-          <w:szCs w:val="24"/>
-        </w:rPr>
-        <w:t>SQLite</w:t>
-      </w:r>
-      <w:proofErr w:type="spellEnd"/>
-      <w:r>
-        <w:rPr>
-          <w:rFonts w:ascii="Times New Roman" w:eastAsia="Times New Roman" w:hAnsi="Times New Roman" w:cs="Times New Roman"/>
-          <w:sz w:val="24"/>
-          <w:szCs w:val="24"/>
-        </w:rPr>
-        <w:t xml:space="preserve">, Google </w:t>
-      </w:r>
-      <w:proofErr w:type="spellStart"/>
-      <w:r>
-        <w:rPr>
-          <w:rFonts w:ascii="Times New Roman" w:eastAsia="Times New Roman" w:hAnsi="Times New Roman" w:cs="Times New Roman"/>
-          <w:sz w:val="24"/>
-          <w:szCs w:val="24"/>
-        </w:rPr>
-        <w:t>maps</w:t>
-      </w:r>
-      <w:proofErr w:type="spellEnd"/>
+        <w:t>Užduoties atlikimui bus naudojami .NET Core 1.0, ReactJS, Redux, Bootstrap, Webpack, Sass, Entity Framework, SQLite, MySQL Workbench, Visual Studio 2015, Visual Studio Code, Postman, DB Browser for SQLite, Google maps</w:t>
+      </w:r>
     </w:p>
     <w:p>
       <w:pPr>
@@ -1805,25 +1515,7 @@
           <w:sz w:val="24"/>
           <w:szCs w:val="24"/>
         </w:rPr>
-        <w:t>Pagrindinė vartotojo funkcija yra nusipirkti seanso bilietą bei rezervuoti jį pasirinktame kino teatre į bet kokį pasirinktą kino filmą. Nusipirktą bilietą galės atsispausdinti arba išsisaugoti .</w:t>
-      </w:r>
-      <w:proofErr w:type="spellStart"/>
-      <w:r>
-        <w:rPr>
-          <w:rFonts w:ascii="Times New Roman" w:eastAsia="Times New Roman" w:hAnsi="Times New Roman" w:cs="Times New Roman"/>
-          <w:sz w:val="24"/>
-          <w:szCs w:val="24"/>
-        </w:rPr>
-        <w:t>pdf</w:t>
-      </w:r>
-      <w:proofErr w:type="spellEnd"/>
-      <w:r>
-        <w:rPr>
-          <w:rFonts w:ascii="Times New Roman" w:eastAsia="Times New Roman" w:hAnsi="Times New Roman" w:cs="Times New Roman"/>
-          <w:sz w:val="24"/>
-          <w:szCs w:val="24"/>
-        </w:rPr>
-        <w:t xml:space="preserve"> formatu. Kitos funkcijos: </w:t>
+        <w:t xml:space="preserve">Pagrindinė vartotojo funkcija yra nusipirkti seanso bilietą bei rezervuoti jį pasirinktame kino teatre į bet kokį pasirinktą kino filmą. Nusipirktą bilietą galės atsispausdinti arba išsisaugoti .pdf formatu. Kitos funkcijos: </w:t>
       </w:r>
     </w:p>
     <w:p>
@@ -2039,25 +1731,7 @@
           <w:sz w:val="24"/>
           <w:szCs w:val="24"/>
         </w:rPr>
-        <w:t xml:space="preserve">Artimiausią kino teatrą pagal buvimo vieta arba pagal įvestą adresą (bus naudojamas Google </w:t>
-      </w:r>
-      <w:proofErr w:type="spellStart"/>
-      <w:r>
-        <w:rPr>
-          <w:rFonts w:ascii="Times New Roman" w:eastAsia="Times New Roman" w:hAnsi="Times New Roman" w:cs="Times New Roman"/>
-          <w:sz w:val="24"/>
-          <w:szCs w:val="24"/>
-        </w:rPr>
-        <w:t>Maps</w:t>
-      </w:r>
-      <w:proofErr w:type="spellEnd"/>
-      <w:r>
-        <w:rPr>
-          <w:rFonts w:ascii="Times New Roman" w:eastAsia="Times New Roman" w:hAnsi="Times New Roman" w:cs="Times New Roman"/>
-          <w:sz w:val="24"/>
-          <w:szCs w:val="24"/>
-        </w:rPr>
-        <w:t>)</w:t>
+        <w:t>Artimiausią kino teatrą pagal buvimo vieta arba pagal įvestą adresą (bus naudojamas Google Maps)</w:t>
       </w:r>
     </w:p>
     <w:p>
@@ -2193,43 +1867,7 @@
           <w:sz w:val="24"/>
           <w:szCs w:val="24"/>
         </w:rPr>
-        <w:t xml:space="preserve">Dalyvauti šiuo metu aktyviuose </w:t>
-      </w:r>
-      <w:proofErr w:type="spellStart"/>
-      <w:r>
-        <w:rPr>
-          <w:rFonts w:ascii="Times New Roman" w:eastAsia="Times New Roman" w:hAnsi="Times New Roman" w:cs="Times New Roman"/>
-          <w:sz w:val="24"/>
-          <w:szCs w:val="24"/>
-        </w:rPr>
-        <w:t>balsavimuose</w:t>
-      </w:r>
-      <w:proofErr w:type="spellEnd"/>
-      <w:r>
-        <w:rPr>
-          <w:rFonts w:ascii="Times New Roman" w:eastAsia="Times New Roman" w:hAnsi="Times New Roman" w:cs="Times New Roman"/>
-          <w:sz w:val="24"/>
-          <w:szCs w:val="24"/>
-        </w:rPr>
-        <w:t xml:space="preserve">, peržiūrėti senesnius </w:t>
-      </w:r>
-      <w:proofErr w:type="spellStart"/>
-      <w:r>
-        <w:rPr>
-          <w:rFonts w:ascii="Times New Roman" w:eastAsia="Times New Roman" w:hAnsi="Times New Roman" w:cs="Times New Roman"/>
-          <w:sz w:val="24"/>
-          <w:szCs w:val="24"/>
-        </w:rPr>
-        <w:t>balsavimus</w:t>
-      </w:r>
-      <w:proofErr w:type="spellEnd"/>
-      <w:r>
-        <w:rPr>
-          <w:rFonts w:ascii="Times New Roman" w:eastAsia="Times New Roman" w:hAnsi="Times New Roman" w:cs="Times New Roman"/>
-          <w:sz w:val="24"/>
-          <w:szCs w:val="24"/>
-        </w:rPr>
-        <w:t>, matyti balsų skirtumus jei balsavimas pasi</w:t>
+        <w:t>Dalyvauti šiuo metu aktyviuose balsavimuose, peržiūrėti senesnius balsavimus, matyti balsų skirtumus jei balsavimas pasi</w:t>
       </w:r>
       <w:r>
         <w:rPr>
@@ -3033,61 +2671,7 @@
           <w:sz w:val="24"/>
           <w:szCs w:val="24"/>
         </w:rPr>
-        <w:t xml:space="preserve">Filmo anonsai ( </w:t>
-      </w:r>
-      <w:proofErr w:type="spellStart"/>
-      <w:r>
-        <w:rPr>
-          <w:rFonts w:ascii="Times New Roman" w:eastAsia="Times New Roman" w:hAnsi="Times New Roman" w:cs="Times New Roman"/>
-          <w:sz w:val="24"/>
-          <w:szCs w:val="24"/>
-        </w:rPr>
-        <w:t>video</w:t>
-      </w:r>
-      <w:proofErr w:type="spellEnd"/>
-      <w:r>
-        <w:rPr>
-          <w:rFonts w:ascii="Times New Roman" w:eastAsia="Times New Roman" w:hAnsi="Times New Roman" w:cs="Times New Roman"/>
-          <w:sz w:val="24"/>
-          <w:szCs w:val="24"/>
-        </w:rPr>
-        <w:t xml:space="preserve"> medžiaga bus talpinama išorinėse informacinėse sistemose, tokiose kaip </w:t>
-      </w:r>
-      <w:proofErr w:type="spellStart"/>
-      <w:r>
-        <w:rPr>
-          <w:rFonts w:ascii="Times New Roman" w:eastAsia="Times New Roman" w:hAnsi="Times New Roman" w:cs="Times New Roman"/>
-          <w:sz w:val="24"/>
-          <w:szCs w:val="24"/>
-        </w:rPr>
-        <w:t>Youtube</w:t>
-      </w:r>
-      <w:proofErr w:type="spellEnd"/>
-      <w:r>
-        <w:rPr>
-          <w:rFonts w:ascii="Times New Roman" w:eastAsia="Times New Roman" w:hAnsi="Times New Roman" w:cs="Times New Roman"/>
-          <w:sz w:val="24"/>
-          <w:szCs w:val="24"/>
-        </w:rPr>
-        <w:t xml:space="preserve">, Facebook, </w:t>
-      </w:r>
-      <w:proofErr w:type="spellStart"/>
-      <w:r>
-        <w:rPr>
-          <w:rFonts w:ascii="Times New Roman" w:eastAsia="Times New Roman" w:hAnsi="Times New Roman" w:cs="Times New Roman"/>
-          <w:sz w:val="24"/>
-          <w:szCs w:val="24"/>
-        </w:rPr>
-        <w:t>Vimeo</w:t>
-      </w:r>
-      <w:proofErr w:type="spellEnd"/>
-      <w:r>
-        <w:rPr>
-          <w:rFonts w:ascii="Times New Roman" w:eastAsia="Times New Roman" w:hAnsi="Times New Roman" w:cs="Times New Roman"/>
-          <w:sz w:val="24"/>
-          <w:szCs w:val="24"/>
-        </w:rPr>
-        <w:t xml:space="preserve"> ir panašiai).</w:t>
+        <w:t>Filmo anonsai ( video medžiaga bus talpinama išorinėse informacinėse sistemose, tokiose kaip Youtube, Facebook, Vimeo ir panašiai).</w:t>
       </w:r>
     </w:p>
     <w:p>
@@ -3481,18 +3065,8 @@
           <w:sz w:val="24"/>
           <w:szCs w:val="24"/>
         </w:rPr>
-        <w:t xml:space="preserve">Sukurti </w:t>
-      </w:r>
-      <w:proofErr w:type="spellStart"/>
-      <w:r>
-        <w:rPr>
-          <w:rFonts w:ascii="Times New Roman" w:eastAsia="Times New Roman" w:hAnsi="Times New Roman" w:cs="Times New Roman"/>
-          <w:sz w:val="24"/>
-          <w:szCs w:val="24"/>
-        </w:rPr>
-        <w:t>balsavimus</w:t>
-      </w:r>
-      <w:proofErr w:type="spellEnd"/>
+        <w:t>Sukurti balsavimus</w:t>
+      </w:r>
     </w:p>
     <w:p>
       <w:pPr>
@@ -3519,18 +3093,8 @@
           <w:sz w:val="24"/>
           <w:szCs w:val="24"/>
         </w:rPr>
-        <w:t xml:space="preserve">Atšaukti/pašalinti </w:t>
-      </w:r>
-      <w:proofErr w:type="spellStart"/>
-      <w:r>
-        <w:rPr>
-          <w:rFonts w:ascii="Times New Roman" w:eastAsia="Times New Roman" w:hAnsi="Times New Roman" w:cs="Times New Roman"/>
-          <w:sz w:val="24"/>
-          <w:szCs w:val="24"/>
-        </w:rPr>
-        <w:t>balsavimus</w:t>
-      </w:r>
-      <w:proofErr w:type="spellEnd"/>
+        <w:t>Atšaukti/pašalinti balsavimus</w:t>
+      </w:r>
     </w:p>
     <w:p>
       <w:pPr>
@@ -5592,25 +5156,7 @@
           <w:sz w:val="24"/>
           <w:szCs w:val="24"/>
         </w:rPr>
-        <w:t>chijos bei panaudojimo atvejų diagramomis. Funkcijų hierarchijos diagramoje išskirtos 4 posistemės (</w:t>
-      </w:r>
-      <w:proofErr w:type="spellStart"/>
-      <w:r>
-        <w:rPr>
-          <w:rFonts w:ascii="Times New Roman" w:hAnsi="Times New Roman" w:cs="Times New Roman"/>
-          <w:sz w:val="24"/>
-          <w:szCs w:val="24"/>
-        </w:rPr>
-        <w:t>t.y</w:t>
-      </w:r>
-      <w:proofErr w:type="spellEnd"/>
-      <w:r>
-        <w:rPr>
-          <w:rFonts w:ascii="Times New Roman" w:hAnsi="Times New Roman" w:cs="Times New Roman"/>
-          <w:sz w:val="24"/>
-          <w:szCs w:val="24"/>
-        </w:rPr>
-        <w:t xml:space="preserve">., vartotojo, kino teatro, kino studijos bei </w:t>
+        <w:t xml:space="preserve">chijos bei panaudojimo atvejų diagramomis. Funkcijų hierarchijos diagramoje išskirtos 4 posistemės (t.y., vartotojo, kino teatro, kino studijos bei </w:t>
       </w:r>
       <w:r>
         <w:rPr>
@@ -5715,25 +5261,7 @@
           <w:sz w:val="24"/>
           <w:szCs w:val="24"/>
         </w:rPr>
-        <w:t xml:space="preserve">Mantas </w:t>
-      </w:r>
-      <w:proofErr w:type="spellStart"/>
-      <w:r>
-        <w:rPr>
-          <w:rFonts w:ascii="Times New Roman" w:hAnsi="Times New Roman" w:cs="Times New Roman"/>
-          <w:sz w:val="24"/>
-          <w:szCs w:val="24"/>
-        </w:rPr>
-        <w:t>Zambacevičius</w:t>
-      </w:r>
-      <w:proofErr w:type="spellEnd"/>
-      <w:r>
-        <w:rPr>
-          <w:rFonts w:ascii="Times New Roman" w:hAnsi="Times New Roman" w:cs="Times New Roman"/>
-          <w:sz w:val="24"/>
-          <w:szCs w:val="24"/>
-        </w:rPr>
-        <w:t xml:space="preserve"> – </w:t>
+        <w:t xml:space="preserve">Mantas Zambacevičius – </w:t>
       </w:r>
       <w:r>
         <w:rPr>
@@ -10968,27 +10496,7 @@
           <w:sz w:val="28"/>
           <w:szCs w:val="28"/>
         </w:rPr>
-        <w:t xml:space="preserve"> (Mantas </w:t>
-      </w:r>
-      <w:proofErr w:type="spellStart"/>
-      <w:r>
-        <w:rPr>
-          <w:rFonts w:ascii="Times New Roman" w:hAnsi="Times New Roman" w:cs="Times New Roman"/>
-          <w:b/>
-          <w:sz w:val="28"/>
-          <w:szCs w:val="28"/>
-        </w:rPr>
-        <w:t>Zambacevičius</w:t>
-      </w:r>
-      <w:proofErr w:type="spellEnd"/>
-      <w:r>
-        <w:rPr>
-          <w:rFonts w:ascii="Times New Roman" w:hAnsi="Times New Roman" w:cs="Times New Roman"/>
-          <w:b/>
-          <w:sz w:val="28"/>
-          <w:szCs w:val="28"/>
-        </w:rPr>
-        <w:t>)</w:t>
+        <w:t xml:space="preserve"> (Mantas Zambacevičius)</w:t>
       </w:r>
       <w:r>
         <w:rPr>
@@ -15608,25 +15116,7 @@
           <w:sz w:val="20"/>
           <w:szCs w:val="24"/>
         </w:rPr>
-        <w:t xml:space="preserve">18 lentelė. PA „Dalyvavimas </w:t>
-      </w:r>
-      <w:proofErr w:type="spellStart"/>
-      <w:r>
-        <w:rPr>
-          <w:rFonts w:ascii="Times New Roman" w:hAnsi="Times New Roman" w:cs="Times New Roman"/>
-          <w:sz w:val="20"/>
-          <w:szCs w:val="24"/>
-        </w:rPr>
-        <w:t>balsavimuose</w:t>
-      </w:r>
-      <w:proofErr w:type="spellEnd"/>
-      <w:r>
-        <w:rPr>
-          <w:rFonts w:ascii="Times New Roman" w:hAnsi="Times New Roman" w:cs="Times New Roman"/>
-          <w:sz w:val="20"/>
-          <w:szCs w:val="24"/>
-        </w:rPr>
-        <w:t>“</w:t>
+        <w:t>18 lentelė. PA „Dalyvavimas balsavimuose“</w:t>
       </w:r>
     </w:p>
     <w:tbl>
@@ -15665,23 +15155,7 @@
                 <w:rFonts w:ascii="Times New Roman" w:hAnsi="Times New Roman" w:cs="Times New Roman"/>
                 <w:lang w:val="lt-LT"/>
               </w:rPr>
-              <w:t xml:space="preserve">„Dalyvavimas </w:t>
-            </w:r>
-            <w:proofErr w:type="spellStart"/>
-            <w:r>
-              <w:rPr>
-                <w:rFonts w:ascii="Times New Roman" w:hAnsi="Times New Roman" w:cs="Times New Roman"/>
-                <w:lang w:val="lt-LT"/>
-              </w:rPr>
-              <w:t>balsavimuose</w:t>
-            </w:r>
-            <w:proofErr w:type="spellEnd"/>
-            <w:r>
-              <w:rPr>
-                <w:rFonts w:ascii="Times New Roman" w:hAnsi="Times New Roman" w:cs="Times New Roman"/>
-                <w:lang w:val="lt-LT"/>
-              </w:rPr>
-              <w:t>“</w:t>
+              <w:t>„Dalyvavimas balsavimuose“</w:t>
             </w:r>
           </w:p>
         </w:tc>
@@ -17213,25 +16687,7 @@
           <w:sz w:val="24"/>
           <w:szCs w:val="24"/>
         </w:rPr>
-        <w:t xml:space="preserve">Mantas </w:t>
-      </w:r>
-      <w:proofErr w:type="spellStart"/>
-      <w:r>
-        <w:rPr>
-          <w:rFonts w:ascii="Times New Roman" w:hAnsi="Times New Roman" w:cs="Times New Roman"/>
-          <w:sz w:val="24"/>
-          <w:szCs w:val="24"/>
-        </w:rPr>
-        <w:t>Zambacevičius</w:t>
-      </w:r>
-      <w:proofErr w:type="spellEnd"/>
-      <w:r>
-        <w:rPr>
-          <w:rFonts w:ascii="Times New Roman" w:hAnsi="Times New Roman" w:cs="Times New Roman"/>
-          <w:sz w:val="24"/>
-          <w:szCs w:val="24"/>
-        </w:rPr>
-        <w:t xml:space="preserve"> – </w:t>
+        <w:t xml:space="preserve">Mantas Zambacevičius – </w:t>
       </w:r>
       <w:r>
         <w:rPr>
@@ -17662,23 +17118,7 @@
           <w:rFonts w:ascii="Times New Roman" w:hAnsi="Times New Roman" w:cs="Times New Roman"/>
           <w:b/>
         </w:rPr>
-        <w:t xml:space="preserve"> (Mantas </w:t>
-      </w:r>
-      <w:proofErr w:type="spellStart"/>
-      <w:r>
-        <w:rPr>
-          <w:rFonts w:ascii="Times New Roman" w:hAnsi="Times New Roman" w:cs="Times New Roman"/>
-          <w:b/>
-        </w:rPr>
-        <w:t>Zambacevičius</w:t>
-      </w:r>
-      <w:proofErr w:type="spellEnd"/>
-      <w:r>
-        <w:rPr>
-          <w:rFonts w:ascii="Times New Roman" w:hAnsi="Times New Roman" w:cs="Times New Roman"/>
-          <w:b/>
-        </w:rPr>
-        <w:t>)</w:t>
+        <w:t xml:space="preserve"> (Mantas Zambacevičius)</w:t>
       </w:r>
     </w:p>
     <w:p>
@@ -17967,7 +17407,7 @@
           <v:shape id="_x0000_i1025" type="#_x0000_t75" style="width:467.3pt;height:127.7pt" o:ole="">
             <v:imagedata r:id="rId14" o:title=""/>
           </v:shape>
-          <o:OLEObject Type="Embed" ProgID="Visio.Drawing.15" ShapeID="_x0000_i1025" DrawAspect="Content" ObjectID="_1541187906" r:id="rId15"/>
+          <o:OLEObject Type="Embed" ProgID="Visio.Drawing.15" ShapeID="_x0000_i1025" DrawAspect="Content" ObjectID="_1541265899" r:id="rId15"/>
         </w:object>
       </w:r>
     </w:p>
@@ -18655,18 +18095,8 @@
           <w:sz w:val="20"/>
           <w:szCs w:val="24"/>
         </w:rPr>
-        <w:t xml:space="preserve">Dalyvavimas </w:t>
-      </w:r>
-      <w:proofErr w:type="spellStart"/>
-      <w:r>
-        <w:rPr>
-          <w:rFonts w:ascii="Times New Roman" w:hAnsi="Times New Roman" w:cs="Times New Roman"/>
-          <w:sz w:val="20"/>
-          <w:szCs w:val="24"/>
-        </w:rPr>
-        <w:t>balsavimuose</w:t>
-      </w:r>
-      <w:proofErr w:type="spellEnd"/>
+        <w:t>Dalyvavimas balsavimuose</w:t>
+      </w:r>
       <w:r>
         <w:rPr>
           <w:rFonts w:ascii="Times New Roman" w:hAnsi="Times New Roman" w:cs="Times New Roman"/>
@@ -18931,7 +18361,7 @@
           <v:shape id="_x0000_i1026" type="#_x0000_t75" style="width:410.25pt;height:307.7pt" o:ole="">
             <v:imagedata r:id="rId24" o:title=""/>
           </v:shape>
-          <o:OLEObject Type="Embed" ProgID="Visio.Drawing.15" ShapeID="_x0000_i1026" DrawAspect="Content" ObjectID="_1541187907" r:id="rId25"/>
+          <o:OLEObject Type="Embed" ProgID="Visio.Drawing.15" ShapeID="_x0000_i1026" DrawAspect="Content" ObjectID="_1541265900" r:id="rId25"/>
         </w:object>
       </w:r>
     </w:p>
@@ -19009,7 +18439,7 @@
           <v:shape id="_x0000_i1027" type="#_x0000_t75" style="width:410.95pt;height:285.95pt" o:ole="">
             <v:imagedata r:id="rId26" o:title=""/>
           </v:shape>
-          <o:OLEObject Type="Embed" ProgID="Visio.Drawing.15" ShapeID="_x0000_i1027" DrawAspect="Content" ObjectID="_1541187908" r:id="rId27"/>
+          <o:OLEObject Type="Embed" ProgID="Visio.Drawing.15" ShapeID="_x0000_i1027" DrawAspect="Content" ObjectID="_1541265901" r:id="rId27"/>
         </w:object>
       </w:r>
     </w:p>
@@ -19028,6 +18458,7 @@
           <w:rFonts w:ascii="Times New Roman" w:hAnsi="Times New Roman" w:cs="Times New Roman"/>
           <w:sz w:val="20"/>
         </w:rPr>
+        <w:lastRenderedPageBreak/>
         <w:t>17</w:t>
       </w:r>
       <w:r>
@@ -19101,7 +18532,7 @@
           <v:shape id="_x0000_i1028" type="#_x0000_t75" style="width:400.75pt;height:295.45pt" o:ole="">
             <v:imagedata r:id="rId28" o:title=""/>
           </v:shape>
-          <o:OLEObject Type="Embed" ProgID="Visio.Drawing.15" ShapeID="_x0000_i1028" DrawAspect="Content" ObjectID="_1541187909" r:id="rId29"/>
+          <o:OLEObject Type="Embed" ProgID="Visio.Drawing.15" ShapeID="_x0000_i1028" DrawAspect="Content" ObjectID="_1541265902" r:id="rId29"/>
         </w:object>
       </w:r>
     </w:p>
@@ -19177,7 +18608,7 @@
           <v:shape id="_x0000_i1029" type="#_x0000_t75" style="width:418.4pt;height:280.55pt" o:ole="">
             <v:imagedata r:id="rId30" o:title=""/>
           </v:shape>
-          <o:OLEObject Type="Embed" ProgID="Visio.Drawing.15" ShapeID="_x0000_i1029" DrawAspect="Content" ObjectID="_1541187910" r:id="rId31"/>
+          <o:OLEObject Type="Embed" ProgID="Visio.Drawing.15" ShapeID="_x0000_i1029" DrawAspect="Content" ObjectID="_1541265903" r:id="rId31"/>
         </w:object>
       </w:r>
     </w:p>
@@ -19196,6 +18627,7 @@
           <w:rFonts w:ascii="Times New Roman" w:hAnsi="Times New Roman" w:cs="Times New Roman"/>
           <w:sz w:val="20"/>
         </w:rPr>
+        <w:lastRenderedPageBreak/>
         <w:t>19</w:t>
       </w:r>
       <w:r>
@@ -19271,7 +18703,7 @@
           <v:shape id="_x0000_i1030" type="#_x0000_t75" style="width:467.3pt;height:162.35pt" o:ole="">
             <v:imagedata r:id="rId32" o:title=""/>
           </v:shape>
-          <o:OLEObject Type="Embed" ProgID="Visio.Drawing.15" ShapeID="_x0000_i1030" DrawAspect="Content" ObjectID="_1541187911" r:id="rId33"/>
+          <o:OLEObject Type="Embed" ProgID="Visio.Drawing.15" ShapeID="_x0000_i1030" DrawAspect="Content" ObjectID="_1541265904" r:id="rId33"/>
         </w:object>
       </w:r>
     </w:p>
@@ -19330,7 +18762,7 @@
           <v:shape id="_x0000_i1031" type="#_x0000_t75" style="width:468pt;height:203.75pt" o:ole="">
             <v:imagedata r:id="rId34" o:title=""/>
           </v:shape>
-          <o:OLEObject Type="Embed" ProgID="Visio.Drawing.15" ShapeID="_x0000_i1031" DrawAspect="Content" ObjectID="_1541187912" r:id="rId35"/>
+          <o:OLEObject Type="Embed" ProgID="Visio.Drawing.15" ShapeID="_x0000_i1031" DrawAspect="Content" ObjectID="_1541265905" r:id="rId35"/>
         </w:object>
       </w:r>
     </w:p>
@@ -19382,7 +18814,7 @@
           <v:shape id="_x0000_i1032" type="#_x0000_t75" style="width:467.3pt;height:205.8pt" o:ole="">
             <v:imagedata r:id="rId36" o:title=""/>
           </v:shape>
-          <o:OLEObject Type="Embed" ProgID="Visio.Drawing.15" ShapeID="_x0000_i1032" DrawAspect="Content" ObjectID="_1541187913" r:id="rId37"/>
+          <o:OLEObject Type="Embed" ProgID="Visio.Drawing.15" ShapeID="_x0000_i1032" DrawAspect="Content" ObjectID="_1541265906" r:id="rId37"/>
         </w:object>
       </w:r>
     </w:p>
@@ -19441,7 +18873,7 @@
           <v:shape id="_x0000_i1033" type="#_x0000_t75" style="width:468pt;height:158.95pt" o:ole="">
             <v:imagedata r:id="rId38" o:title=""/>
           </v:shape>
-          <o:OLEObject Type="Embed" ProgID="Visio.Drawing.15" ShapeID="_x0000_i1033" DrawAspect="Content" ObjectID="_1541187914" r:id="rId39"/>
+          <o:OLEObject Type="Embed" ProgID="Visio.Drawing.15" ShapeID="_x0000_i1033" DrawAspect="Content" ObjectID="_1541265907" r:id="rId39"/>
         </w:object>
       </w:r>
     </w:p>
@@ -19501,7 +18933,7 @@
           <v:shape id="_x0000_i1034" type="#_x0000_t75" style="width:467.3pt;height:192.25pt" o:ole="">
             <v:imagedata r:id="rId40" o:title=""/>
           </v:shape>
-          <o:OLEObject Type="Embed" ProgID="Visio.Drawing.15" ShapeID="_x0000_i1034" DrawAspect="Content" ObjectID="_1541187915" r:id="rId41"/>
+          <o:OLEObject Type="Embed" ProgID="Visio.Drawing.15" ShapeID="_x0000_i1034" DrawAspect="Content" ObjectID="_1541265908" r:id="rId41"/>
         </w:object>
       </w:r>
     </w:p>
@@ -19721,7 +19153,6 @@
           <w:szCs w:val="24"/>
         </w:rPr>
       </w:pPr>
-      <w:proofErr w:type="spellStart"/>
       <w:r>
         <w:rPr>
           <w:rFonts w:ascii="Times New Roman" w:hAnsi="Times New Roman" w:cs="Times New Roman"/>
@@ -19731,7 +19162,6 @@
         </w:rPr>
         <w:t>Pranesimai</w:t>
       </w:r>
-      <w:proofErr w:type="spellEnd"/>
       <w:r>
         <w:rPr>
           <w:rFonts w:ascii="Times New Roman" w:hAnsi="Times New Roman" w:cs="Times New Roman"/>
@@ -19775,7 +19205,6 @@
           <w:szCs w:val="24"/>
         </w:rPr>
       </w:pPr>
-      <w:proofErr w:type="spellStart"/>
       <w:r>
         <w:rPr>
           <w:rFonts w:ascii="Times New Roman" w:hAnsi="Times New Roman" w:cs="Times New Roman"/>
@@ -19785,7 +19214,6 @@
         </w:rPr>
         <w:t>Ivykiai</w:t>
       </w:r>
-      <w:proofErr w:type="spellEnd"/>
       <w:r>
         <w:rPr>
           <w:rFonts w:ascii="Times New Roman" w:hAnsi="Times New Roman" w:cs="Times New Roman"/>
@@ -19829,7 +19257,6 @@
           <w:szCs w:val="24"/>
         </w:rPr>
       </w:pPr>
-      <w:proofErr w:type="spellStart"/>
       <w:r>
         <w:rPr>
           <w:rFonts w:ascii="Times New Roman" w:hAnsi="Times New Roman" w:cs="Times New Roman"/>
@@ -19839,7 +19266,6 @@
         </w:rPr>
         <w:t>Kino_kurejai</w:t>
       </w:r>
-      <w:proofErr w:type="spellEnd"/>
       <w:r>
         <w:rPr>
           <w:rFonts w:ascii="Times New Roman" w:hAnsi="Times New Roman" w:cs="Times New Roman"/>
@@ -19857,7 +19283,6 @@
           <w:szCs w:val="24"/>
         </w:rPr>
       </w:pPr>
-      <w:proofErr w:type="spellStart"/>
       <w:r>
         <w:rPr>
           <w:rFonts w:ascii="Times New Roman" w:hAnsi="Times New Roman" w:cs="Times New Roman"/>
@@ -19867,7 +19292,6 @@
         </w:rPr>
         <w:t>Kino_kurejai_filmuose</w:t>
       </w:r>
-      <w:proofErr w:type="spellEnd"/>
       <w:r>
         <w:rPr>
           <w:rFonts w:ascii="Times New Roman" w:hAnsi="Times New Roman" w:cs="Times New Roman"/>
@@ -19885,7 +19309,6 @@
           <w:szCs w:val="24"/>
         </w:rPr>
       </w:pPr>
-      <w:proofErr w:type="spellStart"/>
       <w:r>
         <w:rPr>
           <w:rFonts w:ascii="Times New Roman" w:hAnsi="Times New Roman" w:cs="Times New Roman"/>
@@ -19895,7 +19318,6 @@
         </w:rPr>
         <w:t>Kino_kurejai_balsavimuose</w:t>
       </w:r>
-      <w:proofErr w:type="spellEnd"/>
       <w:r>
         <w:rPr>
           <w:rFonts w:ascii="Times New Roman" w:hAnsi="Times New Roman" w:cs="Times New Roman"/>
@@ -19965,7 +19387,6 @@
           <w:szCs w:val="24"/>
         </w:rPr>
       </w:pPr>
-      <w:proofErr w:type="spellStart"/>
       <w:r>
         <w:rPr>
           <w:rFonts w:ascii="Times New Roman" w:hAnsi="Times New Roman" w:cs="Times New Roman"/>
@@ -19975,7 +19396,6 @@
         </w:rPr>
         <w:t>Kino_kureju_pareigos</w:t>
       </w:r>
-      <w:proofErr w:type="spellEnd"/>
       <w:r>
         <w:rPr>
           <w:rFonts w:ascii="Times New Roman" w:hAnsi="Times New Roman" w:cs="Times New Roman"/>
@@ -19993,7 +19413,6 @@
           <w:szCs w:val="24"/>
         </w:rPr>
       </w:pPr>
-      <w:proofErr w:type="spellStart"/>
       <w:r>
         <w:rPr>
           <w:rFonts w:ascii="Times New Roman" w:hAnsi="Times New Roman" w:cs="Times New Roman"/>
@@ -20003,7 +19422,6 @@
         </w:rPr>
         <w:t>Balsavimu_administratoriai</w:t>
       </w:r>
-      <w:proofErr w:type="spellEnd"/>
       <w:r>
         <w:rPr>
           <w:rFonts w:ascii="Times New Roman" w:hAnsi="Times New Roman" w:cs="Times New Roman"/>
@@ -20021,7 +19439,6 @@
           <w:szCs w:val="24"/>
         </w:rPr>
       </w:pPr>
-      <w:proofErr w:type="spellStart"/>
       <w:r>
         <w:rPr>
           <w:rFonts w:ascii="Times New Roman" w:hAnsi="Times New Roman" w:cs="Times New Roman"/>
@@ -20031,7 +19448,6 @@
         </w:rPr>
         <w:t>Zinutes</w:t>
       </w:r>
-      <w:proofErr w:type="spellEnd"/>
       <w:r>
         <w:rPr>
           <w:rFonts w:ascii="Times New Roman" w:hAnsi="Times New Roman" w:cs="Times New Roman"/>
@@ -20205,7 +19621,6 @@
           <w:szCs w:val="24"/>
         </w:rPr>
       </w:pPr>
-      <w:proofErr w:type="spellStart"/>
       <w:r>
         <w:rPr>
           <w:rFonts w:ascii="Times New Roman" w:hAnsi="Times New Roman" w:cs="Times New Roman"/>
@@ -20215,7 +19630,6 @@
         </w:rPr>
         <w:t>KinoStudijos</w:t>
       </w:r>
-      <w:proofErr w:type="spellEnd"/>
       <w:r>
         <w:rPr>
           <w:rFonts w:ascii="Times New Roman" w:hAnsi="Times New Roman" w:cs="Times New Roman"/>
@@ -20233,7 +19647,6 @@
           <w:szCs w:val="24"/>
         </w:rPr>
       </w:pPr>
-      <w:proofErr w:type="spellStart"/>
       <w:r>
         <w:rPr>
           <w:rFonts w:ascii="Times New Roman" w:hAnsi="Times New Roman" w:cs="Times New Roman"/>
@@ -20241,9 +19654,25 @@
           <w:sz w:val="24"/>
           <w:szCs w:val="24"/>
         </w:rPr>
-        <w:t>DarboSkelbimai</w:t>
-      </w:r>
-      <w:proofErr w:type="spellEnd"/>
+        <w:t xml:space="preserve">DarboSkelbimai </w:t>
+      </w:r>
+      <w:r>
+        <w:rPr>
+          <w:rFonts w:ascii="Times New Roman" w:hAnsi="Times New Roman" w:cs="Times New Roman"/>
+          <w:sz w:val="24"/>
+          <w:szCs w:val="24"/>
+        </w:rPr>
+        <w:t>– kiekvieno darbo skelbimo duomenys, nurodoma, kokiam filmui darbo skelbimas priklauso;</w:t>
+      </w:r>
+    </w:p>
+    <w:p>
+      <w:pPr>
+        <w:rPr>
+          <w:rFonts w:ascii="Times New Roman" w:hAnsi="Times New Roman" w:cs="Times New Roman"/>
+          <w:sz w:val="24"/>
+          <w:szCs w:val="24"/>
+        </w:rPr>
+      </w:pPr>
       <w:r>
         <w:rPr>
           <w:rFonts w:ascii="Times New Roman" w:hAnsi="Times New Roman" w:cs="Times New Roman"/>
@@ -20251,15 +19680,31 @@
           <w:sz w:val="24"/>
           <w:szCs w:val="24"/>
         </w:rPr>
-        <w:t xml:space="preserve"> </w:t>
-      </w:r>
-      <w:r>
-        <w:rPr>
-          <w:rFonts w:ascii="Times New Roman" w:hAnsi="Times New Roman" w:cs="Times New Roman"/>
-          <w:sz w:val="24"/>
-          <w:szCs w:val="24"/>
-        </w:rPr>
-        <w:t>– kiekvieno darbo skelbimo duomenys, nurodoma, kokiam filmui darbo skelbimas priklauso;</w:t>
+        <w:t>Nuotraukos –</w:t>
+      </w:r>
+      <w:r>
+        <w:rPr>
+          <w:rFonts w:ascii="Times New Roman" w:hAnsi="Times New Roman" w:cs="Times New Roman"/>
+          <w:sz w:val="24"/>
+          <w:szCs w:val="24"/>
+        </w:rPr>
+        <w:t xml:space="preserve"> nuotraukos duomenys (pavadinimas, nuoroda, kokiam filmui priklauso</w:t>
+      </w:r>
+      <w:r>
+        <w:rPr>
+          <w:rFonts w:ascii="Times New Roman" w:hAnsi="Times New Roman" w:cs="Times New Roman"/>
+          <w:sz w:val="24"/>
+          <w:szCs w:val="24"/>
+        </w:rPr>
+        <w:t>, įkėlimo data, aprašymas</w:t>
+      </w:r>
+      <w:r>
+        <w:rPr>
+          <w:rFonts w:ascii="Times New Roman" w:hAnsi="Times New Roman" w:cs="Times New Roman"/>
+          <w:sz w:val="24"/>
+          <w:szCs w:val="24"/>
+        </w:rPr>
+        <w:t>);</w:t>
       </w:r>
     </w:p>
     <w:p>
@@ -20277,60 +19722,7 @@
           <w:sz w:val="24"/>
           <w:szCs w:val="24"/>
         </w:rPr>
-        <w:t>Nuotraukos –</w:t>
-      </w:r>
-      <w:r>
-        <w:rPr>
-          <w:rFonts w:ascii="Times New Roman" w:hAnsi="Times New Roman" w:cs="Times New Roman"/>
-          <w:sz w:val="24"/>
-          <w:szCs w:val="24"/>
-        </w:rPr>
-        <w:t xml:space="preserve"> nuotraukos duomenys (pavadinimas, nuoroda, kokiam filmui priklauso</w:t>
-      </w:r>
-      <w:r>
-        <w:rPr>
-          <w:rFonts w:ascii="Times New Roman" w:hAnsi="Times New Roman" w:cs="Times New Roman"/>
-          <w:sz w:val="24"/>
-          <w:szCs w:val="24"/>
-        </w:rPr>
-        <w:t>, įkėlimo data, aprašymas</w:t>
-      </w:r>
-      <w:r>
-        <w:rPr>
-          <w:rFonts w:ascii="Times New Roman" w:hAnsi="Times New Roman" w:cs="Times New Roman"/>
-          <w:sz w:val="24"/>
-          <w:szCs w:val="24"/>
-        </w:rPr>
-        <w:t>);</w:t>
-      </w:r>
-    </w:p>
-    <w:p>
-      <w:pPr>
-        <w:rPr>
-          <w:rFonts w:ascii="Times New Roman" w:hAnsi="Times New Roman" w:cs="Times New Roman"/>
-          <w:sz w:val="24"/>
-          <w:szCs w:val="24"/>
-        </w:rPr>
-      </w:pPr>
-      <w:proofErr w:type="spellStart"/>
-      <w:r>
-        <w:rPr>
-          <w:rFonts w:ascii="Times New Roman" w:hAnsi="Times New Roman" w:cs="Times New Roman"/>
-          <w:b/>
-          <w:sz w:val="24"/>
-          <w:szCs w:val="24"/>
-        </w:rPr>
-        <w:t>Videos</w:t>
-      </w:r>
-      <w:proofErr w:type="spellEnd"/>
-      <w:r>
-        <w:rPr>
-          <w:rFonts w:ascii="Times New Roman" w:hAnsi="Times New Roman" w:cs="Times New Roman"/>
-          <w:b/>
-          <w:sz w:val="24"/>
-          <w:szCs w:val="24"/>
-        </w:rPr>
-        <w:t xml:space="preserve"> </w:t>
+        <w:t xml:space="preserve">Videos </w:t>
       </w:r>
       <w:r>
         <w:rPr>
@@ -20391,7 +19783,7 @@
           <v:shape id="_x0000_i1035" type="#_x0000_t75" style="width:467.3pt;height:4in" o:ole="">
             <v:imagedata r:id="rId43" o:title=""/>
           </v:shape>
-          <o:OLEObject Type="Embed" ProgID="Visio.Drawing.15" ShapeID="_x0000_i1035" DrawAspect="Content" ObjectID="_1541187916" r:id="rId44"/>
+          <o:OLEObject Type="Embed" ProgID="Visio.Drawing.15" ShapeID="_x0000_i1035" DrawAspect="Content" ObjectID="_1541265909" r:id="rId44"/>
         </w:object>
       </w:r>
     </w:p>
@@ -20418,25 +19810,7 @@
           <w:sz w:val="20"/>
           <w:szCs w:val="20"/>
         </w:rPr>
-        <w:t xml:space="preserve"> (Mantas </w:t>
-      </w:r>
-      <w:proofErr w:type="spellStart"/>
-      <w:r>
-        <w:rPr>
-          <w:rFonts w:ascii="Times New Roman" w:hAnsi="Times New Roman" w:cs="Times New Roman"/>
-          <w:sz w:val="20"/>
-          <w:szCs w:val="20"/>
-        </w:rPr>
-        <w:t>Zambacevičius</w:t>
-      </w:r>
-      <w:proofErr w:type="spellEnd"/>
-      <w:r>
-        <w:rPr>
-          <w:rFonts w:ascii="Times New Roman" w:hAnsi="Times New Roman" w:cs="Times New Roman"/>
-          <w:sz w:val="20"/>
-          <w:szCs w:val="20"/>
-        </w:rPr>
-        <w:t>)</w:t>
+        <w:t xml:space="preserve"> (Mantas Zambacevičius)</w:t>
       </w:r>
     </w:p>
     <w:p>
@@ -20609,7 +19983,7 @@
           <v:shape id="_x0000_i1036" type="#_x0000_t75" style="width:467.3pt;height:535.25pt" o:ole="">
             <v:imagedata r:id="rId47" o:title=""/>
           </v:shape>
-          <o:OLEObject Type="Embed" ProgID="Visio.Drawing.15" ShapeID="_x0000_i1036" DrawAspect="Content" ObjectID="_1541187917" r:id="rId48"/>
+          <o:OLEObject Type="Embed" ProgID="Visio.Drawing.15" ShapeID="_x0000_i1036" DrawAspect="Content" ObjectID="_1541265910" r:id="rId48"/>
         </w:object>
       </w:r>
     </w:p>
@@ -20650,14 +20024,12 @@
       </w:pPr>
       <w:r>
         <w:object w:dxaOrig="12108" w:dyaOrig="14135">
-          <v:shape id="_x0000_i1042" type="#_x0000_t75" style="width:468pt;height:546.1pt" o:ole="">
+          <v:shape id="_x0000_i1037" type="#_x0000_t75" style="width:468pt;height:546.1pt" o:ole="">
             <v:imagedata r:id="rId49" o:title=""/>
           </v:shape>
-          <o:OLEObject Type="Embed" ProgID="Visio.Drawing.15" ShapeID="_x0000_i1042" DrawAspect="Content" ObjectID="_1541187918" r:id="rId50"/>
+          <o:OLEObject Type="Embed" ProgID="Visio.Drawing.15" ShapeID="_x0000_i1037" DrawAspect="Content" ObjectID="_1541265911" r:id="rId50"/>
         </w:object>
       </w:r>
-      <w:bookmarkStart w:id="42" w:name="_GoBack"/>
-      <w:bookmarkEnd w:id="42"/>
     </w:p>
     <w:p>
       <w:pPr>
@@ -20748,7 +20120,7 @@
           <v:shape id="_x0000_i1038" type="#_x0000_t75" style="width:342.35pt;height:233.65pt" o:ole="">
             <v:imagedata r:id="rId51" o:title=""/>
           </v:shape>
-          <o:OLEObject Type="Embed" ProgID="Visio.Drawing.15" ShapeID="_x0000_i1038" DrawAspect="Content" ObjectID="_1541187919" r:id="rId52"/>
+          <o:OLEObject Type="Embed" ProgID="Visio.Drawing.15" ShapeID="_x0000_i1038" DrawAspect="Content" ObjectID="_1541265912" r:id="rId52"/>
         </w:object>
       </w:r>
     </w:p>
@@ -20780,13 +20152,15 @@
         <w:jc w:val="center"/>
       </w:pPr>
       <w:r>
-        <w:object w:dxaOrig="17078" w:dyaOrig="2070">
-          <v:shape id="_x0000_i1039" type="#_x0000_t75" style="width:468pt;height:57.05pt" o:ole="">
+        <w:object w:dxaOrig="17078" w:dyaOrig="2071">
+          <v:shape id="_x0000_i1045" type="#_x0000_t75" style="width:468pt;height:57.05pt" o:ole="">
             <v:imagedata r:id="rId53" o:title=""/>
           </v:shape>
-          <o:OLEObject Type="Embed" ProgID="Visio.Drawing.15" ShapeID="_x0000_i1039" DrawAspect="Content" ObjectID="_1541187920" r:id="rId54"/>
+          <o:OLEObject Type="Embed" ProgID="Visio.Drawing.15" ShapeID="_x0000_i1045" DrawAspect="Content" ObjectID="_1541265913" r:id="rId54"/>
         </w:object>
       </w:r>
+      <w:bookmarkStart w:id="42" w:name="_GoBack"/>
+      <w:bookmarkEnd w:id="42"/>
     </w:p>
     <w:p>
       <w:pPr>
@@ -20824,11 +20198,11 @@
         <w:jc w:val="center"/>
       </w:pPr>
       <w:r>
-        <w:object w:dxaOrig="15961" w:dyaOrig="13755">
-          <v:shape id="_x0000_i1040" type="#_x0000_t75" style="width:467.3pt;height:402.8pt" o:ole="">
+        <w:object w:dxaOrig="15961" w:dyaOrig="13756">
+          <v:shape id="_x0000_i1042" type="#_x0000_t75" style="width:467.3pt;height:402.8pt" o:ole="">
             <v:imagedata r:id="rId55" o:title=""/>
           </v:shape>
-          <o:OLEObject Type="Embed" ProgID="Visio.Drawing.15" ShapeID="_x0000_i1040" DrawAspect="Content" ObjectID="_1541187921" r:id="rId56"/>
+          <o:OLEObject Type="Embed" ProgID="Visio.Drawing.15" ShapeID="_x0000_i1042" DrawAspect="Content" ObjectID="_1541265914" r:id="rId56"/>
         </w:object>
       </w:r>
     </w:p>
@@ -20908,7 +20282,7 @@
       <w:rPr>
         <w:noProof/>
       </w:rPr>
-      <w:t>36</w:t>
+      <w:t>37</w:t>
     </w:r>
     <w:r>
       <w:fldChar w:fldCharType="end"/>
@@ -26698,7 +26072,7 @@
 </file>
 
 <file path=customXml/itemProps1.xml><?xml version="1.0" encoding="utf-8"?>
-<ds:datastoreItem xmlns:ds="http://schemas.openxmlformats.org/officeDocument/2006/customXml" ds:itemID="{86D7F60A-6D8C-4666-A4F3-0F8A1A83785F}">
+<ds:datastoreItem xmlns:ds="http://schemas.openxmlformats.org/officeDocument/2006/customXml" ds:itemID="{5F02A88A-C264-4566-8409-4D8CFC0A0FD0}">
   <ds:schemaRefs>
     <ds:schemaRef ds:uri="http://schemas.openxmlformats.org/officeDocument/2006/bibliography"/>
   </ds:schemaRefs>

</xml_diff>

<commit_message>
Pakeistas kino teatro MessageController i AnnouncementController
</commit_message>
<xml_diff>
--- a/Dokumentacija/L4/ataskaita(L4).docx
+++ b/Dokumentacija/L4/ataskaita(L4).docx
@@ -991,8 +991,18 @@
           <w:sz w:val="24"/>
           <w:szCs w:val="24"/>
         </w:rPr>
-        <w:t>Mantas Zambacevičius</w:t>
-      </w:r>
+        <w:t xml:space="preserve">Mantas </w:t>
+      </w:r>
+      <w:proofErr w:type="spellStart"/>
+      <w:r>
+        <w:rPr>
+          <w:rFonts w:ascii="Times New Roman" w:eastAsia="Times New Roman" w:hAnsi="Times New Roman" w:cs="Times New Roman"/>
+          <w:sz w:val="24"/>
+          <w:szCs w:val="24"/>
+        </w:rPr>
+        <w:t>Zambacevičius</w:t>
+      </w:r>
+      <w:proofErr w:type="spellEnd"/>
       <w:r>
         <w:rPr>
           <w:rFonts w:ascii="Times New Roman" w:eastAsia="Times New Roman" w:hAnsi="Times New Roman" w:cs="Times New Roman"/>
@@ -1178,8 +1188,288 @@
           <w:sz w:val="24"/>
           <w:szCs w:val="24"/>
         </w:rPr>
-        <w:t>Užduoties atlikimui bus naudojami .NET Core 1.0, ReactJS, Redux, Bootstrap, Webpack, Sass, Entity Framework, SQLite, MySQL Workbench, Visual Studio 2015, Visual Studio Code, Postman, DB Browser for SQLite, Google maps</w:t>
-      </w:r>
+        <w:t xml:space="preserve">Užduoties atlikimui bus naudojami .NET </w:t>
+      </w:r>
+      <w:proofErr w:type="spellStart"/>
+      <w:r>
+        <w:rPr>
+          <w:rFonts w:ascii="Times New Roman" w:eastAsia="Times New Roman" w:hAnsi="Times New Roman" w:cs="Times New Roman"/>
+          <w:sz w:val="24"/>
+          <w:szCs w:val="24"/>
+        </w:rPr>
+        <w:t>Core</w:t>
+      </w:r>
+      <w:proofErr w:type="spellEnd"/>
+      <w:r>
+        <w:rPr>
+          <w:rFonts w:ascii="Times New Roman" w:eastAsia="Times New Roman" w:hAnsi="Times New Roman" w:cs="Times New Roman"/>
+          <w:sz w:val="24"/>
+          <w:szCs w:val="24"/>
+        </w:rPr>
+        <w:t xml:space="preserve"> 1.0, </w:t>
+      </w:r>
+      <w:proofErr w:type="spellStart"/>
+      <w:r>
+        <w:rPr>
+          <w:rFonts w:ascii="Times New Roman" w:eastAsia="Times New Roman" w:hAnsi="Times New Roman" w:cs="Times New Roman"/>
+          <w:sz w:val="24"/>
+          <w:szCs w:val="24"/>
+        </w:rPr>
+        <w:t>ReactJS</w:t>
+      </w:r>
+      <w:proofErr w:type="spellEnd"/>
+      <w:r>
+        <w:rPr>
+          <w:rFonts w:ascii="Times New Roman" w:eastAsia="Times New Roman" w:hAnsi="Times New Roman" w:cs="Times New Roman"/>
+          <w:sz w:val="24"/>
+          <w:szCs w:val="24"/>
+        </w:rPr>
+        <w:t xml:space="preserve">, </w:t>
+      </w:r>
+      <w:proofErr w:type="spellStart"/>
+      <w:r>
+        <w:rPr>
+          <w:rFonts w:ascii="Times New Roman" w:eastAsia="Times New Roman" w:hAnsi="Times New Roman" w:cs="Times New Roman"/>
+          <w:sz w:val="24"/>
+          <w:szCs w:val="24"/>
+        </w:rPr>
+        <w:t>Redux</w:t>
+      </w:r>
+      <w:proofErr w:type="spellEnd"/>
+      <w:r>
+        <w:rPr>
+          <w:rFonts w:ascii="Times New Roman" w:eastAsia="Times New Roman" w:hAnsi="Times New Roman" w:cs="Times New Roman"/>
+          <w:sz w:val="24"/>
+          <w:szCs w:val="24"/>
+        </w:rPr>
+        <w:t xml:space="preserve">, </w:t>
+      </w:r>
+      <w:proofErr w:type="spellStart"/>
+      <w:r>
+        <w:rPr>
+          <w:rFonts w:ascii="Times New Roman" w:eastAsia="Times New Roman" w:hAnsi="Times New Roman" w:cs="Times New Roman"/>
+          <w:sz w:val="24"/>
+          <w:szCs w:val="24"/>
+        </w:rPr>
+        <w:t>Bootstrap</w:t>
+      </w:r>
+      <w:proofErr w:type="spellEnd"/>
+      <w:r>
+        <w:rPr>
+          <w:rFonts w:ascii="Times New Roman" w:eastAsia="Times New Roman" w:hAnsi="Times New Roman" w:cs="Times New Roman"/>
+          <w:sz w:val="24"/>
+          <w:szCs w:val="24"/>
+        </w:rPr>
+        <w:t xml:space="preserve">, </w:t>
+      </w:r>
+      <w:proofErr w:type="spellStart"/>
+      <w:r>
+        <w:rPr>
+          <w:rFonts w:ascii="Times New Roman" w:eastAsia="Times New Roman" w:hAnsi="Times New Roman" w:cs="Times New Roman"/>
+          <w:sz w:val="24"/>
+          <w:szCs w:val="24"/>
+        </w:rPr>
+        <w:t>Webpack</w:t>
+      </w:r>
+      <w:proofErr w:type="spellEnd"/>
+      <w:r>
+        <w:rPr>
+          <w:rFonts w:ascii="Times New Roman" w:eastAsia="Times New Roman" w:hAnsi="Times New Roman" w:cs="Times New Roman"/>
+          <w:sz w:val="24"/>
+          <w:szCs w:val="24"/>
+        </w:rPr>
+        <w:t xml:space="preserve">, </w:t>
+      </w:r>
+      <w:proofErr w:type="spellStart"/>
+      <w:r>
+        <w:rPr>
+          <w:rFonts w:ascii="Times New Roman" w:eastAsia="Times New Roman" w:hAnsi="Times New Roman" w:cs="Times New Roman"/>
+          <w:sz w:val="24"/>
+          <w:szCs w:val="24"/>
+        </w:rPr>
+        <w:t>Sass</w:t>
+      </w:r>
+      <w:proofErr w:type="spellEnd"/>
+      <w:r>
+        <w:rPr>
+          <w:rFonts w:ascii="Times New Roman" w:eastAsia="Times New Roman" w:hAnsi="Times New Roman" w:cs="Times New Roman"/>
+          <w:sz w:val="24"/>
+          <w:szCs w:val="24"/>
+        </w:rPr>
+        <w:t xml:space="preserve">, </w:t>
+      </w:r>
+      <w:proofErr w:type="spellStart"/>
+      <w:r>
+        <w:rPr>
+          <w:rFonts w:ascii="Times New Roman" w:eastAsia="Times New Roman" w:hAnsi="Times New Roman" w:cs="Times New Roman"/>
+          <w:sz w:val="24"/>
+          <w:szCs w:val="24"/>
+        </w:rPr>
+        <w:t>Entity</w:t>
+      </w:r>
+      <w:proofErr w:type="spellEnd"/>
+      <w:r>
+        <w:rPr>
+          <w:rFonts w:ascii="Times New Roman" w:eastAsia="Times New Roman" w:hAnsi="Times New Roman" w:cs="Times New Roman"/>
+          <w:sz w:val="24"/>
+          <w:szCs w:val="24"/>
+        </w:rPr>
+        <w:t xml:space="preserve"> </w:t>
+      </w:r>
+      <w:proofErr w:type="spellStart"/>
+      <w:r>
+        <w:rPr>
+          <w:rFonts w:ascii="Times New Roman" w:eastAsia="Times New Roman" w:hAnsi="Times New Roman" w:cs="Times New Roman"/>
+          <w:sz w:val="24"/>
+          <w:szCs w:val="24"/>
+        </w:rPr>
+        <w:t>Framework</w:t>
+      </w:r>
+      <w:proofErr w:type="spellEnd"/>
+      <w:r>
+        <w:rPr>
+          <w:rFonts w:ascii="Times New Roman" w:eastAsia="Times New Roman" w:hAnsi="Times New Roman" w:cs="Times New Roman"/>
+          <w:sz w:val="24"/>
+          <w:szCs w:val="24"/>
+        </w:rPr>
+        <w:t xml:space="preserve">, </w:t>
+      </w:r>
+      <w:proofErr w:type="spellStart"/>
+      <w:r>
+        <w:rPr>
+          <w:rFonts w:ascii="Times New Roman" w:eastAsia="Times New Roman" w:hAnsi="Times New Roman" w:cs="Times New Roman"/>
+          <w:sz w:val="24"/>
+          <w:szCs w:val="24"/>
+        </w:rPr>
+        <w:t>SQLite</w:t>
+      </w:r>
+      <w:proofErr w:type="spellEnd"/>
+      <w:r>
+        <w:rPr>
+          <w:rFonts w:ascii="Times New Roman" w:eastAsia="Times New Roman" w:hAnsi="Times New Roman" w:cs="Times New Roman"/>
+          <w:sz w:val="24"/>
+          <w:szCs w:val="24"/>
+        </w:rPr>
+        <w:t xml:space="preserve">, MySQL </w:t>
+      </w:r>
+      <w:proofErr w:type="spellStart"/>
+      <w:r>
+        <w:rPr>
+          <w:rFonts w:ascii="Times New Roman" w:eastAsia="Times New Roman" w:hAnsi="Times New Roman" w:cs="Times New Roman"/>
+          <w:sz w:val="24"/>
+          <w:szCs w:val="24"/>
+        </w:rPr>
+        <w:t>Workbench</w:t>
+      </w:r>
+      <w:proofErr w:type="spellEnd"/>
+      <w:r>
+        <w:rPr>
+          <w:rFonts w:ascii="Times New Roman" w:eastAsia="Times New Roman" w:hAnsi="Times New Roman" w:cs="Times New Roman"/>
+          <w:sz w:val="24"/>
+          <w:szCs w:val="24"/>
+        </w:rPr>
+        <w:t xml:space="preserve">, Visual Studio 2015, Visual Studio </w:t>
+      </w:r>
+      <w:proofErr w:type="spellStart"/>
+      <w:r>
+        <w:rPr>
+          <w:rFonts w:ascii="Times New Roman" w:eastAsia="Times New Roman" w:hAnsi="Times New Roman" w:cs="Times New Roman"/>
+          <w:sz w:val="24"/>
+          <w:szCs w:val="24"/>
+        </w:rPr>
+        <w:t>Code</w:t>
+      </w:r>
+      <w:proofErr w:type="spellEnd"/>
+      <w:r>
+        <w:rPr>
+          <w:rFonts w:ascii="Times New Roman" w:eastAsia="Times New Roman" w:hAnsi="Times New Roman" w:cs="Times New Roman"/>
+          <w:sz w:val="24"/>
+          <w:szCs w:val="24"/>
+        </w:rPr>
+        <w:t xml:space="preserve">, </w:t>
+      </w:r>
+      <w:proofErr w:type="spellStart"/>
+      <w:r>
+        <w:rPr>
+          <w:rFonts w:ascii="Times New Roman" w:eastAsia="Times New Roman" w:hAnsi="Times New Roman" w:cs="Times New Roman"/>
+          <w:sz w:val="24"/>
+          <w:szCs w:val="24"/>
+        </w:rPr>
+        <w:t>Postman</w:t>
+      </w:r>
+      <w:proofErr w:type="spellEnd"/>
+      <w:r>
+        <w:rPr>
+          <w:rFonts w:ascii="Times New Roman" w:eastAsia="Times New Roman" w:hAnsi="Times New Roman" w:cs="Times New Roman"/>
+          <w:sz w:val="24"/>
+          <w:szCs w:val="24"/>
+        </w:rPr>
+        <w:t xml:space="preserve">, DB </w:t>
+      </w:r>
+      <w:proofErr w:type="spellStart"/>
+      <w:r>
+        <w:rPr>
+          <w:rFonts w:ascii="Times New Roman" w:eastAsia="Times New Roman" w:hAnsi="Times New Roman" w:cs="Times New Roman"/>
+          <w:sz w:val="24"/>
+          <w:szCs w:val="24"/>
+        </w:rPr>
+        <w:t>Browser</w:t>
+      </w:r>
+      <w:proofErr w:type="spellEnd"/>
+      <w:r>
+        <w:rPr>
+          <w:rFonts w:ascii="Times New Roman" w:eastAsia="Times New Roman" w:hAnsi="Times New Roman" w:cs="Times New Roman"/>
+          <w:sz w:val="24"/>
+          <w:szCs w:val="24"/>
+        </w:rPr>
+        <w:t xml:space="preserve"> </w:t>
+      </w:r>
+      <w:proofErr w:type="spellStart"/>
+      <w:r>
+        <w:rPr>
+          <w:rFonts w:ascii="Times New Roman" w:eastAsia="Times New Roman" w:hAnsi="Times New Roman" w:cs="Times New Roman"/>
+          <w:sz w:val="24"/>
+          <w:szCs w:val="24"/>
+        </w:rPr>
+        <w:t>for</w:t>
+      </w:r>
+      <w:proofErr w:type="spellEnd"/>
+      <w:r>
+        <w:rPr>
+          <w:rFonts w:ascii="Times New Roman" w:eastAsia="Times New Roman" w:hAnsi="Times New Roman" w:cs="Times New Roman"/>
+          <w:sz w:val="24"/>
+          <w:szCs w:val="24"/>
+        </w:rPr>
+        <w:t xml:space="preserve"> </w:t>
+      </w:r>
+      <w:proofErr w:type="spellStart"/>
+      <w:r>
+        <w:rPr>
+          <w:rFonts w:ascii="Times New Roman" w:eastAsia="Times New Roman" w:hAnsi="Times New Roman" w:cs="Times New Roman"/>
+          <w:sz w:val="24"/>
+          <w:szCs w:val="24"/>
+        </w:rPr>
+        <w:t>SQLite</w:t>
+      </w:r>
+      <w:proofErr w:type="spellEnd"/>
+      <w:r>
+        <w:rPr>
+          <w:rFonts w:ascii="Times New Roman" w:eastAsia="Times New Roman" w:hAnsi="Times New Roman" w:cs="Times New Roman"/>
+          <w:sz w:val="24"/>
+          <w:szCs w:val="24"/>
+        </w:rPr>
+        <w:t xml:space="preserve">, Google </w:t>
+      </w:r>
+      <w:proofErr w:type="spellStart"/>
+      <w:r>
+        <w:rPr>
+          <w:rFonts w:ascii="Times New Roman" w:eastAsia="Times New Roman" w:hAnsi="Times New Roman" w:cs="Times New Roman"/>
+          <w:sz w:val="24"/>
+          <w:szCs w:val="24"/>
+        </w:rPr>
+        <w:t>maps</w:t>
+      </w:r>
+      <w:proofErr w:type="spellEnd"/>
     </w:p>
     <w:p>
       <w:pPr>
@@ -1515,7 +1805,25 @@
           <w:sz w:val="24"/>
           <w:szCs w:val="24"/>
         </w:rPr>
-        <w:t xml:space="preserve">Pagrindinė vartotojo funkcija yra nusipirkti seanso bilietą bei rezervuoti jį pasirinktame kino teatre į bet kokį pasirinktą kino filmą. Nusipirktą bilietą galės atsispausdinti arba išsisaugoti .pdf formatu. Kitos funkcijos: </w:t>
+        <w:t>Pagrindinė vartotojo funkcija yra nusipirkti seanso bilietą bei rezervuoti jį pasirinktame kino teatre į bet kokį pasirinktą kino filmą. Nusipirktą bilietą galės atsispausdinti arba išsisaugoti .</w:t>
+      </w:r>
+      <w:proofErr w:type="spellStart"/>
+      <w:r>
+        <w:rPr>
+          <w:rFonts w:ascii="Times New Roman" w:eastAsia="Times New Roman" w:hAnsi="Times New Roman" w:cs="Times New Roman"/>
+          <w:sz w:val="24"/>
+          <w:szCs w:val="24"/>
+        </w:rPr>
+        <w:t>pdf</w:t>
+      </w:r>
+      <w:proofErr w:type="spellEnd"/>
+      <w:r>
+        <w:rPr>
+          <w:rFonts w:ascii="Times New Roman" w:eastAsia="Times New Roman" w:hAnsi="Times New Roman" w:cs="Times New Roman"/>
+          <w:sz w:val="24"/>
+          <w:szCs w:val="24"/>
+        </w:rPr>
+        <w:t xml:space="preserve"> formatu. Kitos funkcijos: </w:t>
       </w:r>
     </w:p>
     <w:p>
@@ -1731,7 +2039,25 @@
           <w:sz w:val="24"/>
           <w:szCs w:val="24"/>
         </w:rPr>
-        <w:t>Artimiausią kino teatrą pagal buvimo vieta arba pagal įvestą adresą (bus naudojamas Google Maps)</w:t>
+        <w:t xml:space="preserve">Artimiausią kino teatrą pagal buvimo vieta arba pagal įvestą adresą (bus naudojamas Google </w:t>
+      </w:r>
+      <w:proofErr w:type="spellStart"/>
+      <w:r>
+        <w:rPr>
+          <w:rFonts w:ascii="Times New Roman" w:eastAsia="Times New Roman" w:hAnsi="Times New Roman" w:cs="Times New Roman"/>
+          <w:sz w:val="24"/>
+          <w:szCs w:val="24"/>
+        </w:rPr>
+        <w:t>Maps</w:t>
+      </w:r>
+      <w:proofErr w:type="spellEnd"/>
+      <w:r>
+        <w:rPr>
+          <w:rFonts w:ascii="Times New Roman" w:eastAsia="Times New Roman" w:hAnsi="Times New Roman" w:cs="Times New Roman"/>
+          <w:sz w:val="24"/>
+          <w:szCs w:val="24"/>
+        </w:rPr>
+        <w:t>)</w:t>
       </w:r>
     </w:p>
     <w:p>
@@ -1867,7 +2193,43 @@
           <w:sz w:val="24"/>
           <w:szCs w:val="24"/>
         </w:rPr>
-        <w:t>Dalyvauti šiuo metu aktyviuose balsavimuose, peržiūrėti senesnius balsavimus, matyti balsų skirtumus jei balsavimas pasi</w:t>
+        <w:t xml:space="preserve">Dalyvauti šiuo metu aktyviuose </w:t>
+      </w:r>
+      <w:proofErr w:type="spellStart"/>
+      <w:r>
+        <w:rPr>
+          <w:rFonts w:ascii="Times New Roman" w:eastAsia="Times New Roman" w:hAnsi="Times New Roman" w:cs="Times New Roman"/>
+          <w:sz w:val="24"/>
+          <w:szCs w:val="24"/>
+        </w:rPr>
+        <w:t>balsavimuose</w:t>
+      </w:r>
+      <w:proofErr w:type="spellEnd"/>
+      <w:r>
+        <w:rPr>
+          <w:rFonts w:ascii="Times New Roman" w:eastAsia="Times New Roman" w:hAnsi="Times New Roman" w:cs="Times New Roman"/>
+          <w:sz w:val="24"/>
+          <w:szCs w:val="24"/>
+        </w:rPr>
+        <w:t xml:space="preserve">, peržiūrėti senesnius </w:t>
+      </w:r>
+      <w:proofErr w:type="spellStart"/>
+      <w:r>
+        <w:rPr>
+          <w:rFonts w:ascii="Times New Roman" w:eastAsia="Times New Roman" w:hAnsi="Times New Roman" w:cs="Times New Roman"/>
+          <w:sz w:val="24"/>
+          <w:szCs w:val="24"/>
+        </w:rPr>
+        <w:t>balsavimus</w:t>
+      </w:r>
+      <w:proofErr w:type="spellEnd"/>
+      <w:r>
+        <w:rPr>
+          <w:rFonts w:ascii="Times New Roman" w:eastAsia="Times New Roman" w:hAnsi="Times New Roman" w:cs="Times New Roman"/>
+          <w:sz w:val="24"/>
+          <w:szCs w:val="24"/>
+        </w:rPr>
+        <w:t>, matyti balsų skirtumus jei balsavimas pasi</w:t>
       </w:r>
       <w:r>
         <w:rPr>
@@ -2671,7 +3033,61 @@
           <w:sz w:val="24"/>
           <w:szCs w:val="24"/>
         </w:rPr>
-        <w:t>Filmo anonsai ( video medžiaga bus talpinama išorinėse informacinėse sistemose, tokiose kaip Youtube, Facebook, Vimeo ir panašiai).</w:t>
+        <w:t xml:space="preserve">Filmo anonsai ( </w:t>
+      </w:r>
+      <w:proofErr w:type="spellStart"/>
+      <w:r>
+        <w:rPr>
+          <w:rFonts w:ascii="Times New Roman" w:eastAsia="Times New Roman" w:hAnsi="Times New Roman" w:cs="Times New Roman"/>
+          <w:sz w:val="24"/>
+          <w:szCs w:val="24"/>
+        </w:rPr>
+        <w:t>video</w:t>
+      </w:r>
+      <w:proofErr w:type="spellEnd"/>
+      <w:r>
+        <w:rPr>
+          <w:rFonts w:ascii="Times New Roman" w:eastAsia="Times New Roman" w:hAnsi="Times New Roman" w:cs="Times New Roman"/>
+          <w:sz w:val="24"/>
+          <w:szCs w:val="24"/>
+        </w:rPr>
+        <w:t xml:space="preserve"> medžiaga bus talpinama išorinėse informacinėse sistemose, tokiose kaip </w:t>
+      </w:r>
+      <w:proofErr w:type="spellStart"/>
+      <w:r>
+        <w:rPr>
+          <w:rFonts w:ascii="Times New Roman" w:eastAsia="Times New Roman" w:hAnsi="Times New Roman" w:cs="Times New Roman"/>
+          <w:sz w:val="24"/>
+          <w:szCs w:val="24"/>
+        </w:rPr>
+        <w:t>Youtube</w:t>
+      </w:r>
+      <w:proofErr w:type="spellEnd"/>
+      <w:r>
+        <w:rPr>
+          <w:rFonts w:ascii="Times New Roman" w:eastAsia="Times New Roman" w:hAnsi="Times New Roman" w:cs="Times New Roman"/>
+          <w:sz w:val="24"/>
+          <w:szCs w:val="24"/>
+        </w:rPr>
+        <w:t xml:space="preserve">, Facebook, </w:t>
+      </w:r>
+      <w:proofErr w:type="spellStart"/>
+      <w:r>
+        <w:rPr>
+          <w:rFonts w:ascii="Times New Roman" w:eastAsia="Times New Roman" w:hAnsi="Times New Roman" w:cs="Times New Roman"/>
+          <w:sz w:val="24"/>
+          <w:szCs w:val="24"/>
+        </w:rPr>
+        <w:t>Vimeo</w:t>
+      </w:r>
+      <w:proofErr w:type="spellEnd"/>
+      <w:r>
+        <w:rPr>
+          <w:rFonts w:ascii="Times New Roman" w:eastAsia="Times New Roman" w:hAnsi="Times New Roman" w:cs="Times New Roman"/>
+          <w:sz w:val="24"/>
+          <w:szCs w:val="24"/>
+        </w:rPr>
+        <w:t xml:space="preserve"> ir panašiai).</w:t>
       </w:r>
     </w:p>
     <w:p>
@@ -3065,8 +3481,18 @@
           <w:sz w:val="24"/>
           <w:szCs w:val="24"/>
         </w:rPr>
-        <w:t>Sukurti balsavimus</w:t>
-      </w:r>
+        <w:t xml:space="preserve">Sukurti </w:t>
+      </w:r>
+      <w:proofErr w:type="spellStart"/>
+      <w:r>
+        <w:rPr>
+          <w:rFonts w:ascii="Times New Roman" w:eastAsia="Times New Roman" w:hAnsi="Times New Roman" w:cs="Times New Roman"/>
+          <w:sz w:val="24"/>
+          <w:szCs w:val="24"/>
+        </w:rPr>
+        <w:t>balsavimus</w:t>
+      </w:r>
+      <w:proofErr w:type="spellEnd"/>
     </w:p>
     <w:p>
       <w:pPr>
@@ -3093,8 +3519,18 @@
           <w:sz w:val="24"/>
           <w:szCs w:val="24"/>
         </w:rPr>
-        <w:t>Atšaukti/pašalinti balsavimus</w:t>
-      </w:r>
+        <w:t xml:space="preserve">Atšaukti/pašalinti </w:t>
+      </w:r>
+      <w:proofErr w:type="spellStart"/>
+      <w:r>
+        <w:rPr>
+          <w:rFonts w:ascii="Times New Roman" w:eastAsia="Times New Roman" w:hAnsi="Times New Roman" w:cs="Times New Roman"/>
+          <w:sz w:val="24"/>
+          <w:szCs w:val="24"/>
+        </w:rPr>
+        <w:t>balsavimus</w:t>
+      </w:r>
+      <w:proofErr w:type="spellEnd"/>
     </w:p>
     <w:p>
       <w:pPr>
@@ -5156,7 +5592,25 @@
           <w:sz w:val="24"/>
           <w:szCs w:val="24"/>
         </w:rPr>
-        <w:t xml:space="preserve">chijos bei panaudojimo atvejų diagramomis. Funkcijų hierarchijos diagramoje išskirtos 4 posistemės (t.y., vartotojo, kino teatro, kino studijos bei </w:t>
+        <w:t>chijos bei panaudojimo atvejų diagramomis. Funkcijų hierarchijos diagramoje išskirtos 4 posistemės (</w:t>
+      </w:r>
+      <w:proofErr w:type="spellStart"/>
+      <w:r>
+        <w:rPr>
+          <w:rFonts w:ascii="Times New Roman" w:hAnsi="Times New Roman" w:cs="Times New Roman"/>
+          <w:sz w:val="24"/>
+          <w:szCs w:val="24"/>
+        </w:rPr>
+        <w:t>t.y</w:t>
+      </w:r>
+      <w:proofErr w:type="spellEnd"/>
+      <w:r>
+        <w:rPr>
+          <w:rFonts w:ascii="Times New Roman" w:hAnsi="Times New Roman" w:cs="Times New Roman"/>
+          <w:sz w:val="24"/>
+          <w:szCs w:val="24"/>
+        </w:rPr>
+        <w:t xml:space="preserve">., vartotojo, kino teatro, kino studijos bei </w:t>
       </w:r>
       <w:r>
         <w:rPr>
@@ -5261,7 +5715,25 @@
           <w:sz w:val="24"/>
           <w:szCs w:val="24"/>
         </w:rPr>
-        <w:t xml:space="preserve">Mantas Zambacevičius – </w:t>
+        <w:t xml:space="preserve">Mantas </w:t>
+      </w:r>
+      <w:proofErr w:type="spellStart"/>
+      <w:r>
+        <w:rPr>
+          <w:rFonts w:ascii="Times New Roman" w:hAnsi="Times New Roman" w:cs="Times New Roman"/>
+          <w:sz w:val="24"/>
+          <w:szCs w:val="24"/>
+        </w:rPr>
+        <w:t>Zambacevičius</w:t>
+      </w:r>
+      <w:proofErr w:type="spellEnd"/>
+      <w:r>
+        <w:rPr>
+          <w:rFonts w:ascii="Times New Roman" w:hAnsi="Times New Roman" w:cs="Times New Roman"/>
+          <w:sz w:val="24"/>
+          <w:szCs w:val="24"/>
+        </w:rPr>
+        <w:t xml:space="preserve"> – </w:t>
       </w:r>
       <w:r>
         <w:rPr>
@@ -10496,7 +10968,27 @@
           <w:sz w:val="28"/>
           <w:szCs w:val="28"/>
         </w:rPr>
-        <w:t xml:space="preserve"> (Mantas Zambacevičius)</w:t>
+        <w:t xml:space="preserve"> (Mantas </w:t>
+      </w:r>
+      <w:proofErr w:type="spellStart"/>
+      <w:r>
+        <w:rPr>
+          <w:rFonts w:ascii="Times New Roman" w:hAnsi="Times New Roman" w:cs="Times New Roman"/>
+          <w:b/>
+          <w:sz w:val="28"/>
+          <w:szCs w:val="28"/>
+        </w:rPr>
+        <w:t>Zambacevičius</w:t>
+      </w:r>
+      <w:proofErr w:type="spellEnd"/>
+      <w:r>
+        <w:rPr>
+          <w:rFonts w:ascii="Times New Roman" w:hAnsi="Times New Roman" w:cs="Times New Roman"/>
+          <w:b/>
+          <w:sz w:val="28"/>
+          <w:szCs w:val="28"/>
+        </w:rPr>
+        <w:t>)</w:t>
       </w:r>
       <w:r>
         <w:rPr>
@@ -15116,7 +15608,25 @@
           <w:sz w:val="20"/>
           <w:szCs w:val="24"/>
         </w:rPr>
-        <w:t>18 lentelė. PA „Dalyvavimas balsavimuose“</w:t>
+        <w:t xml:space="preserve">18 lentelė. PA „Dalyvavimas </w:t>
+      </w:r>
+      <w:proofErr w:type="spellStart"/>
+      <w:r>
+        <w:rPr>
+          <w:rFonts w:ascii="Times New Roman" w:hAnsi="Times New Roman" w:cs="Times New Roman"/>
+          <w:sz w:val="20"/>
+          <w:szCs w:val="24"/>
+        </w:rPr>
+        <w:t>balsavimuose</w:t>
+      </w:r>
+      <w:proofErr w:type="spellEnd"/>
+      <w:r>
+        <w:rPr>
+          <w:rFonts w:ascii="Times New Roman" w:hAnsi="Times New Roman" w:cs="Times New Roman"/>
+          <w:sz w:val="20"/>
+          <w:szCs w:val="24"/>
+        </w:rPr>
+        <w:t>“</w:t>
       </w:r>
     </w:p>
     <w:tbl>
@@ -15155,7 +15665,23 @@
                 <w:rFonts w:ascii="Times New Roman" w:hAnsi="Times New Roman" w:cs="Times New Roman"/>
                 <w:lang w:val="lt-LT"/>
               </w:rPr>
-              <w:t>„Dalyvavimas balsavimuose“</w:t>
+              <w:t xml:space="preserve">„Dalyvavimas </w:t>
+            </w:r>
+            <w:proofErr w:type="spellStart"/>
+            <w:r>
+              <w:rPr>
+                <w:rFonts w:ascii="Times New Roman" w:hAnsi="Times New Roman" w:cs="Times New Roman"/>
+                <w:lang w:val="lt-LT"/>
+              </w:rPr>
+              <w:t>balsavimuose</w:t>
+            </w:r>
+            <w:proofErr w:type="spellEnd"/>
+            <w:r>
+              <w:rPr>
+                <w:rFonts w:ascii="Times New Roman" w:hAnsi="Times New Roman" w:cs="Times New Roman"/>
+                <w:lang w:val="lt-LT"/>
+              </w:rPr>
+              <w:t>“</w:t>
             </w:r>
           </w:p>
         </w:tc>
@@ -16687,7 +17213,25 @@
           <w:sz w:val="24"/>
           <w:szCs w:val="24"/>
         </w:rPr>
-        <w:t xml:space="preserve">Mantas Zambacevičius – </w:t>
+        <w:t xml:space="preserve">Mantas </w:t>
+      </w:r>
+      <w:proofErr w:type="spellStart"/>
+      <w:r>
+        <w:rPr>
+          <w:rFonts w:ascii="Times New Roman" w:hAnsi="Times New Roman" w:cs="Times New Roman"/>
+          <w:sz w:val="24"/>
+          <w:szCs w:val="24"/>
+        </w:rPr>
+        <w:t>Zambacevičius</w:t>
+      </w:r>
+      <w:proofErr w:type="spellEnd"/>
+      <w:r>
+        <w:rPr>
+          <w:rFonts w:ascii="Times New Roman" w:hAnsi="Times New Roman" w:cs="Times New Roman"/>
+          <w:sz w:val="24"/>
+          <w:szCs w:val="24"/>
+        </w:rPr>
+        <w:t xml:space="preserve"> – </w:t>
       </w:r>
       <w:r>
         <w:rPr>
@@ -17118,7 +17662,23 @@
           <w:rFonts w:ascii="Times New Roman" w:hAnsi="Times New Roman" w:cs="Times New Roman"/>
           <w:b/>
         </w:rPr>
-        <w:t xml:space="preserve"> (Mantas Zambacevičius)</w:t>
+        <w:t xml:space="preserve"> (Mantas </w:t>
+      </w:r>
+      <w:proofErr w:type="spellStart"/>
+      <w:r>
+        <w:rPr>
+          <w:rFonts w:ascii="Times New Roman" w:hAnsi="Times New Roman" w:cs="Times New Roman"/>
+          <w:b/>
+        </w:rPr>
+        <w:t>Zambacevičius</w:t>
+      </w:r>
+      <w:proofErr w:type="spellEnd"/>
+      <w:r>
+        <w:rPr>
+          <w:rFonts w:ascii="Times New Roman" w:hAnsi="Times New Roman" w:cs="Times New Roman"/>
+          <w:b/>
+        </w:rPr>
+        <w:t>)</w:t>
       </w:r>
     </w:p>
     <w:p>
@@ -17404,10 +17964,10 @@
             <v:path o:extrusionok="f" gradientshapeok="t" o:connecttype="rect"/>
             <o:lock v:ext="edit" aspectratio="t"/>
           </v:shapetype>
-          <v:shape id="_x0000_i1025" type="#_x0000_t75" style="width:467.3pt;height:127.7pt" o:ole="">
+          <v:shape id="_x0000_i1025" type="#_x0000_t75" style="width:466.95pt;height:127.9pt" o:ole="">
             <v:imagedata r:id="rId14" o:title=""/>
           </v:shape>
-          <o:OLEObject Type="Embed" ProgID="Visio.Drawing.15" ShapeID="_x0000_i1025" DrawAspect="Content" ObjectID="_1541265899" r:id="rId15"/>
+          <o:OLEObject Type="Embed" ProgID="Visio.Drawing.15" ShapeID="_x0000_i1025" DrawAspect="Content" ObjectID="_1541324385" r:id="rId15"/>
         </w:object>
       </w:r>
     </w:p>
@@ -18358,10 +18918,10 @@
           <w:rFonts w:ascii="Times New Roman" w:hAnsi="Times New Roman" w:cs="Times New Roman"/>
         </w:rPr>
         <w:object w:dxaOrig="9262" w:dyaOrig="6917">
-          <v:shape id="_x0000_i1026" type="#_x0000_t75" style="width:410.25pt;height:307.7pt" o:ole="">
+          <v:shape id="_x0000_i1026" type="#_x0000_t75" style="width:410.5pt;height:307.9pt" o:ole="">
             <v:imagedata r:id="rId24" o:title=""/>
           </v:shape>
-          <o:OLEObject Type="Embed" ProgID="Visio.Drawing.15" ShapeID="_x0000_i1026" DrawAspect="Content" ObjectID="_1541265900" r:id="rId25"/>
+          <o:OLEObject Type="Embed" ProgID="Visio.Drawing.15" ShapeID="_x0000_i1026" DrawAspect="Content" ObjectID="_1541324386" r:id="rId25"/>
         </w:object>
       </w:r>
     </w:p>
@@ -18436,10 +18996,10 @@
           <w:rFonts w:ascii="Times New Roman" w:hAnsi="Times New Roman" w:cs="Times New Roman"/>
         </w:rPr>
         <w:object w:dxaOrig="9909" w:dyaOrig="6917">
-          <v:shape id="_x0000_i1027" type="#_x0000_t75" style="width:410.95pt;height:285.95pt" o:ole="">
+          <v:shape id="_x0000_i1027" type="#_x0000_t75" style="width:410.5pt;height:285.85pt" o:ole="">
             <v:imagedata r:id="rId26" o:title=""/>
           </v:shape>
-          <o:OLEObject Type="Embed" ProgID="Visio.Drawing.15" ShapeID="_x0000_i1027" DrawAspect="Content" ObjectID="_1541265901" r:id="rId27"/>
+          <o:OLEObject Type="Embed" ProgID="Visio.Drawing.15" ShapeID="_x0000_i1027" DrawAspect="Content" ObjectID="_1541324387" r:id="rId27"/>
         </w:object>
       </w:r>
     </w:p>
@@ -18529,10 +19089,10 @@
           <w:rFonts w:ascii="Times New Roman" w:hAnsi="Times New Roman" w:cs="Times New Roman"/>
         </w:rPr>
         <w:object w:dxaOrig="15514" w:dyaOrig="11427">
-          <v:shape id="_x0000_i1028" type="#_x0000_t75" style="width:400.75pt;height:295.45pt" o:ole="">
+          <v:shape id="_x0000_i1028" type="#_x0000_t75" style="width:400.85pt;height:295.5pt" o:ole="">
             <v:imagedata r:id="rId28" o:title=""/>
           </v:shape>
-          <o:OLEObject Type="Embed" ProgID="Visio.Drawing.15" ShapeID="_x0000_i1028" DrawAspect="Content" ObjectID="_1541265902" r:id="rId29"/>
+          <o:OLEObject Type="Embed" ProgID="Visio.Drawing.15" ShapeID="_x0000_i1028" DrawAspect="Content" ObjectID="_1541324388" r:id="rId29"/>
         </w:object>
       </w:r>
     </w:p>
@@ -18605,10 +19165,10 @@
           <w:rFonts w:ascii="Times New Roman" w:hAnsi="Times New Roman" w:cs="Times New Roman"/>
         </w:rPr>
         <w:object w:dxaOrig="12367" w:dyaOrig="8252">
-          <v:shape id="_x0000_i1029" type="#_x0000_t75" style="width:418.4pt;height:280.55pt" o:ole="">
+          <v:shape id="_x0000_i1029" type="#_x0000_t75" style="width:418.55pt;height:280.5pt" o:ole="">
             <v:imagedata r:id="rId30" o:title=""/>
           </v:shape>
-          <o:OLEObject Type="Embed" ProgID="Visio.Drawing.15" ShapeID="_x0000_i1029" DrawAspect="Content" ObjectID="_1541265903" r:id="rId31"/>
+          <o:OLEObject Type="Embed" ProgID="Visio.Drawing.15" ShapeID="_x0000_i1029" DrawAspect="Content" ObjectID="_1541324389" r:id="rId31"/>
         </w:object>
       </w:r>
     </w:p>
@@ -18700,10 +19260,10 @@
       </w:pPr>
       <w:r>
         <w:object w:dxaOrig="20187" w:dyaOrig="6988">
-          <v:shape id="_x0000_i1030" type="#_x0000_t75" style="width:467.3pt;height:162.35pt" o:ole="">
+          <v:shape id="_x0000_i1030" type="#_x0000_t75" style="width:467.45pt;height:162.25pt" o:ole="">
             <v:imagedata r:id="rId32" o:title=""/>
           </v:shape>
-          <o:OLEObject Type="Embed" ProgID="Visio.Drawing.15" ShapeID="_x0000_i1030" DrawAspect="Content" ObjectID="_1541265904" r:id="rId33"/>
+          <o:OLEObject Type="Embed" ProgID="Visio.Drawing.15" ShapeID="_x0000_i1030" DrawAspect="Content" ObjectID="_1541324390" r:id="rId33"/>
         </w:object>
       </w:r>
     </w:p>
@@ -18759,10 +19319,10 @@
       </w:pPr>
       <w:r>
         <w:object w:dxaOrig="16100" w:dyaOrig="7002">
-          <v:shape id="_x0000_i1031" type="#_x0000_t75" style="width:468pt;height:203.75pt" o:ole="">
+          <v:shape id="_x0000_i1031" type="#_x0000_t75" style="width:467.45pt;height:203.65pt" o:ole="">
             <v:imagedata r:id="rId34" o:title=""/>
           </v:shape>
-          <o:OLEObject Type="Embed" ProgID="Visio.Drawing.15" ShapeID="_x0000_i1031" DrawAspect="Content" ObjectID="_1541265905" r:id="rId35"/>
+          <o:OLEObject Type="Embed" ProgID="Visio.Drawing.15" ShapeID="_x0000_i1031" DrawAspect="Content" ObjectID="_1541324391" r:id="rId35"/>
         </w:object>
       </w:r>
     </w:p>
@@ -18811,10 +19371,10 @@
       </w:pPr>
       <w:r>
         <w:object w:dxaOrig="16015" w:dyaOrig="7002">
-          <v:shape id="_x0000_i1032" type="#_x0000_t75" style="width:467.3pt;height:205.8pt" o:ole="">
+          <v:shape id="_x0000_i1032" type="#_x0000_t75" style="width:467.45pt;height:205.8pt" o:ole="">
             <v:imagedata r:id="rId36" o:title=""/>
           </v:shape>
-          <o:OLEObject Type="Embed" ProgID="Visio.Drawing.15" ShapeID="_x0000_i1032" DrawAspect="Content" ObjectID="_1541265906" r:id="rId37"/>
+          <o:OLEObject Type="Embed" ProgID="Visio.Drawing.15" ShapeID="_x0000_i1032" DrawAspect="Content" ObjectID="_1541324392" r:id="rId37"/>
         </w:object>
       </w:r>
     </w:p>
@@ -18870,10 +19430,10 @@
       </w:pPr>
       <w:r>
         <w:object w:dxaOrig="20340" w:dyaOrig="6917">
-          <v:shape id="_x0000_i1033" type="#_x0000_t75" style="width:468pt;height:158.95pt" o:ole="">
+          <v:shape id="_x0000_i1033" type="#_x0000_t75" style="width:468pt;height:159.05pt" o:ole="">
             <v:imagedata r:id="rId38" o:title=""/>
           </v:shape>
-          <o:OLEObject Type="Embed" ProgID="Visio.Drawing.15" ShapeID="_x0000_i1033" DrawAspect="Content" ObjectID="_1541265907" r:id="rId39"/>
+          <o:OLEObject Type="Embed" ProgID="Visio.Drawing.15" ShapeID="_x0000_i1033" DrawAspect="Content" ObjectID="_1541324393" r:id="rId39"/>
         </w:object>
       </w:r>
     </w:p>
@@ -18930,10 +19490,10 @@
       </w:pPr>
       <w:r>
         <w:object w:dxaOrig="16961" w:dyaOrig="6945">
-          <v:shape id="_x0000_i1034" type="#_x0000_t75" style="width:467.3pt;height:192.25pt" o:ole="">
+          <v:shape id="_x0000_i1034" type="#_x0000_t75" style="width:467.45pt;height:192.35pt" o:ole="">
             <v:imagedata r:id="rId40" o:title=""/>
           </v:shape>
-          <o:OLEObject Type="Embed" ProgID="Visio.Drawing.15" ShapeID="_x0000_i1034" DrawAspect="Content" ObjectID="_1541265908" r:id="rId41"/>
+          <o:OLEObject Type="Embed" ProgID="Visio.Drawing.15" ShapeID="_x0000_i1034" DrawAspect="Content" ObjectID="_1541324394" r:id="rId41"/>
         </w:object>
       </w:r>
     </w:p>
@@ -19780,10 +20340,10 @@
     <w:p>
       <w:r>
         <w:object w:dxaOrig="16337" w:dyaOrig="10073">
-          <v:shape id="_x0000_i1035" type="#_x0000_t75" style="width:467.3pt;height:4in" o:ole="">
+          <v:shape id="_x0000_i1035" type="#_x0000_t75" style="width:467.45pt;height:4in" o:ole="">
             <v:imagedata r:id="rId43" o:title=""/>
           </v:shape>
-          <o:OLEObject Type="Embed" ProgID="Visio.Drawing.15" ShapeID="_x0000_i1035" DrawAspect="Content" ObjectID="_1541265909" r:id="rId44"/>
+          <o:OLEObject Type="Embed" ProgID="Visio.Drawing.15" ShapeID="_x0000_i1035" DrawAspect="Content" ObjectID="_1541324395" r:id="rId44"/>
         </w:object>
       </w:r>
     </w:p>
@@ -19980,10 +20540,10 @@
       </w:pPr>
       <w:r>
         <w:object w:dxaOrig="10265" w:dyaOrig="11753">
-          <v:shape id="_x0000_i1036" type="#_x0000_t75" style="width:467.3pt;height:535.25pt" o:ole="">
+          <v:shape id="_x0000_i1036" type="#_x0000_t75" style="width:466.95pt;height:535.15pt" o:ole="">
             <v:imagedata r:id="rId47" o:title=""/>
           </v:shape>
-          <o:OLEObject Type="Embed" ProgID="Visio.Drawing.15" ShapeID="_x0000_i1036" DrawAspect="Content" ObjectID="_1541265910" r:id="rId48"/>
+          <o:OLEObject Type="Embed" ProgID="Visio.Drawing.15" ShapeID="_x0000_i1036" DrawAspect="Content" ObjectID="_1541324396" r:id="rId48"/>
         </w:object>
       </w:r>
     </w:p>
@@ -20024,10 +20584,10 @@
       </w:pPr>
       <w:r>
         <w:object w:dxaOrig="12108" w:dyaOrig="14135">
-          <v:shape id="_x0000_i1037" type="#_x0000_t75" style="width:468pt;height:546.1pt" o:ole="">
+          <v:shape id="_x0000_i1037" type="#_x0000_t75" style="width:468pt;height:546.45pt" o:ole="">
             <v:imagedata r:id="rId49" o:title=""/>
           </v:shape>
-          <o:OLEObject Type="Embed" ProgID="Visio.Drawing.15" ShapeID="_x0000_i1037" DrawAspect="Content" ObjectID="_1541265911" r:id="rId50"/>
+          <o:OLEObject Type="Embed" ProgID="Visio.Drawing.15" ShapeID="_x0000_i1037" DrawAspect="Content" ObjectID="_1541324397" r:id="rId50"/>
         </w:object>
       </w:r>
     </w:p>
@@ -20117,10 +20677,10 @@
       </w:pPr>
       <w:r>
         <w:object w:dxaOrig="6841" w:dyaOrig="4681">
-          <v:shape id="_x0000_i1038" type="#_x0000_t75" style="width:342.35pt;height:233.65pt" o:ole="">
+          <v:shape id="_x0000_i1038" type="#_x0000_t75" style="width:342.25pt;height:233.75pt" o:ole="">
             <v:imagedata r:id="rId51" o:title=""/>
           </v:shape>
-          <o:OLEObject Type="Embed" ProgID="Visio.Drawing.15" ShapeID="_x0000_i1038" DrawAspect="Content" ObjectID="_1541265912" r:id="rId52"/>
+          <o:OLEObject Type="Embed" ProgID="Visio.Drawing.15" ShapeID="_x0000_i1038" DrawAspect="Content" ObjectID="_1541324398" r:id="rId52"/>
         </w:object>
       </w:r>
     </w:p>
@@ -20152,11 +20712,11 @@
         <w:jc w:val="center"/>
       </w:pPr>
       <w:r>
-        <w:object w:dxaOrig="17078" w:dyaOrig="2071">
-          <v:shape id="_x0000_i1045" type="#_x0000_t75" style="width:468pt;height:57.05pt" o:ole="">
+        <w:object w:dxaOrig="17078" w:dyaOrig="2115">
+          <v:shape id="_x0000_i1045" type="#_x0000_t75" style="width:468pt;height:58.05pt" o:ole="">
             <v:imagedata r:id="rId53" o:title=""/>
           </v:shape>
-          <o:OLEObject Type="Embed" ProgID="Visio.Drawing.15" ShapeID="_x0000_i1045" DrawAspect="Content" ObjectID="_1541265913" r:id="rId54"/>
+          <o:OLEObject Type="Embed" ProgID="Visio.Drawing.15" ShapeID="_x0000_i1045" DrawAspect="Content" ObjectID="_1541324399" r:id="rId54"/>
         </w:object>
       </w:r>
       <w:bookmarkStart w:id="42" w:name="_GoBack"/>
@@ -20199,10 +20759,10 @@
       </w:pPr>
       <w:r>
         <w:object w:dxaOrig="15961" w:dyaOrig="13756">
-          <v:shape id="_x0000_i1042" type="#_x0000_t75" style="width:467.3pt;height:402.8pt" o:ole="">
+          <v:shape id="_x0000_i1042" type="#_x0000_t75" style="width:467.45pt;height:403pt" o:ole="">
             <v:imagedata r:id="rId55" o:title=""/>
           </v:shape>
-          <o:OLEObject Type="Embed" ProgID="Visio.Drawing.15" ShapeID="_x0000_i1042" DrawAspect="Content" ObjectID="_1541265914" r:id="rId56"/>
+          <o:OLEObject Type="Embed" ProgID="Visio.Drawing.15" ShapeID="_x0000_i1042" DrawAspect="Content" ObjectID="_1541324400" r:id="rId56"/>
         </w:object>
       </w:r>
     </w:p>
@@ -20282,7 +20842,7 @@
       <w:rPr>
         <w:noProof/>
       </w:rPr>
-      <w:t>37</w:t>
+      <w:t>34</w:t>
     </w:r>
     <w:r>
       <w:fldChar w:fldCharType="end"/>
@@ -26072,7 +26632,7 @@
 </file>
 
 <file path=customXml/itemProps1.xml><?xml version="1.0" encoding="utf-8"?>
-<ds:datastoreItem xmlns:ds="http://schemas.openxmlformats.org/officeDocument/2006/customXml" ds:itemID="{5F02A88A-C264-4566-8409-4D8CFC0A0FD0}">
+<ds:datastoreItem xmlns:ds="http://schemas.openxmlformats.org/officeDocument/2006/customXml" ds:itemID="{62C79C9D-3CAF-40AE-9D5B-59BF10C4B2FA}">
   <ds:schemaRefs>
     <ds:schemaRef ds:uri="http://schemas.openxmlformats.org/officeDocument/2006/bibliography"/>
   </ds:schemaRefs>

</xml_diff>

<commit_message>
Added movie creator and votes admin tables and seed data
</commit_message>
<xml_diff>
--- a/Dokumentacija/L4/ataskaita(L4).docx
+++ b/Dokumentacija/L4/ataskaita(L4).docx
@@ -1,6 +1,6 @@
 
 <file path=word/document.xml><?xml version="1.0" encoding="utf-8"?>
-<w:document xmlns:wpc="http://schemas.microsoft.com/office/word/2010/wordprocessingCanvas" xmlns:cx="http://schemas.microsoft.com/office/drawing/2014/chartex" xmlns:cx1="http://schemas.microsoft.com/office/drawing/2015/9/8/chartex" xmlns:cx2="http://schemas.microsoft.com/office/drawing/2015/10/21/chartex" xmlns:cx3="http://schemas.microsoft.com/office/drawing/2016/5/9/chartex" xmlns:cx4="http://schemas.microsoft.com/office/drawing/2016/5/10/chartex" xmlns:cx5="http://schemas.microsoft.com/office/drawing/2016/5/11/chartex" xmlns:mc="http://schemas.openxmlformats.org/markup-compatibility/2006" xmlns:o="urn:schemas-microsoft-com:office:office" xmlns:r="http://schemas.openxmlformats.org/officeDocument/2006/relationships" xmlns:m="http://schemas.openxmlformats.org/officeDocument/2006/math" xmlns:v="urn:schemas-microsoft-com:vml" xmlns:wp14="http://schemas.microsoft.com/office/word/2010/wordprocessingDrawing" xmlns:wp="http://schemas.openxmlformats.org/drawingml/2006/wordprocessingDrawing" xmlns:w10="urn:schemas-microsoft-com:office:word" xmlns:w="http://schemas.openxmlformats.org/wordprocessingml/2006/main" xmlns:w14="http://schemas.microsoft.com/office/word/2010/wordml" xmlns:w15="http://schemas.microsoft.com/office/word/2012/wordml" xmlns:w16se="http://schemas.microsoft.com/office/word/2015/wordml/symex" xmlns:wpg="http://schemas.microsoft.com/office/word/2010/wordprocessingGroup" xmlns:wpi="http://schemas.microsoft.com/office/word/2010/wordprocessingInk" xmlns:wne="http://schemas.microsoft.com/office/word/2006/wordml" xmlns:wps="http://schemas.microsoft.com/office/word/2010/wordprocessingShape" mc:Ignorable="w14 w15 w16se wp14">
+<w:document xmlns:wpc="http://schemas.microsoft.com/office/word/2010/wordprocessingCanvas" xmlns:cx="http://schemas.microsoft.com/office/drawing/2014/chartex" xmlns:cx1="http://schemas.microsoft.com/office/drawing/2015/9/8/chartex" xmlns:cx2="http://schemas.microsoft.com/office/drawing/2015/10/21/chartex" xmlns:mc="http://schemas.openxmlformats.org/markup-compatibility/2006" xmlns:o="urn:schemas-microsoft-com:office:office" xmlns:r="http://schemas.openxmlformats.org/officeDocument/2006/relationships" xmlns:m="http://schemas.openxmlformats.org/officeDocument/2006/math" xmlns:v="urn:schemas-microsoft-com:vml" xmlns:wp14="http://schemas.microsoft.com/office/word/2010/wordprocessingDrawing" xmlns:wp="http://schemas.openxmlformats.org/drawingml/2006/wordprocessingDrawing" xmlns:w10="urn:schemas-microsoft-com:office:word" xmlns:w="http://schemas.openxmlformats.org/wordprocessingml/2006/main" xmlns:w14="http://schemas.microsoft.com/office/word/2010/wordml" xmlns:w15="http://schemas.microsoft.com/office/word/2012/wordml" xmlns:w16se="http://schemas.microsoft.com/office/word/2015/wordml/symex" xmlns:wpg="http://schemas.microsoft.com/office/word/2010/wordprocessingGroup" xmlns:wpi="http://schemas.microsoft.com/office/word/2010/wordprocessingInk" xmlns:wne="http://schemas.microsoft.com/office/word/2006/wordml" xmlns:wps="http://schemas.microsoft.com/office/word/2010/wordprocessingShape" mc:Ignorable="w14 w15 w16se wp14">
   <w:background w:color="FFFFFF"/>
   <w:body>
     <w:p>
@@ -17964,10 +17964,10 @@
             <v:path o:extrusionok="f" gradientshapeok="t" o:connecttype="rect"/>
             <o:lock v:ext="edit" aspectratio="t"/>
           </v:shapetype>
-          <v:shape id="_x0000_i1025" type="#_x0000_t75" style="width:467.25pt;height:128.25pt" o:ole="">
+          <v:shape id="_x0000_i1025" type="#_x0000_t75" style="width:467.05pt;height:128.3pt" o:ole="">
             <v:imagedata r:id="rId14" o:title=""/>
           </v:shape>
-          <o:OLEObject Type="Embed" ProgID="Visio.Drawing.15" ShapeID="_x0000_i1025" DrawAspect="Content" ObjectID="_1541332597" r:id="rId15"/>
+          <o:OLEObject Type="Embed" ProgID="Visio.Drawing.15" ShapeID="_x0000_i1025" DrawAspect="Content" ObjectID="_1543402792" r:id="rId15"/>
         </w:object>
       </w:r>
     </w:p>
@@ -18918,10 +18918,10 @@
           <w:rFonts w:ascii="Times New Roman" w:hAnsi="Times New Roman" w:cs="Times New Roman"/>
         </w:rPr>
         <w:object w:dxaOrig="9262" w:dyaOrig="6917">
-          <v:shape id="_x0000_i1026" type="#_x0000_t75" style="width:410.25pt;height:307.5pt" o:ole="">
+          <v:shape id="_x0000_i1026" type="#_x0000_t75" style="width:410.25pt;height:307.55pt" o:ole="">
             <v:imagedata r:id="rId24" o:title=""/>
           </v:shape>
-          <o:OLEObject Type="Embed" ProgID="Visio.Drawing.15" ShapeID="_x0000_i1026" DrawAspect="Content" ObjectID="_1541332598" r:id="rId25"/>
+          <o:OLEObject Type="Embed" ProgID="Visio.Drawing.15" ShapeID="_x0000_i1026" DrawAspect="Content" ObjectID="_1543402793" r:id="rId25"/>
         </w:object>
       </w:r>
     </w:p>
@@ -18996,10 +18996,10 @@
           <w:rFonts w:ascii="Times New Roman" w:hAnsi="Times New Roman" w:cs="Times New Roman"/>
         </w:rPr>
         <w:object w:dxaOrig="9909" w:dyaOrig="6917">
-          <v:shape id="_x0000_i1027" type="#_x0000_t75" style="width:411pt;height:285.75pt" o:ole="">
+          <v:shape id="_x0000_i1027" type="#_x0000_t75" style="width:411.2pt;height:285.6pt" o:ole="">
             <v:imagedata r:id="rId26" o:title=""/>
           </v:shape>
-          <o:OLEObject Type="Embed" ProgID="Visio.Drawing.15" ShapeID="_x0000_i1027" DrawAspect="Content" ObjectID="_1541332599" r:id="rId27"/>
+          <o:OLEObject Type="Embed" ProgID="Visio.Drawing.15" ShapeID="_x0000_i1027" DrawAspect="Content" ObjectID="_1543402794" r:id="rId27"/>
         </w:object>
       </w:r>
     </w:p>
@@ -19018,7 +19018,6 @@
           <w:rFonts w:ascii="Times New Roman" w:hAnsi="Times New Roman" w:cs="Times New Roman"/>
           <w:sz w:val="20"/>
         </w:rPr>
-        <w:lastRenderedPageBreak/>
         <w:t>17</w:t>
       </w:r>
       <w:r>
@@ -19089,10 +19088,10 @@
           <w:rFonts w:ascii="Times New Roman" w:hAnsi="Times New Roman" w:cs="Times New Roman"/>
         </w:rPr>
         <w:object w:dxaOrig="15514" w:dyaOrig="11427">
-          <v:shape id="_x0000_i1028" type="#_x0000_t75" style="width:401.25pt;height:295.5pt" o:ole="">
+          <v:shape id="_x0000_i1028" type="#_x0000_t75" style="width:401.05pt;height:295.5pt" o:ole="">
             <v:imagedata r:id="rId28" o:title=""/>
           </v:shape>
-          <o:OLEObject Type="Embed" ProgID="Visio.Drawing.15" ShapeID="_x0000_i1028" DrawAspect="Content" ObjectID="_1541332600" r:id="rId29"/>
+          <o:OLEObject Type="Embed" ProgID="Visio.Drawing.15" ShapeID="_x0000_i1028" DrawAspect="Content" ObjectID="_1543402795" r:id="rId29"/>
         </w:object>
       </w:r>
     </w:p>
@@ -19165,10 +19164,10 @@
           <w:rFonts w:ascii="Times New Roman" w:hAnsi="Times New Roman" w:cs="Times New Roman"/>
         </w:rPr>
         <w:object w:dxaOrig="12367" w:dyaOrig="8252">
-          <v:shape id="_x0000_i1029" type="#_x0000_t75" style="width:418.5pt;height:280.5pt" o:ole="">
+          <v:shape id="_x0000_i1029" type="#_x0000_t75" style="width:418.7pt;height:280.5pt" o:ole="">
             <v:imagedata r:id="rId30" o:title=""/>
           </v:shape>
-          <o:OLEObject Type="Embed" ProgID="Visio.Drawing.15" ShapeID="_x0000_i1029" DrawAspect="Content" ObjectID="_1541332601" r:id="rId31"/>
+          <o:OLEObject Type="Embed" ProgID="Visio.Drawing.15" ShapeID="_x0000_i1029" DrawAspect="Content" ObjectID="_1543402796" r:id="rId31"/>
         </w:object>
       </w:r>
     </w:p>
@@ -19187,7 +19186,6 @@
           <w:rFonts w:ascii="Times New Roman" w:hAnsi="Times New Roman" w:cs="Times New Roman"/>
           <w:sz w:val="20"/>
         </w:rPr>
-        <w:lastRenderedPageBreak/>
         <w:t>19</w:t>
       </w:r>
       <w:r>
@@ -19260,10 +19258,10 @@
       </w:pPr>
       <w:r>
         <w:object w:dxaOrig="20187" w:dyaOrig="6988">
-          <v:shape id="_x0000_i1030" type="#_x0000_t75" style="width:467.25pt;height:162pt" o:ole="">
+          <v:shape id="_x0000_i1030" type="#_x0000_t75" style="width:467.3pt;height:162.1pt" o:ole="">
             <v:imagedata r:id="rId32" o:title=""/>
           </v:shape>
-          <o:OLEObject Type="Embed" ProgID="Visio.Drawing.15" ShapeID="_x0000_i1030" DrawAspect="Content" ObjectID="_1541332602" r:id="rId33"/>
+          <o:OLEObject Type="Embed" ProgID="Visio.Drawing.15" ShapeID="_x0000_i1030" DrawAspect="Content" ObjectID="_1543402797" r:id="rId33"/>
         </w:object>
       </w:r>
     </w:p>
@@ -19319,10 +19317,10 @@
       </w:pPr>
       <w:r>
         <w:object w:dxaOrig="16100" w:dyaOrig="7002">
-          <v:shape id="_x0000_i1031" type="#_x0000_t75" style="width:468pt;height:204pt" o:ole="">
+          <v:shape id="_x0000_i1031" type="#_x0000_t75" style="width:467.75pt;height:204.15pt" o:ole="">
             <v:imagedata r:id="rId34" o:title=""/>
           </v:shape>
-          <o:OLEObject Type="Embed" ProgID="Visio.Drawing.15" ShapeID="_x0000_i1031" DrawAspect="Content" ObjectID="_1541332603" r:id="rId35"/>
+          <o:OLEObject Type="Embed" ProgID="Visio.Drawing.15" ShapeID="_x0000_i1031" DrawAspect="Content" ObjectID="_1543402798" r:id="rId35"/>
         </w:object>
       </w:r>
     </w:p>
@@ -19371,10 +19369,10 @@
       </w:pPr>
       <w:r>
         <w:object w:dxaOrig="16015" w:dyaOrig="7002">
-          <v:shape id="_x0000_i1032" type="#_x0000_t75" style="width:468pt;height:205.5pt" o:ole="">
+          <v:shape id="_x0000_i1032" type="#_x0000_t75" style="width:467.75pt;height:205.6pt" o:ole="">
             <v:imagedata r:id="rId36" o:title=""/>
           </v:shape>
-          <o:OLEObject Type="Embed" ProgID="Visio.Drawing.15" ShapeID="_x0000_i1032" DrawAspect="Content" ObjectID="_1541332604" r:id="rId37"/>
+          <o:OLEObject Type="Embed" ProgID="Visio.Drawing.15" ShapeID="_x0000_i1032" DrawAspect="Content" ObjectID="_1543402799" r:id="rId37"/>
         </w:object>
       </w:r>
     </w:p>
@@ -19430,10 +19428,10 @@
       </w:pPr>
       <w:r>
         <w:object w:dxaOrig="20340" w:dyaOrig="6917">
-          <v:shape id="_x0000_i1033" type="#_x0000_t75" style="width:468pt;height:159pt" o:ole="">
+          <v:shape id="_x0000_i1033" type="#_x0000_t75" style="width:467.75pt;height:159pt" o:ole="">
             <v:imagedata r:id="rId38" o:title=""/>
           </v:shape>
-          <o:OLEObject Type="Embed" ProgID="Visio.Drawing.15" ShapeID="_x0000_i1033" DrawAspect="Content" ObjectID="_1541332605" r:id="rId39"/>
+          <o:OLEObject Type="Embed" ProgID="Visio.Drawing.15" ShapeID="_x0000_i1033" DrawAspect="Content" ObjectID="_1543402800" r:id="rId39"/>
         </w:object>
       </w:r>
     </w:p>
@@ -19490,10 +19488,10 @@
       </w:pPr>
       <w:r>
         <w:object w:dxaOrig="16961" w:dyaOrig="6945">
-          <v:shape id="_x0000_i1034" type="#_x0000_t75" style="width:467.25pt;height:192.75pt" o:ole="">
+          <v:shape id="_x0000_i1034" type="#_x0000_t75" style="width:467.3pt;height:192.8pt" o:ole="">
             <v:imagedata r:id="rId40" o:title=""/>
           </v:shape>
-          <o:OLEObject Type="Embed" ProgID="Visio.Drawing.15" ShapeID="_x0000_i1034" DrawAspect="Content" ObjectID="_1541332606" r:id="rId41"/>
+          <o:OLEObject Type="Embed" ProgID="Visio.Drawing.15" ShapeID="_x0000_i1034" DrawAspect="Content" ObjectID="_1543402801" r:id="rId41"/>
         </w:object>
       </w:r>
     </w:p>
@@ -19580,10 +19578,10 @@
     <w:p>
       <w:r>
         <w:object w:dxaOrig="23734" w:dyaOrig="12742">
-          <v:shape id="_x0000_i1041" type="#_x0000_t75" style="width:467.25pt;height:251.25pt" o:ole="">
+          <v:shape id="_x0000_i1043" type="#_x0000_t75" style="width:467.5pt;height:251.05pt" o:ole="">
             <v:imagedata r:id="rId42" o:title=""/>
           </v:shape>
-          <o:OLEObject Type="Embed" ProgID="Visio.Drawing.15" ShapeID="_x0000_i1041" DrawAspect="Content" ObjectID="_1541332607" r:id="rId43"/>
+          <o:OLEObject Type="Embed" ProgID="Visio.Drawing.15" ShapeID="_x0000_i1043" DrawAspect="Content" ObjectID="_1543402802" r:id="rId43"/>
         </w:object>
       </w:r>
       <w:bookmarkStart w:id="42" w:name="_GoBack"/>
@@ -20297,10 +20295,10 @@
     <w:p>
       <w:r>
         <w:object w:dxaOrig="16337" w:dyaOrig="10073">
-          <v:shape id="_x0000_i1035" type="#_x0000_t75" style="width:467.25pt;height:4in" o:ole="">
+          <v:shape id="_x0000_i1036" type="#_x0000_t75" style="width:467.3pt;height:4in" o:ole="">
             <v:imagedata r:id="rId44" o:title=""/>
           </v:shape>
-          <o:OLEObject Type="Embed" ProgID="Visio.Drawing.15" ShapeID="_x0000_i1035" DrawAspect="Content" ObjectID="_1541332608" r:id="rId45"/>
+          <o:OLEObject Type="Embed" ProgID="Visio.Drawing.15" ShapeID="_x0000_i1036" DrawAspect="Content" ObjectID="_1543402803" r:id="rId45"/>
         </w:object>
       </w:r>
     </w:p>
@@ -20497,10 +20495,10 @@
       </w:pPr>
       <w:r>
         <w:object w:dxaOrig="10265" w:dyaOrig="11753">
-          <v:shape id="_x0000_i1036" type="#_x0000_t75" style="width:467.25pt;height:535.5pt" o:ole="">
+          <v:shape id="_x0000_i1037" type="#_x0000_t75" style="width:467.05pt;height:535.4pt" o:ole="">
             <v:imagedata r:id="rId48" o:title=""/>
           </v:shape>
-          <o:OLEObject Type="Embed" ProgID="Visio.Drawing.15" ShapeID="_x0000_i1036" DrawAspect="Content" ObjectID="_1541332609" r:id="rId49"/>
+          <o:OLEObject Type="Embed" ProgID="Visio.Drawing.15" ShapeID="_x0000_i1037" DrawAspect="Content" ObjectID="_1543402804" r:id="rId49"/>
         </w:object>
       </w:r>
     </w:p>
@@ -20541,10 +20539,10 @@
       </w:pPr>
       <w:r>
         <w:object w:dxaOrig="12108" w:dyaOrig="14135">
-          <v:shape id="_x0000_i1037" type="#_x0000_t75" style="width:468pt;height:546pt" o:ole="">
+          <v:shape id="_x0000_i1038" type="#_x0000_t75" style="width:468pt;height:546.3pt" o:ole="">
             <v:imagedata r:id="rId50" o:title=""/>
           </v:shape>
-          <o:OLEObject Type="Embed" ProgID="Visio.Drawing.15" ShapeID="_x0000_i1037" DrawAspect="Content" ObjectID="_1541332610" r:id="rId51"/>
+          <o:OLEObject Type="Embed" ProgID="Visio.Drawing.15" ShapeID="_x0000_i1038" DrawAspect="Content" ObjectID="_1543402805" r:id="rId51"/>
         </w:object>
       </w:r>
     </w:p>
@@ -20634,10 +20632,10 @@
       </w:pPr>
       <w:r>
         <w:object w:dxaOrig="6841" w:dyaOrig="4681">
-          <v:shape id="_x0000_i1038" type="#_x0000_t75" style="width:342.75pt;height:234pt" o:ole="">
+          <v:shape id="_x0000_i1039" type="#_x0000_t75" style="width:342.85pt;height:234.1pt" o:ole="">
             <v:imagedata r:id="rId52" o:title=""/>
           </v:shape>
-          <o:OLEObject Type="Embed" ProgID="Visio.Drawing.15" ShapeID="_x0000_i1038" DrawAspect="Content" ObjectID="_1541332611" r:id="rId53"/>
+          <o:OLEObject Type="Embed" ProgID="Visio.Drawing.15" ShapeID="_x0000_i1039" DrawAspect="Content" ObjectID="_1543402806" r:id="rId53"/>
         </w:object>
       </w:r>
     </w:p>
@@ -20670,10 +20668,10 @@
       </w:pPr>
       <w:r>
         <w:object w:dxaOrig="17078" w:dyaOrig="2115">
-          <v:shape id="_x0000_i1039" type="#_x0000_t75" style="width:468pt;height:57.75pt" o:ole="">
+          <v:shape id="_x0000_i1040" type="#_x0000_t75" style="width:468pt;height:57.75pt" o:ole="">
             <v:imagedata r:id="rId54" o:title=""/>
           </v:shape>
-          <o:OLEObject Type="Embed" ProgID="Visio.Drawing.15" ShapeID="_x0000_i1039" DrawAspect="Content" ObjectID="_1541332612" r:id="rId55"/>
+          <o:OLEObject Type="Embed" ProgID="Visio.Drawing.15" ShapeID="_x0000_i1040" DrawAspect="Content" ObjectID="_1543402807" r:id="rId55"/>
         </w:object>
       </w:r>
     </w:p>
@@ -20714,10 +20712,10 @@
       </w:pPr>
       <w:r>
         <w:object w:dxaOrig="15961" w:dyaOrig="13756">
-          <v:shape id="_x0000_i1040" type="#_x0000_t75" style="width:468pt;height:402.75pt" o:ole="">
+          <v:shape id="_x0000_i1041" type="#_x0000_t75" style="width:467.75pt;height:403pt" o:ole="">
             <v:imagedata r:id="rId56" o:title=""/>
           </v:shape>
-          <o:OLEObject Type="Embed" ProgID="Visio.Drawing.15" ShapeID="_x0000_i1040" DrawAspect="Content" ObjectID="_1541332613" r:id="rId57"/>
+          <o:OLEObject Type="Embed" ProgID="Visio.Drawing.15" ShapeID="_x0000_i1041" DrawAspect="Content" ObjectID="_1543402808" r:id="rId57"/>
         </w:object>
       </w:r>
     </w:p>
@@ -20754,7 +20752,7 @@
 </file>
 
 <file path=word/endnotes.xml><?xml version="1.0" encoding="utf-8"?>
-<w:endnotes xmlns:wpc="http://schemas.microsoft.com/office/word/2010/wordprocessingCanvas" xmlns:cx="http://schemas.microsoft.com/office/drawing/2014/chartex" xmlns:cx1="http://schemas.microsoft.com/office/drawing/2015/9/8/chartex" xmlns:cx2="http://schemas.microsoft.com/office/drawing/2015/10/21/chartex" xmlns:cx3="http://schemas.microsoft.com/office/drawing/2016/5/9/chartex" xmlns:cx4="http://schemas.microsoft.com/office/drawing/2016/5/10/chartex" xmlns:cx5="http://schemas.microsoft.com/office/drawing/2016/5/11/chartex" xmlns:mc="http://schemas.openxmlformats.org/markup-compatibility/2006" xmlns:o="urn:schemas-microsoft-com:office:office" xmlns:r="http://schemas.openxmlformats.org/officeDocument/2006/relationships" xmlns:m="http://schemas.openxmlformats.org/officeDocument/2006/math" xmlns:v="urn:schemas-microsoft-com:vml" xmlns:wp14="http://schemas.microsoft.com/office/word/2010/wordprocessingDrawing" xmlns:wp="http://schemas.openxmlformats.org/drawingml/2006/wordprocessingDrawing" xmlns:w10="urn:schemas-microsoft-com:office:word" xmlns:w="http://schemas.openxmlformats.org/wordprocessingml/2006/main" xmlns:w14="http://schemas.microsoft.com/office/word/2010/wordml" xmlns:w15="http://schemas.microsoft.com/office/word/2012/wordml" xmlns:w16se="http://schemas.microsoft.com/office/word/2015/wordml/symex" xmlns:wpg="http://schemas.microsoft.com/office/word/2010/wordprocessingGroup" xmlns:wpi="http://schemas.microsoft.com/office/word/2010/wordprocessingInk" xmlns:wne="http://schemas.microsoft.com/office/word/2006/wordml" xmlns:wps="http://schemas.microsoft.com/office/word/2010/wordprocessingShape" mc:Ignorable="w14 w15 w16se wp14">
+<w:endnotes xmlns:wpc="http://schemas.microsoft.com/office/word/2010/wordprocessingCanvas" xmlns:cx="http://schemas.microsoft.com/office/drawing/2014/chartex" xmlns:cx1="http://schemas.microsoft.com/office/drawing/2015/9/8/chartex" xmlns:cx2="http://schemas.microsoft.com/office/drawing/2015/10/21/chartex" xmlns:mc="http://schemas.openxmlformats.org/markup-compatibility/2006" xmlns:o="urn:schemas-microsoft-com:office:office" xmlns:r="http://schemas.openxmlformats.org/officeDocument/2006/relationships" xmlns:m="http://schemas.openxmlformats.org/officeDocument/2006/math" xmlns:v="urn:schemas-microsoft-com:vml" xmlns:wp14="http://schemas.microsoft.com/office/word/2010/wordprocessingDrawing" xmlns:wp="http://schemas.openxmlformats.org/drawingml/2006/wordprocessingDrawing" xmlns:w10="urn:schemas-microsoft-com:office:word" xmlns:w="http://schemas.openxmlformats.org/wordprocessingml/2006/main" xmlns:w14="http://schemas.microsoft.com/office/word/2010/wordml" xmlns:w15="http://schemas.microsoft.com/office/word/2012/wordml" xmlns:w16se="http://schemas.microsoft.com/office/word/2015/wordml/symex" xmlns:wpg="http://schemas.microsoft.com/office/word/2010/wordprocessingGroup" xmlns:wpi="http://schemas.microsoft.com/office/word/2010/wordprocessingInk" xmlns:wne="http://schemas.microsoft.com/office/word/2006/wordml" xmlns:wps="http://schemas.microsoft.com/office/word/2010/wordprocessingShape" mc:Ignorable="w14 w15 w16se wp14">
   <w:endnote w:type="separator" w:id="-1">
     <w:p>
       <w:pPr>
@@ -20779,7 +20777,7 @@
 </file>
 
 <file path=word/footer1.xml><?xml version="1.0" encoding="utf-8"?>
-<w:ftr xmlns:wpc="http://schemas.microsoft.com/office/word/2010/wordprocessingCanvas" xmlns:cx="http://schemas.microsoft.com/office/drawing/2014/chartex" xmlns:cx1="http://schemas.microsoft.com/office/drawing/2015/9/8/chartex" xmlns:cx2="http://schemas.microsoft.com/office/drawing/2015/10/21/chartex" xmlns:cx3="http://schemas.microsoft.com/office/drawing/2016/5/9/chartex" xmlns:cx4="http://schemas.microsoft.com/office/drawing/2016/5/10/chartex" xmlns:cx5="http://schemas.microsoft.com/office/drawing/2016/5/11/chartex" xmlns:mc="http://schemas.openxmlformats.org/markup-compatibility/2006" xmlns:o="urn:schemas-microsoft-com:office:office" xmlns:r="http://schemas.openxmlformats.org/officeDocument/2006/relationships" xmlns:m="http://schemas.openxmlformats.org/officeDocument/2006/math" xmlns:v="urn:schemas-microsoft-com:vml" xmlns:wp14="http://schemas.microsoft.com/office/word/2010/wordprocessingDrawing" xmlns:wp="http://schemas.openxmlformats.org/drawingml/2006/wordprocessingDrawing" xmlns:w10="urn:schemas-microsoft-com:office:word" xmlns:w="http://schemas.openxmlformats.org/wordprocessingml/2006/main" xmlns:w14="http://schemas.microsoft.com/office/word/2010/wordml" xmlns:w15="http://schemas.microsoft.com/office/word/2012/wordml" xmlns:w16se="http://schemas.microsoft.com/office/word/2015/wordml/symex" xmlns:wpg="http://schemas.microsoft.com/office/word/2010/wordprocessingGroup" xmlns:wpi="http://schemas.microsoft.com/office/word/2010/wordprocessingInk" xmlns:wne="http://schemas.microsoft.com/office/word/2006/wordml" xmlns:wps="http://schemas.microsoft.com/office/word/2010/wordprocessingShape" mc:Ignorable="w14 w15 w16se wp14">
+<w:ftr xmlns:wpc="http://schemas.microsoft.com/office/word/2010/wordprocessingCanvas" xmlns:cx="http://schemas.microsoft.com/office/drawing/2014/chartex" xmlns:cx1="http://schemas.microsoft.com/office/drawing/2015/9/8/chartex" xmlns:cx2="http://schemas.microsoft.com/office/drawing/2015/10/21/chartex" xmlns:mc="http://schemas.openxmlformats.org/markup-compatibility/2006" xmlns:o="urn:schemas-microsoft-com:office:office" xmlns:r="http://schemas.openxmlformats.org/officeDocument/2006/relationships" xmlns:m="http://schemas.openxmlformats.org/officeDocument/2006/math" xmlns:v="urn:schemas-microsoft-com:vml" xmlns:wp14="http://schemas.microsoft.com/office/word/2010/wordprocessingDrawing" xmlns:wp="http://schemas.openxmlformats.org/drawingml/2006/wordprocessingDrawing" xmlns:w10="urn:schemas-microsoft-com:office:word" xmlns:w="http://schemas.openxmlformats.org/wordprocessingml/2006/main" xmlns:w14="http://schemas.microsoft.com/office/word/2010/wordml" xmlns:w15="http://schemas.microsoft.com/office/word/2012/wordml" xmlns:w16se="http://schemas.microsoft.com/office/word/2015/wordml/symex" xmlns:wpg="http://schemas.microsoft.com/office/word/2010/wordprocessingGroup" xmlns:wpi="http://schemas.microsoft.com/office/word/2010/wordprocessingInk" xmlns:wne="http://schemas.microsoft.com/office/word/2006/wordml" xmlns:wps="http://schemas.microsoft.com/office/word/2010/wordprocessingShape" mc:Ignorable="w14 w15 w16se wp14">
   <w:p>
     <w:pPr>
       <w:ind w:firstLine="8625"/>
@@ -20807,13 +20805,13 @@
 </file>
 
 <file path=word/footer2.xml><?xml version="1.0" encoding="utf-8"?>
-<w:ftr xmlns:wpc="http://schemas.microsoft.com/office/word/2010/wordprocessingCanvas" xmlns:cx="http://schemas.microsoft.com/office/drawing/2014/chartex" xmlns:cx1="http://schemas.microsoft.com/office/drawing/2015/9/8/chartex" xmlns:cx2="http://schemas.microsoft.com/office/drawing/2015/10/21/chartex" xmlns:cx3="http://schemas.microsoft.com/office/drawing/2016/5/9/chartex" xmlns:cx4="http://schemas.microsoft.com/office/drawing/2016/5/10/chartex" xmlns:cx5="http://schemas.microsoft.com/office/drawing/2016/5/11/chartex" xmlns:mc="http://schemas.openxmlformats.org/markup-compatibility/2006" xmlns:o="urn:schemas-microsoft-com:office:office" xmlns:r="http://schemas.openxmlformats.org/officeDocument/2006/relationships" xmlns:m="http://schemas.openxmlformats.org/officeDocument/2006/math" xmlns:v="urn:schemas-microsoft-com:vml" xmlns:wp14="http://schemas.microsoft.com/office/word/2010/wordprocessingDrawing" xmlns:wp="http://schemas.openxmlformats.org/drawingml/2006/wordprocessingDrawing" xmlns:w10="urn:schemas-microsoft-com:office:word" xmlns:w="http://schemas.openxmlformats.org/wordprocessingml/2006/main" xmlns:w14="http://schemas.microsoft.com/office/word/2010/wordml" xmlns:w15="http://schemas.microsoft.com/office/word/2012/wordml" xmlns:w16se="http://schemas.microsoft.com/office/word/2015/wordml/symex" xmlns:wpg="http://schemas.microsoft.com/office/word/2010/wordprocessingGroup" xmlns:wpi="http://schemas.microsoft.com/office/word/2010/wordprocessingInk" xmlns:wne="http://schemas.microsoft.com/office/word/2006/wordml" xmlns:wps="http://schemas.microsoft.com/office/word/2010/wordprocessingShape" mc:Ignorable="w14 w15 w16se wp14">
+<w:ftr xmlns:wpc="http://schemas.microsoft.com/office/word/2010/wordprocessingCanvas" xmlns:cx="http://schemas.microsoft.com/office/drawing/2014/chartex" xmlns:cx1="http://schemas.microsoft.com/office/drawing/2015/9/8/chartex" xmlns:cx2="http://schemas.microsoft.com/office/drawing/2015/10/21/chartex" xmlns:mc="http://schemas.openxmlformats.org/markup-compatibility/2006" xmlns:o="urn:schemas-microsoft-com:office:office" xmlns:r="http://schemas.openxmlformats.org/officeDocument/2006/relationships" xmlns:m="http://schemas.openxmlformats.org/officeDocument/2006/math" xmlns:v="urn:schemas-microsoft-com:vml" xmlns:wp14="http://schemas.microsoft.com/office/word/2010/wordprocessingDrawing" xmlns:wp="http://schemas.openxmlformats.org/drawingml/2006/wordprocessingDrawing" xmlns:w10="urn:schemas-microsoft-com:office:word" xmlns:w="http://schemas.openxmlformats.org/wordprocessingml/2006/main" xmlns:w14="http://schemas.microsoft.com/office/word/2010/wordml" xmlns:w15="http://schemas.microsoft.com/office/word/2012/wordml" xmlns:w16se="http://schemas.microsoft.com/office/word/2015/wordml/symex" xmlns:wpg="http://schemas.microsoft.com/office/word/2010/wordprocessingGroup" xmlns:wpi="http://schemas.microsoft.com/office/word/2010/wordprocessingInk" xmlns:wne="http://schemas.microsoft.com/office/word/2006/wordml" xmlns:wps="http://schemas.microsoft.com/office/word/2010/wordprocessingShape" mc:Ignorable="w14 w15 w16se wp14">
   <w:p/>
 </w:ftr>
 </file>
 
 <file path=word/footnotes.xml><?xml version="1.0" encoding="utf-8"?>
-<w:footnotes xmlns:wpc="http://schemas.microsoft.com/office/word/2010/wordprocessingCanvas" xmlns:cx="http://schemas.microsoft.com/office/drawing/2014/chartex" xmlns:cx1="http://schemas.microsoft.com/office/drawing/2015/9/8/chartex" xmlns:cx2="http://schemas.microsoft.com/office/drawing/2015/10/21/chartex" xmlns:cx3="http://schemas.microsoft.com/office/drawing/2016/5/9/chartex" xmlns:cx4="http://schemas.microsoft.com/office/drawing/2016/5/10/chartex" xmlns:cx5="http://schemas.microsoft.com/office/drawing/2016/5/11/chartex" xmlns:mc="http://schemas.openxmlformats.org/markup-compatibility/2006" xmlns:o="urn:schemas-microsoft-com:office:office" xmlns:r="http://schemas.openxmlformats.org/officeDocument/2006/relationships" xmlns:m="http://schemas.openxmlformats.org/officeDocument/2006/math" xmlns:v="urn:schemas-microsoft-com:vml" xmlns:wp14="http://schemas.microsoft.com/office/word/2010/wordprocessingDrawing" xmlns:wp="http://schemas.openxmlformats.org/drawingml/2006/wordprocessingDrawing" xmlns:w10="urn:schemas-microsoft-com:office:word" xmlns:w="http://schemas.openxmlformats.org/wordprocessingml/2006/main" xmlns:w14="http://schemas.microsoft.com/office/word/2010/wordml" xmlns:w15="http://schemas.microsoft.com/office/word/2012/wordml" xmlns:w16se="http://schemas.microsoft.com/office/word/2015/wordml/symex" xmlns:wpg="http://schemas.microsoft.com/office/word/2010/wordprocessingGroup" xmlns:wpi="http://schemas.microsoft.com/office/word/2010/wordprocessingInk" xmlns:wne="http://schemas.microsoft.com/office/word/2006/wordml" xmlns:wps="http://schemas.microsoft.com/office/word/2010/wordprocessingShape" mc:Ignorable="w14 w15 w16se wp14">
+<w:footnotes xmlns:wpc="http://schemas.microsoft.com/office/word/2010/wordprocessingCanvas" xmlns:cx="http://schemas.microsoft.com/office/drawing/2014/chartex" xmlns:cx1="http://schemas.microsoft.com/office/drawing/2015/9/8/chartex" xmlns:cx2="http://schemas.microsoft.com/office/drawing/2015/10/21/chartex" xmlns:mc="http://schemas.openxmlformats.org/markup-compatibility/2006" xmlns:o="urn:schemas-microsoft-com:office:office" xmlns:r="http://schemas.openxmlformats.org/officeDocument/2006/relationships" xmlns:m="http://schemas.openxmlformats.org/officeDocument/2006/math" xmlns:v="urn:schemas-microsoft-com:vml" xmlns:wp14="http://schemas.microsoft.com/office/word/2010/wordprocessingDrawing" xmlns:wp="http://schemas.openxmlformats.org/drawingml/2006/wordprocessingDrawing" xmlns:w10="urn:schemas-microsoft-com:office:word" xmlns:w="http://schemas.openxmlformats.org/wordprocessingml/2006/main" xmlns:w14="http://schemas.microsoft.com/office/word/2010/wordml" xmlns:w15="http://schemas.microsoft.com/office/word/2012/wordml" xmlns:w16se="http://schemas.microsoft.com/office/word/2015/wordml/symex" xmlns:wpg="http://schemas.microsoft.com/office/word/2010/wordprocessingGroup" xmlns:wpi="http://schemas.microsoft.com/office/word/2010/wordprocessingInk" xmlns:wne="http://schemas.microsoft.com/office/word/2006/wordml" xmlns:wps="http://schemas.microsoft.com/office/word/2010/wordprocessingShape" mc:Ignorable="w14 w15 w16se wp14">
   <w:footnote w:type="separator" w:id="-1">
     <w:p>
       <w:pPr>
@@ -20838,13 +20836,13 @@
 </file>
 
 <file path=word/header1.xml><?xml version="1.0" encoding="utf-8"?>
-<w:hdr xmlns:wpc="http://schemas.microsoft.com/office/word/2010/wordprocessingCanvas" xmlns:cx="http://schemas.microsoft.com/office/drawing/2014/chartex" xmlns:cx1="http://schemas.microsoft.com/office/drawing/2015/9/8/chartex" xmlns:cx2="http://schemas.microsoft.com/office/drawing/2015/10/21/chartex" xmlns:cx3="http://schemas.microsoft.com/office/drawing/2016/5/9/chartex" xmlns:cx4="http://schemas.microsoft.com/office/drawing/2016/5/10/chartex" xmlns:cx5="http://schemas.microsoft.com/office/drawing/2016/5/11/chartex" xmlns:mc="http://schemas.openxmlformats.org/markup-compatibility/2006" xmlns:o="urn:schemas-microsoft-com:office:office" xmlns:r="http://schemas.openxmlformats.org/officeDocument/2006/relationships" xmlns:m="http://schemas.openxmlformats.org/officeDocument/2006/math" xmlns:v="urn:schemas-microsoft-com:vml" xmlns:wp14="http://schemas.microsoft.com/office/word/2010/wordprocessingDrawing" xmlns:wp="http://schemas.openxmlformats.org/drawingml/2006/wordprocessingDrawing" xmlns:w10="urn:schemas-microsoft-com:office:word" xmlns:w="http://schemas.openxmlformats.org/wordprocessingml/2006/main" xmlns:w14="http://schemas.microsoft.com/office/word/2010/wordml" xmlns:w15="http://schemas.microsoft.com/office/word/2012/wordml" xmlns:w16se="http://schemas.microsoft.com/office/word/2015/wordml/symex" xmlns:wpg="http://schemas.microsoft.com/office/word/2010/wordprocessingGroup" xmlns:wpi="http://schemas.microsoft.com/office/word/2010/wordprocessingInk" xmlns:wne="http://schemas.microsoft.com/office/word/2006/wordml" xmlns:wps="http://schemas.microsoft.com/office/word/2010/wordprocessingShape" mc:Ignorable="w14 w15 w16se wp14">
+<w:hdr xmlns:wpc="http://schemas.microsoft.com/office/word/2010/wordprocessingCanvas" xmlns:cx="http://schemas.microsoft.com/office/drawing/2014/chartex" xmlns:cx1="http://schemas.microsoft.com/office/drawing/2015/9/8/chartex" xmlns:cx2="http://schemas.microsoft.com/office/drawing/2015/10/21/chartex" xmlns:mc="http://schemas.openxmlformats.org/markup-compatibility/2006" xmlns:o="urn:schemas-microsoft-com:office:office" xmlns:r="http://schemas.openxmlformats.org/officeDocument/2006/relationships" xmlns:m="http://schemas.openxmlformats.org/officeDocument/2006/math" xmlns:v="urn:schemas-microsoft-com:vml" xmlns:wp14="http://schemas.microsoft.com/office/word/2010/wordprocessingDrawing" xmlns:wp="http://schemas.openxmlformats.org/drawingml/2006/wordprocessingDrawing" xmlns:w10="urn:schemas-microsoft-com:office:word" xmlns:w="http://schemas.openxmlformats.org/wordprocessingml/2006/main" xmlns:w14="http://schemas.microsoft.com/office/word/2010/wordml" xmlns:w15="http://schemas.microsoft.com/office/word/2012/wordml" xmlns:w16se="http://schemas.microsoft.com/office/word/2015/wordml/symex" xmlns:wpg="http://schemas.microsoft.com/office/word/2010/wordprocessingGroup" xmlns:wpi="http://schemas.microsoft.com/office/word/2010/wordprocessingInk" xmlns:wne="http://schemas.microsoft.com/office/word/2006/wordml" xmlns:wps="http://schemas.microsoft.com/office/word/2010/wordprocessingShape" mc:Ignorable="w14 w15 w16se wp14">
   <w:p/>
 </w:hdr>
 </file>
 
 <file path=word/numbering.xml><?xml version="1.0" encoding="utf-8"?>
-<w:numbering xmlns:wpc="http://schemas.microsoft.com/office/word/2010/wordprocessingCanvas" xmlns:cx="http://schemas.microsoft.com/office/drawing/2014/chartex" xmlns:cx1="http://schemas.microsoft.com/office/drawing/2015/9/8/chartex" xmlns:cx2="http://schemas.microsoft.com/office/drawing/2015/10/21/chartex" xmlns:cx3="http://schemas.microsoft.com/office/drawing/2016/5/9/chartex" xmlns:cx4="http://schemas.microsoft.com/office/drawing/2016/5/10/chartex" xmlns:cx5="http://schemas.microsoft.com/office/drawing/2016/5/11/chartex" xmlns:mc="http://schemas.openxmlformats.org/markup-compatibility/2006" xmlns:o="urn:schemas-microsoft-com:office:office" xmlns:r="http://schemas.openxmlformats.org/officeDocument/2006/relationships" xmlns:m="http://schemas.openxmlformats.org/officeDocument/2006/math" xmlns:v="urn:schemas-microsoft-com:vml" xmlns:wp14="http://schemas.microsoft.com/office/word/2010/wordprocessingDrawing" xmlns:wp="http://schemas.openxmlformats.org/drawingml/2006/wordprocessingDrawing" xmlns:w10="urn:schemas-microsoft-com:office:word" xmlns:w="http://schemas.openxmlformats.org/wordprocessingml/2006/main" xmlns:w14="http://schemas.microsoft.com/office/word/2010/wordml" xmlns:w15="http://schemas.microsoft.com/office/word/2012/wordml" xmlns:w16se="http://schemas.microsoft.com/office/word/2015/wordml/symex" xmlns:wpg="http://schemas.microsoft.com/office/word/2010/wordprocessingGroup" xmlns:wpi="http://schemas.microsoft.com/office/word/2010/wordprocessingInk" xmlns:wne="http://schemas.microsoft.com/office/word/2006/wordml" xmlns:wps="http://schemas.microsoft.com/office/word/2010/wordprocessingShape" mc:Ignorable="w14 w15 w16se wp14">
+<w:numbering xmlns:wpc="http://schemas.microsoft.com/office/word/2010/wordprocessingCanvas" xmlns:cx="http://schemas.microsoft.com/office/drawing/2014/chartex" xmlns:cx1="http://schemas.microsoft.com/office/drawing/2015/9/8/chartex" xmlns:cx2="http://schemas.microsoft.com/office/drawing/2015/10/21/chartex" xmlns:mc="http://schemas.openxmlformats.org/markup-compatibility/2006" xmlns:o="urn:schemas-microsoft-com:office:office" xmlns:r="http://schemas.openxmlformats.org/officeDocument/2006/relationships" xmlns:m="http://schemas.openxmlformats.org/officeDocument/2006/math" xmlns:v="urn:schemas-microsoft-com:vml" xmlns:wp14="http://schemas.microsoft.com/office/word/2010/wordprocessingDrawing" xmlns:wp="http://schemas.openxmlformats.org/drawingml/2006/wordprocessingDrawing" xmlns:w10="urn:schemas-microsoft-com:office:word" xmlns:w="http://schemas.openxmlformats.org/wordprocessingml/2006/main" xmlns:w14="http://schemas.microsoft.com/office/word/2010/wordml" xmlns:w15="http://schemas.microsoft.com/office/word/2012/wordml" xmlns:w16se="http://schemas.microsoft.com/office/word/2015/wordml/symex" xmlns:wpg="http://schemas.microsoft.com/office/word/2010/wordprocessingGroup" xmlns:wpi="http://schemas.microsoft.com/office/word/2010/wordprocessingInk" xmlns:wne="http://schemas.microsoft.com/office/word/2006/wordml" xmlns:wps="http://schemas.microsoft.com/office/word/2010/wordprocessingShape" mc:Ignorable="w14 w15 w16se wp14">
   <w:abstractNum w:abstractNumId="0" w15:restartNumberingAfterBreak="0">
     <w:nsid w:val="003D588C"/>
     <w:multiLevelType w:val="hybridMultilevel"/>
@@ -25611,7 +25609,7 @@
       </w:pPr>
     </w:pPrDefault>
   </w:docDefaults>
-  <w:latentStyles w:defLockedState="0" w:defUIPriority="99" w:defSemiHidden="0" w:defUnhideWhenUsed="0" w:defQFormat="0" w:count="374">
+  <w:latentStyles w:defLockedState="0" w:defUIPriority="99" w:defSemiHidden="0" w:defUnhideWhenUsed="0" w:defQFormat="0" w:count="372">
     <w:lsdException w:name="Normal" w:uiPriority="0" w:qFormat="1"/>
     <w:lsdException w:name="heading 1" w:uiPriority="9" w:qFormat="1"/>
     <w:lsdException w:name="heading 2" w:semiHidden="1" w:uiPriority="9" w:unhideWhenUsed="1" w:qFormat="1"/>
@@ -25984,8 +25982,6 @@
     <w:lsdException w:name="List Table 6 Colorful Accent 6" w:uiPriority="51"/>
     <w:lsdException w:name="List Table 7 Colorful Accent 6" w:uiPriority="52"/>
     <w:lsdException w:name="Mention" w:semiHidden="1" w:unhideWhenUsed="1"/>
-    <w:lsdException w:name="Smart Hyperlink" w:semiHidden="1" w:unhideWhenUsed="1"/>
-    <w:lsdException w:name="Hashtag" w:semiHidden="1" w:unhideWhenUsed="1"/>
   </w:latentStyles>
   <w:style w:type="paragraph" w:default="1" w:styleId="Normal">
     <w:name w:val="Normal"/>
@@ -26587,7 +26583,7 @@
 </file>
 
 <file path=customXml/itemProps1.xml><?xml version="1.0" encoding="utf-8"?>
-<ds:datastoreItem xmlns:ds="http://schemas.openxmlformats.org/officeDocument/2006/customXml" ds:itemID="{CAB453FF-8568-4FD5-BC10-0278851F6C67}">
+<ds:datastoreItem xmlns:ds="http://schemas.openxmlformats.org/officeDocument/2006/customXml" ds:itemID="{FE6F15A1-8F42-4ADD-9624-62E7FBCB75D0}">
   <ds:schemaRefs>
     <ds:schemaRef ds:uri="http://schemas.openxmlformats.org/officeDocument/2006/bibliography"/>
   </ds:schemaRefs>

</xml_diff>

<commit_message>
Added MovieCreator's subsystem models and services.
</commit_message>
<xml_diff>
--- a/Dokumentacija/L4/ataskaita(L4).docx
+++ b/Dokumentacija/L4/ataskaita(L4).docx
@@ -17502,6 +17502,7 @@
           <w:b/>
         </w:rPr>
       </w:pPr>
+      <w:bookmarkStart w:id="41" w:name="_GoBack"/>
       <w:r>
         <w:rPr>
           <w:noProof/>
@@ -17555,6 +17556,7 @@
           </wp:inline>
         </w:drawing>
       </w:r>
+      <w:bookmarkEnd w:id="41"/>
     </w:p>
     <w:p>
       <w:pPr>
@@ -17964,10 +17966,10 @@
             <v:path o:extrusionok="f" gradientshapeok="t" o:connecttype="rect"/>
             <o:lock v:ext="edit" aspectratio="t"/>
           </v:shapetype>
-          <v:shape id="_x0000_i1025" type="#_x0000_t75" style="width:467.05pt;height:128.3pt" o:ole="">
+          <v:shape id="_x0000_i1025" type="#_x0000_t75" style="width:467.25pt;height:128.25pt" o:ole="">
             <v:imagedata r:id="rId14" o:title=""/>
           </v:shape>
-          <o:OLEObject Type="Embed" ProgID="Visio.Drawing.15" ShapeID="_x0000_i1025" DrawAspect="Content" ObjectID="_1543402792" r:id="rId15"/>
+          <o:OLEObject Type="Embed" ProgID="Visio.Drawing.15" ShapeID="_x0000_i1025" DrawAspect="Content" ObjectID="_1543480870" r:id="rId15"/>
         </w:object>
       </w:r>
     </w:p>
@@ -18918,10 +18920,10 @@
           <w:rFonts w:ascii="Times New Roman" w:hAnsi="Times New Roman" w:cs="Times New Roman"/>
         </w:rPr>
         <w:object w:dxaOrig="9262" w:dyaOrig="6917">
-          <v:shape id="_x0000_i1026" type="#_x0000_t75" style="width:410.25pt;height:307.55pt" o:ole="">
+          <v:shape id="_x0000_i1026" type="#_x0000_t75" style="width:410.25pt;height:307.5pt" o:ole="">
             <v:imagedata r:id="rId24" o:title=""/>
           </v:shape>
-          <o:OLEObject Type="Embed" ProgID="Visio.Drawing.15" ShapeID="_x0000_i1026" DrawAspect="Content" ObjectID="_1543402793" r:id="rId25"/>
+          <o:OLEObject Type="Embed" ProgID="Visio.Drawing.15" ShapeID="_x0000_i1026" DrawAspect="Content" ObjectID="_1543480871" r:id="rId25"/>
         </w:object>
       </w:r>
     </w:p>
@@ -18996,10 +18998,10 @@
           <w:rFonts w:ascii="Times New Roman" w:hAnsi="Times New Roman" w:cs="Times New Roman"/>
         </w:rPr>
         <w:object w:dxaOrig="9909" w:dyaOrig="6917">
-          <v:shape id="_x0000_i1027" type="#_x0000_t75" style="width:411.2pt;height:285.6pt" o:ole="">
+          <v:shape id="_x0000_i1027" type="#_x0000_t75" style="width:411pt;height:285.75pt" o:ole="">
             <v:imagedata r:id="rId26" o:title=""/>
           </v:shape>
-          <o:OLEObject Type="Embed" ProgID="Visio.Drawing.15" ShapeID="_x0000_i1027" DrawAspect="Content" ObjectID="_1543402794" r:id="rId27"/>
+          <o:OLEObject Type="Embed" ProgID="Visio.Drawing.15" ShapeID="_x0000_i1027" DrawAspect="Content" ObjectID="_1543480872" r:id="rId27"/>
         </w:object>
       </w:r>
     </w:p>
@@ -19088,10 +19090,10 @@
           <w:rFonts w:ascii="Times New Roman" w:hAnsi="Times New Roman" w:cs="Times New Roman"/>
         </w:rPr>
         <w:object w:dxaOrig="15514" w:dyaOrig="11427">
-          <v:shape id="_x0000_i1028" type="#_x0000_t75" style="width:401.05pt;height:295.5pt" o:ole="">
+          <v:shape id="_x0000_i1028" type="#_x0000_t75" style="width:401.25pt;height:295.5pt" o:ole="">
             <v:imagedata r:id="rId28" o:title=""/>
           </v:shape>
-          <o:OLEObject Type="Embed" ProgID="Visio.Drawing.15" ShapeID="_x0000_i1028" DrawAspect="Content" ObjectID="_1543402795" r:id="rId29"/>
+          <o:OLEObject Type="Embed" ProgID="Visio.Drawing.15" ShapeID="_x0000_i1028" DrawAspect="Content" ObjectID="_1543480873" r:id="rId29"/>
         </w:object>
       </w:r>
     </w:p>
@@ -19164,10 +19166,10 @@
           <w:rFonts w:ascii="Times New Roman" w:hAnsi="Times New Roman" w:cs="Times New Roman"/>
         </w:rPr>
         <w:object w:dxaOrig="12367" w:dyaOrig="8252">
-          <v:shape id="_x0000_i1029" type="#_x0000_t75" style="width:418.7pt;height:280.5pt" o:ole="">
+          <v:shape id="_x0000_i1029" type="#_x0000_t75" style="width:418.5pt;height:280.5pt" o:ole="">
             <v:imagedata r:id="rId30" o:title=""/>
           </v:shape>
-          <o:OLEObject Type="Embed" ProgID="Visio.Drawing.15" ShapeID="_x0000_i1029" DrawAspect="Content" ObjectID="_1543402796" r:id="rId31"/>
+          <o:OLEObject Type="Embed" ProgID="Visio.Drawing.15" ShapeID="_x0000_i1029" DrawAspect="Content" ObjectID="_1543480874" r:id="rId31"/>
         </w:object>
       </w:r>
     </w:p>
@@ -19258,10 +19260,10 @@
       </w:pPr>
       <w:r>
         <w:object w:dxaOrig="20187" w:dyaOrig="6988">
-          <v:shape id="_x0000_i1030" type="#_x0000_t75" style="width:467.3pt;height:162.1pt" o:ole="">
+          <v:shape id="_x0000_i1030" type="#_x0000_t75" style="width:467.25pt;height:162pt" o:ole="">
             <v:imagedata r:id="rId32" o:title=""/>
           </v:shape>
-          <o:OLEObject Type="Embed" ProgID="Visio.Drawing.15" ShapeID="_x0000_i1030" DrawAspect="Content" ObjectID="_1543402797" r:id="rId33"/>
+          <o:OLEObject Type="Embed" ProgID="Visio.Drawing.15" ShapeID="_x0000_i1030" DrawAspect="Content" ObjectID="_1543480875" r:id="rId33"/>
         </w:object>
       </w:r>
     </w:p>
@@ -19317,10 +19319,10 @@
       </w:pPr>
       <w:r>
         <w:object w:dxaOrig="16100" w:dyaOrig="7002">
-          <v:shape id="_x0000_i1031" type="#_x0000_t75" style="width:467.75pt;height:204.15pt" o:ole="">
+          <v:shape id="_x0000_i1031" type="#_x0000_t75" style="width:468pt;height:204pt" o:ole="">
             <v:imagedata r:id="rId34" o:title=""/>
           </v:shape>
-          <o:OLEObject Type="Embed" ProgID="Visio.Drawing.15" ShapeID="_x0000_i1031" DrawAspect="Content" ObjectID="_1543402798" r:id="rId35"/>
+          <o:OLEObject Type="Embed" ProgID="Visio.Drawing.15" ShapeID="_x0000_i1031" DrawAspect="Content" ObjectID="_1543480876" r:id="rId35"/>
         </w:object>
       </w:r>
     </w:p>
@@ -19369,10 +19371,10 @@
       </w:pPr>
       <w:r>
         <w:object w:dxaOrig="16015" w:dyaOrig="7002">
-          <v:shape id="_x0000_i1032" type="#_x0000_t75" style="width:467.75pt;height:205.6pt" o:ole="">
+          <v:shape id="_x0000_i1032" type="#_x0000_t75" style="width:468pt;height:205.5pt" o:ole="">
             <v:imagedata r:id="rId36" o:title=""/>
           </v:shape>
-          <o:OLEObject Type="Embed" ProgID="Visio.Drawing.15" ShapeID="_x0000_i1032" DrawAspect="Content" ObjectID="_1543402799" r:id="rId37"/>
+          <o:OLEObject Type="Embed" ProgID="Visio.Drawing.15" ShapeID="_x0000_i1032" DrawAspect="Content" ObjectID="_1543480877" r:id="rId37"/>
         </w:object>
       </w:r>
     </w:p>
@@ -19428,10 +19430,10 @@
       </w:pPr>
       <w:r>
         <w:object w:dxaOrig="20340" w:dyaOrig="6917">
-          <v:shape id="_x0000_i1033" type="#_x0000_t75" style="width:467.75pt;height:159pt" o:ole="">
+          <v:shape id="_x0000_i1033" type="#_x0000_t75" style="width:468pt;height:159pt" o:ole="">
             <v:imagedata r:id="rId38" o:title=""/>
           </v:shape>
-          <o:OLEObject Type="Embed" ProgID="Visio.Drawing.15" ShapeID="_x0000_i1033" DrawAspect="Content" ObjectID="_1543402800" r:id="rId39"/>
+          <o:OLEObject Type="Embed" ProgID="Visio.Drawing.15" ShapeID="_x0000_i1033" DrawAspect="Content" ObjectID="_1543480878" r:id="rId39"/>
         </w:object>
       </w:r>
     </w:p>
@@ -19488,10 +19490,10 @@
       </w:pPr>
       <w:r>
         <w:object w:dxaOrig="16961" w:dyaOrig="6945">
-          <v:shape id="_x0000_i1034" type="#_x0000_t75" style="width:467.3pt;height:192.8pt" o:ole="">
+          <v:shape id="_x0000_i1034" type="#_x0000_t75" style="width:467.25pt;height:192.75pt" o:ole="">
             <v:imagedata r:id="rId40" o:title=""/>
           </v:shape>
-          <o:OLEObject Type="Embed" ProgID="Visio.Drawing.15" ShapeID="_x0000_i1034" DrawAspect="Content" ObjectID="_1543402801" r:id="rId41"/>
+          <o:OLEObject Type="Embed" ProgID="Visio.Drawing.15" ShapeID="_x0000_i1034" DrawAspect="Content" ObjectID="_1543480879" r:id="rId41"/>
         </w:object>
       </w:r>
     </w:p>
@@ -19539,7 +19541,7 @@
       <w:r>
         <w:br w:type="page"/>
       </w:r>
-      <w:bookmarkStart w:id="41" w:name="_Toc466981272"/>
+      <w:bookmarkStart w:id="42" w:name="_Toc466981272"/>
       <w:r>
         <w:rPr>
           <w:rFonts w:ascii="Times New Roman" w:hAnsi="Times New Roman" w:cs="Times New Roman"/>
@@ -19547,7 +19549,7 @@
         <w:lastRenderedPageBreak/>
         <w:t>Duomenų bazės, duomenų srautų ir sistemos architektūros modeliai</w:t>
       </w:r>
-      <w:bookmarkEnd w:id="41"/>
+      <w:bookmarkEnd w:id="42"/>
     </w:p>
     <w:p/>
     <w:p>
@@ -19578,14 +19580,12 @@
     <w:p>
       <w:r>
         <w:object w:dxaOrig="23734" w:dyaOrig="12742">
-          <v:shape id="_x0000_i1043" type="#_x0000_t75" style="width:467.5pt;height:251.05pt" o:ole="">
+          <v:shape id="_x0000_i1043" type="#_x0000_t75" style="width:467.25pt;height:251.25pt" o:ole="">
             <v:imagedata r:id="rId42" o:title=""/>
           </v:shape>
-          <o:OLEObject Type="Embed" ProgID="Visio.Drawing.15" ShapeID="_x0000_i1043" DrawAspect="Content" ObjectID="_1543402802" r:id="rId43"/>
+          <o:OLEObject Type="Embed" ProgID="Visio.Drawing.15" ShapeID="_x0000_i1043" DrawAspect="Content" ObjectID="_1543480880" r:id="rId43"/>
         </w:object>
       </w:r>
-      <w:bookmarkStart w:id="42" w:name="_GoBack"/>
-      <w:bookmarkEnd w:id="42"/>
     </w:p>
     <w:p>
       <w:pPr>
@@ -20295,10 +20295,10 @@
     <w:p>
       <w:r>
         <w:object w:dxaOrig="16337" w:dyaOrig="10073">
-          <v:shape id="_x0000_i1036" type="#_x0000_t75" style="width:467.3pt;height:4in" o:ole="">
+          <v:shape id="_x0000_i1036" type="#_x0000_t75" style="width:467.25pt;height:4in" o:ole="">
             <v:imagedata r:id="rId44" o:title=""/>
           </v:shape>
-          <o:OLEObject Type="Embed" ProgID="Visio.Drawing.15" ShapeID="_x0000_i1036" DrawAspect="Content" ObjectID="_1543402803" r:id="rId45"/>
+          <o:OLEObject Type="Embed" ProgID="Visio.Drawing.15" ShapeID="_x0000_i1036" DrawAspect="Content" ObjectID="_1543480881" r:id="rId45"/>
         </w:object>
       </w:r>
     </w:p>
@@ -20495,10 +20495,10 @@
       </w:pPr>
       <w:r>
         <w:object w:dxaOrig="10265" w:dyaOrig="11753">
-          <v:shape id="_x0000_i1037" type="#_x0000_t75" style="width:467.05pt;height:535.4pt" o:ole="">
+          <v:shape id="_x0000_i1037" type="#_x0000_t75" style="width:467.25pt;height:535.5pt" o:ole="">
             <v:imagedata r:id="rId48" o:title=""/>
           </v:shape>
-          <o:OLEObject Type="Embed" ProgID="Visio.Drawing.15" ShapeID="_x0000_i1037" DrawAspect="Content" ObjectID="_1543402804" r:id="rId49"/>
+          <o:OLEObject Type="Embed" ProgID="Visio.Drawing.15" ShapeID="_x0000_i1037" DrawAspect="Content" ObjectID="_1543480882" r:id="rId49"/>
         </w:object>
       </w:r>
     </w:p>
@@ -20539,10 +20539,10 @@
       </w:pPr>
       <w:r>
         <w:object w:dxaOrig="12108" w:dyaOrig="14135">
-          <v:shape id="_x0000_i1038" type="#_x0000_t75" style="width:468pt;height:546.3pt" o:ole="">
+          <v:shape id="_x0000_i1038" type="#_x0000_t75" style="width:468pt;height:546pt" o:ole="">
             <v:imagedata r:id="rId50" o:title=""/>
           </v:shape>
-          <o:OLEObject Type="Embed" ProgID="Visio.Drawing.15" ShapeID="_x0000_i1038" DrawAspect="Content" ObjectID="_1543402805" r:id="rId51"/>
+          <o:OLEObject Type="Embed" ProgID="Visio.Drawing.15" ShapeID="_x0000_i1038" DrawAspect="Content" ObjectID="_1543480883" r:id="rId51"/>
         </w:object>
       </w:r>
     </w:p>
@@ -20632,10 +20632,10 @@
       </w:pPr>
       <w:r>
         <w:object w:dxaOrig="6841" w:dyaOrig="4681">
-          <v:shape id="_x0000_i1039" type="#_x0000_t75" style="width:342.85pt;height:234.1pt" o:ole="">
+          <v:shape id="_x0000_i1039" type="#_x0000_t75" style="width:342.75pt;height:234pt" o:ole="">
             <v:imagedata r:id="rId52" o:title=""/>
           </v:shape>
-          <o:OLEObject Type="Embed" ProgID="Visio.Drawing.15" ShapeID="_x0000_i1039" DrawAspect="Content" ObjectID="_1543402806" r:id="rId53"/>
+          <o:OLEObject Type="Embed" ProgID="Visio.Drawing.15" ShapeID="_x0000_i1039" DrawAspect="Content" ObjectID="_1543480884" r:id="rId53"/>
         </w:object>
       </w:r>
     </w:p>
@@ -20671,7 +20671,7 @@
           <v:shape id="_x0000_i1040" type="#_x0000_t75" style="width:468pt;height:57.75pt" o:ole="">
             <v:imagedata r:id="rId54" o:title=""/>
           </v:shape>
-          <o:OLEObject Type="Embed" ProgID="Visio.Drawing.15" ShapeID="_x0000_i1040" DrawAspect="Content" ObjectID="_1543402807" r:id="rId55"/>
+          <o:OLEObject Type="Embed" ProgID="Visio.Drawing.15" ShapeID="_x0000_i1040" DrawAspect="Content" ObjectID="_1543480885" r:id="rId55"/>
         </w:object>
       </w:r>
     </w:p>
@@ -20712,10 +20712,10 @@
       </w:pPr>
       <w:r>
         <w:object w:dxaOrig="15961" w:dyaOrig="13756">
-          <v:shape id="_x0000_i1041" type="#_x0000_t75" style="width:467.75pt;height:403pt" o:ole="">
+          <v:shape id="_x0000_i1041" type="#_x0000_t75" style="width:468pt;height:402.75pt" o:ole="">
             <v:imagedata r:id="rId56" o:title=""/>
           </v:shape>
-          <o:OLEObject Type="Embed" ProgID="Visio.Drawing.15" ShapeID="_x0000_i1041" DrawAspect="Content" ObjectID="_1543402808" r:id="rId57"/>
+          <o:OLEObject Type="Embed" ProgID="Visio.Drawing.15" ShapeID="_x0000_i1041" DrawAspect="Content" ObjectID="_1543480886" r:id="rId57"/>
         </w:object>
       </w:r>
     </w:p>
@@ -26583,7 +26583,7 @@
 </file>
 
 <file path=customXml/itemProps1.xml><?xml version="1.0" encoding="utf-8"?>
-<ds:datastoreItem xmlns:ds="http://schemas.openxmlformats.org/officeDocument/2006/customXml" ds:itemID="{FE6F15A1-8F42-4ADD-9624-62E7FBCB75D0}">
+<ds:datastoreItem xmlns:ds="http://schemas.openxmlformats.org/officeDocument/2006/customXml" ds:itemID="{47AEB3F0-8860-47DB-802B-B5C786D02F66}">
   <ds:schemaRefs>
     <ds:schemaRef ds:uri="http://schemas.openxmlformats.org/officeDocument/2006/bibliography"/>
   </ds:schemaRefs>

</xml_diff>

<commit_message>
Movie creator's subsystem back-end update.
</commit_message>
<xml_diff>
--- a/Dokumentacija/L4/ataskaita(L4).docx
+++ b/Dokumentacija/L4/ataskaita(L4).docx
@@ -17502,7 +17502,6 @@
           <w:b/>
         </w:rPr>
       </w:pPr>
-      <w:bookmarkStart w:id="41" w:name="_GoBack"/>
       <w:r>
         <w:rPr>
           <w:noProof/>
@@ -17556,7 +17555,6 @@
           </wp:inline>
         </w:drawing>
       </w:r>
-      <w:bookmarkEnd w:id="41"/>
     </w:p>
     <w:p>
       <w:pPr>
@@ -17969,7 +17967,7 @@
           <v:shape id="_x0000_i1025" type="#_x0000_t75" style="width:467.25pt;height:128.25pt" o:ole="">
             <v:imagedata r:id="rId14" o:title=""/>
           </v:shape>
-          <o:OLEObject Type="Embed" ProgID="Visio.Drawing.15" ShapeID="_x0000_i1025" DrawAspect="Content" ObjectID="_1543480870" r:id="rId15"/>
+          <o:OLEObject Type="Embed" ProgID="Visio.Drawing.15" ShapeID="_x0000_i1025" DrawAspect="Content" ObjectID="_1543497224" r:id="rId15"/>
         </w:object>
       </w:r>
     </w:p>
@@ -18919,13 +18917,15 @@
         <w:rPr>
           <w:rFonts w:ascii="Times New Roman" w:hAnsi="Times New Roman" w:cs="Times New Roman"/>
         </w:rPr>
-        <w:object w:dxaOrig="9262" w:dyaOrig="6917">
-          <v:shape id="_x0000_i1026" type="#_x0000_t75" style="width:410.25pt;height:307.5pt" o:ole="">
+        <w:object w:dxaOrig="9262" w:dyaOrig="6916">
+          <v:shape id="_x0000_i1052" type="#_x0000_t75" style="width:410.25pt;height:307.5pt" o:ole="">
             <v:imagedata r:id="rId24" o:title=""/>
           </v:shape>
-          <o:OLEObject Type="Embed" ProgID="Visio.Drawing.15" ShapeID="_x0000_i1026" DrawAspect="Content" ObjectID="_1543480871" r:id="rId25"/>
+          <o:OLEObject Type="Embed" ProgID="Visio.Drawing.15" ShapeID="_x0000_i1052" DrawAspect="Content" ObjectID="_1543497225" r:id="rId25"/>
         </w:object>
       </w:r>
+      <w:bookmarkStart w:id="41" w:name="_GoBack"/>
+      <w:bookmarkEnd w:id="41"/>
     </w:p>
     <w:p>
       <w:pPr>
@@ -18997,11 +18997,11 @@
         <w:rPr>
           <w:rFonts w:ascii="Times New Roman" w:hAnsi="Times New Roman" w:cs="Times New Roman"/>
         </w:rPr>
-        <w:object w:dxaOrig="9909" w:dyaOrig="6917">
-          <v:shape id="_x0000_i1027" type="#_x0000_t75" style="width:411pt;height:285.75pt" o:ole="">
+        <w:object w:dxaOrig="9908" w:dyaOrig="6916">
+          <v:shape id="_x0000_i1049" type="#_x0000_t75" style="width:411pt;height:285.75pt" o:ole="">
             <v:imagedata r:id="rId26" o:title=""/>
           </v:shape>
-          <o:OLEObject Type="Embed" ProgID="Visio.Drawing.15" ShapeID="_x0000_i1027" DrawAspect="Content" ObjectID="_1543480872" r:id="rId27"/>
+          <o:OLEObject Type="Embed" ProgID="Visio.Drawing.15" ShapeID="_x0000_i1049" DrawAspect="Content" ObjectID="_1543497226" r:id="rId27"/>
         </w:object>
       </w:r>
     </w:p>
@@ -19093,7 +19093,7 @@
           <v:shape id="_x0000_i1028" type="#_x0000_t75" style="width:401.25pt;height:295.5pt" o:ole="">
             <v:imagedata r:id="rId28" o:title=""/>
           </v:shape>
-          <o:OLEObject Type="Embed" ProgID="Visio.Drawing.15" ShapeID="_x0000_i1028" DrawAspect="Content" ObjectID="_1543480873" r:id="rId29"/>
+          <o:OLEObject Type="Embed" ProgID="Visio.Drawing.15" ShapeID="_x0000_i1028" DrawAspect="Content" ObjectID="_1543497227" r:id="rId29"/>
         </w:object>
       </w:r>
     </w:p>
@@ -19169,7 +19169,7 @@
           <v:shape id="_x0000_i1029" type="#_x0000_t75" style="width:418.5pt;height:280.5pt" o:ole="">
             <v:imagedata r:id="rId30" o:title=""/>
           </v:shape>
-          <o:OLEObject Type="Embed" ProgID="Visio.Drawing.15" ShapeID="_x0000_i1029" DrawAspect="Content" ObjectID="_1543480874" r:id="rId31"/>
+          <o:OLEObject Type="Embed" ProgID="Visio.Drawing.15" ShapeID="_x0000_i1029" DrawAspect="Content" ObjectID="_1543497228" r:id="rId31"/>
         </w:object>
       </w:r>
     </w:p>
@@ -19263,7 +19263,7 @@
           <v:shape id="_x0000_i1030" type="#_x0000_t75" style="width:467.25pt;height:162pt" o:ole="">
             <v:imagedata r:id="rId32" o:title=""/>
           </v:shape>
-          <o:OLEObject Type="Embed" ProgID="Visio.Drawing.15" ShapeID="_x0000_i1030" DrawAspect="Content" ObjectID="_1543480875" r:id="rId33"/>
+          <o:OLEObject Type="Embed" ProgID="Visio.Drawing.15" ShapeID="_x0000_i1030" DrawAspect="Content" ObjectID="_1543497229" r:id="rId33"/>
         </w:object>
       </w:r>
     </w:p>
@@ -19322,7 +19322,7 @@
           <v:shape id="_x0000_i1031" type="#_x0000_t75" style="width:468pt;height:204pt" o:ole="">
             <v:imagedata r:id="rId34" o:title=""/>
           </v:shape>
-          <o:OLEObject Type="Embed" ProgID="Visio.Drawing.15" ShapeID="_x0000_i1031" DrawAspect="Content" ObjectID="_1543480876" r:id="rId35"/>
+          <o:OLEObject Type="Embed" ProgID="Visio.Drawing.15" ShapeID="_x0000_i1031" DrawAspect="Content" ObjectID="_1543497230" r:id="rId35"/>
         </w:object>
       </w:r>
     </w:p>
@@ -19374,7 +19374,7 @@
           <v:shape id="_x0000_i1032" type="#_x0000_t75" style="width:468pt;height:205.5pt" o:ole="">
             <v:imagedata r:id="rId36" o:title=""/>
           </v:shape>
-          <o:OLEObject Type="Embed" ProgID="Visio.Drawing.15" ShapeID="_x0000_i1032" DrawAspect="Content" ObjectID="_1543480877" r:id="rId37"/>
+          <o:OLEObject Type="Embed" ProgID="Visio.Drawing.15" ShapeID="_x0000_i1032" DrawAspect="Content" ObjectID="_1543497231" r:id="rId37"/>
         </w:object>
       </w:r>
     </w:p>
@@ -19433,7 +19433,7 @@
           <v:shape id="_x0000_i1033" type="#_x0000_t75" style="width:468pt;height:159pt" o:ole="">
             <v:imagedata r:id="rId38" o:title=""/>
           </v:shape>
-          <o:OLEObject Type="Embed" ProgID="Visio.Drawing.15" ShapeID="_x0000_i1033" DrawAspect="Content" ObjectID="_1543480878" r:id="rId39"/>
+          <o:OLEObject Type="Embed" ProgID="Visio.Drawing.15" ShapeID="_x0000_i1033" DrawAspect="Content" ObjectID="_1543497232" r:id="rId39"/>
         </w:object>
       </w:r>
     </w:p>
@@ -19493,7 +19493,7 @@
           <v:shape id="_x0000_i1034" type="#_x0000_t75" style="width:467.25pt;height:192.75pt" o:ole="">
             <v:imagedata r:id="rId40" o:title=""/>
           </v:shape>
-          <o:OLEObject Type="Embed" ProgID="Visio.Drawing.15" ShapeID="_x0000_i1034" DrawAspect="Content" ObjectID="_1543480879" r:id="rId41"/>
+          <o:OLEObject Type="Embed" ProgID="Visio.Drawing.15" ShapeID="_x0000_i1034" DrawAspect="Content" ObjectID="_1543497233" r:id="rId41"/>
         </w:object>
       </w:r>
     </w:p>
@@ -19580,10 +19580,10 @@
     <w:p>
       <w:r>
         <w:object w:dxaOrig="23734" w:dyaOrig="12742">
-          <v:shape id="_x0000_i1043" type="#_x0000_t75" style="width:467.25pt;height:251.25pt" o:ole="">
+          <v:shape id="_x0000_i1035" type="#_x0000_t75" style="width:467.25pt;height:251.25pt" o:ole="">
             <v:imagedata r:id="rId42" o:title=""/>
           </v:shape>
-          <o:OLEObject Type="Embed" ProgID="Visio.Drawing.15" ShapeID="_x0000_i1043" DrawAspect="Content" ObjectID="_1543480880" r:id="rId43"/>
+          <o:OLEObject Type="Embed" ProgID="Visio.Drawing.15" ShapeID="_x0000_i1035" DrawAspect="Content" ObjectID="_1543497234" r:id="rId43"/>
         </w:object>
       </w:r>
     </w:p>
@@ -20298,7 +20298,7 @@
           <v:shape id="_x0000_i1036" type="#_x0000_t75" style="width:467.25pt;height:4in" o:ole="">
             <v:imagedata r:id="rId44" o:title=""/>
           </v:shape>
-          <o:OLEObject Type="Embed" ProgID="Visio.Drawing.15" ShapeID="_x0000_i1036" DrawAspect="Content" ObjectID="_1543480881" r:id="rId45"/>
+          <o:OLEObject Type="Embed" ProgID="Visio.Drawing.15" ShapeID="_x0000_i1036" DrawAspect="Content" ObjectID="_1543497235" r:id="rId45"/>
         </w:object>
       </w:r>
     </w:p>
@@ -20498,7 +20498,7 @@
           <v:shape id="_x0000_i1037" type="#_x0000_t75" style="width:467.25pt;height:535.5pt" o:ole="">
             <v:imagedata r:id="rId48" o:title=""/>
           </v:shape>
-          <o:OLEObject Type="Embed" ProgID="Visio.Drawing.15" ShapeID="_x0000_i1037" DrawAspect="Content" ObjectID="_1543480882" r:id="rId49"/>
+          <o:OLEObject Type="Embed" ProgID="Visio.Drawing.15" ShapeID="_x0000_i1037" DrawAspect="Content" ObjectID="_1543497236" r:id="rId49"/>
         </w:object>
       </w:r>
     </w:p>
@@ -20542,7 +20542,7 @@
           <v:shape id="_x0000_i1038" type="#_x0000_t75" style="width:468pt;height:546pt" o:ole="">
             <v:imagedata r:id="rId50" o:title=""/>
           </v:shape>
-          <o:OLEObject Type="Embed" ProgID="Visio.Drawing.15" ShapeID="_x0000_i1038" DrawAspect="Content" ObjectID="_1543480883" r:id="rId51"/>
+          <o:OLEObject Type="Embed" ProgID="Visio.Drawing.15" ShapeID="_x0000_i1038" DrawAspect="Content" ObjectID="_1543497237" r:id="rId51"/>
         </w:object>
       </w:r>
     </w:p>
@@ -20635,7 +20635,7 @@
           <v:shape id="_x0000_i1039" type="#_x0000_t75" style="width:342.75pt;height:234pt" o:ole="">
             <v:imagedata r:id="rId52" o:title=""/>
           </v:shape>
-          <o:OLEObject Type="Embed" ProgID="Visio.Drawing.15" ShapeID="_x0000_i1039" DrawAspect="Content" ObjectID="_1543480884" r:id="rId53"/>
+          <o:OLEObject Type="Embed" ProgID="Visio.Drawing.15" ShapeID="_x0000_i1039" DrawAspect="Content" ObjectID="_1543497238" r:id="rId53"/>
         </w:object>
       </w:r>
     </w:p>
@@ -20667,11 +20667,11 @@
         <w:jc w:val="center"/>
       </w:pPr>
       <w:r>
-        <w:object w:dxaOrig="17078" w:dyaOrig="2115">
-          <v:shape id="_x0000_i1040" type="#_x0000_t75" style="width:468pt;height:57.75pt" o:ole="">
+        <w:object w:dxaOrig="17077" w:dyaOrig="2115">
+          <v:shape id="_x0000_i1044" type="#_x0000_t75" style="width:468pt;height:57.75pt" o:ole="">
             <v:imagedata r:id="rId54" o:title=""/>
           </v:shape>
-          <o:OLEObject Type="Embed" ProgID="Visio.Drawing.15" ShapeID="_x0000_i1040" DrawAspect="Content" ObjectID="_1543480885" r:id="rId55"/>
+          <o:OLEObject Type="Embed" ProgID="Visio.Drawing.15" ShapeID="_x0000_i1044" DrawAspect="Content" ObjectID="_1543497239" r:id="rId55"/>
         </w:object>
       </w:r>
     </w:p>
@@ -20711,11 +20711,11 @@
         <w:jc w:val="center"/>
       </w:pPr>
       <w:r>
-        <w:object w:dxaOrig="15961" w:dyaOrig="13756">
-          <v:shape id="_x0000_i1041" type="#_x0000_t75" style="width:468pt;height:402.75pt" o:ole="">
+        <w:object w:dxaOrig="15961" w:dyaOrig="13293">
+          <v:shape id="_x0000_i1046" type="#_x0000_t75" style="width:468pt;height:389.25pt" o:ole="">
             <v:imagedata r:id="rId56" o:title=""/>
           </v:shape>
-          <o:OLEObject Type="Embed" ProgID="Visio.Drawing.15" ShapeID="_x0000_i1041" DrawAspect="Content" ObjectID="_1543480886" r:id="rId57"/>
+          <o:OLEObject Type="Embed" ProgID="Visio.Drawing.15" ShapeID="_x0000_i1046" DrawAspect="Content" ObjectID="_1543497240" r:id="rId57"/>
         </w:object>
       </w:r>
     </w:p>
@@ -20795,7 +20795,7 @@
       <w:rPr>
         <w:noProof/>
       </w:rPr>
-      <w:t>30</w:t>
+      <w:t>27</w:t>
     </w:r>
     <w:r>
       <w:fldChar w:fldCharType="end"/>
@@ -26583,7 +26583,7 @@
 </file>
 
 <file path=customXml/itemProps1.xml><?xml version="1.0" encoding="utf-8"?>
-<ds:datastoreItem xmlns:ds="http://schemas.openxmlformats.org/officeDocument/2006/customXml" ds:itemID="{47AEB3F0-8860-47DB-802B-B5C786D02F66}">
+<ds:datastoreItem xmlns:ds="http://schemas.openxmlformats.org/officeDocument/2006/customXml" ds:itemID="{FB39BF23-2E0E-48EB-90CA-9C3D9138A452}">
   <ds:schemaRefs>
     <ds:schemaRef ds:uri="http://schemas.openxmlformats.org/officeDocument/2006/bibliography"/>
   </ds:schemaRefs>

</xml_diff>

<commit_message>
Updated movie creator subsystem's documentation.
</commit_message>
<xml_diff>
--- a/Dokumentacija/L4/ataskaita(L4).docx
+++ b/Dokumentacija/L4/ataskaita(L4).docx
@@ -1,6 +1,6 @@
 
 <file path=word/document.xml><?xml version="1.0" encoding="utf-8"?>
-<w:document xmlns:wpc="http://schemas.microsoft.com/office/word/2010/wordprocessingCanvas" xmlns:cx="http://schemas.microsoft.com/office/drawing/2014/chartex" xmlns:cx1="http://schemas.microsoft.com/office/drawing/2015/9/8/chartex" xmlns:cx2="http://schemas.microsoft.com/office/drawing/2015/10/21/chartex" xmlns:cx3="http://schemas.microsoft.com/office/drawing/2016/5/9/chartex" xmlns:cx4="http://schemas.microsoft.com/office/drawing/2016/5/10/chartex" xmlns:cx5="http://schemas.microsoft.com/office/drawing/2016/5/11/chartex" xmlns:mc="http://schemas.openxmlformats.org/markup-compatibility/2006" xmlns:o="urn:schemas-microsoft-com:office:office" xmlns:r="http://schemas.openxmlformats.org/officeDocument/2006/relationships" xmlns:m="http://schemas.openxmlformats.org/officeDocument/2006/math" xmlns:v="urn:schemas-microsoft-com:vml" xmlns:wp14="http://schemas.microsoft.com/office/word/2010/wordprocessingDrawing" xmlns:wp="http://schemas.openxmlformats.org/drawingml/2006/wordprocessingDrawing" xmlns:w10="urn:schemas-microsoft-com:office:word" xmlns:w="http://schemas.openxmlformats.org/wordprocessingml/2006/main" xmlns:w14="http://schemas.microsoft.com/office/word/2010/wordml" xmlns:w15="http://schemas.microsoft.com/office/word/2012/wordml" xmlns:w16se="http://schemas.microsoft.com/office/word/2015/wordml/symex" xmlns:wpg="http://schemas.microsoft.com/office/word/2010/wordprocessingGroup" xmlns:wpi="http://schemas.microsoft.com/office/word/2010/wordprocessingInk" xmlns:wne="http://schemas.microsoft.com/office/word/2006/wordml" xmlns:wps="http://schemas.microsoft.com/office/word/2010/wordprocessingShape" mc:Ignorable="w14 w15 w16se wp14">
+<w:document xmlns:wpc="http://schemas.microsoft.com/office/word/2010/wordprocessingCanvas" xmlns:cx="http://schemas.microsoft.com/office/drawing/2014/chartex" xmlns:cx1="http://schemas.microsoft.com/office/drawing/2015/9/8/chartex" xmlns:cx2="http://schemas.microsoft.com/office/drawing/2015/10/21/chartex" xmlns:mc="http://schemas.openxmlformats.org/markup-compatibility/2006" xmlns:o="urn:schemas-microsoft-com:office:office" xmlns:r="http://schemas.openxmlformats.org/officeDocument/2006/relationships" xmlns:m="http://schemas.openxmlformats.org/officeDocument/2006/math" xmlns:v="urn:schemas-microsoft-com:vml" xmlns:wp14="http://schemas.microsoft.com/office/word/2010/wordprocessingDrawing" xmlns:wp="http://schemas.openxmlformats.org/drawingml/2006/wordprocessingDrawing" xmlns:w10="urn:schemas-microsoft-com:office:word" xmlns:w="http://schemas.openxmlformats.org/wordprocessingml/2006/main" xmlns:w14="http://schemas.microsoft.com/office/word/2010/wordml" xmlns:w15="http://schemas.microsoft.com/office/word/2012/wordml" xmlns:w16se="http://schemas.microsoft.com/office/word/2015/wordml/symex" xmlns:wpg="http://schemas.microsoft.com/office/word/2010/wordprocessingGroup" xmlns:wpi="http://schemas.microsoft.com/office/word/2010/wordprocessingInk" xmlns:wne="http://schemas.microsoft.com/office/word/2006/wordml" xmlns:wps="http://schemas.microsoft.com/office/word/2010/wordprocessingShape" mc:Ignorable="w14 w15 w16se wp14">
   <w:background w:color="FFFFFF"/>
   <w:body>
     <w:p>
@@ -991,8 +991,18 @@
           <w:sz w:val="24"/>
           <w:szCs w:val="24"/>
         </w:rPr>
-        <w:t>Mantas Zambacevičius</w:t>
-      </w:r>
+        <w:t xml:space="preserve">Mantas </w:t>
+      </w:r>
+      <w:proofErr w:type="spellStart"/>
+      <w:r>
+        <w:rPr>
+          <w:rFonts w:ascii="Times New Roman" w:eastAsia="Times New Roman" w:hAnsi="Times New Roman" w:cs="Times New Roman"/>
+          <w:sz w:val="24"/>
+          <w:szCs w:val="24"/>
+        </w:rPr>
+        <w:t>Zambacevičius</w:t>
+      </w:r>
+      <w:proofErr w:type="spellEnd"/>
       <w:r>
         <w:rPr>
           <w:rFonts w:ascii="Times New Roman" w:eastAsia="Times New Roman" w:hAnsi="Times New Roman" w:cs="Times New Roman"/>
@@ -1178,8 +1188,288 @@
           <w:sz w:val="24"/>
           <w:szCs w:val="24"/>
         </w:rPr>
-        <w:t>Užduoties atlikimui bus naudojami .NET Core 1.0, ReactJS, Redux, Bootstrap, Webpack, Sass, Entity Framework, SQLite, MySQL Workbench, Visual Studio 2015, Visual Studio Code, Postman, DB Browser for SQLite, Google maps</w:t>
-      </w:r>
+        <w:t xml:space="preserve">Užduoties atlikimui bus naudojami .NET </w:t>
+      </w:r>
+      <w:proofErr w:type="spellStart"/>
+      <w:r>
+        <w:rPr>
+          <w:rFonts w:ascii="Times New Roman" w:eastAsia="Times New Roman" w:hAnsi="Times New Roman" w:cs="Times New Roman"/>
+          <w:sz w:val="24"/>
+          <w:szCs w:val="24"/>
+        </w:rPr>
+        <w:t>Core</w:t>
+      </w:r>
+      <w:proofErr w:type="spellEnd"/>
+      <w:r>
+        <w:rPr>
+          <w:rFonts w:ascii="Times New Roman" w:eastAsia="Times New Roman" w:hAnsi="Times New Roman" w:cs="Times New Roman"/>
+          <w:sz w:val="24"/>
+          <w:szCs w:val="24"/>
+        </w:rPr>
+        <w:t xml:space="preserve"> 1.0, </w:t>
+      </w:r>
+      <w:proofErr w:type="spellStart"/>
+      <w:r>
+        <w:rPr>
+          <w:rFonts w:ascii="Times New Roman" w:eastAsia="Times New Roman" w:hAnsi="Times New Roman" w:cs="Times New Roman"/>
+          <w:sz w:val="24"/>
+          <w:szCs w:val="24"/>
+        </w:rPr>
+        <w:t>ReactJS</w:t>
+      </w:r>
+      <w:proofErr w:type="spellEnd"/>
+      <w:r>
+        <w:rPr>
+          <w:rFonts w:ascii="Times New Roman" w:eastAsia="Times New Roman" w:hAnsi="Times New Roman" w:cs="Times New Roman"/>
+          <w:sz w:val="24"/>
+          <w:szCs w:val="24"/>
+        </w:rPr>
+        <w:t xml:space="preserve">, </w:t>
+      </w:r>
+      <w:proofErr w:type="spellStart"/>
+      <w:r>
+        <w:rPr>
+          <w:rFonts w:ascii="Times New Roman" w:eastAsia="Times New Roman" w:hAnsi="Times New Roman" w:cs="Times New Roman"/>
+          <w:sz w:val="24"/>
+          <w:szCs w:val="24"/>
+        </w:rPr>
+        <w:t>Redux</w:t>
+      </w:r>
+      <w:proofErr w:type="spellEnd"/>
+      <w:r>
+        <w:rPr>
+          <w:rFonts w:ascii="Times New Roman" w:eastAsia="Times New Roman" w:hAnsi="Times New Roman" w:cs="Times New Roman"/>
+          <w:sz w:val="24"/>
+          <w:szCs w:val="24"/>
+        </w:rPr>
+        <w:t xml:space="preserve">, </w:t>
+      </w:r>
+      <w:proofErr w:type="spellStart"/>
+      <w:r>
+        <w:rPr>
+          <w:rFonts w:ascii="Times New Roman" w:eastAsia="Times New Roman" w:hAnsi="Times New Roman" w:cs="Times New Roman"/>
+          <w:sz w:val="24"/>
+          <w:szCs w:val="24"/>
+        </w:rPr>
+        <w:t>Bootstrap</w:t>
+      </w:r>
+      <w:proofErr w:type="spellEnd"/>
+      <w:r>
+        <w:rPr>
+          <w:rFonts w:ascii="Times New Roman" w:eastAsia="Times New Roman" w:hAnsi="Times New Roman" w:cs="Times New Roman"/>
+          <w:sz w:val="24"/>
+          <w:szCs w:val="24"/>
+        </w:rPr>
+        <w:t xml:space="preserve">, </w:t>
+      </w:r>
+      <w:proofErr w:type="spellStart"/>
+      <w:r>
+        <w:rPr>
+          <w:rFonts w:ascii="Times New Roman" w:eastAsia="Times New Roman" w:hAnsi="Times New Roman" w:cs="Times New Roman"/>
+          <w:sz w:val="24"/>
+          <w:szCs w:val="24"/>
+        </w:rPr>
+        <w:t>Webpack</w:t>
+      </w:r>
+      <w:proofErr w:type="spellEnd"/>
+      <w:r>
+        <w:rPr>
+          <w:rFonts w:ascii="Times New Roman" w:eastAsia="Times New Roman" w:hAnsi="Times New Roman" w:cs="Times New Roman"/>
+          <w:sz w:val="24"/>
+          <w:szCs w:val="24"/>
+        </w:rPr>
+        <w:t xml:space="preserve">, </w:t>
+      </w:r>
+      <w:proofErr w:type="spellStart"/>
+      <w:r>
+        <w:rPr>
+          <w:rFonts w:ascii="Times New Roman" w:eastAsia="Times New Roman" w:hAnsi="Times New Roman" w:cs="Times New Roman"/>
+          <w:sz w:val="24"/>
+          <w:szCs w:val="24"/>
+        </w:rPr>
+        <w:t>Sass</w:t>
+      </w:r>
+      <w:proofErr w:type="spellEnd"/>
+      <w:r>
+        <w:rPr>
+          <w:rFonts w:ascii="Times New Roman" w:eastAsia="Times New Roman" w:hAnsi="Times New Roman" w:cs="Times New Roman"/>
+          <w:sz w:val="24"/>
+          <w:szCs w:val="24"/>
+        </w:rPr>
+        <w:t xml:space="preserve">, </w:t>
+      </w:r>
+      <w:proofErr w:type="spellStart"/>
+      <w:r>
+        <w:rPr>
+          <w:rFonts w:ascii="Times New Roman" w:eastAsia="Times New Roman" w:hAnsi="Times New Roman" w:cs="Times New Roman"/>
+          <w:sz w:val="24"/>
+          <w:szCs w:val="24"/>
+        </w:rPr>
+        <w:t>Entity</w:t>
+      </w:r>
+      <w:proofErr w:type="spellEnd"/>
+      <w:r>
+        <w:rPr>
+          <w:rFonts w:ascii="Times New Roman" w:eastAsia="Times New Roman" w:hAnsi="Times New Roman" w:cs="Times New Roman"/>
+          <w:sz w:val="24"/>
+          <w:szCs w:val="24"/>
+        </w:rPr>
+        <w:t xml:space="preserve"> </w:t>
+      </w:r>
+      <w:proofErr w:type="spellStart"/>
+      <w:r>
+        <w:rPr>
+          <w:rFonts w:ascii="Times New Roman" w:eastAsia="Times New Roman" w:hAnsi="Times New Roman" w:cs="Times New Roman"/>
+          <w:sz w:val="24"/>
+          <w:szCs w:val="24"/>
+        </w:rPr>
+        <w:t>Framework</w:t>
+      </w:r>
+      <w:proofErr w:type="spellEnd"/>
+      <w:r>
+        <w:rPr>
+          <w:rFonts w:ascii="Times New Roman" w:eastAsia="Times New Roman" w:hAnsi="Times New Roman" w:cs="Times New Roman"/>
+          <w:sz w:val="24"/>
+          <w:szCs w:val="24"/>
+        </w:rPr>
+        <w:t xml:space="preserve">, </w:t>
+      </w:r>
+      <w:proofErr w:type="spellStart"/>
+      <w:r>
+        <w:rPr>
+          <w:rFonts w:ascii="Times New Roman" w:eastAsia="Times New Roman" w:hAnsi="Times New Roman" w:cs="Times New Roman"/>
+          <w:sz w:val="24"/>
+          <w:szCs w:val="24"/>
+        </w:rPr>
+        <w:t>SQLite</w:t>
+      </w:r>
+      <w:proofErr w:type="spellEnd"/>
+      <w:r>
+        <w:rPr>
+          <w:rFonts w:ascii="Times New Roman" w:eastAsia="Times New Roman" w:hAnsi="Times New Roman" w:cs="Times New Roman"/>
+          <w:sz w:val="24"/>
+          <w:szCs w:val="24"/>
+        </w:rPr>
+        <w:t xml:space="preserve">, MySQL </w:t>
+      </w:r>
+      <w:proofErr w:type="spellStart"/>
+      <w:r>
+        <w:rPr>
+          <w:rFonts w:ascii="Times New Roman" w:eastAsia="Times New Roman" w:hAnsi="Times New Roman" w:cs="Times New Roman"/>
+          <w:sz w:val="24"/>
+          <w:szCs w:val="24"/>
+        </w:rPr>
+        <w:t>Workbench</w:t>
+      </w:r>
+      <w:proofErr w:type="spellEnd"/>
+      <w:r>
+        <w:rPr>
+          <w:rFonts w:ascii="Times New Roman" w:eastAsia="Times New Roman" w:hAnsi="Times New Roman" w:cs="Times New Roman"/>
+          <w:sz w:val="24"/>
+          <w:szCs w:val="24"/>
+        </w:rPr>
+        <w:t xml:space="preserve">, Visual Studio 2015, Visual Studio </w:t>
+      </w:r>
+      <w:proofErr w:type="spellStart"/>
+      <w:r>
+        <w:rPr>
+          <w:rFonts w:ascii="Times New Roman" w:eastAsia="Times New Roman" w:hAnsi="Times New Roman" w:cs="Times New Roman"/>
+          <w:sz w:val="24"/>
+          <w:szCs w:val="24"/>
+        </w:rPr>
+        <w:t>Code</w:t>
+      </w:r>
+      <w:proofErr w:type="spellEnd"/>
+      <w:r>
+        <w:rPr>
+          <w:rFonts w:ascii="Times New Roman" w:eastAsia="Times New Roman" w:hAnsi="Times New Roman" w:cs="Times New Roman"/>
+          <w:sz w:val="24"/>
+          <w:szCs w:val="24"/>
+        </w:rPr>
+        <w:t xml:space="preserve">, </w:t>
+      </w:r>
+      <w:proofErr w:type="spellStart"/>
+      <w:r>
+        <w:rPr>
+          <w:rFonts w:ascii="Times New Roman" w:eastAsia="Times New Roman" w:hAnsi="Times New Roman" w:cs="Times New Roman"/>
+          <w:sz w:val="24"/>
+          <w:szCs w:val="24"/>
+        </w:rPr>
+        <w:t>Postman</w:t>
+      </w:r>
+      <w:proofErr w:type="spellEnd"/>
+      <w:r>
+        <w:rPr>
+          <w:rFonts w:ascii="Times New Roman" w:eastAsia="Times New Roman" w:hAnsi="Times New Roman" w:cs="Times New Roman"/>
+          <w:sz w:val="24"/>
+          <w:szCs w:val="24"/>
+        </w:rPr>
+        <w:t xml:space="preserve">, DB </w:t>
+      </w:r>
+      <w:proofErr w:type="spellStart"/>
+      <w:r>
+        <w:rPr>
+          <w:rFonts w:ascii="Times New Roman" w:eastAsia="Times New Roman" w:hAnsi="Times New Roman" w:cs="Times New Roman"/>
+          <w:sz w:val="24"/>
+          <w:szCs w:val="24"/>
+        </w:rPr>
+        <w:t>Browser</w:t>
+      </w:r>
+      <w:proofErr w:type="spellEnd"/>
+      <w:r>
+        <w:rPr>
+          <w:rFonts w:ascii="Times New Roman" w:eastAsia="Times New Roman" w:hAnsi="Times New Roman" w:cs="Times New Roman"/>
+          <w:sz w:val="24"/>
+          <w:szCs w:val="24"/>
+        </w:rPr>
+        <w:t xml:space="preserve"> </w:t>
+      </w:r>
+      <w:proofErr w:type="spellStart"/>
+      <w:r>
+        <w:rPr>
+          <w:rFonts w:ascii="Times New Roman" w:eastAsia="Times New Roman" w:hAnsi="Times New Roman" w:cs="Times New Roman"/>
+          <w:sz w:val="24"/>
+          <w:szCs w:val="24"/>
+        </w:rPr>
+        <w:t>for</w:t>
+      </w:r>
+      <w:proofErr w:type="spellEnd"/>
+      <w:r>
+        <w:rPr>
+          <w:rFonts w:ascii="Times New Roman" w:eastAsia="Times New Roman" w:hAnsi="Times New Roman" w:cs="Times New Roman"/>
+          <w:sz w:val="24"/>
+          <w:szCs w:val="24"/>
+        </w:rPr>
+        <w:t xml:space="preserve"> </w:t>
+      </w:r>
+      <w:proofErr w:type="spellStart"/>
+      <w:r>
+        <w:rPr>
+          <w:rFonts w:ascii="Times New Roman" w:eastAsia="Times New Roman" w:hAnsi="Times New Roman" w:cs="Times New Roman"/>
+          <w:sz w:val="24"/>
+          <w:szCs w:val="24"/>
+        </w:rPr>
+        <w:t>SQLite</w:t>
+      </w:r>
+      <w:proofErr w:type="spellEnd"/>
+      <w:r>
+        <w:rPr>
+          <w:rFonts w:ascii="Times New Roman" w:eastAsia="Times New Roman" w:hAnsi="Times New Roman" w:cs="Times New Roman"/>
+          <w:sz w:val="24"/>
+          <w:szCs w:val="24"/>
+        </w:rPr>
+        <w:t xml:space="preserve">, Google </w:t>
+      </w:r>
+      <w:proofErr w:type="spellStart"/>
+      <w:r>
+        <w:rPr>
+          <w:rFonts w:ascii="Times New Roman" w:eastAsia="Times New Roman" w:hAnsi="Times New Roman" w:cs="Times New Roman"/>
+          <w:sz w:val="24"/>
+          <w:szCs w:val="24"/>
+        </w:rPr>
+        <w:t>maps</w:t>
+      </w:r>
+      <w:proofErr w:type="spellEnd"/>
     </w:p>
     <w:p>
       <w:pPr>
@@ -1515,7 +1805,25 @@
           <w:sz w:val="24"/>
           <w:szCs w:val="24"/>
         </w:rPr>
-        <w:t xml:space="preserve">Pagrindinė vartotojo funkcija yra nusipirkti seanso bilietą bei rezervuoti jį pasirinktame kino teatre į bet kokį pasirinktą kino filmą. Nusipirktą bilietą galės atsispausdinti arba išsisaugoti .pdf formatu. Kitos funkcijos: </w:t>
+        <w:t>Pagrindinė vartotojo funkcija yra nusipirkti seanso bilietą bei rezervuoti jį pasirinktame kino teatre į bet kokį pasirinktą kino filmą. Nusipirktą bilietą galės atsispausdinti arba išsisaugoti .</w:t>
+      </w:r>
+      <w:proofErr w:type="spellStart"/>
+      <w:r>
+        <w:rPr>
+          <w:rFonts w:ascii="Times New Roman" w:eastAsia="Times New Roman" w:hAnsi="Times New Roman" w:cs="Times New Roman"/>
+          <w:sz w:val="24"/>
+          <w:szCs w:val="24"/>
+        </w:rPr>
+        <w:t>pdf</w:t>
+      </w:r>
+      <w:proofErr w:type="spellEnd"/>
+      <w:r>
+        <w:rPr>
+          <w:rFonts w:ascii="Times New Roman" w:eastAsia="Times New Roman" w:hAnsi="Times New Roman" w:cs="Times New Roman"/>
+          <w:sz w:val="24"/>
+          <w:szCs w:val="24"/>
+        </w:rPr>
+        <w:t xml:space="preserve"> formatu. Kitos funkcijos: </w:t>
       </w:r>
     </w:p>
     <w:p>
@@ -1731,7 +2039,25 @@
           <w:sz w:val="24"/>
           <w:szCs w:val="24"/>
         </w:rPr>
-        <w:t>Artimiausią kino teatrą pagal buvimo vieta arba pagal įvestą adresą (bus naudojamas Google Maps)</w:t>
+        <w:t xml:space="preserve">Artimiausią kino teatrą pagal buvimo vieta arba pagal įvestą adresą (bus naudojamas Google </w:t>
+      </w:r>
+      <w:proofErr w:type="spellStart"/>
+      <w:r>
+        <w:rPr>
+          <w:rFonts w:ascii="Times New Roman" w:eastAsia="Times New Roman" w:hAnsi="Times New Roman" w:cs="Times New Roman"/>
+          <w:sz w:val="24"/>
+          <w:szCs w:val="24"/>
+        </w:rPr>
+        <w:t>Maps</w:t>
+      </w:r>
+      <w:proofErr w:type="spellEnd"/>
+      <w:r>
+        <w:rPr>
+          <w:rFonts w:ascii="Times New Roman" w:eastAsia="Times New Roman" w:hAnsi="Times New Roman" w:cs="Times New Roman"/>
+          <w:sz w:val="24"/>
+          <w:szCs w:val="24"/>
+        </w:rPr>
+        <w:t>)</w:t>
       </w:r>
     </w:p>
     <w:p>
@@ -1867,7 +2193,43 @@
           <w:sz w:val="24"/>
           <w:szCs w:val="24"/>
         </w:rPr>
-        <w:t>Dalyvauti šiuo metu aktyviuose balsavimuose, peržiūrėti senesnius balsavimus, matyti balsų skirtumus jei balsavimas pasi</w:t>
+        <w:t xml:space="preserve">Dalyvauti šiuo metu aktyviuose </w:t>
+      </w:r>
+      <w:proofErr w:type="spellStart"/>
+      <w:r>
+        <w:rPr>
+          <w:rFonts w:ascii="Times New Roman" w:eastAsia="Times New Roman" w:hAnsi="Times New Roman" w:cs="Times New Roman"/>
+          <w:sz w:val="24"/>
+          <w:szCs w:val="24"/>
+        </w:rPr>
+        <w:t>balsavimuose</w:t>
+      </w:r>
+      <w:proofErr w:type="spellEnd"/>
+      <w:r>
+        <w:rPr>
+          <w:rFonts w:ascii="Times New Roman" w:eastAsia="Times New Roman" w:hAnsi="Times New Roman" w:cs="Times New Roman"/>
+          <w:sz w:val="24"/>
+          <w:szCs w:val="24"/>
+        </w:rPr>
+        <w:t xml:space="preserve">, peržiūrėti senesnius </w:t>
+      </w:r>
+      <w:proofErr w:type="spellStart"/>
+      <w:r>
+        <w:rPr>
+          <w:rFonts w:ascii="Times New Roman" w:eastAsia="Times New Roman" w:hAnsi="Times New Roman" w:cs="Times New Roman"/>
+          <w:sz w:val="24"/>
+          <w:szCs w:val="24"/>
+        </w:rPr>
+        <w:t>balsavimus</w:t>
+      </w:r>
+      <w:proofErr w:type="spellEnd"/>
+      <w:r>
+        <w:rPr>
+          <w:rFonts w:ascii="Times New Roman" w:eastAsia="Times New Roman" w:hAnsi="Times New Roman" w:cs="Times New Roman"/>
+          <w:sz w:val="24"/>
+          <w:szCs w:val="24"/>
+        </w:rPr>
+        <w:t>, matyti balsų skirtumus jei balsavimas pasi</w:t>
       </w:r>
       <w:r>
         <w:rPr>
@@ -2487,8 +2849,6 @@
         </w:rPr>
         <w:t>ansus.</w:t>
       </w:r>
-      <w:bookmarkStart w:id="11" w:name="_GoBack"/>
-      <w:bookmarkEnd w:id="11"/>
     </w:p>
     <w:p>
       <w:pPr>
@@ -2681,7 +3041,61 @@
           <w:sz w:val="24"/>
           <w:szCs w:val="24"/>
         </w:rPr>
-        <w:t>Filmo anonsai ( video medžiaga bus talpinama išorinėse informacinėse sistemose, tokiose kaip Youtube, Facebook, Vimeo ir panašiai).</w:t>
+        <w:t xml:space="preserve">Filmo anonsai ( </w:t>
+      </w:r>
+      <w:proofErr w:type="spellStart"/>
+      <w:r>
+        <w:rPr>
+          <w:rFonts w:ascii="Times New Roman" w:eastAsia="Times New Roman" w:hAnsi="Times New Roman" w:cs="Times New Roman"/>
+          <w:sz w:val="24"/>
+          <w:szCs w:val="24"/>
+        </w:rPr>
+        <w:t>video</w:t>
+      </w:r>
+      <w:proofErr w:type="spellEnd"/>
+      <w:r>
+        <w:rPr>
+          <w:rFonts w:ascii="Times New Roman" w:eastAsia="Times New Roman" w:hAnsi="Times New Roman" w:cs="Times New Roman"/>
+          <w:sz w:val="24"/>
+          <w:szCs w:val="24"/>
+        </w:rPr>
+        <w:t xml:space="preserve"> medžiaga bus talpinama išorinėse informacinėse sistemose, tokiose kaip </w:t>
+      </w:r>
+      <w:proofErr w:type="spellStart"/>
+      <w:r>
+        <w:rPr>
+          <w:rFonts w:ascii="Times New Roman" w:eastAsia="Times New Roman" w:hAnsi="Times New Roman" w:cs="Times New Roman"/>
+          <w:sz w:val="24"/>
+          <w:szCs w:val="24"/>
+        </w:rPr>
+        <w:t>Youtube</w:t>
+      </w:r>
+      <w:proofErr w:type="spellEnd"/>
+      <w:r>
+        <w:rPr>
+          <w:rFonts w:ascii="Times New Roman" w:eastAsia="Times New Roman" w:hAnsi="Times New Roman" w:cs="Times New Roman"/>
+          <w:sz w:val="24"/>
+          <w:szCs w:val="24"/>
+        </w:rPr>
+        <w:t xml:space="preserve">, Facebook, </w:t>
+      </w:r>
+      <w:proofErr w:type="spellStart"/>
+      <w:r>
+        <w:rPr>
+          <w:rFonts w:ascii="Times New Roman" w:eastAsia="Times New Roman" w:hAnsi="Times New Roman" w:cs="Times New Roman"/>
+          <w:sz w:val="24"/>
+          <w:szCs w:val="24"/>
+        </w:rPr>
+        <w:t>Vimeo</w:t>
+      </w:r>
+      <w:proofErr w:type="spellEnd"/>
+      <w:r>
+        <w:rPr>
+          <w:rFonts w:ascii="Times New Roman" w:eastAsia="Times New Roman" w:hAnsi="Times New Roman" w:cs="Times New Roman"/>
+          <w:sz w:val="24"/>
+          <w:szCs w:val="24"/>
+        </w:rPr>
+        <w:t xml:space="preserve"> ir panašiai).</w:t>
       </w:r>
     </w:p>
     <w:p>
@@ -2699,17 +3113,17 @@
           <w:rFonts w:ascii="Times New Roman" w:hAnsi="Times New Roman" w:cs="Times New Roman"/>
         </w:rPr>
       </w:pPr>
-      <w:bookmarkStart w:id="12" w:name="_9rob3hcf6nny" w:colFirst="0" w:colLast="0"/>
+      <w:bookmarkStart w:id="11" w:name="_9rob3hcf6nny" w:colFirst="0" w:colLast="0"/>
+      <w:bookmarkEnd w:id="11"/>
+    </w:p>
+    <w:p>
+      <w:pPr>
+        <w:rPr>
+          <w:rFonts w:ascii="Times New Roman" w:hAnsi="Times New Roman" w:cs="Times New Roman"/>
+        </w:rPr>
+      </w:pPr>
+      <w:bookmarkStart w:id="12" w:name="_slmoi7mcfii2" w:colFirst="0" w:colLast="0"/>
       <w:bookmarkEnd w:id="12"/>
-    </w:p>
-    <w:p>
-      <w:pPr>
-        <w:rPr>
-          <w:rFonts w:ascii="Times New Roman" w:hAnsi="Times New Roman" w:cs="Times New Roman"/>
-        </w:rPr>
-      </w:pPr>
-      <w:bookmarkStart w:id="13" w:name="_slmoi7mcfii2" w:colFirst="0" w:colLast="0"/>
-      <w:bookmarkEnd w:id="13"/>
       <w:r>
         <w:rPr>
           <w:rFonts w:ascii="Times New Roman" w:eastAsia="Times New Roman" w:hAnsi="Times New Roman" w:cs="Times New Roman"/>
@@ -2745,58 +3159,58 @@
           <w:rFonts w:ascii="Times New Roman" w:hAnsi="Times New Roman" w:cs="Times New Roman"/>
         </w:rPr>
       </w:pPr>
-      <w:bookmarkStart w:id="14" w:name="_i9dkb78mqm6" w:colFirst="0" w:colLast="0"/>
+      <w:bookmarkStart w:id="13" w:name="_i9dkb78mqm6" w:colFirst="0" w:colLast="0"/>
+      <w:bookmarkEnd w:id="13"/>
+      <w:r>
+        <w:rPr>
+          <w:rFonts w:ascii="Times New Roman" w:eastAsia="Times New Roman" w:hAnsi="Times New Roman" w:cs="Times New Roman"/>
+          <w:sz w:val="24"/>
+          <w:szCs w:val="24"/>
+        </w:rPr>
+        <w:t xml:space="preserve">Prie filmų kūrimo proceso prisideda įvairūs kūrėjai: aktoriai, režisieriai, kompozitoriai ir kt. Todėl tam yra kuriamas atskiras vartotojo tipas: </w:t>
+      </w:r>
+      <w:r>
+        <w:rPr>
+          <w:rFonts w:ascii="Times New Roman" w:eastAsia="Times New Roman" w:hAnsi="Times New Roman" w:cs="Times New Roman"/>
+          <w:sz w:val="24"/>
+          <w:szCs w:val="24"/>
+        </w:rPr>
+        <w:t>kino</w:t>
+      </w:r>
+      <w:r>
+        <w:rPr>
+          <w:rFonts w:ascii="Times New Roman" w:eastAsia="Times New Roman" w:hAnsi="Times New Roman" w:cs="Times New Roman"/>
+          <w:sz w:val="24"/>
+          <w:szCs w:val="24"/>
+        </w:rPr>
+        <w:t xml:space="preserve"> kūrėjas. </w:t>
+      </w:r>
+      <w:r>
+        <w:rPr>
+          <w:rFonts w:ascii="Times New Roman" w:eastAsia="Times New Roman" w:hAnsi="Times New Roman" w:cs="Times New Roman"/>
+          <w:sz w:val="24"/>
+          <w:szCs w:val="24"/>
+        </w:rPr>
+        <w:t>Kino</w:t>
+      </w:r>
+      <w:r>
+        <w:rPr>
+          <w:rFonts w:ascii="Times New Roman" w:eastAsia="Times New Roman" w:hAnsi="Times New Roman" w:cs="Times New Roman"/>
+          <w:sz w:val="24"/>
+          <w:szCs w:val="24"/>
+        </w:rPr>
+        <w:t xml:space="preserve"> kūrėjas sistemoje gali susikurti vartotojo paskyrą. Jis galės užpildyti savo profilį, informaciją apie save (vardas, pavardė, gimimo data ir t.t.), įsikelti nuotraukas, nurodyti savo pareigas filmų kūrimo procese (pasidaryti CV). Jei kino studija susidomi kokiu nors kūrėju ir pakviečia į naują filmą, kūrėjas gauna pranešimą. Taip pat, kūrėjas gali peržiūrėti visus filmus, prie kurių kūrimo jis prisidėjo, su kuriomis kino studijomis bendradarbiavo bei jų detalią informaciją. </w:t>
+      </w:r>
+    </w:p>
+    <w:p>
+      <w:pPr>
+        <w:ind w:left="360"/>
+        <w:rPr>
+          <w:rFonts w:ascii="Times New Roman" w:hAnsi="Times New Roman" w:cs="Times New Roman"/>
+        </w:rPr>
+      </w:pPr>
+      <w:bookmarkStart w:id="14" w:name="_tp5vv8m1mtpc" w:colFirst="0" w:colLast="0"/>
       <w:bookmarkEnd w:id="14"/>
-      <w:r>
-        <w:rPr>
-          <w:rFonts w:ascii="Times New Roman" w:eastAsia="Times New Roman" w:hAnsi="Times New Roman" w:cs="Times New Roman"/>
-          <w:sz w:val="24"/>
-          <w:szCs w:val="24"/>
-        </w:rPr>
-        <w:t xml:space="preserve">Prie filmų kūrimo proceso prisideda įvairūs kūrėjai: aktoriai, režisieriai, kompozitoriai ir kt. Todėl tam yra kuriamas atskiras vartotojo tipas: </w:t>
-      </w:r>
-      <w:r>
-        <w:rPr>
-          <w:rFonts w:ascii="Times New Roman" w:eastAsia="Times New Roman" w:hAnsi="Times New Roman" w:cs="Times New Roman"/>
-          <w:sz w:val="24"/>
-          <w:szCs w:val="24"/>
-        </w:rPr>
-        <w:t>kino</w:t>
-      </w:r>
-      <w:r>
-        <w:rPr>
-          <w:rFonts w:ascii="Times New Roman" w:eastAsia="Times New Roman" w:hAnsi="Times New Roman" w:cs="Times New Roman"/>
-          <w:sz w:val="24"/>
-          <w:szCs w:val="24"/>
-        </w:rPr>
-        <w:t xml:space="preserve"> kūrėjas. </w:t>
-      </w:r>
-      <w:r>
-        <w:rPr>
-          <w:rFonts w:ascii="Times New Roman" w:eastAsia="Times New Roman" w:hAnsi="Times New Roman" w:cs="Times New Roman"/>
-          <w:sz w:val="24"/>
-          <w:szCs w:val="24"/>
-        </w:rPr>
-        <w:t>Kino</w:t>
-      </w:r>
-      <w:r>
-        <w:rPr>
-          <w:rFonts w:ascii="Times New Roman" w:eastAsia="Times New Roman" w:hAnsi="Times New Roman" w:cs="Times New Roman"/>
-          <w:sz w:val="24"/>
-          <w:szCs w:val="24"/>
-        </w:rPr>
-        <w:t xml:space="preserve"> kūrėjas sistemoje gali susikurti vartotojo paskyrą. Jis galės užpildyti savo profilį, informaciją apie save (vardas, pavardė, gimimo data ir t.t.), įsikelti nuotraukas, nurodyti savo pareigas filmų kūrimo procese (pasidaryti CV). Jei kino studija susidomi kokiu nors kūrėju ir pakviečia į naują filmą, kūrėjas gauna pranešimą. Taip pat, kūrėjas gali peržiūrėti visus filmus, prie kurių kūrimo jis prisidėjo, su kuriomis kino studijomis bendradarbiavo bei jų detalią informaciją. </w:t>
-      </w:r>
-    </w:p>
-    <w:p>
-      <w:pPr>
-        <w:ind w:left="360"/>
-        <w:rPr>
-          <w:rFonts w:ascii="Times New Roman" w:hAnsi="Times New Roman" w:cs="Times New Roman"/>
-        </w:rPr>
-      </w:pPr>
-      <w:bookmarkStart w:id="15" w:name="_tp5vv8m1mtpc" w:colFirst="0" w:colLast="0"/>
-      <w:bookmarkEnd w:id="15"/>
       <w:r>
         <w:rPr>
           <w:rFonts w:ascii="Times New Roman" w:eastAsia="Times New Roman" w:hAnsi="Times New Roman" w:cs="Times New Roman"/>
@@ -2836,8 +3250,8 @@
           <w:szCs w:val="24"/>
         </w:rPr>
       </w:pPr>
-      <w:bookmarkStart w:id="16" w:name="_cm4hgzmb9f6b" w:colFirst="0" w:colLast="0"/>
-      <w:bookmarkEnd w:id="16"/>
+      <w:bookmarkStart w:id="15" w:name="_cm4hgzmb9f6b" w:colFirst="0" w:colLast="0"/>
+      <w:bookmarkEnd w:id="15"/>
       <w:r>
         <w:rPr>
           <w:rFonts w:ascii="Times New Roman" w:eastAsia="Times New Roman" w:hAnsi="Times New Roman" w:cs="Times New Roman"/>
@@ -2861,8 +3275,8 @@
           <w:szCs w:val="24"/>
         </w:rPr>
       </w:pPr>
-      <w:bookmarkStart w:id="17" w:name="_uce5zhyk988a" w:colFirst="0" w:colLast="0"/>
-      <w:bookmarkEnd w:id="17"/>
+      <w:bookmarkStart w:id="16" w:name="_uce5zhyk988a" w:colFirst="0" w:colLast="0"/>
+      <w:bookmarkEnd w:id="16"/>
       <w:r>
         <w:rPr>
           <w:rFonts w:ascii="Times New Roman" w:eastAsia="Times New Roman" w:hAnsi="Times New Roman" w:cs="Times New Roman"/>
@@ -2886,8 +3300,8 @@
           <w:szCs w:val="24"/>
         </w:rPr>
       </w:pPr>
-      <w:bookmarkStart w:id="18" w:name="_4niac5bp7bxi" w:colFirst="0" w:colLast="0"/>
-      <w:bookmarkEnd w:id="18"/>
+      <w:bookmarkStart w:id="17" w:name="_4niac5bp7bxi" w:colFirst="0" w:colLast="0"/>
+      <w:bookmarkEnd w:id="17"/>
       <w:r>
         <w:rPr>
           <w:rFonts w:ascii="Times New Roman" w:eastAsia="Times New Roman" w:hAnsi="Times New Roman" w:cs="Times New Roman"/>
@@ -2911,8 +3325,8 @@
           <w:szCs w:val="24"/>
         </w:rPr>
       </w:pPr>
-      <w:bookmarkStart w:id="19" w:name="_j06dhsm0o42j" w:colFirst="0" w:colLast="0"/>
-      <w:bookmarkEnd w:id="19"/>
+      <w:bookmarkStart w:id="18" w:name="_j06dhsm0o42j" w:colFirst="0" w:colLast="0"/>
+      <w:bookmarkEnd w:id="18"/>
       <w:r>
         <w:rPr>
           <w:rFonts w:ascii="Times New Roman" w:eastAsia="Times New Roman" w:hAnsi="Times New Roman" w:cs="Times New Roman"/>
@@ -2936,8 +3350,8 @@
           <w:szCs w:val="24"/>
         </w:rPr>
       </w:pPr>
-      <w:bookmarkStart w:id="20" w:name="_ubewszyxgn2i" w:colFirst="0" w:colLast="0"/>
-      <w:bookmarkEnd w:id="20"/>
+      <w:bookmarkStart w:id="19" w:name="_ubewszyxgn2i" w:colFirst="0" w:colLast="0"/>
+      <w:bookmarkEnd w:id="19"/>
       <w:r>
         <w:rPr>
           <w:rFonts w:ascii="Times New Roman" w:eastAsia="Times New Roman" w:hAnsi="Times New Roman" w:cs="Times New Roman"/>
@@ -2961,8 +3375,8 @@
           <w:szCs w:val="24"/>
         </w:rPr>
       </w:pPr>
-      <w:bookmarkStart w:id="21" w:name="_sswu1zwh7wkb" w:colFirst="0" w:colLast="0"/>
-      <w:bookmarkEnd w:id="21"/>
+      <w:bookmarkStart w:id="20" w:name="_sswu1zwh7wkb" w:colFirst="0" w:colLast="0"/>
+      <w:bookmarkEnd w:id="20"/>
       <w:r>
         <w:rPr>
           <w:rFonts w:ascii="Times New Roman" w:eastAsia="Times New Roman" w:hAnsi="Times New Roman" w:cs="Times New Roman"/>
@@ -2992,42 +3406,42 @@
           <w:rFonts w:ascii="Times New Roman" w:hAnsi="Times New Roman" w:cs="Times New Roman"/>
         </w:rPr>
       </w:pPr>
-      <w:bookmarkStart w:id="22" w:name="_5e2bbx2gj6h5" w:colFirst="0" w:colLast="0"/>
+      <w:bookmarkStart w:id="21" w:name="_5e2bbx2gj6h5" w:colFirst="0" w:colLast="0"/>
+      <w:bookmarkEnd w:id="21"/>
+      <w:r>
+        <w:rPr>
+          <w:rFonts w:ascii="Times New Roman" w:eastAsia="Times New Roman" w:hAnsi="Times New Roman" w:cs="Times New Roman"/>
+          <w:sz w:val="24"/>
+          <w:szCs w:val="24"/>
+        </w:rPr>
+        <w:t>Kino</w:t>
+      </w:r>
+      <w:r>
+        <w:rPr>
+          <w:rFonts w:ascii="Times New Roman" w:eastAsia="Times New Roman" w:hAnsi="Times New Roman" w:cs="Times New Roman"/>
+          <w:sz w:val="24"/>
+          <w:szCs w:val="24"/>
+        </w:rPr>
+        <w:t xml:space="preserve"> kūrėjai galės dalyvauti apdovanojimų ceremonijose. Kad laimėti apdovanojimą, </w:t>
+      </w:r>
+      <w:r>
+        <w:rPr>
+          <w:rFonts w:ascii="Times New Roman" w:eastAsia="Times New Roman" w:hAnsi="Times New Roman" w:cs="Times New Roman"/>
+          <w:sz w:val="24"/>
+          <w:szCs w:val="24"/>
+        </w:rPr>
+        <w:t>kino</w:t>
+      </w:r>
+      <w:r>
+        <w:rPr>
+          <w:rFonts w:ascii="Times New Roman" w:eastAsia="Times New Roman" w:hAnsi="Times New Roman" w:cs="Times New Roman"/>
+          <w:sz w:val="24"/>
+          <w:szCs w:val="24"/>
+        </w:rPr>
+        <w:t xml:space="preserve"> kūrėjas turės balsavimo metu surinkti daugiausiai balsų iš paprastų vartotojų. Tam bus reikalinga balsavimų administratoriaus paskyra.</w:t>
+      </w:r>
+      <w:bookmarkStart w:id="22" w:name="_s5a270qcyw46" w:colFirst="0" w:colLast="0"/>
       <w:bookmarkEnd w:id="22"/>
-      <w:r>
-        <w:rPr>
-          <w:rFonts w:ascii="Times New Roman" w:eastAsia="Times New Roman" w:hAnsi="Times New Roman" w:cs="Times New Roman"/>
-          <w:sz w:val="24"/>
-          <w:szCs w:val="24"/>
-        </w:rPr>
-        <w:t>Kino</w:t>
-      </w:r>
-      <w:r>
-        <w:rPr>
-          <w:rFonts w:ascii="Times New Roman" w:eastAsia="Times New Roman" w:hAnsi="Times New Roman" w:cs="Times New Roman"/>
-          <w:sz w:val="24"/>
-          <w:szCs w:val="24"/>
-        </w:rPr>
-        <w:t xml:space="preserve"> kūrėjai galės dalyvauti apdovanojimų ceremonijose. Kad laimėti apdovanojimą, </w:t>
-      </w:r>
-      <w:r>
-        <w:rPr>
-          <w:rFonts w:ascii="Times New Roman" w:eastAsia="Times New Roman" w:hAnsi="Times New Roman" w:cs="Times New Roman"/>
-          <w:sz w:val="24"/>
-          <w:szCs w:val="24"/>
-        </w:rPr>
-        <w:t>kino</w:t>
-      </w:r>
-      <w:r>
-        <w:rPr>
-          <w:rFonts w:ascii="Times New Roman" w:eastAsia="Times New Roman" w:hAnsi="Times New Roman" w:cs="Times New Roman"/>
-          <w:sz w:val="24"/>
-          <w:szCs w:val="24"/>
-        </w:rPr>
-        <w:t xml:space="preserve"> kūrėjas turės balsavimo metu surinkti daugiausiai balsų iš paprastų vartotojų. Tam bus reikalinga balsavimų administratoriaus paskyra.</w:t>
-      </w:r>
-      <w:bookmarkStart w:id="23" w:name="_s5a270qcyw46" w:colFirst="0" w:colLast="0"/>
-      <w:bookmarkEnd w:id="23"/>
     </w:p>
     <w:p>
       <w:pPr>
@@ -3039,8 +3453,8 @@
           <w:rFonts w:ascii="Times New Roman" w:hAnsi="Times New Roman" w:cs="Times New Roman"/>
         </w:rPr>
       </w:pPr>
-      <w:bookmarkStart w:id="24" w:name="_6b10ujl9xdi" w:colFirst="0" w:colLast="0"/>
-      <w:bookmarkEnd w:id="24"/>
+      <w:bookmarkStart w:id="23" w:name="_6b10ujl9xdi" w:colFirst="0" w:colLast="0"/>
+      <w:bookmarkEnd w:id="23"/>
       <w:r>
         <w:rPr>
           <w:rFonts w:ascii="Times New Roman" w:eastAsia="Times New Roman" w:hAnsi="Times New Roman" w:cs="Times New Roman"/>
@@ -3067,16 +3481,26 @@
           <w:szCs w:val="24"/>
         </w:rPr>
       </w:pPr>
-      <w:bookmarkStart w:id="25" w:name="_tqiftt3kkxq5" w:colFirst="0" w:colLast="0"/>
-      <w:bookmarkEnd w:id="25"/>
+      <w:bookmarkStart w:id="24" w:name="_tqiftt3kkxq5" w:colFirst="0" w:colLast="0"/>
+      <w:bookmarkEnd w:id="24"/>
       <w:r>
         <w:rPr>
           <w:rFonts w:ascii="Times New Roman" w:eastAsia="Times New Roman" w:hAnsi="Times New Roman" w:cs="Times New Roman"/>
           <w:sz w:val="24"/>
           <w:szCs w:val="24"/>
         </w:rPr>
-        <w:t>Sukurti balsavimus</w:t>
-      </w:r>
+        <w:t xml:space="preserve">Sukurti </w:t>
+      </w:r>
+      <w:proofErr w:type="spellStart"/>
+      <w:r>
+        <w:rPr>
+          <w:rFonts w:ascii="Times New Roman" w:eastAsia="Times New Roman" w:hAnsi="Times New Roman" w:cs="Times New Roman"/>
+          <w:sz w:val="24"/>
+          <w:szCs w:val="24"/>
+        </w:rPr>
+        <w:t>balsavimus</w:t>
+      </w:r>
+      <w:proofErr w:type="spellEnd"/>
     </w:p>
     <w:p>
       <w:pPr>
@@ -3095,16 +3519,26 @@
           <w:szCs w:val="24"/>
         </w:rPr>
       </w:pPr>
-      <w:bookmarkStart w:id="26" w:name="_luq1wsd006be" w:colFirst="0" w:colLast="0"/>
-      <w:bookmarkEnd w:id="26"/>
+      <w:bookmarkStart w:id="25" w:name="_luq1wsd006be" w:colFirst="0" w:colLast="0"/>
+      <w:bookmarkEnd w:id="25"/>
       <w:r>
         <w:rPr>
           <w:rFonts w:ascii="Times New Roman" w:eastAsia="Times New Roman" w:hAnsi="Times New Roman" w:cs="Times New Roman"/>
           <w:sz w:val="24"/>
           <w:szCs w:val="24"/>
         </w:rPr>
-        <w:t>Atšaukti/pašalinti balsavimus</w:t>
-      </w:r>
+        <w:t xml:space="preserve">Atšaukti/pašalinti </w:t>
+      </w:r>
+      <w:proofErr w:type="spellStart"/>
+      <w:r>
+        <w:rPr>
+          <w:rFonts w:ascii="Times New Roman" w:eastAsia="Times New Roman" w:hAnsi="Times New Roman" w:cs="Times New Roman"/>
+          <w:sz w:val="24"/>
+          <w:szCs w:val="24"/>
+        </w:rPr>
+        <w:t>balsavimus</w:t>
+      </w:r>
+      <w:proofErr w:type="spellEnd"/>
     </w:p>
     <w:p>
       <w:pPr>
@@ -3128,8 +3562,8 @@
           <w:rFonts w:ascii="Times New Roman" w:hAnsi="Times New Roman" w:cs="Times New Roman"/>
         </w:rPr>
       </w:pPr>
-      <w:bookmarkStart w:id="27" w:name="_n71skllvv3y2" w:colFirst="0" w:colLast="0"/>
-      <w:bookmarkEnd w:id="27"/>
+      <w:bookmarkStart w:id="26" w:name="_n71skllvv3y2" w:colFirst="0" w:colLast="0"/>
+      <w:bookmarkEnd w:id="26"/>
       <w:r>
         <w:rPr>
           <w:rFonts w:ascii="Times New Roman" w:eastAsia="Times New Roman" w:hAnsi="Times New Roman" w:cs="Times New Roman"/>
@@ -3156,8 +3590,8 @@
           <w:szCs w:val="24"/>
         </w:rPr>
       </w:pPr>
-      <w:bookmarkStart w:id="28" w:name="_yahfgzj8rid1" w:colFirst="0" w:colLast="0"/>
-      <w:bookmarkEnd w:id="28"/>
+      <w:bookmarkStart w:id="27" w:name="_yahfgzj8rid1" w:colFirst="0" w:colLast="0"/>
+      <w:bookmarkEnd w:id="27"/>
       <w:r>
         <w:rPr>
           <w:rFonts w:ascii="Times New Roman" w:eastAsia="Times New Roman" w:hAnsi="Times New Roman" w:cs="Times New Roman"/>
@@ -3184,8 +3618,8 @@
           <w:szCs w:val="24"/>
         </w:rPr>
       </w:pPr>
-      <w:bookmarkStart w:id="29" w:name="_gamrhq5q7kxy" w:colFirst="0" w:colLast="0"/>
-      <w:bookmarkEnd w:id="29"/>
+      <w:bookmarkStart w:id="28" w:name="_gamrhq5q7kxy" w:colFirst="0" w:colLast="0"/>
+      <w:bookmarkEnd w:id="28"/>
       <w:r>
         <w:rPr>
           <w:rFonts w:ascii="Times New Roman" w:eastAsia="Times New Roman" w:hAnsi="Times New Roman" w:cs="Times New Roman"/>
@@ -3212,8 +3646,8 @@
           <w:szCs w:val="24"/>
         </w:rPr>
       </w:pPr>
-      <w:bookmarkStart w:id="30" w:name="_24nezztm7n89" w:colFirst="0" w:colLast="0"/>
-      <w:bookmarkEnd w:id="30"/>
+      <w:bookmarkStart w:id="29" w:name="_24nezztm7n89" w:colFirst="0" w:colLast="0"/>
+      <w:bookmarkEnd w:id="29"/>
       <w:r>
         <w:rPr>
           <w:rFonts w:ascii="Times New Roman" w:eastAsia="Times New Roman" w:hAnsi="Times New Roman" w:cs="Times New Roman"/>
@@ -3272,43 +3706,43 @@
           <w:rFonts w:ascii="Times New Roman" w:hAnsi="Times New Roman" w:cs="Times New Roman"/>
         </w:rPr>
       </w:pPr>
-      <w:bookmarkStart w:id="31" w:name="_jf4zg75y65ac" w:colFirst="0" w:colLast="0"/>
+      <w:bookmarkStart w:id="30" w:name="_jf4zg75y65ac" w:colFirst="0" w:colLast="0"/>
+      <w:bookmarkEnd w:id="30"/>
+      <w:r>
+        <w:rPr>
+          <w:rFonts w:ascii="Times New Roman" w:eastAsia="Times New Roman" w:hAnsi="Times New Roman" w:cs="Times New Roman"/>
+          <w:sz w:val="24"/>
+          <w:szCs w:val="24"/>
+        </w:rPr>
+        <w:t xml:space="preserve">      Pasibaigus balsavimui nugalėtojui išsiunčiamas pranešimas. Prie nugalėtojo paskyros pridedamas įrašas apie laimėtą apdovanojimą, visi galės p</w:t>
+      </w:r>
+      <w:r>
+        <w:rPr>
+          <w:rFonts w:ascii="Times New Roman" w:eastAsia="Times New Roman" w:hAnsi="Times New Roman" w:cs="Times New Roman"/>
+          <w:sz w:val="24"/>
+          <w:szCs w:val="24"/>
+        </w:rPr>
+        <w:t>eržiūrėti kiekvieno kūrėjo laimė</w:t>
+      </w:r>
+      <w:r>
+        <w:rPr>
+          <w:rFonts w:ascii="Times New Roman" w:eastAsia="Times New Roman" w:hAnsi="Times New Roman" w:cs="Times New Roman"/>
+          <w:sz w:val="24"/>
+          <w:szCs w:val="24"/>
+        </w:rPr>
+        <w:t>tus titulus.</w:t>
+      </w:r>
+    </w:p>
+    <w:p>
+      <w:pPr>
+        <w:rPr>
+          <w:rFonts w:ascii="Times New Roman" w:eastAsia="Times New Roman" w:hAnsi="Times New Roman" w:cs="Times New Roman"/>
+          <w:sz w:val="24"/>
+          <w:szCs w:val="24"/>
+        </w:rPr>
+      </w:pPr>
+      <w:bookmarkStart w:id="31" w:name="_czfn92kmiori" w:colFirst="0" w:colLast="0"/>
       <w:bookmarkEnd w:id="31"/>
-      <w:r>
-        <w:rPr>
-          <w:rFonts w:ascii="Times New Roman" w:eastAsia="Times New Roman" w:hAnsi="Times New Roman" w:cs="Times New Roman"/>
-          <w:sz w:val="24"/>
-          <w:szCs w:val="24"/>
-        </w:rPr>
-        <w:t xml:space="preserve">      Pasibaigus balsavimui nugalėtojui išsiunčiamas pranešimas. Prie nugalėtojo paskyros pridedamas įrašas apie laimėtą apdovanojimą, visi galės p</w:t>
-      </w:r>
-      <w:r>
-        <w:rPr>
-          <w:rFonts w:ascii="Times New Roman" w:eastAsia="Times New Roman" w:hAnsi="Times New Roman" w:cs="Times New Roman"/>
-          <w:sz w:val="24"/>
-          <w:szCs w:val="24"/>
-        </w:rPr>
-        <w:t>eržiūrėti kiekvieno kūrėjo laimė</w:t>
-      </w:r>
-      <w:r>
-        <w:rPr>
-          <w:rFonts w:ascii="Times New Roman" w:eastAsia="Times New Roman" w:hAnsi="Times New Roman" w:cs="Times New Roman"/>
-          <w:sz w:val="24"/>
-          <w:szCs w:val="24"/>
-        </w:rPr>
-        <w:t>tus titulus.</w:t>
-      </w:r>
-    </w:p>
-    <w:p>
-      <w:pPr>
-        <w:rPr>
-          <w:rFonts w:ascii="Times New Roman" w:eastAsia="Times New Roman" w:hAnsi="Times New Roman" w:cs="Times New Roman"/>
-          <w:sz w:val="24"/>
-          <w:szCs w:val="24"/>
-        </w:rPr>
-      </w:pPr>
-      <w:bookmarkStart w:id="32" w:name="_czfn92kmiori" w:colFirst="0" w:colLast="0"/>
-      <w:bookmarkEnd w:id="32"/>
       <w:r>
         <w:rPr>
           <w:rFonts w:ascii="Times New Roman" w:eastAsia="Times New Roman" w:hAnsi="Times New Roman" w:cs="Times New Roman"/>
@@ -3357,8 +3791,8 @@
           <w:szCs w:val="24"/>
         </w:rPr>
       </w:pPr>
-      <w:bookmarkStart w:id="33" w:name="_e7lr3umbd6eg" w:colFirst="0" w:colLast="0"/>
-      <w:bookmarkEnd w:id="33"/>
+      <w:bookmarkStart w:id="32" w:name="_e7lr3umbd6eg" w:colFirst="0" w:colLast="0"/>
+      <w:bookmarkEnd w:id="32"/>
       <w:r>
         <w:rPr>
           <w:rFonts w:ascii="Times New Roman" w:eastAsia="Times New Roman" w:hAnsi="Times New Roman" w:cs="Times New Roman"/>
@@ -3382,8 +3816,8 @@
           <w:szCs w:val="24"/>
         </w:rPr>
       </w:pPr>
-      <w:bookmarkStart w:id="34" w:name="_xgk9i98ccazh" w:colFirst="0" w:colLast="0"/>
-      <w:bookmarkEnd w:id="34"/>
+      <w:bookmarkStart w:id="33" w:name="_xgk9i98ccazh" w:colFirst="0" w:colLast="0"/>
+      <w:bookmarkEnd w:id="33"/>
       <w:r>
         <w:rPr>
           <w:rFonts w:ascii="Times New Roman" w:eastAsia="Times New Roman" w:hAnsi="Times New Roman" w:cs="Times New Roman"/>
@@ -3407,8 +3841,8 @@
           <w:szCs w:val="24"/>
         </w:rPr>
       </w:pPr>
-      <w:bookmarkStart w:id="35" w:name="_nsy2px8hd7rg" w:colFirst="0" w:colLast="0"/>
-      <w:bookmarkEnd w:id="35"/>
+      <w:bookmarkStart w:id="34" w:name="_nsy2px8hd7rg" w:colFirst="0" w:colLast="0"/>
+      <w:bookmarkEnd w:id="34"/>
       <w:r>
         <w:rPr>
           <w:rFonts w:ascii="Times New Roman" w:eastAsia="Times New Roman" w:hAnsi="Times New Roman" w:cs="Times New Roman"/>
@@ -3432,8 +3866,8 @@
           <w:szCs w:val="24"/>
         </w:rPr>
       </w:pPr>
-      <w:bookmarkStart w:id="36" w:name="_6z540mvecdu5" w:colFirst="0" w:colLast="0"/>
-      <w:bookmarkEnd w:id="36"/>
+      <w:bookmarkStart w:id="35" w:name="_6z540mvecdu5" w:colFirst="0" w:colLast="0"/>
+      <w:bookmarkEnd w:id="35"/>
       <w:r>
         <w:rPr>
           <w:rFonts w:ascii="Times New Roman" w:eastAsia="Times New Roman" w:hAnsi="Times New Roman" w:cs="Times New Roman"/>
@@ -3468,16 +3902,16 @@
           <w:rFonts w:ascii="Times New Roman" w:hAnsi="Times New Roman" w:cs="Times New Roman"/>
         </w:rPr>
       </w:pPr>
-      <w:bookmarkStart w:id="37" w:name="_9i2z16cop3np" w:colFirst="0" w:colLast="0"/>
-      <w:bookmarkStart w:id="38" w:name="_Toc466981269"/>
+      <w:bookmarkStart w:id="36" w:name="_9i2z16cop3np" w:colFirst="0" w:colLast="0"/>
+      <w:bookmarkStart w:id="37" w:name="_Toc466981269"/>
+      <w:bookmarkEnd w:id="36"/>
+      <w:r>
+        <w:rPr>
+          <w:rFonts w:ascii="Times New Roman" w:hAnsi="Times New Roman" w:cs="Times New Roman"/>
+        </w:rPr>
+        <w:t>Darbo pasiskirstymas</w:t>
+      </w:r>
       <w:bookmarkEnd w:id="37"/>
-      <w:r>
-        <w:rPr>
-          <w:rFonts w:ascii="Times New Roman" w:hAnsi="Times New Roman" w:cs="Times New Roman"/>
-        </w:rPr>
-        <w:t>Darbo pasiskirstymas</w:t>
-      </w:r>
-      <w:bookmarkEnd w:id="38"/>
     </w:p>
     <w:p>
       <w:pPr>
@@ -5094,8 +5528,8 @@
           <w:rFonts w:ascii="Times New Roman" w:hAnsi="Times New Roman" w:cs="Times New Roman"/>
         </w:rPr>
       </w:pPr>
-      <w:bookmarkStart w:id="39" w:name="_12e89qvutra" w:colFirst="0" w:colLast="0"/>
-      <w:bookmarkEnd w:id="39"/>
+      <w:bookmarkStart w:id="38" w:name="_12e89qvutra" w:colFirst="0" w:colLast="0"/>
+      <w:bookmarkEnd w:id="38"/>
     </w:p>
     <w:p>
       <w:pPr>
@@ -5119,7 +5553,7 @@
           <w:rFonts w:ascii="Times New Roman" w:hAnsi="Times New Roman" w:cs="Times New Roman"/>
         </w:rPr>
       </w:pPr>
-      <w:bookmarkStart w:id="40" w:name="_Toc466981270"/>
+      <w:bookmarkStart w:id="39" w:name="_Toc466981270"/>
       <w:r>
         <w:rPr>
           <w:rFonts w:ascii="Times New Roman" w:hAnsi="Times New Roman" w:cs="Times New Roman"/>
@@ -5127,7 +5561,7 @@
         <w:lastRenderedPageBreak/>
         <w:t>Funkcinių reikalavimų aprašymas</w:t>
       </w:r>
-      <w:bookmarkEnd w:id="40"/>
+      <w:bookmarkEnd w:id="39"/>
     </w:p>
     <w:p>
       <w:pPr>
@@ -5166,7 +5600,25 @@
           <w:sz w:val="24"/>
           <w:szCs w:val="24"/>
         </w:rPr>
-        <w:t xml:space="preserve">chijos bei panaudojimo atvejų diagramomis. Funkcijų hierarchijos diagramoje išskirtos 4 posistemės (t.y., vartotojo, kino teatro, kino studijos bei </w:t>
+        <w:t>chijos bei panaudojimo atvejų diagramomis. Funkcijų hierarchijos diagramoje išskirtos 4 posistemės (</w:t>
+      </w:r>
+      <w:proofErr w:type="spellStart"/>
+      <w:r>
+        <w:rPr>
+          <w:rFonts w:ascii="Times New Roman" w:hAnsi="Times New Roman" w:cs="Times New Roman"/>
+          <w:sz w:val="24"/>
+          <w:szCs w:val="24"/>
+        </w:rPr>
+        <w:t>t.y</w:t>
+      </w:r>
+      <w:proofErr w:type="spellEnd"/>
+      <w:r>
+        <w:rPr>
+          <w:rFonts w:ascii="Times New Roman" w:hAnsi="Times New Roman" w:cs="Times New Roman"/>
+          <w:sz w:val="24"/>
+          <w:szCs w:val="24"/>
+        </w:rPr>
+        <w:t xml:space="preserve">., vartotojo, kino teatro, kino studijos bei </w:t>
       </w:r>
       <w:r>
         <w:rPr>
@@ -5271,7 +5723,25 @@
           <w:sz w:val="24"/>
           <w:szCs w:val="24"/>
         </w:rPr>
-        <w:t xml:space="preserve">Mantas Zambacevičius – </w:t>
+        <w:t xml:space="preserve">Mantas </w:t>
+      </w:r>
+      <w:proofErr w:type="spellStart"/>
+      <w:r>
+        <w:rPr>
+          <w:rFonts w:ascii="Times New Roman" w:hAnsi="Times New Roman" w:cs="Times New Roman"/>
+          <w:sz w:val="24"/>
+          <w:szCs w:val="24"/>
+        </w:rPr>
+        <w:t>Zambacevičius</w:t>
+      </w:r>
+      <w:proofErr w:type="spellEnd"/>
+      <w:r>
+        <w:rPr>
+          <w:rFonts w:ascii="Times New Roman" w:hAnsi="Times New Roman" w:cs="Times New Roman"/>
+          <w:sz w:val="24"/>
+          <w:szCs w:val="24"/>
+        </w:rPr>
+        <w:t xml:space="preserve"> – </w:t>
       </w:r>
       <w:r>
         <w:rPr>
@@ -5670,7 +6140,7 @@
           <w:rFonts w:ascii="Times New Roman" w:hAnsi="Times New Roman" w:cs="Times New Roman"/>
         </w:rPr>
       </w:pPr>
-      <w:bookmarkStart w:id="41" w:name="_Toc466981271"/>
+      <w:bookmarkStart w:id="40" w:name="_Toc466981271"/>
       <w:r>
         <w:rPr>
           <w:rFonts w:ascii="Times New Roman" w:hAnsi="Times New Roman" w:cs="Times New Roman"/>
@@ -5678,7 +6148,7 @@
         <w:lastRenderedPageBreak/>
         <w:t>Funkcinių reikalavimų analizė</w:t>
       </w:r>
-      <w:bookmarkEnd w:id="41"/>
+      <w:bookmarkEnd w:id="40"/>
     </w:p>
     <w:p>
       <w:pPr>
@@ -10506,7 +10976,27 @@
           <w:sz w:val="28"/>
           <w:szCs w:val="28"/>
         </w:rPr>
-        <w:t xml:space="preserve"> (Mantas Zambacevičius)</w:t>
+        <w:t xml:space="preserve"> (Mantas </w:t>
+      </w:r>
+      <w:proofErr w:type="spellStart"/>
+      <w:r>
+        <w:rPr>
+          <w:rFonts w:ascii="Times New Roman" w:hAnsi="Times New Roman" w:cs="Times New Roman"/>
+          <w:b/>
+          <w:sz w:val="28"/>
+          <w:szCs w:val="28"/>
+        </w:rPr>
+        <w:t>Zambacevičius</w:t>
+      </w:r>
+      <w:proofErr w:type="spellEnd"/>
+      <w:r>
+        <w:rPr>
+          <w:rFonts w:ascii="Times New Roman" w:hAnsi="Times New Roman" w:cs="Times New Roman"/>
+          <w:b/>
+          <w:sz w:val="28"/>
+          <w:szCs w:val="28"/>
+        </w:rPr>
+        <w:t>)</w:t>
       </w:r>
       <w:r>
         <w:rPr>
@@ -15126,7 +15616,25 @@
           <w:sz w:val="20"/>
           <w:szCs w:val="24"/>
         </w:rPr>
-        <w:t>18 lentelė. PA „Dalyvavimas balsavimuose“</w:t>
+        <w:t xml:space="preserve">18 lentelė. PA „Dalyvavimas </w:t>
+      </w:r>
+      <w:proofErr w:type="spellStart"/>
+      <w:r>
+        <w:rPr>
+          <w:rFonts w:ascii="Times New Roman" w:hAnsi="Times New Roman" w:cs="Times New Roman"/>
+          <w:sz w:val="20"/>
+          <w:szCs w:val="24"/>
+        </w:rPr>
+        <w:t>balsavimuose</w:t>
+      </w:r>
+      <w:proofErr w:type="spellEnd"/>
+      <w:r>
+        <w:rPr>
+          <w:rFonts w:ascii="Times New Roman" w:hAnsi="Times New Roman" w:cs="Times New Roman"/>
+          <w:sz w:val="20"/>
+          <w:szCs w:val="24"/>
+        </w:rPr>
+        <w:t>“</w:t>
       </w:r>
     </w:p>
     <w:tbl>
@@ -15165,7 +15673,23 @@
                 <w:rFonts w:ascii="Times New Roman" w:hAnsi="Times New Roman" w:cs="Times New Roman"/>
                 <w:lang w:val="lt-LT"/>
               </w:rPr>
-              <w:t>„Dalyvavimas balsavimuose“</w:t>
+              <w:t xml:space="preserve">„Dalyvavimas </w:t>
+            </w:r>
+            <w:proofErr w:type="spellStart"/>
+            <w:r>
+              <w:rPr>
+                <w:rFonts w:ascii="Times New Roman" w:hAnsi="Times New Roman" w:cs="Times New Roman"/>
+                <w:lang w:val="lt-LT"/>
+              </w:rPr>
+              <w:t>balsavimuose</w:t>
+            </w:r>
+            <w:proofErr w:type="spellEnd"/>
+            <w:r>
+              <w:rPr>
+                <w:rFonts w:ascii="Times New Roman" w:hAnsi="Times New Roman" w:cs="Times New Roman"/>
+                <w:lang w:val="lt-LT"/>
+              </w:rPr>
+              <w:t>“</w:t>
             </w:r>
           </w:p>
         </w:tc>
@@ -16697,7 +17221,25 @@
           <w:sz w:val="24"/>
           <w:szCs w:val="24"/>
         </w:rPr>
-        <w:t xml:space="preserve">Mantas Zambacevičius – </w:t>
+        <w:t xml:space="preserve">Mantas </w:t>
+      </w:r>
+      <w:proofErr w:type="spellStart"/>
+      <w:r>
+        <w:rPr>
+          <w:rFonts w:ascii="Times New Roman" w:hAnsi="Times New Roman" w:cs="Times New Roman"/>
+          <w:sz w:val="24"/>
+          <w:szCs w:val="24"/>
+        </w:rPr>
+        <w:t>Zambacevičius</w:t>
+      </w:r>
+      <w:proofErr w:type="spellEnd"/>
+      <w:r>
+        <w:rPr>
+          <w:rFonts w:ascii="Times New Roman" w:hAnsi="Times New Roman" w:cs="Times New Roman"/>
+          <w:sz w:val="24"/>
+          <w:szCs w:val="24"/>
+        </w:rPr>
+        <w:t xml:space="preserve"> – </w:t>
       </w:r>
       <w:r>
         <w:rPr>
@@ -16969,7 +17511,7 @@
         </w:rPr>
       </w:pPr>
       <w:r>
-        <w:object w:dxaOrig="29301" w:dyaOrig="25506">
+        <w:object w:dxaOrig="29301" w:dyaOrig="24946">
           <v:shapetype id="_x0000_t75" coordsize="21600,21600" o:spt="75" o:preferrelative="t" path="m@4@5l@4@11@9@11@9@5xe" filled="f" stroked="f">
             <v:stroke joinstyle="miter"/>
             <v:formulas>
@@ -16989,10 +17531,10 @@
             <v:path o:extrusionok="f" gradientshapeok="t" o:connecttype="rect"/>
             <o:lock v:ext="edit" aspectratio="t"/>
           </v:shapetype>
-          <v:shape id="_x0000_i1025" type="#_x0000_t75" style="width:467.15pt;height:406.65pt" o:ole="">
+          <v:shape id="_x0000_i1047" type="#_x0000_t75" style="width:467.5pt;height:398pt" o:ole="">
             <v:imagedata r:id="rId11" o:title=""/>
           </v:shape>
-          <o:OLEObject Type="Embed" ProgID="Visio.Drawing.15" ShapeID="_x0000_i1025" DrawAspect="Content" ObjectID="_1543680586" r:id="rId12"/>
+          <o:OLEObject Type="Embed" ProgID="Visio.Drawing.15" ShapeID="_x0000_i1047" DrawAspect="Content" ObjectID="_1543743090" r:id="rId12"/>
         </w:object>
       </w:r>
     </w:p>
@@ -17102,7 +17644,23 @@
           <w:rFonts w:ascii="Times New Roman" w:hAnsi="Times New Roman" w:cs="Times New Roman"/>
           <w:b/>
         </w:rPr>
-        <w:t xml:space="preserve"> (Mantas Zambacevičius)</w:t>
+        <w:t xml:space="preserve"> (Mantas </w:t>
+      </w:r>
+      <w:proofErr w:type="spellStart"/>
+      <w:r>
+        <w:rPr>
+          <w:rFonts w:ascii="Times New Roman" w:hAnsi="Times New Roman" w:cs="Times New Roman"/>
+          <w:b/>
+        </w:rPr>
+        <w:t>Zambacevičius</w:t>
+      </w:r>
+      <w:proofErr w:type="spellEnd"/>
+      <w:r>
+        <w:rPr>
+          <w:rFonts w:ascii="Times New Roman" w:hAnsi="Times New Roman" w:cs="Times New Roman"/>
+          <w:b/>
+        </w:rPr>
+        <w:t>)</w:t>
       </w:r>
     </w:p>
     <w:p>
@@ -17369,10 +17927,10 @@
       </w:pPr>
       <w:r>
         <w:object w:dxaOrig="25525" w:dyaOrig="6956">
-          <v:shape id="_x0000_i1026" type="#_x0000_t75" style="width:467.15pt;height:128.45pt" o:ole="">
+          <v:shape id="_x0000_i1026" type="#_x0000_t75" style="width:467pt;height:128.5pt" o:ole="">
             <v:imagedata r:id="rId15" o:title=""/>
           </v:shape>
-          <o:OLEObject Type="Embed" ProgID="Visio.Drawing.15" ShapeID="_x0000_i1026" DrawAspect="Content" ObjectID="_1543680587" r:id="rId16"/>
+          <o:OLEObject Type="Embed" ProgID="Visio.Drawing.15" ShapeID="_x0000_i1026" DrawAspect="Content" ObjectID="_1543743091" r:id="rId16"/>
         </w:object>
       </w:r>
     </w:p>
@@ -18060,8 +18618,18 @@
           <w:sz w:val="20"/>
           <w:szCs w:val="24"/>
         </w:rPr>
-        <w:t>Dalyvavimas balsavimuose</w:t>
-      </w:r>
+        <w:t xml:space="preserve">Dalyvavimas </w:t>
+      </w:r>
+      <w:proofErr w:type="spellStart"/>
+      <w:r>
+        <w:rPr>
+          <w:rFonts w:ascii="Times New Roman" w:hAnsi="Times New Roman" w:cs="Times New Roman"/>
+          <w:sz w:val="20"/>
+          <w:szCs w:val="24"/>
+        </w:rPr>
+        <w:t>balsavimuose</w:t>
+      </w:r>
+      <w:proofErr w:type="spellEnd"/>
       <w:r>
         <w:rPr>
           <w:rFonts w:ascii="Times New Roman" w:hAnsi="Times New Roman" w:cs="Times New Roman"/>
@@ -18180,58 +18748,15 @@
         </w:rPr>
       </w:pPr>
       <w:r>
-        <w:rPr>
-          <w:noProof/>
-        </w:rPr>
-        <w:drawing>
-          <wp:inline distT="0" distB="0" distL="0" distR="0" wp14:anchorId="6BA9B6BB" wp14:editId="68D40F4E">
-            <wp:extent cx="5943600" cy="3266203"/>
-            <wp:effectExtent l="0" t="0" r="0" b="0"/>
-            <wp:docPr id="26" name="Paveikslėlis 26" descr="C:\Users\isavi\AppData\Local\Microsoft\Windows\INetCacheContent.Word\SequenceDiagram7.png"/>
-            <wp:cNvGraphicFramePr>
-              <a:graphicFrameLocks xmlns:a="http://schemas.openxmlformats.org/drawingml/2006/main" noChangeAspect="1"/>
-            </wp:cNvGraphicFramePr>
-            <a:graphic xmlns:a="http://schemas.openxmlformats.org/drawingml/2006/main">
-              <a:graphicData uri="http://schemas.openxmlformats.org/drawingml/2006/picture">
-                <pic:pic xmlns:pic="http://schemas.openxmlformats.org/drawingml/2006/picture">
-                  <pic:nvPicPr>
-                    <pic:cNvPr id="0" name="Picture 27" descr="C:\Users\isavi\AppData\Local\Microsoft\Windows\INetCacheContent.Word\SequenceDiagram7.png"/>
-                    <pic:cNvPicPr>
-                      <a:picLocks noChangeAspect="1" noChangeArrowheads="1"/>
-                    </pic:cNvPicPr>
-                  </pic:nvPicPr>
-                  <pic:blipFill>
-                    <a:blip r:embed="rId24">
-                      <a:extLst>
-                        <a:ext uri="{28A0092B-C50C-407E-A947-70E740481C1C}">
-                          <a14:useLocalDpi xmlns:a14="http://schemas.microsoft.com/office/drawing/2010/main" val="0"/>
-                        </a:ext>
-                      </a:extLst>
-                    </a:blip>
-                    <a:srcRect/>
-                    <a:stretch>
-                      <a:fillRect/>
-                    </a:stretch>
-                  </pic:blipFill>
-                  <pic:spPr bwMode="auto">
-                    <a:xfrm>
-                      <a:off x="0" y="0"/>
-                      <a:ext cx="5943600" cy="3266203"/>
-                    </a:xfrm>
-                    <a:prstGeom prst="rect">
-                      <a:avLst/>
-                    </a:prstGeom>
-                    <a:noFill/>
-                    <a:ln>
-                      <a:noFill/>
-                    </a:ln>
-                  </pic:spPr>
-                </pic:pic>
-              </a:graphicData>
-            </a:graphic>
-          </wp:inline>
-        </w:drawing>
-      </w:r>
+        <w:object w:dxaOrig="16102" w:dyaOrig="9207">
+          <v:shape id="_x0000_i1049" type="#_x0000_t75" style="width:468pt;height:267.5pt" o:ole="">
+            <v:imagedata r:id="rId24" o:title=""/>
+          </v:shape>
+          <o:OLEObject Type="Embed" ProgID="Visio.Drawing.15" ShapeID="_x0000_i1049" DrawAspect="Content" ObjectID="_1543743092" r:id="rId25"/>
+        </w:object>
+      </w:r>
+      <w:bookmarkStart w:id="41" w:name="_GoBack"/>
+      <w:bookmarkEnd w:id="41"/>
     </w:p>
     <w:p>
       <w:pPr>
@@ -18323,10 +18848,10 @@
           <w:rFonts w:ascii="Times New Roman" w:hAnsi="Times New Roman" w:cs="Times New Roman"/>
         </w:rPr>
         <w:object w:dxaOrig="9262" w:dyaOrig="6916">
-          <v:shape id="_x0000_i1027" type="#_x0000_t75" style="width:410.1pt;height:307.6pt" o:ole="">
-            <v:imagedata r:id="rId25" o:title=""/>
+          <v:shape id="_x0000_i1027" type="#_x0000_t75" style="width:410.5pt;height:308pt" o:ole="">
+            <v:imagedata r:id="rId26" o:title=""/>
           </v:shape>
-          <o:OLEObject Type="Embed" ProgID="Visio.Drawing.15" ShapeID="_x0000_i1027" DrawAspect="Content" ObjectID="_1543680588" r:id="rId26"/>
+          <o:OLEObject Type="Embed" ProgID="Visio.Drawing.15" ShapeID="_x0000_i1027" DrawAspect="Content" ObjectID="_1543743093" r:id="rId27"/>
         </w:object>
       </w:r>
     </w:p>
@@ -18401,10 +18926,10 @@
           <w:rFonts w:ascii="Times New Roman" w:hAnsi="Times New Roman" w:cs="Times New Roman"/>
         </w:rPr>
         <w:object w:dxaOrig="9908" w:dyaOrig="6916">
-          <v:shape id="_x0000_i1028" type="#_x0000_t75" style="width:411.25pt;height:285.7pt" o:ole="">
-            <v:imagedata r:id="rId27" o:title=""/>
+          <v:shape id="_x0000_i1028" type="#_x0000_t75" style="width:411pt;height:285.5pt" o:ole="">
+            <v:imagedata r:id="rId28" o:title=""/>
           </v:shape>
-          <o:OLEObject Type="Embed" ProgID="Visio.Drawing.15" ShapeID="_x0000_i1028" DrawAspect="Content" ObjectID="_1543680589" r:id="rId28"/>
+          <o:OLEObject Type="Embed" ProgID="Visio.Drawing.15" ShapeID="_x0000_i1028" DrawAspect="Content" ObjectID="_1543743094" r:id="rId29"/>
         </w:object>
       </w:r>
     </w:p>
@@ -18493,10 +19018,10 @@
           <w:rFonts w:ascii="Times New Roman" w:hAnsi="Times New Roman" w:cs="Times New Roman"/>
         </w:rPr>
         <w:object w:dxaOrig="15514" w:dyaOrig="11427">
-          <v:shape id="_x0000_i1029" type="#_x0000_t75" style="width:400.9pt;height:295.5pt" o:ole="">
-            <v:imagedata r:id="rId29" o:title=""/>
+          <v:shape id="_x0000_i1029" type="#_x0000_t75" style="width:401pt;height:295.5pt" o:ole="">
+            <v:imagedata r:id="rId30" o:title=""/>
           </v:shape>
-          <o:OLEObject Type="Embed" ProgID="Visio.Drawing.15" ShapeID="_x0000_i1029" DrawAspect="Content" ObjectID="_1543680590" r:id="rId30"/>
+          <o:OLEObject Type="Embed" ProgID="Visio.Drawing.15" ShapeID="_x0000_i1029" DrawAspect="Content" ObjectID="_1543743095" r:id="rId31"/>
         </w:object>
       </w:r>
     </w:p>
@@ -18569,10 +19094,10 @@
           <w:rFonts w:ascii="Times New Roman" w:hAnsi="Times New Roman" w:cs="Times New Roman"/>
         </w:rPr>
         <w:object w:dxaOrig="12367" w:dyaOrig="8252">
-          <v:shape id="_x0000_i1030" type="#_x0000_t75" style="width:418.75pt;height:280.5pt" o:ole="">
-            <v:imagedata r:id="rId31" o:title=""/>
+          <v:shape id="_x0000_i1030" type="#_x0000_t75" style="width:418.5pt;height:280.5pt" o:ole="">
+            <v:imagedata r:id="rId32" o:title=""/>
           </v:shape>
-          <o:OLEObject Type="Embed" ProgID="Visio.Drawing.15" ShapeID="_x0000_i1030" DrawAspect="Content" ObjectID="_1543680591" r:id="rId32"/>
+          <o:OLEObject Type="Embed" ProgID="Visio.Drawing.15" ShapeID="_x0000_i1030" DrawAspect="Content" ObjectID="_1543743096" r:id="rId33"/>
         </w:object>
       </w:r>
     </w:p>
@@ -18663,10 +19188,10 @@
       </w:pPr>
       <w:r>
         <w:object w:dxaOrig="20187" w:dyaOrig="6988">
-          <v:shape id="_x0000_i1031" type="#_x0000_t75" style="width:467.15pt;height:161.85pt" o:ole="">
-            <v:imagedata r:id="rId33" o:title=""/>
+          <v:shape id="_x0000_i1031" type="#_x0000_t75" style="width:467.5pt;height:162pt" o:ole="">
+            <v:imagedata r:id="rId34" o:title=""/>
           </v:shape>
-          <o:OLEObject Type="Embed" ProgID="Visio.Drawing.15" ShapeID="_x0000_i1031" DrawAspect="Content" ObjectID="_1543680592" r:id="rId34"/>
+          <o:OLEObject Type="Embed" ProgID="Visio.Drawing.15" ShapeID="_x0000_i1031" DrawAspect="Content" ObjectID="_1543743097" r:id="rId35"/>
         </w:object>
       </w:r>
     </w:p>
@@ -18722,10 +19247,10 @@
       </w:pPr>
       <w:r>
         <w:object w:dxaOrig="16100" w:dyaOrig="7002">
-          <v:shape id="_x0000_i1032" type="#_x0000_t75" style="width:467.7pt;height:204.5pt" o:ole="">
-            <v:imagedata r:id="rId35" o:title=""/>
+          <v:shape id="_x0000_i1032" type="#_x0000_t75" style="width:467.5pt;height:204.5pt" o:ole="">
+            <v:imagedata r:id="rId36" o:title=""/>
           </v:shape>
-          <o:OLEObject Type="Embed" ProgID="Visio.Drawing.15" ShapeID="_x0000_i1032" DrawAspect="Content" ObjectID="_1543680593" r:id="rId36"/>
+          <o:OLEObject Type="Embed" ProgID="Visio.Drawing.15" ShapeID="_x0000_i1032" DrawAspect="Content" ObjectID="_1543743098" r:id="rId37"/>
         </w:object>
       </w:r>
     </w:p>
@@ -18774,10 +19299,10 @@
       </w:pPr>
       <w:r>
         <w:object w:dxaOrig="16015" w:dyaOrig="7002">
-          <v:shape id="_x0000_i1033" type="#_x0000_t75" style="width:467.7pt;height:205.65pt" o:ole="">
-            <v:imagedata r:id="rId37" o:title=""/>
+          <v:shape id="_x0000_i1033" type="#_x0000_t75" style="width:467.5pt;height:205.5pt" o:ole="">
+            <v:imagedata r:id="rId38" o:title=""/>
           </v:shape>
-          <o:OLEObject Type="Embed" ProgID="Visio.Drawing.15" ShapeID="_x0000_i1033" DrawAspect="Content" ObjectID="_1543680594" r:id="rId38"/>
+          <o:OLEObject Type="Embed" ProgID="Visio.Drawing.15" ShapeID="_x0000_i1033" DrawAspect="Content" ObjectID="_1543743099" r:id="rId39"/>
         </w:object>
       </w:r>
     </w:p>
@@ -18833,10 +19358,10 @@
       </w:pPr>
       <w:r>
         <w:object w:dxaOrig="20340" w:dyaOrig="6917">
-          <v:shape id="_x0000_i1034" type="#_x0000_t75" style="width:467.7pt;height:159pt" o:ole="">
-            <v:imagedata r:id="rId39" o:title=""/>
+          <v:shape id="_x0000_i1034" type="#_x0000_t75" style="width:468pt;height:159pt" o:ole="">
+            <v:imagedata r:id="rId40" o:title=""/>
           </v:shape>
-          <o:OLEObject Type="Embed" ProgID="Visio.Drawing.15" ShapeID="_x0000_i1034" DrawAspect="Content" ObjectID="_1543680595" r:id="rId40"/>
+          <o:OLEObject Type="Embed" ProgID="Visio.Drawing.15" ShapeID="_x0000_i1034" DrawAspect="Content" ObjectID="_1543743100" r:id="rId41"/>
         </w:object>
       </w:r>
     </w:p>
@@ -18893,10 +19418,10 @@
       </w:pPr>
       <w:r>
         <w:object w:dxaOrig="16961" w:dyaOrig="6945">
-          <v:shape id="_x0000_i1035" type="#_x0000_t75" style="width:467.15pt;height:192.95pt" o:ole="">
-            <v:imagedata r:id="rId41" o:title=""/>
+          <v:shape id="_x0000_i1035" type="#_x0000_t75" style="width:467.5pt;height:193pt" o:ole="">
+            <v:imagedata r:id="rId42" o:title=""/>
           </v:shape>
-          <o:OLEObject Type="Embed" ProgID="Visio.Drawing.15" ShapeID="_x0000_i1035" DrawAspect="Content" ObjectID="_1543680596" r:id="rId42"/>
+          <o:OLEObject Type="Embed" ProgID="Visio.Drawing.15" ShapeID="_x0000_i1035" DrawAspect="Content" ObjectID="_1543743101" r:id="rId43"/>
         </w:object>
       </w:r>
     </w:p>
@@ -18983,10 +19508,10 @@
     <w:p>
       <w:r>
         <w:object w:dxaOrig="23734" w:dyaOrig="12742">
-          <v:shape id="_x0000_i1036" type="#_x0000_t75" style="width:467.7pt;height:251.15pt" o:ole="">
-            <v:imagedata r:id="rId43" o:title=""/>
+          <v:shape id="_x0000_i1044" type="#_x0000_t75" style="width:467.5pt;height:251pt" o:ole="">
+            <v:imagedata r:id="rId44" o:title=""/>
           </v:shape>
-          <o:OLEObject Type="Embed" ProgID="Visio.Drawing.15" ShapeID="_x0000_i1036" DrawAspect="Content" ObjectID="_1543680597" r:id="rId44"/>
+          <o:OLEObject Type="Embed" ProgID="Visio.Drawing.15" ShapeID="_x0000_i1044" DrawAspect="Content" ObjectID="_1543743102" r:id="rId45"/>
         </w:object>
       </w:r>
     </w:p>
@@ -19071,6 +19596,7 @@
           <w:szCs w:val="24"/>
         </w:rPr>
       </w:pPr>
+      <w:proofErr w:type="spellStart"/>
       <w:r>
         <w:rPr>
           <w:rFonts w:ascii="Times New Roman" w:hAnsi="Times New Roman" w:cs="Times New Roman"/>
@@ -19080,6 +19606,7 @@
         </w:rPr>
         <w:t>Pranesimai</w:t>
       </w:r>
+      <w:proofErr w:type="spellEnd"/>
       <w:r>
         <w:rPr>
           <w:rFonts w:ascii="Times New Roman" w:hAnsi="Times New Roman" w:cs="Times New Roman"/>
@@ -19123,6 +19650,7 @@
           <w:szCs w:val="24"/>
         </w:rPr>
       </w:pPr>
+      <w:proofErr w:type="spellStart"/>
       <w:r>
         <w:rPr>
           <w:rFonts w:ascii="Times New Roman" w:hAnsi="Times New Roman" w:cs="Times New Roman"/>
@@ -19132,6 +19660,7 @@
         </w:rPr>
         <w:t>Ivykiai</w:t>
       </w:r>
+      <w:proofErr w:type="spellEnd"/>
       <w:r>
         <w:rPr>
           <w:rFonts w:ascii="Times New Roman" w:hAnsi="Times New Roman" w:cs="Times New Roman"/>
@@ -19175,6 +19704,7 @@
           <w:szCs w:val="24"/>
         </w:rPr>
       </w:pPr>
+      <w:proofErr w:type="spellStart"/>
       <w:r>
         <w:rPr>
           <w:rFonts w:ascii="Times New Roman" w:hAnsi="Times New Roman" w:cs="Times New Roman"/>
@@ -19184,6 +19714,7 @@
         </w:rPr>
         <w:t>Kino_kurejai</w:t>
       </w:r>
+      <w:proofErr w:type="spellEnd"/>
       <w:r>
         <w:rPr>
           <w:rFonts w:ascii="Times New Roman" w:hAnsi="Times New Roman" w:cs="Times New Roman"/>
@@ -19201,6 +19732,7 @@
           <w:szCs w:val="24"/>
         </w:rPr>
       </w:pPr>
+      <w:proofErr w:type="spellStart"/>
       <w:r>
         <w:rPr>
           <w:rFonts w:ascii="Times New Roman" w:hAnsi="Times New Roman" w:cs="Times New Roman"/>
@@ -19210,6 +19742,7 @@
         </w:rPr>
         <w:t>Kino_kurejai_filmuose</w:t>
       </w:r>
+      <w:proofErr w:type="spellEnd"/>
       <w:r>
         <w:rPr>
           <w:rFonts w:ascii="Times New Roman" w:hAnsi="Times New Roman" w:cs="Times New Roman"/>
@@ -19227,6 +19760,7 @@
           <w:szCs w:val="24"/>
         </w:rPr>
       </w:pPr>
+      <w:proofErr w:type="spellStart"/>
       <w:r>
         <w:rPr>
           <w:rFonts w:ascii="Times New Roman" w:hAnsi="Times New Roman" w:cs="Times New Roman"/>
@@ -19236,6 +19770,7 @@
         </w:rPr>
         <w:t>Kino_kurejai_balsavimuose</w:t>
       </w:r>
+      <w:proofErr w:type="spellEnd"/>
       <w:r>
         <w:rPr>
           <w:rFonts w:ascii="Times New Roman" w:hAnsi="Times New Roman" w:cs="Times New Roman"/>
@@ -19305,6 +19840,7 @@
           <w:szCs w:val="24"/>
         </w:rPr>
       </w:pPr>
+      <w:proofErr w:type="spellStart"/>
       <w:r>
         <w:rPr>
           <w:rFonts w:ascii="Times New Roman" w:hAnsi="Times New Roman" w:cs="Times New Roman"/>
@@ -19314,6 +19850,7 @@
         </w:rPr>
         <w:t>Kino_kureju_pareigos</w:t>
       </w:r>
+      <w:proofErr w:type="spellEnd"/>
       <w:r>
         <w:rPr>
           <w:rFonts w:ascii="Times New Roman" w:hAnsi="Times New Roman" w:cs="Times New Roman"/>
@@ -19331,6 +19868,7 @@
           <w:szCs w:val="24"/>
         </w:rPr>
       </w:pPr>
+      <w:proofErr w:type="spellStart"/>
       <w:r>
         <w:rPr>
           <w:rFonts w:ascii="Times New Roman" w:hAnsi="Times New Roman" w:cs="Times New Roman"/>
@@ -19340,6 +19878,7 @@
         </w:rPr>
         <w:t>Balsavimu_administratoriai</w:t>
       </w:r>
+      <w:proofErr w:type="spellEnd"/>
       <w:r>
         <w:rPr>
           <w:rFonts w:ascii="Times New Roman" w:hAnsi="Times New Roman" w:cs="Times New Roman"/>
@@ -19357,6 +19896,7 @@
           <w:szCs w:val="24"/>
         </w:rPr>
       </w:pPr>
+      <w:proofErr w:type="spellStart"/>
       <w:r>
         <w:rPr>
           <w:rFonts w:ascii="Times New Roman" w:hAnsi="Times New Roman" w:cs="Times New Roman"/>
@@ -19366,6 +19906,7 @@
         </w:rPr>
         <w:t>Zinutes</w:t>
       </w:r>
+      <w:proofErr w:type="spellEnd"/>
       <w:r>
         <w:rPr>
           <w:rFonts w:ascii="Times New Roman" w:hAnsi="Times New Roman" w:cs="Times New Roman"/>
@@ -19539,6 +20080,7 @@
           <w:szCs w:val="24"/>
         </w:rPr>
       </w:pPr>
+      <w:proofErr w:type="spellStart"/>
       <w:r>
         <w:rPr>
           <w:rFonts w:ascii="Times New Roman" w:hAnsi="Times New Roman" w:cs="Times New Roman"/>
@@ -19548,6 +20090,7 @@
         </w:rPr>
         <w:t>KinoStudijos</w:t>
       </w:r>
+      <w:proofErr w:type="spellEnd"/>
       <w:r>
         <w:rPr>
           <w:rFonts w:ascii="Times New Roman" w:hAnsi="Times New Roman" w:cs="Times New Roman"/>
@@ -19565,6 +20108,7 @@
           <w:szCs w:val="24"/>
         </w:rPr>
       </w:pPr>
+      <w:proofErr w:type="spellStart"/>
       <w:r>
         <w:rPr>
           <w:rFonts w:ascii="Times New Roman" w:hAnsi="Times New Roman" w:cs="Times New Roman"/>
@@ -19572,7 +20116,17 @@
           <w:sz w:val="24"/>
           <w:szCs w:val="24"/>
         </w:rPr>
-        <w:t xml:space="preserve">DarboSkelbimai </w:t>
+        <w:t>DarboSkelbimai</w:t>
+      </w:r>
+      <w:proofErr w:type="spellEnd"/>
+      <w:r>
+        <w:rPr>
+          <w:rFonts w:ascii="Times New Roman" w:hAnsi="Times New Roman" w:cs="Times New Roman"/>
+          <w:b/>
+          <w:sz w:val="24"/>
+          <w:szCs w:val="24"/>
+        </w:rPr>
+        <w:t xml:space="preserve"> </w:t>
       </w:r>
       <w:r>
         <w:rPr>
@@ -19633,6 +20187,7 @@
           <w:szCs w:val="24"/>
         </w:rPr>
       </w:pPr>
+      <w:proofErr w:type="spellStart"/>
       <w:r>
         <w:rPr>
           <w:rFonts w:ascii="Times New Roman" w:hAnsi="Times New Roman" w:cs="Times New Roman"/>
@@ -19640,7 +20195,17 @@
           <w:sz w:val="24"/>
           <w:szCs w:val="24"/>
         </w:rPr>
-        <w:t xml:space="preserve">Videos </w:t>
+        <w:t>Videos</w:t>
+      </w:r>
+      <w:proofErr w:type="spellEnd"/>
+      <w:r>
+        <w:rPr>
+          <w:rFonts w:ascii="Times New Roman" w:hAnsi="Times New Roman" w:cs="Times New Roman"/>
+          <w:b/>
+          <w:sz w:val="24"/>
+          <w:szCs w:val="24"/>
+        </w:rPr>
+        <w:t xml:space="preserve"> </w:t>
       </w:r>
       <w:r>
         <w:rPr>
@@ -19698,10 +20263,10 @@
     <w:p>
       <w:r>
         <w:object w:dxaOrig="16337" w:dyaOrig="10073">
-          <v:shape id="_x0000_i1037" type="#_x0000_t75" style="width:467.15pt;height:4in" o:ole="">
-            <v:imagedata r:id="rId45" o:title=""/>
+          <v:shape id="_x0000_i1037" type="#_x0000_t75" style="width:467pt;height:4in" o:ole="">
+            <v:imagedata r:id="rId46" o:title=""/>
           </v:shape>
-          <o:OLEObject Type="Embed" ProgID="Visio.Drawing.15" ShapeID="_x0000_i1037" DrawAspect="Content" ObjectID="_1543680598" r:id="rId46"/>
+          <o:OLEObject Type="Embed" ProgID="Visio.Drawing.15" ShapeID="_x0000_i1037" DrawAspect="Content" ObjectID="_1543743103" r:id="rId47"/>
         </w:object>
       </w:r>
     </w:p>
@@ -19728,7 +20293,25 @@
           <w:sz w:val="20"/>
           <w:szCs w:val="20"/>
         </w:rPr>
-        <w:t xml:space="preserve"> (Mantas Zambacevičius)</w:t>
+        <w:t xml:space="preserve"> (Mantas </w:t>
+      </w:r>
+      <w:proofErr w:type="spellStart"/>
+      <w:r>
+        <w:rPr>
+          <w:rFonts w:ascii="Times New Roman" w:hAnsi="Times New Roman" w:cs="Times New Roman"/>
+          <w:sz w:val="20"/>
+          <w:szCs w:val="20"/>
+        </w:rPr>
+        <w:t>Zambacevičius</w:t>
+      </w:r>
+      <w:proofErr w:type="spellEnd"/>
+      <w:r>
+        <w:rPr>
+          <w:rFonts w:ascii="Times New Roman" w:hAnsi="Times New Roman" w:cs="Times New Roman"/>
+          <w:sz w:val="20"/>
+          <w:szCs w:val="20"/>
+        </w:rPr>
+        <w:t>)</w:t>
       </w:r>
     </w:p>
     <w:p>
@@ -19762,7 +20345,7 @@
                     </pic:cNvPicPr>
                   </pic:nvPicPr>
                   <pic:blipFill>
-                    <a:blip r:embed="rId47">
+                    <a:blip r:embed="rId48">
                       <a:extLst>
                         <a:ext uri="{28A0092B-C50C-407E-A947-70E740481C1C}">
                           <a14:useLocalDpi xmlns:a14="http://schemas.microsoft.com/office/drawing/2010/main" val="0"/>
@@ -19821,7 +20404,7 @@
                     </pic:cNvPicPr>
                   </pic:nvPicPr>
                   <pic:blipFill>
-                    <a:blip r:embed="rId48">
+                    <a:blip r:embed="rId49">
                       <a:extLst>
                         <a:ext uri="{28A0092B-C50C-407E-A947-70E740481C1C}">
                           <a14:useLocalDpi xmlns:a14="http://schemas.microsoft.com/office/drawing/2010/main" val="0"/>
@@ -19898,10 +20481,10 @@
       </w:pPr>
       <w:r>
         <w:object w:dxaOrig="10265" w:dyaOrig="11753">
-          <v:shape id="_x0000_i1038" type="#_x0000_t75" style="width:467.15pt;height:535.1pt" o:ole="">
-            <v:imagedata r:id="rId49" o:title=""/>
+          <v:shape id="_x0000_i1038" type="#_x0000_t75" style="width:467pt;height:535.5pt" o:ole="">
+            <v:imagedata r:id="rId50" o:title=""/>
           </v:shape>
-          <o:OLEObject Type="Embed" ProgID="Visio.Drawing.15" ShapeID="_x0000_i1038" DrawAspect="Content" ObjectID="_1543680599" r:id="rId50"/>
+          <o:OLEObject Type="Embed" ProgID="Visio.Drawing.15" ShapeID="_x0000_i1038" DrawAspect="Content" ObjectID="_1543743104" r:id="rId51"/>
         </w:object>
       </w:r>
     </w:p>
@@ -19942,10 +20525,10 @@
       </w:pPr>
       <w:r>
         <w:object w:dxaOrig="12108" w:dyaOrig="14135">
-          <v:shape id="_x0000_i1039" type="#_x0000_t75" style="width:467.7pt;height:546.05pt" o:ole="">
-            <v:imagedata r:id="rId51" o:title=""/>
+          <v:shape id="_x0000_i1039" type="#_x0000_t75" style="width:468pt;height:546.5pt" o:ole="">
+            <v:imagedata r:id="rId52" o:title=""/>
           </v:shape>
-          <o:OLEObject Type="Embed" ProgID="Visio.Drawing.15" ShapeID="_x0000_i1039" DrawAspect="Content" ObjectID="_1543680600" r:id="rId52"/>
+          <o:OLEObject Type="Embed" ProgID="Visio.Drawing.15" ShapeID="_x0000_i1039" DrawAspect="Content" ObjectID="_1543743105" r:id="rId53"/>
         </w:object>
       </w:r>
     </w:p>
@@ -20035,10 +20618,10 @@
       </w:pPr>
       <w:r>
         <w:object w:dxaOrig="6841" w:dyaOrig="4681">
-          <v:shape id="_x0000_i1040" type="#_x0000_t75" style="width:342.7pt;height:234.45pt" o:ole="">
-            <v:imagedata r:id="rId53" o:title=""/>
+          <v:shape id="_x0000_i1040" type="#_x0000_t75" style="width:342.5pt;height:234.5pt" o:ole="">
+            <v:imagedata r:id="rId54" o:title=""/>
           </v:shape>
-          <o:OLEObject Type="Embed" ProgID="Visio.Drawing.15" ShapeID="_x0000_i1040" DrawAspect="Content" ObjectID="_1543680601" r:id="rId54"/>
+          <o:OLEObject Type="Embed" ProgID="Visio.Drawing.15" ShapeID="_x0000_i1040" DrawAspect="Content" ObjectID="_1543743106" r:id="rId55"/>
         </w:object>
       </w:r>
     </w:p>
@@ -20071,10 +20654,10 @@
       </w:pPr>
       <w:r>
         <w:object w:dxaOrig="17077" w:dyaOrig="2115">
-          <v:shape id="_x0000_i1041" type="#_x0000_t75" style="width:467.7pt;height:57.6pt" o:ole="">
-            <v:imagedata r:id="rId55" o:title=""/>
+          <v:shape id="_x0000_i1041" type="#_x0000_t75" style="width:468pt;height:57.5pt" o:ole="">
+            <v:imagedata r:id="rId56" o:title=""/>
           </v:shape>
-          <o:OLEObject Type="Embed" ProgID="Visio.Drawing.15" ShapeID="_x0000_i1041" DrawAspect="Content" ObjectID="_1543680602" r:id="rId56"/>
+          <o:OLEObject Type="Embed" ProgID="Visio.Drawing.15" ShapeID="_x0000_i1041" DrawAspect="Content" ObjectID="_1543743107" r:id="rId57"/>
         </w:object>
       </w:r>
     </w:p>
@@ -20115,10 +20698,10 @@
       </w:pPr>
       <w:r>
         <w:object w:dxaOrig="15961" w:dyaOrig="13293">
-          <v:shape id="_x0000_i1042" type="#_x0000_t75" style="width:467.7pt;height:389.4pt" o:ole="">
-            <v:imagedata r:id="rId57" o:title=""/>
+          <v:shape id="_x0000_i1042" type="#_x0000_t75" style="width:467.5pt;height:389.5pt" o:ole="">
+            <v:imagedata r:id="rId58" o:title=""/>
           </v:shape>
-          <o:OLEObject Type="Embed" ProgID="Visio.Drawing.15" ShapeID="_x0000_i1042" DrawAspect="Content" ObjectID="_1543680603" r:id="rId58"/>
+          <o:OLEObject Type="Embed" ProgID="Visio.Drawing.15" ShapeID="_x0000_i1042" DrawAspect="Content" ObjectID="_1543743108" r:id="rId59"/>
         </w:object>
       </w:r>
     </w:p>
@@ -20141,9 +20724,9 @@
       </w:r>
     </w:p>
     <w:sectPr>
-      <w:footerReference w:type="default" r:id="rId59"/>
-      <w:headerReference w:type="first" r:id="rId60"/>
-      <w:footerReference w:type="first" r:id="rId61"/>
+      <w:footerReference w:type="default" r:id="rId60"/>
+      <w:headerReference w:type="first" r:id="rId61"/>
+      <w:footerReference w:type="first" r:id="rId62"/>
       <w:pgSz w:w="12240" w:h="15840"/>
       <w:pgMar w:top="1440" w:right="1440" w:bottom="1440" w:left="1440" w:header="567" w:footer="567" w:gutter="0"/>
       <w:pgNumType w:start="1"/>
@@ -20155,7 +20738,7 @@
 </file>
 
 <file path=word/endnotes.xml><?xml version="1.0" encoding="utf-8"?>
-<w:endnotes xmlns:wpc="http://schemas.microsoft.com/office/word/2010/wordprocessingCanvas" xmlns:cx="http://schemas.microsoft.com/office/drawing/2014/chartex" xmlns:cx1="http://schemas.microsoft.com/office/drawing/2015/9/8/chartex" xmlns:cx2="http://schemas.microsoft.com/office/drawing/2015/10/21/chartex" xmlns:cx3="http://schemas.microsoft.com/office/drawing/2016/5/9/chartex" xmlns:cx4="http://schemas.microsoft.com/office/drawing/2016/5/10/chartex" xmlns:cx5="http://schemas.microsoft.com/office/drawing/2016/5/11/chartex" xmlns:mc="http://schemas.openxmlformats.org/markup-compatibility/2006" xmlns:o="urn:schemas-microsoft-com:office:office" xmlns:r="http://schemas.openxmlformats.org/officeDocument/2006/relationships" xmlns:m="http://schemas.openxmlformats.org/officeDocument/2006/math" xmlns:v="urn:schemas-microsoft-com:vml" xmlns:wp14="http://schemas.microsoft.com/office/word/2010/wordprocessingDrawing" xmlns:wp="http://schemas.openxmlformats.org/drawingml/2006/wordprocessingDrawing" xmlns:w10="urn:schemas-microsoft-com:office:word" xmlns:w="http://schemas.openxmlformats.org/wordprocessingml/2006/main" xmlns:w14="http://schemas.microsoft.com/office/word/2010/wordml" xmlns:w15="http://schemas.microsoft.com/office/word/2012/wordml" xmlns:w16se="http://schemas.microsoft.com/office/word/2015/wordml/symex" xmlns:wpg="http://schemas.microsoft.com/office/word/2010/wordprocessingGroup" xmlns:wpi="http://schemas.microsoft.com/office/word/2010/wordprocessingInk" xmlns:wne="http://schemas.microsoft.com/office/word/2006/wordml" xmlns:wps="http://schemas.microsoft.com/office/word/2010/wordprocessingShape" mc:Ignorable="w14 w15 w16se wp14">
+<w:endnotes xmlns:wpc="http://schemas.microsoft.com/office/word/2010/wordprocessingCanvas" xmlns:cx="http://schemas.microsoft.com/office/drawing/2014/chartex" xmlns:cx1="http://schemas.microsoft.com/office/drawing/2015/9/8/chartex" xmlns:cx2="http://schemas.microsoft.com/office/drawing/2015/10/21/chartex" xmlns:mc="http://schemas.openxmlformats.org/markup-compatibility/2006" xmlns:o="urn:schemas-microsoft-com:office:office" xmlns:r="http://schemas.openxmlformats.org/officeDocument/2006/relationships" xmlns:m="http://schemas.openxmlformats.org/officeDocument/2006/math" xmlns:v="urn:schemas-microsoft-com:vml" xmlns:wp14="http://schemas.microsoft.com/office/word/2010/wordprocessingDrawing" xmlns:wp="http://schemas.openxmlformats.org/drawingml/2006/wordprocessingDrawing" xmlns:w10="urn:schemas-microsoft-com:office:word" xmlns:w="http://schemas.openxmlformats.org/wordprocessingml/2006/main" xmlns:w14="http://schemas.microsoft.com/office/word/2010/wordml" xmlns:w15="http://schemas.microsoft.com/office/word/2012/wordml" xmlns:w16se="http://schemas.microsoft.com/office/word/2015/wordml/symex" xmlns:wpg="http://schemas.microsoft.com/office/word/2010/wordprocessingGroup" xmlns:wpi="http://schemas.microsoft.com/office/word/2010/wordprocessingInk" xmlns:wne="http://schemas.microsoft.com/office/word/2006/wordml" xmlns:wps="http://schemas.microsoft.com/office/word/2010/wordprocessingShape" mc:Ignorable="w14 w15 w16se wp14">
   <w:endnote w:type="separator" w:id="-1">
     <w:p>
       <w:pPr>
@@ -20180,7 +20763,7 @@
 </file>
 
 <file path=word/footer1.xml><?xml version="1.0" encoding="utf-8"?>
-<w:ftr xmlns:wpc="http://schemas.microsoft.com/office/word/2010/wordprocessingCanvas" xmlns:cx="http://schemas.microsoft.com/office/drawing/2014/chartex" xmlns:cx1="http://schemas.microsoft.com/office/drawing/2015/9/8/chartex" xmlns:cx2="http://schemas.microsoft.com/office/drawing/2015/10/21/chartex" xmlns:cx3="http://schemas.microsoft.com/office/drawing/2016/5/9/chartex" xmlns:cx4="http://schemas.microsoft.com/office/drawing/2016/5/10/chartex" xmlns:cx5="http://schemas.microsoft.com/office/drawing/2016/5/11/chartex" xmlns:mc="http://schemas.openxmlformats.org/markup-compatibility/2006" xmlns:o="urn:schemas-microsoft-com:office:office" xmlns:r="http://schemas.openxmlformats.org/officeDocument/2006/relationships" xmlns:m="http://schemas.openxmlformats.org/officeDocument/2006/math" xmlns:v="urn:schemas-microsoft-com:vml" xmlns:wp14="http://schemas.microsoft.com/office/word/2010/wordprocessingDrawing" xmlns:wp="http://schemas.openxmlformats.org/drawingml/2006/wordprocessingDrawing" xmlns:w10="urn:schemas-microsoft-com:office:word" xmlns:w="http://schemas.openxmlformats.org/wordprocessingml/2006/main" xmlns:w14="http://schemas.microsoft.com/office/word/2010/wordml" xmlns:w15="http://schemas.microsoft.com/office/word/2012/wordml" xmlns:w16se="http://schemas.microsoft.com/office/word/2015/wordml/symex" xmlns:wpg="http://schemas.microsoft.com/office/word/2010/wordprocessingGroup" xmlns:wpi="http://schemas.microsoft.com/office/word/2010/wordprocessingInk" xmlns:wne="http://schemas.microsoft.com/office/word/2006/wordml" xmlns:wps="http://schemas.microsoft.com/office/word/2010/wordprocessingShape" mc:Ignorable="w14 w15 w16se wp14">
+<w:ftr xmlns:wpc="http://schemas.microsoft.com/office/word/2010/wordprocessingCanvas" xmlns:cx="http://schemas.microsoft.com/office/drawing/2014/chartex" xmlns:cx1="http://schemas.microsoft.com/office/drawing/2015/9/8/chartex" xmlns:cx2="http://schemas.microsoft.com/office/drawing/2015/10/21/chartex" xmlns:mc="http://schemas.openxmlformats.org/markup-compatibility/2006" xmlns:o="urn:schemas-microsoft-com:office:office" xmlns:r="http://schemas.openxmlformats.org/officeDocument/2006/relationships" xmlns:m="http://schemas.openxmlformats.org/officeDocument/2006/math" xmlns:v="urn:schemas-microsoft-com:vml" xmlns:wp14="http://schemas.microsoft.com/office/word/2010/wordprocessingDrawing" xmlns:wp="http://schemas.openxmlformats.org/drawingml/2006/wordprocessingDrawing" xmlns:w10="urn:schemas-microsoft-com:office:word" xmlns:w="http://schemas.openxmlformats.org/wordprocessingml/2006/main" xmlns:w14="http://schemas.microsoft.com/office/word/2010/wordml" xmlns:w15="http://schemas.microsoft.com/office/word/2012/wordml" xmlns:w16se="http://schemas.microsoft.com/office/word/2015/wordml/symex" xmlns:wpg="http://schemas.microsoft.com/office/word/2010/wordprocessingGroup" xmlns:wpi="http://schemas.microsoft.com/office/word/2010/wordprocessingInk" xmlns:wne="http://schemas.microsoft.com/office/word/2006/wordml" xmlns:wps="http://schemas.microsoft.com/office/word/2010/wordprocessingShape" mc:Ignorable="w14 w15 w16se wp14">
   <w:p>
     <w:pPr>
       <w:ind w:firstLine="8625"/>
@@ -20198,7 +20781,7 @@
       <w:rPr>
         <w:noProof/>
       </w:rPr>
-      <w:t>5</w:t>
+      <w:t>36</w:t>
     </w:r>
     <w:r>
       <w:fldChar w:fldCharType="end"/>
@@ -20208,13 +20791,13 @@
 </file>
 
 <file path=word/footer2.xml><?xml version="1.0" encoding="utf-8"?>
-<w:ftr xmlns:wpc="http://schemas.microsoft.com/office/word/2010/wordprocessingCanvas" xmlns:cx="http://schemas.microsoft.com/office/drawing/2014/chartex" xmlns:cx1="http://schemas.microsoft.com/office/drawing/2015/9/8/chartex" xmlns:cx2="http://schemas.microsoft.com/office/drawing/2015/10/21/chartex" xmlns:cx3="http://schemas.microsoft.com/office/drawing/2016/5/9/chartex" xmlns:cx4="http://schemas.microsoft.com/office/drawing/2016/5/10/chartex" xmlns:cx5="http://schemas.microsoft.com/office/drawing/2016/5/11/chartex" xmlns:mc="http://schemas.openxmlformats.org/markup-compatibility/2006" xmlns:o="urn:schemas-microsoft-com:office:office" xmlns:r="http://schemas.openxmlformats.org/officeDocument/2006/relationships" xmlns:m="http://schemas.openxmlformats.org/officeDocument/2006/math" xmlns:v="urn:schemas-microsoft-com:vml" xmlns:wp14="http://schemas.microsoft.com/office/word/2010/wordprocessingDrawing" xmlns:wp="http://schemas.openxmlformats.org/drawingml/2006/wordprocessingDrawing" xmlns:w10="urn:schemas-microsoft-com:office:word" xmlns:w="http://schemas.openxmlformats.org/wordprocessingml/2006/main" xmlns:w14="http://schemas.microsoft.com/office/word/2010/wordml" xmlns:w15="http://schemas.microsoft.com/office/word/2012/wordml" xmlns:w16se="http://schemas.microsoft.com/office/word/2015/wordml/symex" xmlns:wpg="http://schemas.microsoft.com/office/word/2010/wordprocessingGroup" xmlns:wpi="http://schemas.microsoft.com/office/word/2010/wordprocessingInk" xmlns:wne="http://schemas.microsoft.com/office/word/2006/wordml" xmlns:wps="http://schemas.microsoft.com/office/word/2010/wordprocessingShape" mc:Ignorable="w14 w15 w16se wp14">
+<w:ftr xmlns:wpc="http://schemas.microsoft.com/office/word/2010/wordprocessingCanvas" xmlns:cx="http://schemas.microsoft.com/office/drawing/2014/chartex" xmlns:cx1="http://schemas.microsoft.com/office/drawing/2015/9/8/chartex" xmlns:cx2="http://schemas.microsoft.com/office/drawing/2015/10/21/chartex" xmlns:mc="http://schemas.openxmlformats.org/markup-compatibility/2006" xmlns:o="urn:schemas-microsoft-com:office:office" xmlns:r="http://schemas.openxmlformats.org/officeDocument/2006/relationships" xmlns:m="http://schemas.openxmlformats.org/officeDocument/2006/math" xmlns:v="urn:schemas-microsoft-com:vml" xmlns:wp14="http://schemas.microsoft.com/office/word/2010/wordprocessingDrawing" xmlns:wp="http://schemas.openxmlformats.org/drawingml/2006/wordprocessingDrawing" xmlns:w10="urn:schemas-microsoft-com:office:word" xmlns:w="http://schemas.openxmlformats.org/wordprocessingml/2006/main" xmlns:w14="http://schemas.microsoft.com/office/word/2010/wordml" xmlns:w15="http://schemas.microsoft.com/office/word/2012/wordml" xmlns:w16se="http://schemas.microsoft.com/office/word/2015/wordml/symex" xmlns:wpg="http://schemas.microsoft.com/office/word/2010/wordprocessingGroup" xmlns:wpi="http://schemas.microsoft.com/office/word/2010/wordprocessingInk" xmlns:wne="http://schemas.microsoft.com/office/word/2006/wordml" xmlns:wps="http://schemas.microsoft.com/office/word/2010/wordprocessingShape" mc:Ignorable="w14 w15 w16se wp14">
   <w:p/>
 </w:ftr>
 </file>
 
 <file path=word/footnotes.xml><?xml version="1.0" encoding="utf-8"?>
-<w:footnotes xmlns:wpc="http://schemas.microsoft.com/office/word/2010/wordprocessingCanvas" xmlns:cx="http://schemas.microsoft.com/office/drawing/2014/chartex" xmlns:cx1="http://schemas.microsoft.com/office/drawing/2015/9/8/chartex" xmlns:cx2="http://schemas.microsoft.com/office/drawing/2015/10/21/chartex" xmlns:cx3="http://schemas.microsoft.com/office/drawing/2016/5/9/chartex" xmlns:cx4="http://schemas.microsoft.com/office/drawing/2016/5/10/chartex" xmlns:cx5="http://schemas.microsoft.com/office/drawing/2016/5/11/chartex" xmlns:mc="http://schemas.openxmlformats.org/markup-compatibility/2006" xmlns:o="urn:schemas-microsoft-com:office:office" xmlns:r="http://schemas.openxmlformats.org/officeDocument/2006/relationships" xmlns:m="http://schemas.openxmlformats.org/officeDocument/2006/math" xmlns:v="urn:schemas-microsoft-com:vml" xmlns:wp14="http://schemas.microsoft.com/office/word/2010/wordprocessingDrawing" xmlns:wp="http://schemas.openxmlformats.org/drawingml/2006/wordprocessingDrawing" xmlns:w10="urn:schemas-microsoft-com:office:word" xmlns:w="http://schemas.openxmlformats.org/wordprocessingml/2006/main" xmlns:w14="http://schemas.microsoft.com/office/word/2010/wordml" xmlns:w15="http://schemas.microsoft.com/office/word/2012/wordml" xmlns:w16se="http://schemas.microsoft.com/office/word/2015/wordml/symex" xmlns:wpg="http://schemas.microsoft.com/office/word/2010/wordprocessingGroup" xmlns:wpi="http://schemas.microsoft.com/office/word/2010/wordprocessingInk" xmlns:wne="http://schemas.microsoft.com/office/word/2006/wordml" xmlns:wps="http://schemas.microsoft.com/office/word/2010/wordprocessingShape" mc:Ignorable="w14 w15 w16se wp14">
+<w:footnotes xmlns:wpc="http://schemas.microsoft.com/office/word/2010/wordprocessingCanvas" xmlns:cx="http://schemas.microsoft.com/office/drawing/2014/chartex" xmlns:cx1="http://schemas.microsoft.com/office/drawing/2015/9/8/chartex" xmlns:cx2="http://schemas.microsoft.com/office/drawing/2015/10/21/chartex" xmlns:mc="http://schemas.openxmlformats.org/markup-compatibility/2006" xmlns:o="urn:schemas-microsoft-com:office:office" xmlns:r="http://schemas.openxmlformats.org/officeDocument/2006/relationships" xmlns:m="http://schemas.openxmlformats.org/officeDocument/2006/math" xmlns:v="urn:schemas-microsoft-com:vml" xmlns:wp14="http://schemas.microsoft.com/office/word/2010/wordprocessingDrawing" xmlns:wp="http://schemas.openxmlformats.org/drawingml/2006/wordprocessingDrawing" xmlns:w10="urn:schemas-microsoft-com:office:word" xmlns:w="http://schemas.openxmlformats.org/wordprocessingml/2006/main" xmlns:w14="http://schemas.microsoft.com/office/word/2010/wordml" xmlns:w15="http://schemas.microsoft.com/office/word/2012/wordml" xmlns:w16se="http://schemas.microsoft.com/office/word/2015/wordml/symex" xmlns:wpg="http://schemas.microsoft.com/office/word/2010/wordprocessingGroup" xmlns:wpi="http://schemas.microsoft.com/office/word/2010/wordprocessingInk" xmlns:wne="http://schemas.microsoft.com/office/word/2006/wordml" xmlns:wps="http://schemas.microsoft.com/office/word/2010/wordprocessingShape" mc:Ignorable="w14 w15 w16se wp14">
   <w:footnote w:type="separator" w:id="-1">
     <w:p>
       <w:pPr>
@@ -20239,13 +20822,13 @@
 </file>
 
 <file path=word/header1.xml><?xml version="1.0" encoding="utf-8"?>
-<w:hdr xmlns:wpc="http://schemas.microsoft.com/office/word/2010/wordprocessingCanvas" xmlns:cx="http://schemas.microsoft.com/office/drawing/2014/chartex" xmlns:cx1="http://schemas.microsoft.com/office/drawing/2015/9/8/chartex" xmlns:cx2="http://schemas.microsoft.com/office/drawing/2015/10/21/chartex" xmlns:cx3="http://schemas.microsoft.com/office/drawing/2016/5/9/chartex" xmlns:cx4="http://schemas.microsoft.com/office/drawing/2016/5/10/chartex" xmlns:cx5="http://schemas.microsoft.com/office/drawing/2016/5/11/chartex" xmlns:mc="http://schemas.openxmlformats.org/markup-compatibility/2006" xmlns:o="urn:schemas-microsoft-com:office:office" xmlns:r="http://schemas.openxmlformats.org/officeDocument/2006/relationships" xmlns:m="http://schemas.openxmlformats.org/officeDocument/2006/math" xmlns:v="urn:schemas-microsoft-com:vml" xmlns:wp14="http://schemas.microsoft.com/office/word/2010/wordprocessingDrawing" xmlns:wp="http://schemas.openxmlformats.org/drawingml/2006/wordprocessingDrawing" xmlns:w10="urn:schemas-microsoft-com:office:word" xmlns:w="http://schemas.openxmlformats.org/wordprocessingml/2006/main" xmlns:w14="http://schemas.microsoft.com/office/word/2010/wordml" xmlns:w15="http://schemas.microsoft.com/office/word/2012/wordml" xmlns:w16se="http://schemas.microsoft.com/office/word/2015/wordml/symex" xmlns:wpg="http://schemas.microsoft.com/office/word/2010/wordprocessingGroup" xmlns:wpi="http://schemas.microsoft.com/office/word/2010/wordprocessingInk" xmlns:wne="http://schemas.microsoft.com/office/word/2006/wordml" xmlns:wps="http://schemas.microsoft.com/office/word/2010/wordprocessingShape" mc:Ignorable="w14 w15 w16se wp14">
+<w:hdr xmlns:wpc="http://schemas.microsoft.com/office/word/2010/wordprocessingCanvas" xmlns:cx="http://schemas.microsoft.com/office/drawing/2014/chartex" xmlns:cx1="http://schemas.microsoft.com/office/drawing/2015/9/8/chartex" xmlns:cx2="http://schemas.microsoft.com/office/drawing/2015/10/21/chartex" xmlns:mc="http://schemas.openxmlformats.org/markup-compatibility/2006" xmlns:o="urn:schemas-microsoft-com:office:office" xmlns:r="http://schemas.openxmlformats.org/officeDocument/2006/relationships" xmlns:m="http://schemas.openxmlformats.org/officeDocument/2006/math" xmlns:v="urn:schemas-microsoft-com:vml" xmlns:wp14="http://schemas.microsoft.com/office/word/2010/wordprocessingDrawing" xmlns:wp="http://schemas.openxmlformats.org/drawingml/2006/wordprocessingDrawing" xmlns:w10="urn:schemas-microsoft-com:office:word" xmlns:w="http://schemas.openxmlformats.org/wordprocessingml/2006/main" xmlns:w14="http://schemas.microsoft.com/office/word/2010/wordml" xmlns:w15="http://schemas.microsoft.com/office/word/2012/wordml" xmlns:w16se="http://schemas.microsoft.com/office/word/2015/wordml/symex" xmlns:wpg="http://schemas.microsoft.com/office/word/2010/wordprocessingGroup" xmlns:wpi="http://schemas.microsoft.com/office/word/2010/wordprocessingInk" xmlns:wne="http://schemas.microsoft.com/office/word/2006/wordml" xmlns:wps="http://schemas.microsoft.com/office/word/2010/wordprocessingShape" mc:Ignorable="w14 w15 w16se wp14">
   <w:p/>
 </w:hdr>
 </file>
 
 <file path=word/numbering.xml><?xml version="1.0" encoding="utf-8"?>
-<w:numbering xmlns:wpc="http://schemas.microsoft.com/office/word/2010/wordprocessingCanvas" xmlns:cx="http://schemas.microsoft.com/office/drawing/2014/chartex" xmlns:cx1="http://schemas.microsoft.com/office/drawing/2015/9/8/chartex" xmlns:cx2="http://schemas.microsoft.com/office/drawing/2015/10/21/chartex" xmlns:cx3="http://schemas.microsoft.com/office/drawing/2016/5/9/chartex" xmlns:cx4="http://schemas.microsoft.com/office/drawing/2016/5/10/chartex" xmlns:cx5="http://schemas.microsoft.com/office/drawing/2016/5/11/chartex" xmlns:mc="http://schemas.openxmlformats.org/markup-compatibility/2006" xmlns:o="urn:schemas-microsoft-com:office:office" xmlns:r="http://schemas.openxmlformats.org/officeDocument/2006/relationships" xmlns:m="http://schemas.openxmlformats.org/officeDocument/2006/math" xmlns:v="urn:schemas-microsoft-com:vml" xmlns:wp14="http://schemas.microsoft.com/office/word/2010/wordprocessingDrawing" xmlns:wp="http://schemas.openxmlformats.org/drawingml/2006/wordprocessingDrawing" xmlns:w10="urn:schemas-microsoft-com:office:word" xmlns:w="http://schemas.openxmlformats.org/wordprocessingml/2006/main" xmlns:w14="http://schemas.microsoft.com/office/word/2010/wordml" xmlns:w15="http://schemas.microsoft.com/office/word/2012/wordml" xmlns:w16se="http://schemas.microsoft.com/office/word/2015/wordml/symex" xmlns:wpg="http://schemas.microsoft.com/office/word/2010/wordprocessingGroup" xmlns:wpi="http://schemas.microsoft.com/office/word/2010/wordprocessingInk" xmlns:wne="http://schemas.microsoft.com/office/word/2006/wordml" xmlns:wps="http://schemas.microsoft.com/office/word/2010/wordprocessingShape" mc:Ignorable="w14 w15 w16se wp14">
+<w:numbering xmlns:wpc="http://schemas.microsoft.com/office/word/2010/wordprocessingCanvas" xmlns:cx="http://schemas.microsoft.com/office/drawing/2014/chartex" xmlns:cx1="http://schemas.microsoft.com/office/drawing/2015/9/8/chartex" xmlns:cx2="http://schemas.microsoft.com/office/drawing/2015/10/21/chartex" xmlns:mc="http://schemas.openxmlformats.org/markup-compatibility/2006" xmlns:o="urn:schemas-microsoft-com:office:office" xmlns:r="http://schemas.openxmlformats.org/officeDocument/2006/relationships" xmlns:m="http://schemas.openxmlformats.org/officeDocument/2006/math" xmlns:v="urn:schemas-microsoft-com:vml" xmlns:wp14="http://schemas.microsoft.com/office/word/2010/wordprocessingDrawing" xmlns:wp="http://schemas.openxmlformats.org/drawingml/2006/wordprocessingDrawing" xmlns:w10="urn:schemas-microsoft-com:office:word" xmlns:w="http://schemas.openxmlformats.org/wordprocessingml/2006/main" xmlns:w14="http://schemas.microsoft.com/office/word/2010/wordml" xmlns:w15="http://schemas.microsoft.com/office/word/2012/wordml" xmlns:w16se="http://schemas.microsoft.com/office/word/2015/wordml/symex" xmlns:wpg="http://schemas.microsoft.com/office/word/2010/wordprocessingGroup" xmlns:wpi="http://schemas.microsoft.com/office/word/2010/wordprocessingInk" xmlns:wne="http://schemas.microsoft.com/office/word/2006/wordml" xmlns:wps="http://schemas.microsoft.com/office/word/2010/wordprocessingShape" mc:Ignorable="w14 w15 w16se wp14">
   <w:abstractNum w:abstractNumId="0" w15:restartNumberingAfterBreak="0">
     <w:nsid w:val="003D588C"/>
     <w:multiLevelType w:val="hybridMultilevel"/>
@@ -25012,7 +25595,7 @@
       </w:pPr>
     </w:pPrDefault>
   </w:docDefaults>
-  <w:latentStyles w:defLockedState="0" w:defUIPriority="99" w:defSemiHidden="0" w:defUnhideWhenUsed="0" w:defQFormat="0" w:count="374">
+  <w:latentStyles w:defLockedState="0" w:defUIPriority="99" w:defSemiHidden="0" w:defUnhideWhenUsed="0" w:defQFormat="0" w:count="372">
     <w:lsdException w:name="Normal" w:uiPriority="0" w:qFormat="1"/>
     <w:lsdException w:name="heading 1" w:uiPriority="9" w:qFormat="1"/>
     <w:lsdException w:name="heading 2" w:semiHidden="1" w:uiPriority="9" w:unhideWhenUsed="1" w:qFormat="1"/>
@@ -25385,8 +25968,6 @@
     <w:lsdException w:name="List Table 6 Colorful Accent 6" w:uiPriority="51"/>
     <w:lsdException w:name="List Table 7 Colorful Accent 6" w:uiPriority="52"/>
     <w:lsdException w:name="Mention" w:semiHidden="1" w:unhideWhenUsed="1"/>
-    <w:lsdException w:name="Smart Hyperlink" w:semiHidden="1" w:unhideWhenUsed="1"/>
-    <w:lsdException w:name="Hashtag" w:semiHidden="1" w:unhideWhenUsed="1"/>
   </w:latentStyles>
   <w:style w:type="paragraph" w:default="1" w:styleId="Normal">
     <w:name w:val="Normal"/>
@@ -25988,7 +26569,7 @@
 </file>
 
 <file path=customXml/itemProps1.xml><?xml version="1.0" encoding="utf-8"?>
-<ds:datastoreItem xmlns:ds="http://schemas.openxmlformats.org/officeDocument/2006/customXml" ds:itemID="{923A97FD-D4FB-44A9-83DD-B289A78FE2F8}">
+<ds:datastoreItem xmlns:ds="http://schemas.openxmlformats.org/officeDocument/2006/customXml" ds:itemID="{3CC9092C-45E6-4701-9BE9-1C46664E3506}">
   <ds:schemaRefs>
     <ds:schemaRef ds:uri="http://schemas.openxmlformats.org/officeDocument/2006/bibliography"/>
   </ds:schemaRefs>

</xml_diff>